<commit_message>
added some citations and a dataset summary table
</commit_message>
<xml_diff>
--- a/Data/Paper/RD.docx
+++ b/Data/Paper/RD.docx
@@ -3,8 +3,142 @@
 <w:document xmlns:wpc="http://schemas.microsoft.com/office/word/2010/wordprocessingCanvas" xmlns:cx="http://schemas.microsoft.com/office/drawing/2014/chartex" xmlns:mc="http://schemas.openxmlformats.org/markup-compatibility/2006" xmlns:o="urn:schemas-microsoft-com:office:office" xmlns:r="http://schemas.openxmlformats.org/officeDocument/2006/relationships" xmlns:m="http://schemas.openxmlformats.org/officeDocument/2006/math" xmlns:v="urn:schemas-microsoft-com:vml" xmlns:wp14="http://schemas.microsoft.com/office/word/2010/wordprocessingDrawing" xmlns:wp="http://schemas.openxmlformats.org/drawingml/2006/wordprocessingDrawing" xmlns:w10="urn:schemas-microsoft-com:office:word" xmlns:w="http://schemas.openxmlformats.org/wordprocessingml/2006/main" xmlns:w14="http://schemas.microsoft.com/office/word/2010/wordml" xmlns:w15="http://schemas.microsoft.com/office/word/2012/wordml" xmlns:w16se="http://schemas.microsoft.com/office/word/2015/wordml/symex" xmlns:wpg="http://schemas.microsoft.com/office/word/2010/wordprocessingGroup" xmlns:wpi="http://schemas.microsoft.com/office/word/2010/wordprocessingInk" xmlns:wne="http://schemas.microsoft.com/office/word/2006/wordml" xmlns:wps="http://schemas.microsoft.com/office/word/2010/wordprocessingShape" mc:Ignorable="w14 w15 w16se wp14">
   <w:body>
     <w:p>
-      <w:r>
-        <w:t xml:space="preserve">In 2003, Michael Lewis released a book that discussed Billy Beane, the general manager for the Oakland A’s, and his </w:t>
+      <w:pPr>
+        <w:jc w:val="center"/>
+        <w:rPr>
+          <w:sz w:val="32"/>
+          <w:szCs w:val="32"/>
+        </w:rPr>
+      </w:pPr>
+      <w:r>
+        <w:rPr>
+          <w:sz w:val="32"/>
+          <w:szCs w:val="32"/>
+        </w:rPr>
+        <w:t xml:space="preserve">Building and Applying Statistical Modeling Tools </w:t>
+      </w:r>
+      <w:r>
+        <w:rPr>
+          <w:sz w:val="32"/>
+          <w:szCs w:val="32"/>
+        </w:rPr>
+        <w:t>for</w:t>
+      </w:r>
+      <w:bookmarkStart w:id="0" w:name="_GoBack"/>
+      <w:bookmarkEnd w:id="0"/>
+      <w:r>
+        <w:rPr>
+          <w:sz w:val="32"/>
+          <w:szCs w:val="32"/>
+        </w:rPr>
+        <w:t xml:space="preserve"> an MLB Dataset</w:t>
+      </w:r>
+    </w:p>
+    <w:p>
+      <w:pPr>
+        <w:jc w:val="center"/>
+        <w:rPr>
+          <w:sz w:val="32"/>
+          <w:szCs w:val="32"/>
+        </w:rPr>
+      </w:pPr>
+    </w:p>
+    <w:p>
+      <w:pPr>
+        <w:jc w:val="center"/>
+        <w:rPr>
+          <w:i/>
+          <w:sz w:val="20"/>
+          <w:szCs w:val="20"/>
+        </w:rPr>
+      </w:pPr>
+      <w:r>
+        <w:rPr>
+          <w:i/>
+          <w:sz w:val="20"/>
+          <w:szCs w:val="20"/>
+        </w:rPr>
+        <w:t>Michael Cowan</w:t>
+      </w:r>
+    </w:p>
+    <w:p>
+      <w:pPr>
+        <w:jc w:val="center"/>
+        <w:rPr>
+          <w:i/>
+          <w:sz w:val="20"/>
+          <w:szCs w:val="20"/>
+        </w:rPr>
+      </w:pPr>
+      <w:r>
+        <w:rPr>
+          <w:i/>
+          <w:sz w:val="20"/>
+          <w:szCs w:val="20"/>
+        </w:rPr>
+        <w:fldChar w:fldCharType="begin"/>
+      </w:r>
+      <w:r>
+        <w:rPr>
+          <w:i/>
+          <w:sz w:val="20"/>
+          <w:szCs w:val="20"/>
+        </w:rPr>
+        <w:instrText xml:space="preserve"> DATE \@ "M/d/yyyy" </w:instrText>
+      </w:r>
+      <w:r>
+        <w:rPr>
+          <w:i/>
+          <w:sz w:val="20"/>
+          <w:szCs w:val="20"/>
+        </w:rPr>
+        <w:fldChar w:fldCharType="separate"/>
+      </w:r>
+      <w:r>
+        <w:rPr>
+          <w:i/>
+          <w:noProof/>
+          <w:sz w:val="20"/>
+          <w:szCs w:val="20"/>
+        </w:rPr>
+        <w:t>10/30/2017</w:t>
+      </w:r>
+      <w:r>
+        <w:rPr>
+          <w:i/>
+          <w:sz w:val="20"/>
+          <w:szCs w:val="20"/>
+        </w:rPr>
+        <w:fldChar w:fldCharType="end"/>
+      </w:r>
+    </w:p>
+    <w:p>
+      <w:pPr>
+        <w:jc w:val="center"/>
+        <w:rPr>
+          <w:sz w:val="20"/>
+          <w:szCs w:val="20"/>
+        </w:rPr>
+      </w:pPr>
+    </w:p>
+    <w:p>
+      <w:r>
+        <w:t>In 200</w:t>
+      </w:r>
+      <w:r>
+        <w:t xml:space="preserve">3, Michael Lewis released book titled </w:t>
+      </w:r>
+      <w:r>
+        <w:rPr>
+          <w:i/>
+        </w:rPr>
+        <w:t>Moneyball</w:t>
+      </w:r>
+      <w:r>
+        <w:t>. The piece</w:t>
+      </w:r>
+      <w:r>
+        <w:t xml:space="preserve"> discussed Billy Beane, the general manager for the Oakland A’s, and his </w:t>
       </w:r>
       <w:r>
         <w:t xml:space="preserve">new and interesting </w:t>
@@ -134,24 +268,56 @@
     </w:p>
     <w:p>
       <w:r>
-        <w:t>The overall dataset consists of batting statistics ranging from 1955 to 2016 for both the American and National Leagues in the MLB.</w:t>
-      </w:r>
-      <w:r>
-        <w:t xml:space="preserve"> The data was refined such that only MVP-qualifying seasons were looked at. The criteria to qualify for MVP is having an average plate appearance (PA) no lower than 3.1. PA can be described as:</w:t>
+        <w:t>The overall dataset</w:t>
+      </w:r>
+      <w:r>
+        <w:t xml:space="preserve"> chosen for this work</w:t>
+      </w:r>
+      <w:r>
+        <w:t xml:space="preserve"> consists of batting statistics ranging from 1955 to 2016 for both the American and National Leagues in the MLB.</w:t>
+      </w:r>
+      <w:r>
+        <w:t xml:space="preserve"> The </w:t>
+      </w:r>
+      <w:r>
+        <w:t>data was refined such that only batting championship-qualifying</w:t>
+      </w:r>
+      <w:r>
+        <w:t xml:space="preserve"> seasons were looked at. The criteria to qualify </w:t>
+      </w:r>
+      <w:r>
+        <w:t>for a batting award</w:t>
+      </w:r>
+      <w:r>
+        <w:t xml:space="preserve"> is having an average plate appearance (PA) no lower than 3.1.</w:t>
+      </w:r>
+      <w:r>
+        <w:rPr>
+          <w:vertAlign w:val="superscript"/>
+        </w:rPr>
+        <w:t>1</w:t>
+      </w:r>
+      <w:r>
+        <w:t xml:space="preserve"> PA can be described as:</w:t>
       </w:r>
     </w:p>
     <w:p/>
     <w:p>
       <w:pPr>
-        <w:jc w:val="center"/>
+        <w:pStyle w:val="Caption"/>
+        <w:jc w:val="right"/>
         <w:rPr>
           <w:rFonts w:eastAsiaTheme="minorEastAsia"/>
+          <w:sz w:val="22"/>
+          <w:szCs w:val="22"/>
         </w:rPr>
       </w:pPr>
       <m:oMath>
         <m:r>
           <w:rPr>
             <w:rFonts w:ascii="Cambria Math" w:hAnsi="Cambria Math"/>
+            <w:sz w:val="22"/>
+            <w:szCs w:val="22"/>
           </w:rPr>
           <m:t>PA=</m:t>
         </m:r>
@@ -160,7 +326,9 @@
             <m:ctrlPr>
               <w:rPr>
                 <w:rFonts w:ascii="Cambria Math" w:hAnsi="Cambria Math"/>
-                <w:i/>
+                <w:i w:val="0"/>
+                <w:sz w:val="22"/>
+                <w:szCs w:val="22"/>
               </w:rPr>
             </m:ctrlPr>
           </m:fPr>
@@ -168,6 +336,8 @@
             <m:r>
               <w:rPr>
                 <w:rFonts w:ascii="Cambria Math" w:hAnsi="Cambria Math"/>
+                <w:sz w:val="22"/>
+                <w:szCs w:val="22"/>
               </w:rPr>
               <m:t>total plate appearances</m:t>
             </m:r>
@@ -176,6 +346,8 @@
             <m:r>
               <w:rPr>
                 <w:rFonts w:ascii="Cambria Math" w:hAnsi="Cambria Math"/>
+                <w:sz w:val="22"/>
+                <w:szCs w:val="22"/>
               </w:rPr>
               <m:t>162 game season</m:t>
             </m:r>
@@ -184,6 +356,8 @@
         <m:r>
           <w:rPr>
             <w:rFonts w:ascii="Cambria Math" w:hAnsi="Cambria Math"/>
+            <w:sz w:val="22"/>
+            <w:szCs w:val="22"/>
           </w:rPr>
           <m:t>=</m:t>
         </m:r>
@@ -192,7 +366,9 @@
             <m:ctrlPr>
               <w:rPr>
                 <w:rFonts w:ascii="Cambria Math" w:hAnsi="Cambria Math"/>
-                <w:i/>
+                <w:i w:val="0"/>
+                <w:sz w:val="22"/>
+                <w:szCs w:val="22"/>
               </w:rPr>
             </m:ctrlPr>
           </m:fPr>
@@ -202,7 +378,9 @@
                 <m:ctrlPr>
                   <w:rPr>
                     <w:rFonts w:ascii="Cambria Math" w:hAnsi="Cambria Math"/>
-                    <w:i/>
+                    <w:i w:val="0"/>
+                    <w:sz w:val="22"/>
+                    <w:szCs w:val="22"/>
                   </w:rPr>
                 </m:ctrlPr>
               </m:dPr>
@@ -210,6 +388,8 @@
                 <m:r>
                   <w:rPr>
                     <w:rFonts w:ascii="Cambria Math" w:hAnsi="Cambria Math"/>
+                    <w:sz w:val="22"/>
+                    <w:szCs w:val="22"/>
                   </w:rPr>
                   <m:t>walks</m:t>
                 </m:r>
@@ -218,14 +398,40 @@
             <m:r>
               <w:rPr>
                 <w:rFonts w:ascii="Cambria Math" w:hAnsi="Cambria Math"/>
-              </w:rPr>
-              <m:t>+(at bats)</m:t>
+                <w:sz w:val="22"/>
+                <w:szCs w:val="22"/>
+              </w:rPr>
+              <m:t>+</m:t>
             </m:r>
+            <m:d>
+              <m:dPr>
+                <m:ctrlPr>
+                  <w:rPr>
+                    <w:rFonts w:ascii="Cambria Math" w:hAnsi="Cambria Math"/>
+                    <w:i w:val="0"/>
+                    <w:sz w:val="22"/>
+                    <w:szCs w:val="22"/>
+                  </w:rPr>
+                </m:ctrlPr>
+              </m:dPr>
+              <m:e>
+                <m:r>
+                  <w:rPr>
+                    <w:rFonts w:ascii="Cambria Math" w:hAnsi="Cambria Math"/>
+                    <w:sz w:val="22"/>
+                    <w:szCs w:val="22"/>
+                  </w:rPr>
+                  <m:t>at bats</m:t>
+                </m:r>
+              </m:e>
+            </m:d>
           </m:num>
           <m:den>
             <m:r>
               <w:rPr>
                 <w:rFonts w:ascii="Cambria Math" w:hAnsi="Cambria Math"/>
+                <w:sz w:val="22"/>
+                <w:szCs w:val="22"/>
               </w:rPr>
               <m:t>162</m:t>
             </m:r>
@@ -234,6 +440,8 @@
         <m:r>
           <w:rPr>
             <w:rFonts w:ascii="Cambria Math" w:hAnsi="Cambria Math"/>
+            <w:sz w:val="22"/>
+            <w:szCs w:val="22"/>
           </w:rPr>
           <m:t xml:space="preserve"> ≥3.1</m:t>
         </m:r>
@@ -241,9 +449,93 @@
       <w:r>
         <w:rPr>
           <w:rFonts w:eastAsiaTheme="minorEastAsia"/>
+          <w:sz w:val="22"/>
+          <w:szCs w:val="22"/>
         </w:rPr>
         <w:t>.</w:t>
       </w:r>
+      <w:r>
+        <w:rPr>
+          <w:rFonts w:eastAsiaTheme="minorEastAsia"/>
+          <w:sz w:val="22"/>
+          <w:szCs w:val="22"/>
+        </w:rPr>
+        <w:tab/>
+      </w:r>
+      <w:r>
+        <w:rPr>
+          <w:rFonts w:eastAsiaTheme="minorEastAsia"/>
+          <w:sz w:val="22"/>
+          <w:szCs w:val="22"/>
+        </w:rPr>
+        <w:tab/>
+      </w:r>
+      <w:r>
+        <w:rPr>
+          <w:rFonts w:eastAsiaTheme="minorEastAsia"/>
+          <w:sz w:val="22"/>
+          <w:szCs w:val="22"/>
+        </w:rPr>
+        <w:tab/>
+        <w:t xml:space="preserve">     </w:t>
+      </w:r>
+      <w:r>
+        <w:rPr>
+          <w:rFonts w:eastAsiaTheme="minorEastAsia"/>
+          <w:sz w:val="22"/>
+          <w:szCs w:val="22"/>
+        </w:rPr>
+        <w:t xml:space="preserve">   (</w:t>
+      </w:r>
+      <w:r>
+        <w:rPr>
+          <w:rFonts w:eastAsiaTheme="minorEastAsia"/>
+          <w:sz w:val="22"/>
+          <w:szCs w:val="22"/>
+        </w:rPr>
+        <w:fldChar w:fldCharType="begin"/>
+      </w:r>
+      <w:r>
+        <w:rPr>
+          <w:rFonts w:eastAsiaTheme="minorEastAsia"/>
+          <w:sz w:val="22"/>
+          <w:szCs w:val="22"/>
+        </w:rPr>
+        <w:instrText xml:space="preserve"> SEQ Equation \* ARABIC </w:instrText>
+      </w:r>
+      <w:r>
+        <w:rPr>
+          <w:rFonts w:eastAsiaTheme="minorEastAsia"/>
+          <w:sz w:val="22"/>
+          <w:szCs w:val="22"/>
+        </w:rPr>
+        <w:fldChar w:fldCharType="separate"/>
+      </w:r>
+      <w:r>
+        <w:rPr>
+          <w:rFonts w:eastAsiaTheme="minorEastAsia"/>
+          <w:noProof/>
+          <w:sz w:val="22"/>
+          <w:szCs w:val="22"/>
+        </w:rPr>
+        <w:t>1</w:t>
+      </w:r>
+      <w:r>
+        <w:rPr>
+          <w:rFonts w:eastAsiaTheme="minorEastAsia"/>
+          <w:sz w:val="22"/>
+          <w:szCs w:val="22"/>
+        </w:rPr>
+        <w:fldChar w:fldCharType="end"/>
+      </w:r>
+      <w:r>
+        <w:rPr>
+          <w:rFonts w:eastAsiaTheme="minorEastAsia"/>
+          <w:sz w:val="22"/>
+          <w:szCs w:val="22"/>
+        </w:rPr>
+        <w:t>)</w:t>
+      </w:r>
     </w:p>
     <w:p>
       <w:pPr>
@@ -254,52 +546,2875 @@
       </w:pPr>
     </w:p>
     <w:p>
-      <w:r>
+      <w:pPr>
         <w:rPr>
           <w:rFonts w:eastAsiaTheme="minorEastAsia"/>
         </w:rPr>
-        <w:t>Once the given criteri</w:t>
-      </w:r>
-      <w:bookmarkStart w:id="0" w:name="_GoBack"/>
-      <w:bookmarkEnd w:id="0"/>
+      </w:pPr>
       <w:r>
         <w:rPr>
           <w:rFonts w:eastAsiaTheme="minorEastAsia"/>
         </w:rPr>
-        <w:t>on was applied, the dataset was found to have 6863 rows.</w:t>
-      </w:r>
-    </w:p>
+        <w:t>Once the given criterion was applied, the dataset</w:t>
+      </w:r>
+      <w:r>
+        <w:rPr>
+          <w:rFonts w:eastAsiaTheme="minorEastAsia"/>
+        </w:rPr>
+        <w:t xml:space="preserve"> was found have 6863 rows and 30 columns</w:t>
+      </w:r>
+      <w:r>
+        <w:rPr>
+          <w:rFonts w:eastAsiaTheme="minorEastAsia"/>
+        </w:rPr>
+        <w:t>.</w:t>
+      </w:r>
+      <w:r>
+        <w:rPr>
+          <w:rFonts w:eastAsiaTheme="minorEastAsia"/>
+        </w:rPr>
+        <w:t xml:space="preserve"> The specifications of the dataset have been summarized in Table 1 below.</w:t>
+      </w:r>
+    </w:p>
+    <w:p>
+      <w:pPr>
+        <w:rPr>
+          <w:rFonts w:eastAsiaTheme="minorEastAsia"/>
+        </w:rPr>
+      </w:pPr>
+    </w:p>
+    <w:p>
+      <w:pPr>
+        <w:rPr>
+          <w:rFonts w:eastAsiaTheme="minorEastAsia"/>
+        </w:rPr>
+      </w:pPr>
+    </w:p>
+    <w:p>
+      <w:pPr>
+        <w:rPr>
+          <w:rFonts w:eastAsiaTheme="minorEastAsia"/>
+        </w:rPr>
+      </w:pPr>
+    </w:p>
+    <w:p>
+      <w:pPr>
+        <w:rPr>
+          <w:rFonts w:eastAsiaTheme="minorEastAsia"/>
+        </w:rPr>
+      </w:pPr>
+    </w:p>
+    <w:p>
+      <w:pPr>
+        <w:pStyle w:val="Caption"/>
+        <w:keepNext/>
+        <w:jc w:val="center"/>
+        <w:rPr>
+          <w:color w:val="auto"/>
+        </w:rPr>
+      </w:pPr>
+      <w:r>
+        <w:rPr>
+          <w:color w:val="auto"/>
+        </w:rPr>
+        <w:lastRenderedPageBreak/>
+        <w:t xml:space="preserve">Table </w:t>
+      </w:r>
+      <w:r>
+        <w:rPr>
+          <w:color w:val="auto"/>
+        </w:rPr>
+        <w:fldChar w:fldCharType="begin"/>
+      </w:r>
+      <w:r>
+        <w:rPr>
+          <w:color w:val="auto"/>
+        </w:rPr>
+        <w:instrText xml:space="preserve"> SEQ Table \* ARABIC </w:instrText>
+      </w:r>
+      <w:r>
+        <w:rPr>
+          <w:color w:val="auto"/>
+        </w:rPr>
+        <w:fldChar w:fldCharType="separate"/>
+      </w:r>
+      <w:r>
+        <w:rPr>
+          <w:noProof/>
+          <w:color w:val="auto"/>
+        </w:rPr>
+        <w:t>1</w:t>
+      </w:r>
+      <w:r>
+        <w:rPr>
+          <w:color w:val="auto"/>
+        </w:rPr>
+        <w:fldChar w:fldCharType="end"/>
+      </w:r>
+      <w:r>
+        <w:rPr>
+          <w:color w:val="auto"/>
+        </w:rPr>
+        <w:t>: Summary of batting dataset</w:t>
+      </w:r>
+    </w:p>
+    <w:tbl>
+      <w:tblPr>
+        <w:tblStyle w:val="PlainTable5"/>
+        <w:tblW w:w="5520" w:type="dxa"/>
+        <w:jc w:val="center"/>
+        <w:tblLook w:val="04A0" w:firstRow="1" w:lastRow="0" w:firstColumn="1" w:lastColumn="0" w:noHBand="0" w:noVBand="1"/>
+      </w:tblPr>
+      <w:tblGrid>
+        <w:gridCol w:w="1840"/>
+        <w:gridCol w:w="1840"/>
+        <w:gridCol w:w="1840"/>
+      </w:tblGrid>
+      <w:tr>
+        <w:trPr>
+          <w:cnfStyle w:val="100000000000" w:firstRow="1" w:lastRow="0" w:firstColumn="0" w:lastColumn="0" w:oddVBand="0" w:evenVBand="0" w:oddHBand="0" w:evenHBand="0" w:firstRowFirstColumn="0" w:firstRowLastColumn="0" w:lastRowFirstColumn="0" w:lastRowLastColumn="0"/>
+          <w:trHeight w:val="300"/>
+          <w:jc w:val="center"/>
+        </w:trPr>
+        <w:tc>
+          <w:tcPr>
+            <w:cnfStyle w:val="001000000100" w:firstRow="0" w:lastRow="0" w:firstColumn="1" w:lastColumn="0" w:oddVBand="0" w:evenVBand="0" w:oddHBand="0" w:evenHBand="0" w:firstRowFirstColumn="1" w:firstRowLastColumn="0" w:lastRowFirstColumn="0" w:lastRowLastColumn="0"/>
+            <w:tcW w:w="1840" w:type="dxa"/>
+            <w:hideMark/>
+          </w:tcPr>
+          <w:p>
+            <w:pPr>
+              <w:jc w:val="center"/>
+              <w:rPr>
+                <w:rFonts w:ascii="Calibri" w:eastAsia="Times New Roman" w:hAnsi="Calibri" w:cs="Calibri"/>
+                <w:b/>
+                <w:bCs/>
+                <w:color w:val="000000"/>
+                <w:sz w:val="20"/>
+                <w:szCs w:val="20"/>
+              </w:rPr>
+            </w:pPr>
+            <w:r>
+              <w:rPr>
+                <w:rFonts w:ascii="Calibri" w:eastAsia="Times New Roman" w:hAnsi="Calibri" w:cs="Calibri"/>
+                <w:b/>
+                <w:bCs/>
+                <w:color w:val="000000"/>
+                <w:sz w:val="20"/>
+                <w:szCs w:val="20"/>
+              </w:rPr>
+              <w:t>Column</w:t>
+            </w:r>
+          </w:p>
+        </w:tc>
+        <w:tc>
+          <w:tcPr>
+            <w:tcW w:w="1840" w:type="dxa"/>
+            <w:hideMark/>
+          </w:tcPr>
+          <w:p>
+            <w:pPr>
+              <w:jc w:val="center"/>
+              <w:cnfStyle w:val="100000000000" w:firstRow="1" w:lastRow="0" w:firstColumn="0" w:lastColumn="0" w:oddVBand="0" w:evenVBand="0" w:oddHBand="0" w:evenHBand="0" w:firstRowFirstColumn="0" w:firstRowLastColumn="0" w:lastRowFirstColumn="0" w:lastRowLastColumn="0"/>
+              <w:rPr>
+                <w:rFonts w:ascii="Calibri" w:eastAsia="Times New Roman" w:hAnsi="Calibri" w:cs="Calibri"/>
+                <w:b/>
+                <w:bCs/>
+                <w:color w:val="000000"/>
+                <w:sz w:val="20"/>
+                <w:szCs w:val="20"/>
+              </w:rPr>
+            </w:pPr>
+            <w:r>
+              <w:rPr>
+                <w:rFonts w:ascii="Calibri" w:eastAsia="Times New Roman" w:hAnsi="Calibri" w:cs="Calibri"/>
+                <w:b/>
+                <w:bCs/>
+                <w:color w:val="000000"/>
+                <w:sz w:val="20"/>
+                <w:szCs w:val="20"/>
+              </w:rPr>
+              <w:t>Description</w:t>
+            </w:r>
+          </w:p>
+        </w:tc>
+        <w:tc>
+          <w:tcPr>
+            <w:tcW w:w="1840" w:type="dxa"/>
+            <w:hideMark/>
+          </w:tcPr>
+          <w:p>
+            <w:pPr>
+              <w:jc w:val="center"/>
+              <w:cnfStyle w:val="100000000000" w:firstRow="1" w:lastRow="0" w:firstColumn="0" w:lastColumn="0" w:oddVBand="0" w:evenVBand="0" w:oddHBand="0" w:evenHBand="0" w:firstRowFirstColumn="0" w:firstRowLastColumn="0" w:lastRowFirstColumn="0" w:lastRowLastColumn="0"/>
+              <w:rPr>
+                <w:rFonts w:ascii="Calibri" w:eastAsia="Times New Roman" w:hAnsi="Calibri" w:cs="Calibri"/>
+                <w:b/>
+                <w:bCs/>
+                <w:color w:val="000000"/>
+                <w:sz w:val="20"/>
+                <w:szCs w:val="20"/>
+              </w:rPr>
+            </w:pPr>
+            <w:r>
+              <w:rPr>
+                <w:rFonts w:ascii="Calibri" w:eastAsia="Times New Roman" w:hAnsi="Calibri" w:cs="Calibri"/>
+                <w:b/>
+                <w:bCs/>
+                <w:color w:val="000000"/>
+                <w:sz w:val="20"/>
+                <w:szCs w:val="20"/>
+              </w:rPr>
+              <w:t>Data Type</w:t>
+            </w:r>
+          </w:p>
+        </w:tc>
+      </w:tr>
+      <w:tr>
+        <w:trPr>
+          <w:cnfStyle w:val="000000100000" w:firstRow="0" w:lastRow="0" w:firstColumn="0" w:lastColumn="0" w:oddVBand="0" w:evenVBand="0" w:oddHBand="1" w:evenHBand="0" w:firstRowFirstColumn="0" w:firstRowLastColumn="0" w:lastRowFirstColumn="0" w:lastRowLastColumn="0"/>
+          <w:trHeight w:val="300"/>
+          <w:jc w:val="center"/>
+        </w:trPr>
+        <w:tc>
+          <w:tcPr>
+            <w:cnfStyle w:val="001000000000" w:firstRow="0" w:lastRow="0" w:firstColumn="1" w:lastColumn="0" w:oddVBand="0" w:evenVBand="0" w:oddHBand="0" w:evenHBand="0" w:firstRowFirstColumn="0" w:firstRowLastColumn="0" w:lastRowFirstColumn="0" w:lastRowLastColumn="0"/>
+            <w:tcW w:w="1840" w:type="dxa"/>
+            <w:hideMark/>
+          </w:tcPr>
+          <w:p>
+            <w:pPr>
+              <w:jc w:val="center"/>
+              <w:rPr>
+                <w:rFonts w:ascii="Calibri" w:eastAsia="Times New Roman" w:hAnsi="Calibri" w:cs="Calibri"/>
+                <w:color w:val="000000"/>
+                <w:sz w:val="20"/>
+                <w:szCs w:val="20"/>
+              </w:rPr>
+            </w:pPr>
+            <w:r>
+              <w:rPr>
+                <w:rFonts w:ascii="Calibri" w:eastAsia="Times New Roman" w:hAnsi="Calibri" w:cs="Calibri"/>
+                <w:color w:val="000000"/>
+                <w:sz w:val="20"/>
+                <w:szCs w:val="20"/>
+              </w:rPr>
+              <w:t>Player</w:t>
+            </w:r>
+          </w:p>
+        </w:tc>
+        <w:tc>
+          <w:tcPr>
+            <w:tcW w:w="1840" w:type="dxa"/>
+            <w:hideMark/>
+          </w:tcPr>
+          <w:p>
+            <w:pPr>
+              <w:jc w:val="center"/>
+              <w:cnfStyle w:val="000000100000" w:firstRow="0" w:lastRow="0" w:firstColumn="0" w:lastColumn="0" w:oddVBand="0" w:evenVBand="0" w:oddHBand="1" w:evenHBand="0" w:firstRowFirstColumn="0" w:firstRowLastColumn="0" w:lastRowFirstColumn="0" w:lastRowLastColumn="0"/>
+              <w:rPr>
+                <w:rFonts w:ascii="Calibri" w:eastAsia="Times New Roman" w:hAnsi="Calibri" w:cs="Calibri"/>
+                <w:color w:val="000000"/>
+                <w:sz w:val="20"/>
+                <w:szCs w:val="20"/>
+              </w:rPr>
+            </w:pPr>
+            <w:r>
+              <w:rPr>
+                <w:rFonts w:ascii="Calibri" w:eastAsia="Times New Roman" w:hAnsi="Calibri" w:cs="Calibri"/>
+                <w:color w:val="000000"/>
+                <w:sz w:val="20"/>
+                <w:szCs w:val="20"/>
+              </w:rPr>
+              <w:t>Unique player ID</w:t>
+            </w:r>
+          </w:p>
+        </w:tc>
+        <w:tc>
+          <w:tcPr>
+            <w:tcW w:w="1840" w:type="dxa"/>
+            <w:hideMark/>
+          </w:tcPr>
+          <w:p>
+            <w:pPr>
+              <w:jc w:val="center"/>
+              <w:cnfStyle w:val="000000100000" w:firstRow="0" w:lastRow="0" w:firstColumn="0" w:lastColumn="0" w:oddVBand="0" w:evenVBand="0" w:oddHBand="1" w:evenHBand="0" w:firstRowFirstColumn="0" w:firstRowLastColumn="0" w:lastRowFirstColumn="0" w:lastRowLastColumn="0"/>
+              <w:rPr>
+                <w:rFonts w:ascii="Calibri" w:eastAsia="Times New Roman" w:hAnsi="Calibri" w:cs="Calibri"/>
+                <w:color w:val="000000"/>
+                <w:sz w:val="20"/>
+                <w:szCs w:val="20"/>
+              </w:rPr>
+            </w:pPr>
+            <w:r>
+              <w:rPr>
+                <w:rFonts w:ascii="Calibri" w:eastAsia="Times New Roman" w:hAnsi="Calibri" w:cs="Calibri"/>
+                <w:color w:val="000000"/>
+                <w:sz w:val="20"/>
+                <w:szCs w:val="20"/>
+              </w:rPr>
+              <w:t>Identifier</w:t>
+            </w:r>
+          </w:p>
+        </w:tc>
+      </w:tr>
+      <w:tr>
+        <w:trPr>
+          <w:trHeight w:val="290"/>
+          <w:jc w:val="center"/>
+        </w:trPr>
+        <w:tc>
+          <w:tcPr>
+            <w:cnfStyle w:val="001000000000" w:firstRow="0" w:lastRow="0" w:firstColumn="1" w:lastColumn="0" w:oddVBand="0" w:evenVBand="0" w:oddHBand="0" w:evenHBand="0" w:firstRowFirstColumn="0" w:firstRowLastColumn="0" w:lastRowFirstColumn="0" w:lastRowLastColumn="0"/>
+            <w:tcW w:w="1840" w:type="dxa"/>
+            <w:hideMark/>
+          </w:tcPr>
+          <w:p>
+            <w:pPr>
+              <w:jc w:val="center"/>
+              <w:rPr>
+                <w:rFonts w:ascii="Calibri" w:eastAsia="Times New Roman" w:hAnsi="Calibri" w:cs="Calibri"/>
+                <w:color w:val="000000"/>
+                <w:sz w:val="20"/>
+                <w:szCs w:val="20"/>
+              </w:rPr>
+            </w:pPr>
+            <w:r>
+              <w:rPr>
+                <w:rFonts w:ascii="Calibri" w:eastAsia="Times New Roman" w:hAnsi="Calibri" w:cs="Calibri"/>
+                <w:color w:val="000000"/>
+                <w:sz w:val="20"/>
+                <w:szCs w:val="20"/>
+              </w:rPr>
+              <w:t>Year</w:t>
+            </w:r>
+          </w:p>
+        </w:tc>
+        <w:tc>
+          <w:tcPr>
+            <w:tcW w:w="1840" w:type="dxa"/>
+            <w:hideMark/>
+          </w:tcPr>
+          <w:p>
+            <w:pPr>
+              <w:jc w:val="center"/>
+              <w:cnfStyle w:val="000000000000" w:firstRow="0" w:lastRow="0" w:firstColumn="0" w:lastColumn="0" w:oddVBand="0" w:evenVBand="0" w:oddHBand="0" w:evenHBand="0" w:firstRowFirstColumn="0" w:firstRowLastColumn="0" w:lastRowFirstColumn="0" w:lastRowLastColumn="0"/>
+              <w:rPr>
+                <w:rFonts w:ascii="Calibri" w:eastAsia="Times New Roman" w:hAnsi="Calibri" w:cs="Calibri"/>
+                <w:color w:val="000000"/>
+                <w:sz w:val="20"/>
+                <w:szCs w:val="20"/>
+              </w:rPr>
+            </w:pPr>
+            <w:r>
+              <w:rPr>
+                <w:rFonts w:ascii="Calibri" w:eastAsia="Times New Roman" w:hAnsi="Calibri" w:cs="Calibri"/>
+                <w:color w:val="000000"/>
+                <w:sz w:val="20"/>
+                <w:szCs w:val="20"/>
+              </w:rPr>
+              <w:t>year of the season</w:t>
+            </w:r>
+          </w:p>
+        </w:tc>
+        <w:tc>
+          <w:tcPr>
+            <w:tcW w:w="1840" w:type="dxa"/>
+            <w:hideMark/>
+          </w:tcPr>
+          <w:p>
+            <w:pPr>
+              <w:jc w:val="center"/>
+              <w:cnfStyle w:val="000000000000" w:firstRow="0" w:lastRow="0" w:firstColumn="0" w:lastColumn="0" w:oddVBand="0" w:evenVBand="0" w:oddHBand="0" w:evenHBand="0" w:firstRowFirstColumn="0" w:firstRowLastColumn="0" w:lastRowFirstColumn="0" w:lastRowLastColumn="0"/>
+              <w:rPr>
+                <w:rFonts w:ascii="Calibri" w:eastAsia="Times New Roman" w:hAnsi="Calibri" w:cs="Calibri"/>
+                <w:color w:val="000000"/>
+                <w:sz w:val="20"/>
+                <w:szCs w:val="20"/>
+              </w:rPr>
+            </w:pPr>
+            <w:r>
+              <w:rPr>
+                <w:rFonts w:ascii="Calibri" w:eastAsia="Times New Roman" w:hAnsi="Calibri" w:cs="Calibri"/>
+                <w:color w:val="000000"/>
+                <w:sz w:val="20"/>
+                <w:szCs w:val="20"/>
+              </w:rPr>
+              <w:t>Integer</w:t>
+            </w:r>
+          </w:p>
+        </w:tc>
+      </w:tr>
+      <w:tr>
+        <w:trPr>
+          <w:cnfStyle w:val="000000100000" w:firstRow="0" w:lastRow="0" w:firstColumn="0" w:lastColumn="0" w:oddVBand="0" w:evenVBand="0" w:oddHBand="1" w:evenHBand="0" w:firstRowFirstColumn="0" w:firstRowLastColumn="0" w:lastRowFirstColumn="0" w:lastRowLastColumn="0"/>
+          <w:trHeight w:val="290"/>
+          <w:jc w:val="center"/>
+        </w:trPr>
+        <w:tc>
+          <w:tcPr>
+            <w:cnfStyle w:val="001000000000" w:firstRow="0" w:lastRow="0" w:firstColumn="1" w:lastColumn="0" w:oddVBand="0" w:evenVBand="0" w:oddHBand="0" w:evenHBand="0" w:firstRowFirstColumn="0" w:firstRowLastColumn="0" w:lastRowFirstColumn="0" w:lastRowLastColumn="0"/>
+            <w:tcW w:w="1840" w:type="dxa"/>
+            <w:hideMark/>
+          </w:tcPr>
+          <w:p>
+            <w:pPr>
+              <w:jc w:val="center"/>
+              <w:rPr>
+                <w:rFonts w:ascii="Calibri" w:eastAsia="Times New Roman" w:hAnsi="Calibri" w:cs="Calibri"/>
+                <w:color w:val="000000"/>
+                <w:sz w:val="20"/>
+                <w:szCs w:val="20"/>
+              </w:rPr>
+            </w:pPr>
+            <w:r>
+              <w:rPr>
+                <w:rFonts w:ascii="Calibri" w:eastAsia="Times New Roman" w:hAnsi="Calibri" w:cs="Calibri"/>
+                <w:color w:val="000000"/>
+                <w:sz w:val="20"/>
+                <w:szCs w:val="20"/>
+              </w:rPr>
+              <w:t>Team</w:t>
+            </w:r>
+          </w:p>
+        </w:tc>
+        <w:tc>
+          <w:tcPr>
+            <w:tcW w:w="1840" w:type="dxa"/>
+            <w:hideMark/>
+          </w:tcPr>
+          <w:p>
+            <w:pPr>
+              <w:jc w:val="center"/>
+              <w:cnfStyle w:val="000000100000" w:firstRow="0" w:lastRow="0" w:firstColumn="0" w:lastColumn="0" w:oddVBand="0" w:evenVBand="0" w:oddHBand="1" w:evenHBand="0" w:firstRowFirstColumn="0" w:firstRowLastColumn="0" w:lastRowFirstColumn="0" w:lastRowLastColumn="0"/>
+              <w:rPr>
+                <w:rFonts w:ascii="Calibri" w:eastAsia="Times New Roman" w:hAnsi="Calibri" w:cs="Calibri"/>
+                <w:color w:val="000000"/>
+                <w:sz w:val="20"/>
+                <w:szCs w:val="20"/>
+              </w:rPr>
+            </w:pPr>
+            <w:r>
+              <w:rPr>
+                <w:rFonts w:ascii="Calibri" w:eastAsia="Times New Roman" w:hAnsi="Calibri" w:cs="Calibri"/>
+                <w:color w:val="000000"/>
+                <w:sz w:val="20"/>
+                <w:szCs w:val="20"/>
+              </w:rPr>
+              <w:t>player's team</w:t>
+            </w:r>
+          </w:p>
+        </w:tc>
+        <w:tc>
+          <w:tcPr>
+            <w:tcW w:w="1840" w:type="dxa"/>
+            <w:hideMark/>
+          </w:tcPr>
+          <w:p>
+            <w:pPr>
+              <w:jc w:val="center"/>
+              <w:cnfStyle w:val="000000100000" w:firstRow="0" w:lastRow="0" w:firstColumn="0" w:lastColumn="0" w:oddVBand="0" w:evenVBand="0" w:oddHBand="1" w:evenHBand="0" w:firstRowFirstColumn="0" w:firstRowLastColumn="0" w:lastRowFirstColumn="0" w:lastRowLastColumn="0"/>
+              <w:rPr>
+                <w:rFonts w:ascii="Calibri" w:eastAsia="Times New Roman" w:hAnsi="Calibri" w:cs="Calibri"/>
+                <w:color w:val="000000"/>
+                <w:sz w:val="20"/>
+                <w:szCs w:val="20"/>
+              </w:rPr>
+            </w:pPr>
+            <w:r>
+              <w:rPr>
+                <w:rFonts w:ascii="Calibri" w:eastAsia="Times New Roman" w:hAnsi="Calibri" w:cs="Calibri"/>
+                <w:color w:val="000000"/>
+                <w:sz w:val="20"/>
+                <w:szCs w:val="20"/>
+              </w:rPr>
+              <w:t>String</w:t>
+            </w:r>
+          </w:p>
+        </w:tc>
+      </w:tr>
+      <w:tr>
+        <w:trPr>
+          <w:trHeight w:val="480"/>
+          <w:jc w:val="center"/>
+        </w:trPr>
+        <w:tc>
+          <w:tcPr>
+            <w:cnfStyle w:val="001000000000" w:firstRow="0" w:lastRow="0" w:firstColumn="1" w:lastColumn="0" w:oddVBand="0" w:evenVBand="0" w:oddHBand="0" w:evenHBand="0" w:firstRowFirstColumn="0" w:firstRowLastColumn="0" w:lastRowFirstColumn="0" w:lastRowLastColumn="0"/>
+            <w:tcW w:w="1840" w:type="dxa"/>
+            <w:hideMark/>
+          </w:tcPr>
+          <w:p>
+            <w:pPr>
+              <w:jc w:val="center"/>
+              <w:rPr>
+                <w:rFonts w:ascii="Calibri" w:eastAsia="Times New Roman" w:hAnsi="Calibri" w:cs="Calibri"/>
+                <w:color w:val="000000"/>
+                <w:sz w:val="20"/>
+                <w:szCs w:val="20"/>
+              </w:rPr>
+            </w:pPr>
+            <w:r>
+              <w:rPr>
+                <w:rFonts w:ascii="Calibri" w:eastAsia="Times New Roman" w:hAnsi="Calibri" w:cs="Calibri"/>
+                <w:color w:val="000000"/>
+                <w:sz w:val="20"/>
+                <w:szCs w:val="20"/>
+              </w:rPr>
+              <w:t>League</w:t>
+            </w:r>
+          </w:p>
+        </w:tc>
+        <w:tc>
+          <w:tcPr>
+            <w:tcW w:w="1840" w:type="dxa"/>
+            <w:hideMark/>
+          </w:tcPr>
+          <w:p>
+            <w:pPr>
+              <w:jc w:val="center"/>
+              <w:cnfStyle w:val="000000000000" w:firstRow="0" w:lastRow="0" w:firstColumn="0" w:lastColumn="0" w:oddVBand="0" w:evenVBand="0" w:oddHBand="0" w:evenHBand="0" w:firstRowFirstColumn="0" w:firstRowLastColumn="0" w:lastRowFirstColumn="0" w:lastRowLastColumn="0"/>
+              <w:rPr>
+                <w:rFonts w:ascii="Calibri" w:eastAsia="Times New Roman" w:hAnsi="Calibri" w:cs="Calibri"/>
+                <w:color w:val="000000"/>
+                <w:sz w:val="20"/>
+                <w:szCs w:val="20"/>
+              </w:rPr>
+            </w:pPr>
+            <w:r>
+              <w:rPr>
+                <w:rFonts w:ascii="Calibri" w:eastAsia="Times New Roman" w:hAnsi="Calibri" w:cs="Calibri"/>
+                <w:color w:val="000000"/>
+                <w:sz w:val="20"/>
+                <w:szCs w:val="20"/>
+              </w:rPr>
+              <w:t>American or National League</w:t>
+            </w:r>
+          </w:p>
+        </w:tc>
+        <w:tc>
+          <w:tcPr>
+            <w:tcW w:w="1840" w:type="dxa"/>
+            <w:hideMark/>
+          </w:tcPr>
+          <w:p>
+            <w:pPr>
+              <w:jc w:val="center"/>
+              <w:cnfStyle w:val="000000000000" w:firstRow="0" w:lastRow="0" w:firstColumn="0" w:lastColumn="0" w:oddVBand="0" w:evenVBand="0" w:oddHBand="0" w:evenHBand="0" w:firstRowFirstColumn="0" w:firstRowLastColumn="0" w:lastRowFirstColumn="0" w:lastRowLastColumn="0"/>
+              <w:rPr>
+                <w:rFonts w:ascii="Calibri" w:eastAsia="Times New Roman" w:hAnsi="Calibri" w:cs="Calibri"/>
+                <w:color w:val="000000"/>
+                <w:sz w:val="20"/>
+                <w:szCs w:val="20"/>
+              </w:rPr>
+            </w:pPr>
+            <w:r>
+              <w:rPr>
+                <w:rFonts w:ascii="Calibri" w:eastAsia="Times New Roman" w:hAnsi="Calibri" w:cs="Calibri"/>
+                <w:color w:val="000000"/>
+                <w:sz w:val="20"/>
+                <w:szCs w:val="20"/>
+              </w:rPr>
+              <w:t>Boolean</w:t>
+            </w:r>
+          </w:p>
+        </w:tc>
+      </w:tr>
+      <w:tr>
+        <w:trPr>
+          <w:cnfStyle w:val="000000100000" w:firstRow="0" w:lastRow="0" w:firstColumn="0" w:lastColumn="0" w:oddVBand="0" w:evenVBand="0" w:oddHBand="1" w:evenHBand="0" w:firstRowFirstColumn="0" w:firstRowLastColumn="0" w:lastRowFirstColumn="0" w:lastRowLastColumn="0"/>
+          <w:trHeight w:val="290"/>
+          <w:jc w:val="center"/>
+        </w:trPr>
+        <w:tc>
+          <w:tcPr>
+            <w:cnfStyle w:val="001000000000" w:firstRow="0" w:lastRow="0" w:firstColumn="1" w:lastColumn="0" w:oddVBand="0" w:evenVBand="0" w:oddHBand="0" w:evenHBand="0" w:firstRowFirstColumn="0" w:firstRowLastColumn="0" w:lastRowFirstColumn="0" w:lastRowLastColumn="0"/>
+            <w:tcW w:w="1840" w:type="dxa"/>
+            <w:hideMark/>
+          </w:tcPr>
+          <w:p>
+            <w:pPr>
+              <w:jc w:val="center"/>
+              <w:rPr>
+                <w:rFonts w:ascii="Calibri" w:eastAsia="Times New Roman" w:hAnsi="Calibri" w:cs="Calibri"/>
+                <w:color w:val="000000"/>
+                <w:sz w:val="20"/>
+                <w:szCs w:val="20"/>
+              </w:rPr>
+            </w:pPr>
+            <w:r>
+              <w:rPr>
+                <w:rFonts w:ascii="Calibri" w:eastAsia="Times New Roman" w:hAnsi="Calibri" w:cs="Calibri"/>
+                <w:color w:val="000000"/>
+                <w:sz w:val="20"/>
+                <w:szCs w:val="20"/>
+              </w:rPr>
+              <w:t>G</w:t>
+            </w:r>
+          </w:p>
+        </w:tc>
+        <w:tc>
+          <w:tcPr>
+            <w:tcW w:w="1840" w:type="dxa"/>
+            <w:hideMark/>
+          </w:tcPr>
+          <w:p>
+            <w:pPr>
+              <w:jc w:val="center"/>
+              <w:cnfStyle w:val="000000100000" w:firstRow="0" w:lastRow="0" w:firstColumn="0" w:lastColumn="0" w:oddVBand="0" w:evenVBand="0" w:oddHBand="1" w:evenHBand="0" w:firstRowFirstColumn="0" w:firstRowLastColumn="0" w:lastRowFirstColumn="0" w:lastRowLastColumn="0"/>
+              <w:rPr>
+                <w:rFonts w:ascii="Calibri" w:eastAsia="Times New Roman" w:hAnsi="Calibri" w:cs="Calibri"/>
+                <w:color w:val="000000"/>
+                <w:sz w:val="20"/>
+                <w:szCs w:val="20"/>
+              </w:rPr>
+            </w:pPr>
+            <w:r>
+              <w:rPr>
+                <w:rFonts w:ascii="Calibri" w:eastAsia="Times New Roman" w:hAnsi="Calibri" w:cs="Calibri"/>
+                <w:color w:val="000000"/>
+                <w:sz w:val="20"/>
+                <w:szCs w:val="20"/>
+              </w:rPr>
+              <w:t>games played</w:t>
+            </w:r>
+          </w:p>
+        </w:tc>
+        <w:tc>
+          <w:tcPr>
+            <w:tcW w:w="1840" w:type="dxa"/>
+            <w:hideMark/>
+          </w:tcPr>
+          <w:p>
+            <w:pPr>
+              <w:jc w:val="center"/>
+              <w:cnfStyle w:val="000000100000" w:firstRow="0" w:lastRow="0" w:firstColumn="0" w:lastColumn="0" w:oddVBand="0" w:evenVBand="0" w:oddHBand="1" w:evenHBand="0" w:firstRowFirstColumn="0" w:firstRowLastColumn="0" w:lastRowFirstColumn="0" w:lastRowLastColumn="0"/>
+              <w:rPr>
+                <w:rFonts w:ascii="Calibri" w:eastAsia="Times New Roman" w:hAnsi="Calibri" w:cs="Calibri"/>
+                <w:color w:val="000000"/>
+                <w:sz w:val="20"/>
+                <w:szCs w:val="20"/>
+              </w:rPr>
+            </w:pPr>
+            <w:r>
+              <w:rPr>
+                <w:rFonts w:ascii="Calibri" w:eastAsia="Times New Roman" w:hAnsi="Calibri" w:cs="Calibri"/>
+                <w:color w:val="000000"/>
+                <w:sz w:val="20"/>
+                <w:szCs w:val="20"/>
+              </w:rPr>
+              <w:t>Integer</w:t>
+            </w:r>
+          </w:p>
+        </w:tc>
+      </w:tr>
+      <w:tr>
+        <w:trPr>
+          <w:trHeight w:val="290"/>
+          <w:jc w:val="center"/>
+        </w:trPr>
+        <w:tc>
+          <w:tcPr>
+            <w:cnfStyle w:val="001000000000" w:firstRow="0" w:lastRow="0" w:firstColumn="1" w:lastColumn="0" w:oddVBand="0" w:evenVBand="0" w:oddHBand="0" w:evenHBand="0" w:firstRowFirstColumn="0" w:firstRowLastColumn="0" w:lastRowFirstColumn="0" w:lastRowLastColumn="0"/>
+            <w:tcW w:w="1840" w:type="dxa"/>
+            <w:hideMark/>
+          </w:tcPr>
+          <w:p>
+            <w:pPr>
+              <w:jc w:val="center"/>
+              <w:rPr>
+                <w:rFonts w:ascii="Calibri" w:eastAsia="Times New Roman" w:hAnsi="Calibri" w:cs="Calibri"/>
+                <w:color w:val="000000"/>
+                <w:sz w:val="20"/>
+                <w:szCs w:val="20"/>
+              </w:rPr>
+            </w:pPr>
+            <w:r>
+              <w:rPr>
+                <w:rFonts w:ascii="Calibri" w:eastAsia="Times New Roman" w:hAnsi="Calibri" w:cs="Calibri"/>
+                <w:color w:val="000000"/>
+                <w:sz w:val="20"/>
+                <w:szCs w:val="20"/>
+              </w:rPr>
+              <w:t>AB</w:t>
+            </w:r>
+          </w:p>
+        </w:tc>
+        <w:tc>
+          <w:tcPr>
+            <w:tcW w:w="1840" w:type="dxa"/>
+            <w:hideMark/>
+          </w:tcPr>
+          <w:p>
+            <w:pPr>
+              <w:jc w:val="center"/>
+              <w:cnfStyle w:val="000000000000" w:firstRow="0" w:lastRow="0" w:firstColumn="0" w:lastColumn="0" w:oddVBand="0" w:evenVBand="0" w:oddHBand="0" w:evenHBand="0" w:firstRowFirstColumn="0" w:firstRowLastColumn="0" w:lastRowFirstColumn="0" w:lastRowLastColumn="0"/>
+              <w:rPr>
+                <w:rFonts w:ascii="Calibri" w:eastAsia="Times New Roman" w:hAnsi="Calibri" w:cs="Calibri"/>
+                <w:color w:val="000000"/>
+                <w:sz w:val="20"/>
+                <w:szCs w:val="20"/>
+              </w:rPr>
+            </w:pPr>
+            <w:r>
+              <w:rPr>
+                <w:rFonts w:ascii="Calibri" w:eastAsia="Times New Roman" w:hAnsi="Calibri" w:cs="Calibri"/>
+                <w:color w:val="000000"/>
+                <w:sz w:val="20"/>
+                <w:szCs w:val="20"/>
+              </w:rPr>
+              <w:t>at bats</w:t>
+            </w:r>
+          </w:p>
+        </w:tc>
+        <w:tc>
+          <w:tcPr>
+            <w:tcW w:w="1840" w:type="dxa"/>
+            <w:hideMark/>
+          </w:tcPr>
+          <w:p>
+            <w:pPr>
+              <w:jc w:val="center"/>
+              <w:cnfStyle w:val="000000000000" w:firstRow="0" w:lastRow="0" w:firstColumn="0" w:lastColumn="0" w:oddVBand="0" w:evenVBand="0" w:oddHBand="0" w:evenHBand="0" w:firstRowFirstColumn="0" w:firstRowLastColumn="0" w:lastRowFirstColumn="0" w:lastRowLastColumn="0"/>
+              <w:rPr>
+                <w:rFonts w:ascii="Calibri" w:eastAsia="Times New Roman" w:hAnsi="Calibri" w:cs="Calibri"/>
+                <w:color w:val="000000"/>
+                <w:sz w:val="20"/>
+                <w:szCs w:val="20"/>
+              </w:rPr>
+            </w:pPr>
+            <w:r>
+              <w:rPr>
+                <w:rFonts w:ascii="Calibri" w:eastAsia="Times New Roman" w:hAnsi="Calibri" w:cs="Calibri"/>
+                <w:color w:val="000000"/>
+                <w:sz w:val="20"/>
+                <w:szCs w:val="20"/>
+              </w:rPr>
+              <w:t>Integer</w:t>
+            </w:r>
+          </w:p>
+        </w:tc>
+      </w:tr>
+      <w:tr>
+        <w:trPr>
+          <w:cnfStyle w:val="000000100000" w:firstRow="0" w:lastRow="0" w:firstColumn="0" w:lastColumn="0" w:oddVBand="0" w:evenVBand="0" w:oddHBand="1" w:evenHBand="0" w:firstRowFirstColumn="0" w:firstRowLastColumn="0" w:lastRowFirstColumn="0" w:lastRowLastColumn="0"/>
+          <w:trHeight w:val="290"/>
+          <w:jc w:val="center"/>
+        </w:trPr>
+        <w:tc>
+          <w:tcPr>
+            <w:cnfStyle w:val="001000000000" w:firstRow="0" w:lastRow="0" w:firstColumn="1" w:lastColumn="0" w:oddVBand="0" w:evenVBand="0" w:oddHBand="0" w:evenHBand="0" w:firstRowFirstColumn="0" w:firstRowLastColumn="0" w:lastRowFirstColumn="0" w:lastRowLastColumn="0"/>
+            <w:tcW w:w="1840" w:type="dxa"/>
+            <w:hideMark/>
+          </w:tcPr>
+          <w:p>
+            <w:pPr>
+              <w:jc w:val="center"/>
+              <w:rPr>
+                <w:rFonts w:ascii="Calibri" w:eastAsia="Times New Roman" w:hAnsi="Calibri" w:cs="Calibri"/>
+                <w:color w:val="000000"/>
+                <w:sz w:val="20"/>
+                <w:szCs w:val="20"/>
+              </w:rPr>
+            </w:pPr>
+            <w:r>
+              <w:rPr>
+                <w:rFonts w:ascii="Calibri" w:eastAsia="Times New Roman" w:hAnsi="Calibri" w:cs="Calibri"/>
+                <w:color w:val="000000"/>
+                <w:sz w:val="20"/>
+                <w:szCs w:val="20"/>
+              </w:rPr>
+              <w:t>R</w:t>
+            </w:r>
+          </w:p>
+        </w:tc>
+        <w:tc>
+          <w:tcPr>
+            <w:tcW w:w="1840" w:type="dxa"/>
+            <w:hideMark/>
+          </w:tcPr>
+          <w:p>
+            <w:pPr>
+              <w:jc w:val="center"/>
+              <w:cnfStyle w:val="000000100000" w:firstRow="0" w:lastRow="0" w:firstColumn="0" w:lastColumn="0" w:oddVBand="0" w:evenVBand="0" w:oddHBand="1" w:evenHBand="0" w:firstRowFirstColumn="0" w:firstRowLastColumn="0" w:lastRowFirstColumn="0" w:lastRowLastColumn="0"/>
+              <w:rPr>
+                <w:rFonts w:ascii="Calibri" w:eastAsia="Times New Roman" w:hAnsi="Calibri" w:cs="Calibri"/>
+                <w:color w:val="000000"/>
+                <w:sz w:val="20"/>
+                <w:szCs w:val="20"/>
+              </w:rPr>
+            </w:pPr>
+            <w:r>
+              <w:rPr>
+                <w:rFonts w:ascii="Calibri" w:eastAsia="Times New Roman" w:hAnsi="Calibri" w:cs="Calibri"/>
+                <w:color w:val="000000"/>
+                <w:sz w:val="20"/>
+                <w:szCs w:val="20"/>
+              </w:rPr>
+              <w:t>runs scored</w:t>
+            </w:r>
+          </w:p>
+        </w:tc>
+        <w:tc>
+          <w:tcPr>
+            <w:tcW w:w="1840" w:type="dxa"/>
+            <w:hideMark/>
+          </w:tcPr>
+          <w:p>
+            <w:pPr>
+              <w:jc w:val="center"/>
+              <w:cnfStyle w:val="000000100000" w:firstRow="0" w:lastRow="0" w:firstColumn="0" w:lastColumn="0" w:oddVBand="0" w:evenVBand="0" w:oddHBand="1" w:evenHBand="0" w:firstRowFirstColumn="0" w:firstRowLastColumn="0" w:lastRowFirstColumn="0" w:lastRowLastColumn="0"/>
+              <w:rPr>
+                <w:rFonts w:ascii="Calibri" w:eastAsia="Times New Roman" w:hAnsi="Calibri" w:cs="Calibri"/>
+                <w:color w:val="000000"/>
+                <w:sz w:val="20"/>
+                <w:szCs w:val="20"/>
+              </w:rPr>
+            </w:pPr>
+            <w:r>
+              <w:rPr>
+                <w:rFonts w:ascii="Calibri" w:eastAsia="Times New Roman" w:hAnsi="Calibri" w:cs="Calibri"/>
+                <w:color w:val="000000"/>
+                <w:sz w:val="20"/>
+                <w:szCs w:val="20"/>
+              </w:rPr>
+              <w:t>Integer</w:t>
+            </w:r>
+          </w:p>
+        </w:tc>
+      </w:tr>
+      <w:tr>
+        <w:trPr>
+          <w:trHeight w:val="290"/>
+          <w:jc w:val="center"/>
+        </w:trPr>
+        <w:tc>
+          <w:tcPr>
+            <w:cnfStyle w:val="001000000000" w:firstRow="0" w:lastRow="0" w:firstColumn="1" w:lastColumn="0" w:oddVBand="0" w:evenVBand="0" w:oddHBand="0" w:evenHBand="0" w:firstRowFirstColumn="0" w:firstRowLastColumn="0" w:lastRowFirstColumn="0" w:lastRowLastColumn="0"/>
+            <w:tcW w:w="1840" w:type="dxa"/>
+            <w:hideMark/>
+          </w:tcPr>
+          <w:p>
+            <w:pPr>
+              <w:jc w:val="center"/>
+              <w:rPr>
+                <w:rFonts w:ascii="Calibri" w:eastAsia="Times New Roman" w:hAnsi="Calibri" w:cs="Calibri"/>
+                <w:color w:val="000000"/>
+                <w:sz w:val="20"/>
+                <w:szCs w:val="20"/>
+              </w:rPr>
+            </w:pPr>
+            <w:r>
+              <w:rPr>
+                <w:rFonts w:ascii="Calibri" w:eastAsia="Times New Roman" w:hAnsi="Calibri" w:cs="Calibri"/>
+                <w:color w:val="000000"/>
+                <w:sz w:val="20"/>
+                <w:szCs w:val="20"/>
+              </w:rPr>
+              <w:t>H</w:t>
+            </w:r>
+          </w:p>
+        </w:tc>
+        <w:tc>
+          <w:tcPr>
+            <w:tcW w:w="1840" w:type="dxa"/>
+            <w:hideMark/>
+          </w:tcPr>
+          <w:p>
+            <w:pPr>
+              <w:jc w:val="center"/>
+              <w:cnfStyle w:val="000000000000" w:firstRow="0" w:lastRow="0" w:firstColumn="0" w:lastColumn="0" w:oddVBand="0" w:evenVBand="0" w:oddHBand="0" w:evenHBand="0" w:firstRowFirstColumn="0" w:firstRowLastColumn="0" w:lastRowFirstColumn="0" w:lastRowLastColumn="0"/>
+              <w:rPr>
+                <w:rFonts w:ascii="Calibri" w:eastAsia="Times New Roman" w:hAnsi="Calibri" w:cs="Calibri"/>
+                <w:color w:val="000000"/>
+                <w:sz w:val="20"/>
+                <w:szCs w:val="20"/>
+              </w:rPr>
+            </w:pPr>
+            <w:r>
+              <w:rPr>
+                <w:rFonts w:ascii="Calibri" w:eastAsia="Times New Roman" w:hAnsi="Calibri" w:cs="Calibri"/>
+                <w:color w:val="000000"/>
+                <w:sz w:val="20"/>
+                <w:szCs w:val="20"/>
+              </w:rPr>
+              <w:t>hits</w:t>
+            </w:r>
+          </w:p>
+        </w:tc>
+        <w:tc>
+          <w:tcPr>
+            <w:tcW w:w="1840" w:type="dxa"/>
+            <w:hideMark/>
+          </w:tcPr>
+          <w:p>
+            <w:pPr>
+              <w:jc w:val="center"/>
+              <w:cnfStyle w:val="000000000000" w:firstRow="0" w:lastRow="0" w:firstColumn="0" w:lastColumn="0" w:oddVBand="0" w:evenVBand="0" w:oddHBand="0" w:evenHBand="0" w:firstRowFirstColumn="0" w:firstRowLastColumn="0" w:lastRowFirstColumn="0" w:lastRowLastColumn="0"/>
+              <w:rPr>
+                <w:rFonts w:ascii="Calibri" w:eastAsia="Times New Roman" w:hAnsi="Calibri" w:cs="Calibri"/>
+                <w:color w:val="000000"/>
+                <w:sz w:val="20"/>
+                <w:szCs w:val="20"/>
+              </w:rPr>
+            </w:pPr>
+            <w:r>
+              <w:rPr>
+                <w:rFonts w:ascii="Calibri" w:eastAsia="Times New Roman" w:hAnsi="Calibri" w:cs="Calibri"/>
+                <w:color w:val="000000"/>
+                <w:sz w:val="20"/>
+                <w:szCs w:val="20"/>
+              </w:rPr>
+              <w:t>Integer</w:t>
+            </w:r>
+          </w:p>
+        </w:tc>
+      </w:tr>
+      <w:tr>
+        <w:trPr>
+          <w:cnfStyle w:val="000000100000" w:firstRow="0" w:lastRow="0" w:firstColumn="0" w:lastColumn="0" w:oddVBand="0" w:evenVBand="0" w:oddHBand="1" w:evenHBand="0" w:firstRowFirstColumn="0" w:firstRowLastColumn="0" w:lastRowFirstColumn="0" w:lastRowLastColumn="0"/>
+          <w:trHeight w:val="290"/>
+          <w:jc w:val="center"/>
+        </w:trPr>
+        <w:tc>
+          <w:tcPr>
+            <w:cnfStyle w:val="001000000000" w:firstRow="0" w:lastRow="0" w:firstColumn="1" w:lastColumn="0" w:oddVBand="0" w:evenVBand="0" w:oddHBand="0" w:evenHBand="0" w:firstRowFirstColumn="0" w:firstRowLastColumn="0" w:lastRowFirstColumn="0" w:lastRowLastColumn="0"/>
+            <w:tcW w:w="1840" w:type="dxa"/>
+            <w:hideMark/>
+          </w:tcPr>
+          <w:p>
+            <w:pPr>
+              <w:jc w:val="center"/>
+              <w:rPr>
+                <w:rFonts w:ascii="Calibri" w:eastAsia="Times New Roman" w:hAnsi="Calibri" w:cs="Calibri"/>
+                <w:color w:val="000000"/>
+                <w:sz w:val="20"/>
+                <w:szCs w:val="20"/>
+              </w:rPr>
+            </w:pPr>
+            <w:r>
+              <w:rPr>
+                <w:rFonts w:ascii="Calibri" w:eastAsia="Times New Roman" w:hAnsi="Calibri" w:cs="Calibri"/>
+                <w:color w:val="000000"/>
+                <w:sz w:val="20"/>
+                <w:szCs w:val="20"/>
+              </w:rPr>
+              <w:t>2B</w:t>
+            </w:r>
+          </w:p>
+        </w:tc>
+        <w:tc>
+          <w:tcPr>
+            <w:tcW w:w="1840" w:type="dxa"/>
+            <w:hideMark/>
+          </w:tcPr>
+          <w:p>
+            <w:pPr>
+              <w:jc w:val="center"/>
+              <w:cnfStyle w:val="000000100000" w:firstRow="0" w:lastRow="0" w:firstColumn="0" w:lastColumn="0" w:oddVBand="0" w:evenVBand="0" w:oddHBand="1" w:evenHBand="0" w:firstRowFirstColumn="0" w:firstRowLastColumn="0" w:lastRowFirstColumn="0" w:lastRowLastColumn="0"/>
+              <w:rPr>
+                <w:rFonts w:ascii="Calibri" w:eastAsia="Times New Roman" w:hAnsi="Calibri" w:cs="Calibri"/>
+                <w:color w:val="000000"/>
+                <w:sz w:val="20"/>
+                <w:szCs w:val="20"/>
+              </w:rPr>
+            </w:pPr>
+            <w:r>
+              <w:rPr>
+                <w:rFonts w:ascii="Calibri" w:eastAsia="Times New Roman" w:hAnsi="Calibri" w:cs="Calibri"/>
+                <w:color w:val="000000"/>
+                <w:sz w:val="20"/>
+                <w:szCs w:val="20"/>
+              </w:rPr>
+              <w:t>doubles</w:t>
+            </w:r>
+          </w:p>
+        </w:tc>
+        <w:tc>
+          <w:tcPr>
+            <w:tcW w:w="1840" w:type="dxa"/>
+            <w:hideMark/>
+          </w:tcPr>
+          <w:p>
+            <w:pPr>
+              <w:jc w:val="center"/>
+              <w:cnfStyle w:val="000000100000" w:firstRow="0" w:lastRow="0" w:firstColumn="0" w:lastColumn="0" w:oddVBand="0" w:evenVBand="0" w:oddHBand="1" w:evenHBand="0" w:firstRowFirstColumn="0" w:firstRowLastColumn="0" w:lastRowFirstColumn="0" w:lastRowLastColumn="0"/>
+              <w:rPr>
+                <w:rFonts w:ascii="Calibri" w:eastAsia="Times New Roman" w:hAnsi="Calibri" w:cs="Calibri"/>
+                <w:color w:val="000000"/>
+                <w:sz w:val="20"/>
+                <w:szCs w:val="20"/>
+              </w:rPr>
+            </w:pPr>
+            <w:r>
+              <w:rPr>
+                <w:rFonts w:ascii="Calibri" w:eastAsia="Times New Roman" w:hAnsi="Calibri" w:cs="Calibri"/>
+                <w:color w:val="000000"/>
+                <w:sz w:val="20"/>
+                <w:szCs w:val="20"/>
+              </w:rPr>
+              <w:t>Integer</w:t>
+            </w:r>
+          </w:p>
+        </w:tc>
+      </w:tr>
+      <w:tr>
+        <w:trPr>
+          <w:trHeight w:val="290"/>
+          <w:jc w:val="center"/>
+        </w:trPr>
+        <w:tc>
+          <w:tcPr>
+            <w:cnfStyle w:val="001000000000" w:firstRow="0" w:lastRow="0" w:firstColumn="1" w:lastColumn="0" w:oddVBand="0" w:evenVBand="0" w:oddHBand="0" w:evenHBand="0" w:firstRowFirstColumn="0" w:firstRowLastColumn="0" w:lastRowFirstColumn="0" w:lastRowLastColumn="0"/>
+            <w:tcW w:w="1840" w:type="dxa"/>
+            <w:hideMark/>
+          </w:tcPr>
+          <w:p>
+            <w:pPr>
+              <w:jc w:val="center"/>
+              <w:rPr>
+                <w:rFonts w:ascii="Calibri" w:eastAsia="Times New Roman" w:hAnsi="Calibri" w:cs="Calibri"/>
+                <w:color w:val="000000"/>
+                <w:sz w:val="20"/>
+                <w:szCs w:val="20"/>
+              </w:rPr>
+            </w:pPr>
+            <w:r>
+              <w:rPr>
+                <w:rFonts w:ascii="Calibri" w:eastAsia="Times New Roman" w:hAnsi="Calibri" w:cs="Calibri"/>
+                <w:color w:val="000000"/>
+                <w:sz w:val="20"/>
+                <w:szCs w:val="20"/>
+              </w:rPr>
+              <w:t>3B</w:t>
+            </w:r>
+          </w:p>
+        </w:tc>
+        <w:tc>
+          <w:tcPr>
+            <w:tcW w:w="1840" w:type="dxa"/>
+            <w:hideMark/>
+          </w:tcPr>
+          <w:p>
+            <w:pPr>
+              <w:jc w:val="center"/>
+              <w:cnfStyle w:val="000000000000" w:firstRow="0" w:lastRow="0" w:firstColumn="0" w:lastColumn="0" w:oddVBand="0" w:evenVBand="0" w:oddHBand="0" w:evenHBand="0" w:firstRowFirstColumn="0" w:firstRowLastColumn="0" w:lastRowFirstColumn="0" w:lastRowLastColumn="0"/>
+              <w:rPr>
+                <w:rFonts w:ascii="Calibri" w:eastAsia="Times New Roman" w:hAnsi="Calibri" w:cs="Calibri"/>
+                <w:color w:val="000000"/>
+                <w:sz w:val="20"/>
+                <w:szCs w:val="20"/>
+              </w:rPr>
+            </w:pPr>
+            <w:r>
+              <w:rPr>
+                <w:rFonts w:ascii="Calibri" w:eastAsia="Times New Roman" w:hAnsi="Calibri" w:cs="Calibri"/>
+                <w:color w:val="000000"/>
+                <w:sz w:val="20"/>
+                <w:szCs w:val="20"/>
+              </w:rPr>
+              <w:t>triples</w:t>
+            </w:r>
+          </w:p>
+        </w:tc>
+        <w:tc>
+          <w:tcPr>
+            <w:tcW w:w="1840" w:type="dxa"/>
+            <w:hideMark/>
+          </w:tcPr>
+          <w:p>
+            <w:pPr>
+              <w:jc w:val="center"/>
+              <w:cnfStyle w:val="000000000000" w:firstRow="0" w:lastRow="0" w:firstColumn="0" w:lastColumn="0" w:oddVBand="0" w:evenVBand="0" w:oddHBand="0" w:evenHBand="0" w:firstRowFirstColumn="0" w:firstRowLastColumn="0" w:lastRowFirstColumn="0" w:lastRowLastColumn="0"/>
+              <w:rPr>
+                <w:rFonts w:ascii="Calibri" w:eastAsia="Times New Roman" w:hAnsi="Calibri" w:cs="Calibri"/>
+                <w:color w:val="000000"/>
+                <w:sz w:val="20"/>
+                <w:szCs w:val="20"/>
+              </w:rPr>
+            </w:pPr>
+            <w:r>
+              <w:rPr>
+                <w:rFonts w:ascii="Calibri" w:eastAsia="Times New Roman" w:hAnsi="Calibri" w:cs="Calibri"/>
+                <w:color w:val="000000"/>
+                <w:sz w:val="20"/>
+                <w:szCs w:val="20"/>
+              </w:rPr>
+              <w:t>Integer</w:t>
+            </w:r>
+          </w:p>
+        </w:tc>
+      </w:tr>
+      <w:tr>
+        <w:trPr>
+          <w:cnfStyle w:val="000000100000" w:firstRow="0" w:lastRow="0" w:firstColumn="0" w:lastColumn="0" w:oddVBand="0" w:evenVBand="0" w:oddHBand="1" w:evenHBand="0" w:firstRowFirstColumn="0" w:firstRowLastColumn="0" w:lastRowFirstColumn="0" w:lastRowLastColumn="0"/>
+          <w:trHeight w:val="290"/>
+          <w:jc w:val="center"/>
+        </w:trPr>
+        <w:tc>
+          <w:tcPr>
+            <w:cnfStyle w:val="001000000000" w:firstRow="0" w:lastRow="0" w:firstColumn="1" w:lastColumn="0" w:oddVBand="0" w:evenVBand="0" w:oddHBand="0" w:evenHBand="0" w:firstRowFirstColumn="0" w:firstRowLastColumn="0" w:lastRowFirstColumn="0" w:lastRowLastColumn="0"/>
+            <w:tcW w:w="1840" w:type="dxa"/>
+            <w:hideMark/>
+          </w:tcPr>
+          <w:p>
+            <w:pPr>
+              <w:jc w:val="center"/>
+              <w:rPr>
+                <w:rFonts w:ascii="Calibri" w:eastAsia="Times New Roman" w:hAnsi="Calibri" w:cs="Calibri"/>
+                <w:color w:val="000000"/>
+                <w:sz w:val="20"/>
+                <w:szCs w:val="20"/>
+              </w:rPr>
+            </w:pPr>
+            <w:r>
+              <w:rPr>
+                <w:rFonts w:ascii="Calibri" w:eastAsia="Times New Roman" w:hAnsi="Calibri" w:cs="Calibri"/>
+                <w:color w:val="000000"/>
+                <w:sz w:val="20"/>
+                <w:szCs w:val="20"/>
+              </w:rPr>
+              <w:t>HR</w:t>
+            </w:r>
+          </w:p>
+        </w:tc>
+        <w:tc>
+          <w:tcPr>
+            <w:tcW w:w="1840" w:type="dxa"/>
+            <w:hideMark/>
+          </w:tcPr>
+          <w:p>
+            <w:pPr>
+              <w:jc w:val="center"/>
+              <w:cnfStyle w:val="000000100000" w:firstRow="0" w:lastRow="0" w:firstColumn="0" w:lastColumn="0" w:oddVBand="0" w:evenVBand="0" w:oddHBand="1" w:evenHBand="0" w:firstRowFirstColumn="0" w:firstRowLastColumn="0" w:lastRowFirstColumn="0" w:lastRowLastColumn="0"/>
+              <w:rPr>
+                <w:rFonts w:ascii="Calibri" w:eastAsia="Times New Roman" w:hAnsi="Calibri" w:cs="Calibri"/>
+                <w:color w:val="000000"/>
+                <w:sz w:val="20"/>
+                <w:szCs w:val="20"/>
+              </w:rPr>
+            </w:pPr>
+            <w:r>
+              <w:rPr>
+                <w:rFonts w:ascii="Calibri" w:eastAsia="Times New Roman" w:hAnsi="Calibri" w:cs="Calibri"/>
+                <w:color w:val="000000"/>
+                <w:sz w:val="20"/>
+                <w:szCs w:val="20"/>
+              </w:rPr>
+              <w:t>homeruns</w:t>
+            </w:r>
+          </w:p>
+        </w:tc>
+        <w:tc>
+          <w:tcPr>
+            <w:tcW w:w="1840" w:type="dxa"/>
+            <w:hideMark/>
+          </w:tcPr>
+          <w:p>
+            <w:pPr>
+              <w:jc w:val="center"/>
+              <w:cnfStyle w:val="000000100000" w:firstRow="0" w:lastRow="0" w:firstColumn="0" w:lastColumn="0" w:oddVBand="0" w:evenVBand="0" w:oddHBand="1" w:evenHBand="0" w:firstRowFirstColumn="0" w:firstRowLastColumn="0" w:lastRowFirstColumn="0" w:lastRowLastColumn="0"/>
+              <w:rPr>
+                <w:rFonts w:ascii="Calibri" w:eastAsia="Times New Roman" w:hAnsi="Calibri" w:cs="Calibri"/>
+                <w:color w:val="000000"/>
+                <w:sz w:val="20"/>
+                <w:szCs w:val="20"/>
+              </w:rPr>
+            </w:pPr>
+            <w:r>
+              <w:rPr>
+                <w:rFonts w:ascii="Calibri" w:eastAsia="Times New Roman" w:hAnsi="Calibri" w:cs="Calibri"/>
+                <w:color w:val="000000"/>
+                <w:sz w:val="20"/>
+                <w:szCs w:val="20"/>
+              </w:rPr>
+              <w:t>Integer</w:t>
+            </w:r>
+          </w:p>
+        </w:tc>
+      </w:tr>
+      <w:tr>
+        <w:trPr>
+          <w:trHeight w:val="290"/>
+          <w:jc w:val="center"/>
+        </w:trPr>
+        <w:tc>
+          <w:tcPr>
+            <w:cnfStyle w:val="001000000000" w:firstRow="0" w:lastRow="0" w:firstColumn="1" w:lastColumn="0" w:oddVBand="0" w:evenVBand="0" w:oddHBand="0" w:evenHBand="0" w:firstRowFirstColumn="0" w:firstRowLastColumn="0" w:lastRowFirstColumn="0" w:lastRowLastColumn="0"/>
+            <w:tcW w:w="1840" w:type="dxa"/>
+            <w:hideMark/>
+          </w:tcPr>
+          <w:p>
+            <w:pPr>
+              <w:jc w:val="center"/>
+              <w:rPr>
+                <w:rFonts w:ascii="Calibri" w:eastAsia="Times New Roman" w:hAnsi="Calibri" w:cs="Calibri"/>
+                <w:color w:val="000000"/>
+                <w:sz w:val="20"/>
+                <w:szCs w:val="20"/>
+              </w:rPr>
+            </w:pPr>
+            <w:r>
+              <w:rPr>
+                <w:rFonts w:ascii="Calibri" w:eastAsia="Times New Roman" w:hAnsi="Calibri" w:cs="Calibri"/>
+                <w:color w:val="000000"/>
+                <w:sz w:val="20"/>
+                <w:szCs w:val="20"/>
+              </w:rPr>
+              <w:t>RBI</w:t>
+            </w:r>
+          </w:p>
+        </w:tc>
+        <w:tc>
+          <w:tcPr>
+            <w:tcW w:w="1840" w:type="dxa"/>
+            <w:hideMark/>
+          </w:tcPr>
+          <w:p>
+            <w:pPr>
+              <w:jc w:val="center"/>
+              <w:cnfStyle w:val="000000000000" w:firstRow="0" w:lastRow="0" w:firstColumn="0" w:lastColumn="0" w:oddVBand="0" w:evenVBand="0" w:oddHBand="0" w:evenHBand="0" w:firstRowFirstColumn="0" w:firstRowLastColumn="0" w:lastRowFirstColumn="0" w:lastRowLastColumn="0"/>
+              <w:rPr>
+                <w:rFonts w:ascii="Calibri" w:eastAsia="Times New Roman" w:hAnsi="Calibri" w:cs="Calibri"/>
+                <w:color w:val="000000"/>
+                <w:sz w:val="20"/>
+                <w:szCs w:val="20"/>
+              </w:rPr>
+            </w:pPr>
+            <w:r>
+              <w:rPr>
+                <w:rFonts w:ascii="Calibri" w:eastAsia="Times New Roman" w:hAnsi="Calibri" w:cs="Calibri"/>
+                <w:color w:val="000000"/>
+                <w:sz w:val="20"/>
+                <w:szCs w:val="20"/>
+              </w:rPr>
+              <w:t>runs batted in</w:t>
+            </w:r>
+          </w:p>
+        </w:tc>
+        <w:tc>
+          <w:tcPr>
+            <w:tcW w:w="1840" w:type="dxa"/>
+            <w:hideMark/>
+          </w:tcPr>
+          <w:p>
+            <w:pPr>
+              <w:jc w:val="center"/>
+              <w:cnfStyle w:val="000000000000" w:firstRow="0" w:lastRow="0" w:firstColumn="0" w:lastColumn="0" w:oddVBand="0" w:evenVBand="0" w:oddHBand="0" w:evenHBand="0" w:firstRowFirstColumn="0" w:firstRowLastColumn="0" w:lastRowFirstColumn="0" w:lastRowLastColumn="0"/>
+              <w:rPr>
+                <w:rFonts w:ascii="Calibri" w:eastAsia="Times New Roman" w:hAnsi="Calibri" w:cs="Calibri"/>
+                <w:color w:val="000000"/>
+                <w:sz w:val="20"/>
+                <w:szCs w:val="20"/>
+              </w:rPr>
+            </w:pPr>
+            <w:r>
+              <w:rPr>
+                <w:rFonts w:ascii="Calibri" w:eastAsia="Times New Roman" w:hAnsi="Calibri" w:cs="Calibri"/>
+                <w:color w:val="000000"/>
+                <w:sz w:val="20"/>
+                <w:szCs w:val="20"/>
+              </w:rPr>
+              <w:t>Integer</w:t>
+            </w:r>
+          </w:p>
+        </w:tc>
+      </w:tr>
+      <w:tr>
+        <w:trPr>
+          <w:cnfStyle w:val="000000100000" w:firstRow="0" w:lastRow="0" w:firstColumn="0" w:lastColumn="0" w:oddVBand="0" w:evenVBand="0" w:oddHBand="1" w:evenHBand="0" w:firstRowFirstColumn="0" w:firstRowLastColumn="0" w:lastRowFirstColumn="0" w:lastRowLastColumn="0"/>
+          <w:trHeight w:val="290"/>
+          <w:jc w:val="center"/>
+        </w:trPr>
+        <w:tc>
+          <w:tcPr>
+            <w:cnfStyle w:val="001000000000" w:firstRow="0" w:lastRow="0" w:firstColumn="1" w:lastColumn="0" w:oddVBand="0" w:evenVBand="0" w:oddHBand="0" w:evenHBand="0" w:firstRowFirstColumn="0" w:firstRowLastColumn="0" w:lastRowFirstColumn="0" w:lastRowLastColumn="0"/>
+            <w:tcW w:w="1840" w:type="dxa"/>
+            <w:hideMark/>
+          </w:tcPr>
+          <w:p>
+            <w:pPr>
+              <w:jc w:val="center"/>
+              <w:rPr>
+                <w:rFonts w:ascii="Calibri" w:eastAsia="Times New Roman" w:hAnsi="Calibri" w:cs="Calibri"/>
+                <w:color w:val="000000"/>
+                <w:sz w:val="20"/>
+                <w:szCs w:val="20"/>
+              </w:rPr>
+            </w:pPr>
+            <w:r>
+              <w:rPr>
+                <w:rFonts w:ascii="Calibri" w:eastAsia="Times New Roman" w:hAnsi="Calibri" w:cs="Calibri"/>
+                <w:color w:val="000000"/>
+                <w:sz w:val="20"/>
+                <w:szCs w:val="20"/>
+              </w:rPr>
+              <w:t>SB</w:t>
+            </w:r>
+          </w:p>
+        </w:tc>
+        <w:tc>
+          <w:tcPr>
+            <w:tcW w:w="1840" w:type="dxa"/>
+            <w:hideMark/>
+          </w:tcPr>
+          <w:p>
+            <w:pPr>
+              <w:jc w:val="center"/>
+              <w:cnfStyle w:val="000000100000" w:firstRow="0" w:lastRow="0" w:firstColumn="0" w:lastColumn="0" w:oddVBand="0" w:evenVBand="0" w:oddHBand="1" w:evenHBand="0" w:firstRowFirstColumn="0" w:firstRowLastColumn="0" w:lastRowFirstColumn="0" w:lastRowLastColumn="0"/>
+              <w:rPr>
+                <w:rFonts w:ascii="Calibri" w:eastAsia="Times New Roman" w:hAnsi="Calibri" w:cs="Calibri"/>
+                <w:color w:val="000000"/>
+                <w:sz w:val="20"/>
+                <w:szCs w:val="20"/>
+              </w:rPr>
+            </w:pPr>
+            <w:r>
+              <w:rPr>
+                <w:rFonts w:ascii="Calibri" w:eastAsia="Times New Roman" w:hAnsi="Calibri" w:cs="Calibri"/>
+                <w:color w:val="000000"/>
+                <w:sz w:val="20"/>
+                <w:szCs w:val="20"/>
+              </w:rPr>
+              <w:t>stolen bases</w:t>
+            </w:r>
+          </w:p>
+        </w:tc>
+        <w:tc>
+          <w:tcPr>
+            <w:tcW w:w="1840" w:type="dxa"/>
+            <w:hideMark/>
+          </w:tcPr>
+          <w:p>
+            <w:pPr>
+              <w:jc w:val="center"/>
+              <w:cnfStyle w:val="000000100000" w:firstRow="0" w:lastRow="0" w:firstColumn="0" w:lastColumn="0" w:oddVBand="0" w:evenVBand="0" w:oddHBand="1" w:evenHBand="0" w:firstRowFirstColumn="0" w:firstRowLastColumn="0" w:lastRowFirstColumn="0" w:lastRowLastColumn="0"/>
+              <w:rPr>
+                <w:rFonts w:ascii="Calibri" w:eastAsia="Times New Roman" w:hAnsi="Calibri" w:cs="Calibri"/>
+                <w:color w:val="000000"/>
+                <w:sz w:val="20"/>
+                <w:szCs w:val="20"/>
+              </w:rPr>
+            </w:pPr>
+            <w:r>
+              <w:rPr>
+                <w:rFonts w:ascii="Calibri" w:eastAsia="Times New Roman" w:hAnsi="Calibri" w:cs="Calibri"/>
+                <w:color w:val="000000"/>
+                <w:sz w:val="20"/>
+                <w:szCs w:val="20"/>
+              </w:rPr>
+              <w:t>Integer</w:t>
+            </w:r>
+          </w:p>
+        </w:tc>
+      </w:tr>
+      <w:tr>
+        <w:trPr>
+          <w:trHeight w:val="290"/>
+          <w:jc w:val="center"/>
+        </w:trPr>
+        <w:tc>
+          <w:tcPr>
+            <w:cnfStyle w:val="001000000000" w:firstRow="0" w:lastRow="0" w:firstColumn="1" w:lastColumn="0" w:oddVBand="0" w:evenVBand="0" w:oddHBand="0" w:evenHBand="0" w:firstRowFirstColumn="0" w:firstRowLastColumn="0" w:lastRowFirstColumn="0" w:lastRowLastColumn="0"/>
+            <w:tcW w:w="1840" w:type="dxa"/>
+            <w:hideMark/>
+          </w:tcPr>
+          <w:p>
+            <w:pPr>
+              <w:jc w:val="center"/>
+              <w:rPr>
+                <w:rFonts w:ascii="Calibri" w:eastAsia="Times New Roman" w:hAnsi="Calibri" w:cs="Calibri"/>
+                <w:color w:val="000000"/>
+                <w:sz w:val="20"/>
+                <w:szCs w:val="20"/>
+              </w:rPr>
+            </w:pPr>
+            <w:r>
+              <w:rPr>
+                <w:rFonts w:ascii="Calibri" w:eastAsia="Times New Roman" w:hAnsi="Calibri" w:cs="Calibri"/>
+                <w:color w:val="000000"/>
+                <w:sz w:val="20"/>
+                <w:szCs w:val="20"/>
+              </w:rPr>
+              <w:t>CS</w:t>
+            </w:r>
+          </w:p>
+        </w:tc>
+        <w:tc>
+          <w:tcPr>
+            <w:tcW w:w="1840" w:type="dxa"/>
+            <w:hideMark/>
+          </w:tcPr>
+          <w:p>
+            <w:pPr>
+              <w:jc w:val="center"/>
+              <w:cnfStyle w:val="000000000000" w:firstRow="0" w:lastRow="0" w:firstColumn="0" w:lastColumn="0" w:oddVBand="0" w:evenVBand="0" w:oddHBand="0" w:evenHBand="0" w:firstRowFirstColumn="0" w:firstRowLastColumn="0" w:lastRowFirstColumn="0" w:lastRowLastColumn="0"/>
+              <w:rPr>
+                <w:rFonts w:ascii="Calibri" w:eastAsia="Times New Roman" w:hAnsi="Calibri" w:cs="Calibri"/>
+                <w:color w:val="000000"/>
+                <w:sz w:val="20"/>
+                <w:szCs w:val="20"/>
+              </w:rPr>
+            </w:pPr>
+            <w:r>
+              <w:rPr>
+                <w:rFonts w:ascii="Calibri" w:eastAsia="Times New Roman" w:hAnsi="Calibri" w:cs="Calibri"/>
+                <w:color w:val="000000"/>
+                <w:sz w:val="20"/>
+                <w:szCs w:val="20"/>
+              </w:rPr>
+              <w:t>caught stealing</w:t>
+            </w:r>
+          </w:p>
+        </w:tc>
+        <w:tc>
+          <w:tcPr>
+            <w:tcW w:w="1840" w:type="dxa"/>
+            <w:hideMark/>
+          </w:tcPr>
+          <w:p>
+            <w:pPr>
+              <w:jc w:val="center"/>
+              <w:cnfStyle w:val="000000000000" w:firstRow="0" w:lastRow="0" w:firstColumn="0" w:lastColumn="0" w:oddVBand="0" w:evenVBand="0" w:oddHBand="0" w:evenHBand="0" w:firstRowFirstColumn="0" w:firstRowLastColumn="0" w:lastRowFirstColumn="0" w:lastRowLastColumn="0"/>
+              <w:rPr>
+                <w:rFonts w:ascii="Calibri" w:eastAsia="Times New Roman" w:hAnsi="Calibri" w:cs="Calibri"/>
+                <w:color w:val="000000"/>
+                <w:sz w:val="20"/>
+                <w:szCs w:val="20"/>
+              </w:rPr>
+            </w:pPr>
+            <w:r>
+              <w:rPr>
+                <w:rFonts w:ascii="Calibri" w:eastAsia="Times New Roman" w:hAnsi="Calibri" w:cs="Calibri"/>
+                <w:color w:val="000000"/>
+                <w:sz w:val="20"/>
+                <w:szCs w:val="20"/>
+              </w:rPr>
+              <w:t>Integer</w:t>
+            </w:r>
+          </w:p>
+        </w:tc>
+      </w:tr>
+      <w:tr>
+        <w:trPr>
+          <w:cnfStyle w:val="000000100000" w:firstRow="0" w:lastRow="0" w:firstColumn="0" w:lastColumn="0" w:oddVBand="0" w:evenVBand="0" w:oddHBand="1" w:evenHBand="0" w:firstRowFirstColumn="0" w:firstRowLastColumn="0" w:lastRowFirstColumn="0" w:lastRowLastColumn="0"/>
+          <w:trHeight w:val="290"/>
+          <w:jc w:val="center"/>
+        </w:trPr>
+        <w:tc>
+          <w:tcPr>
+            <w:cnfStyle w:val="001000000000" w:firstRow="0" w:lastRow="0" w:firstColumn="1" w:lastColumn="0" w:oddVBand="0" w:evenVBand="0" w:oddHBand="0" w:evenHBand="0" w:firstRowFirstColumn="0" w:firstRowLastColumn="0" w:lastRowFirstColumn="0" w:lastRowLastColumn="0"/>
+            <w:tcW w:w="1840" w:type="dxa"/>
+            <w:hideMark/>
+          </w:tcPr>
+          <w:p>
+            <w:pPr>
+              <w:jc w:val="center"/>
+              <w:rPr>
+                <w:rFonts w:ascii="Calibri" w:eastAsia="Times New Roman" w:hAnsi="Calibri" w:cs="Calibri"/>
+                <w:color w:val="000000"/>
+                <w:sz w:val="20"/>
+                <w:szCs w:val="20"/>
+              </w:rPr>
+            </w:pPr>
+            <w:r>
+              <w:rPr>
+                <w:rFonts w:ascii="Calibri" w:eastAsia="Times New Roman" w:hAnsi="Calibri" w:cs="Calibri"/>
+                <w:color w:val="000000"/>
+                <w:sz w:val="20"/>
+                <w:szCs w:val="20"/>
+              </w:rPr>
+              <w:t>BB</w:t>
+            </w:r>
+          </w:p>
+        </w:tc>
+        <w:tc>
+          <w:tcPr>
+            <w:tcW w:w="1840" w:type="dxa"/>
+            <w:hideMark/>
+          </w:tcPr>
+          <w:p>
+            <w:pPr>
+              <w:jc w:val="center"/>
+              <w:cnfStyle w:val="000000100000" w:firstRow="0" w:lastRow="0" w:firstColumn="0" w:lastColumn="0" w:oddVBand="0" w:evenVBand="0" w:oddHBand="1" w:evenHBand="0" w:firstRowFirstColumn="0" w:firstRowLastColumn="0" w:lastRowFirstColumn="0" w:lastRowLastColumn="0"/>
+              <w:rPr>
+                <w:rFonts w:ascii="Calibri" w:eastAsia="Times New Roman" w:hAnsi="Calibri" w:cs="Calibri"/>
+                <w:color w:val="000000"/>
+                <w:sz w:val="20"/>
+                <w:szCs w:val="20"/>
+              </w:rPr>
+            </w:pPr>
+            <w:r>
+              <w:rPr>
+                <w:rFonts w:ascii="Calibri" w:eastAsia="Times New Roman" w:hAnsi="Calibri" w:cs="Calibri"/>
+                <w:color w:val="000000"/>
+                <w:sz w:val="20"/>
+                <w:szCs w:val="20"/>
+              </w:rPr>
+              <w:t>walks</w:t>
+            </w:r>
+          </w:p>
+        </w:tc>
+        <w:tc>
+          <w:tcPr>
+            <w:tcW w:w="1840" w:type="dxa"/>
+            <w:hideMark/>
+          </w:tcPr>
+          <w:p>
+            <w:pPr>
+              <w:jc w:val="center"/>
+              <w:cnfStyle w:val="000000100000" w:firstRow="0" w:lastRow="0" w:firstColumn="0" w:lastColumn="0" w:oddVBand="0" w:evenVBand="0" w:oddHBand="1" w:evenHBand="0" w:firstRowFirstColumn="0" w:firstRowLastColumn="0" w:lastRowFirstColumn="0" w:lastRowLastColumn="0"/>
+              <w:rPr>
+                <w:rFonts w:ascii="Calibri" w:eastAsia="Times New Roman" w:hAnsi="Calibri" w:cs="Calibri"/>
+                <w:color w:val="000000"/>
+                <w:sz w:val="20"/>
+                <w:szCs w:val="20"/>
+              </w:rPr>
+            </w:pPr>
+            <w:r>
+              <w:rPr>
+                <w:rFonts w:ascii="Calibri" w:eastAsia="Times New Roman" w:hAnsi="Calibri" w:cs="Calibri"/>
+                <w:color w:val="000000"/>
+                <w:sz w:val="20"/>
+                <w:szCs w:val="20"/>
+              </w:rPr>
+              <w:t>Integer</w:t>
+            </w:r>
+          </w:p>
+        </w:tc>
+      </w:tr>
+      <w:tr>
+        <w:trPr>
+          <w:trHeight w:val="290"/>
+          <w:jc w:val="center"/>
+        </w:trPr>
+        <w:tc>
+          <w:tcPr>
+            <w:cnfStyle w:val="001000000000" w:firstRow="0" w:lastRow="0" w:firstColumn="1" w:lastColumn="0" w:oddVBand="0" w:evenVBand="0" w:oddHBand="0" w:evenHBand="0" w:firstRowFirstColumn="0" w:firstRowLastColumn="0" w:lastRowFirstColumn="0" w:lastRowLastColumn="0"/>
+            <w:tcW w:w="1840" w:type="dxa"/>
+            <w:hideMark/>
+          </w:tcPr>
+          <w:p>
+            <w:pPr>
+              <w:jc w:val="center"/>
+              <w:rPr>
+                <w:rFonts w:ascii="Calibri" w:eastAsia="Times New Roman" w:hAnsi="Calibri" w:cs="Calibri"/>
+                <w:color w:val="000000"/>
+                <w:sz w:val="20"/>
+                <w:szCs w:val="20"/>
+              </w:rPr>
+            </w:pPr>
+            <w:r>
+              <w:rPr>
+                <w:rFonts w:ascii="Calibri" w:eastAsia="Times New Roman" w:hAnsi="Calibri" w:cs="Calibri"/>
+                <w:color w:val="000000"/>
+                <w:sz w:val="20"/>
+                <w:szCs w:val="20"/>
+              </w:rPr>
+              <w:t>SO</w:t>
+            </w:r>
+          </w:p>
+        </w:tc>
+        <w:tc>
+          <w:tcPr>
+            <w:tcW w:w="1840" w:type="dxa"/>
+            <w:hideMark/>
+          </w:tcPr>
+          <w:p>
+            <w:pPr>
+              <w:jc w:val="center"/>
+              <w:cnfStyle w:val="000000000000" w:firstRow="0" w:lastRow="0" w:firstColumn="0" w:lastColumn="0" w:oddVBand="0" w:evenVBand="0" w:oddHBand="0" w:evenHBand="0" w:firstRowFirstColumn="0" w:firstRowLastColumn="0" w:lastRowFirstColumn="0" w:lastRowLastColumn="0"/>
+              <w:rPr>
+                <w:rFonts w:ascii="Calibri" w:eastAsia="Times New Roman" w:hAnsi="Calibri" w:cs="Calibri"/>
+                <w:color w:val="000000"/>
+                <w:sz w:val="20"/>
+                <w:szCs w:val="20"/>
+              </w:rPr>
+            </w:pPr>
+            <w:r>
+              <w:rPr>
+                <w:rFonts w:ascii="Calibri" w:eastAsia="Times New Roman" w:hAnsi="Calibri" w:cs="Calibri"/>
+                <w:color w:val="000000"/>
+                <w:sz w:val="20"/>
+                <w:szCs w:val="20"/>
+              </w:rPr>
+              <w:t>strike outs</w:t>
+            </w:r>
+          </w:p>
+        </w:tc>
+        <w:tc>
+          <w:tcPr>
+            <w:tcW w:w="1840" w:type="dxa"/>
+            <w:hideMark/>
+          </w:tcPr>
+          <w:p>
+            <w:pPr>
+              <w:jc w:val="center"/>
+              <w:cnfStyle w:val="000000000000" w:firstRow="0" w:lastRow="0" w:firstColumn="0" w:lastColumn="0" w:oddVBand="0" w:evenVBand="0" w:oddHBand="0" w:evenHBand="0" w:firstRowFirstColumn="0" w:firstRowLastColumn="0" w:lastRowFirstColumn="0" w:lastRowLastColumn="0"/>
+              <w:rPr>
+                <w:rFonts w:ascii="Calibri" w:eastAsia="Times New Roman" w:hAnsi="Calibri" w:cs="Calibri"/>
+                <w:color w:val="000000"/>
+                <w:sz w:val="20"/>
+                <w:szCs w:val="20"/>
+              </w:rPr>
+            </w:pPr>
+            <w:r>
+              <w:rPr>
+                <w:rFonts w:ascii="Calibri" w:eastAsia="Times New Roman" w:hAnsi="Calibri" w:cs="Calibri"/>
+                <w:color w:val="000000"/>
+                <w:sz w:val="20"/>
+                <w:szCs w:val="20"/>
+              </w:rPr>
+              <w:t>Integer</w:t>
+            </w:r>
+          </w:p>
+        </w:tc>
+      </w:tr>
+      <w:tr>
+        <w:trPr>
+          <w:cnfStyle w:val="000000100000" w:firstRow="0" w:lastRow="0" w:firstColumn="0" w:lastColumn="0" w:oddVBand="0" w:evenVBand="0" w:oddHBand="1" w:evenHBand="0" w:firstRowFirstColumn="0" w:firstRowLastColumn="0" w:lastRowFirstColumn="0" w:lastRowLastColumn="0"/>
+          <w:trHeight w:val="290"/>
+          <w:jc w:val="center"/>
+        </w:trPr>
+        <w:tc>
+          <w:tcPr>
+            <w:cnfStyle w:val="001000000000" w:firstRow="0" w:lastRow="0" w:firstColumn="1" w:lastColumn="0" w:oddVBand="0" w:evenVBand="0" w:oddHBand="0" w:evenHBand="0" w:firstRowFirstColumn="0" w:firstRowLastColumn="0" w:lastRowFirstColumn="0" w:lastRowLastColumn="0"/>
+            <w:tcW w:w="1840" w:type="dxa"/>
+            <w:hideMark/>
+          </w:tcPr>
+          <w:p>
+            <w:pPr>
+              <w:jc w:val="center"/>
+              <w:rPr>
+                <w:rFonts w:ascii="Calibri" w:eastAsia="Times New Roman" w:hAnsi="Calibri" w:cs="Calibri"/>
+                <w:color w:val="000000"/>
+                <w:sz w:val="20"/>
+                <w:szCs w:val="20"/>
+              </w:rPr>
+            </w:pPr>
+            <w:r>
+              <w:rPr>
+                <w:rFonts w:ascii="Calibri" w:eastAsia="Times New Roman" w:hAnsi="Calibri" w:cs="Calibri"/>
+                <w:color w:val="000000"/>
+                <w:sz w:val="20"/>
+                <w:szCs w:val="20"/>
+              </w:rPr>
+              <w:t>IBB</w:t>
+            </w:r>
+          </w:p>
+        </w:tc>
+        <w:tc>
+          <w:tcPr>
+            <w:tcW w:w="1840" w:type="dxa"/>
+            <w:hideMark/>
+          </w:tcPr>
+          <w:p>
+            <w:pPr>
+              <w:jc w:val="center"/>
+              <w:cnfStyle w:val="000000100000" w:firstRow="0" w:lastRow="0" w:firstColumn="0" w:lastColumn="0" w:oddVBand="0" w:evenVBand="0" w:oddHBand="1" w:evenHBand="0" w:firstRowFirstColumn="0" w:firstRowLastColumn="0" w:lastRowFirstColumn="0" w:lastRowLastColumn="0"/>
+              <w:rPr>
+                <w:rFonts w:ascii="Calibri" w:eastAsia="Times New Roman" w:hAnsi="Calibri" w:cs="Calibri"/>
+                <w:color w:val="000000"/>
+                <w:sz w:val="20"/>
+                <w:szCs w:val="20"/>
+              </w:rPr>
+            </w:pPr>
+            <w:r>
+              <w:rPr>
+                <w:rFonts w:ascii="Calibri" w:eastAsia="Times New Roman" w:hAnsi="Calibri" w:cs="Calibri"/>
+                <w:color w:val="000000"/>
+                <w:sz w:val="20"/>
+                <w:szCs w:val="20"/>
+              </w:rPr>
+              <w:t>intentional walks</w:t>
+            </w:r>
+          </w:p>
+        </w:tc>
+        <w:tc>
+          <w:tcPr>
+            <w:tcW w:w="1840" w:type="dxa"/>
+            <w:hideMark/>
+          </w:tcPr>
+          <w:p>
+            <w:pPr>
+              <w:jc w:val="center"/>
+              <w:cnfStyle w:val="000000100000" w:firstRow="0" w:lastRow="0" w:firstColumn="0" w:lastColumn="0" w:oddVBand="0" w:evenVBand="0" w:oddHBand="1" w:evenHBand="0" w:firstRowFirstColumn="0" w:firstRowLastColumn="0" w:lastRowFirstColumn="0" w:lastRowLastColumn="0"/>
+              <w:rPr>
+                <w:rFonts w:ascii="Calibri" w:eastAsia="Times New Roman" w:hAnsi="Calibri" w:cs="Calibri"/>
+                <w:color w:val="000000"/>
+                <w:sz w:val="20"/>
+                <w:szCs w:val="20"/>
+              </w:rPr>
+            </w:pPr>
+            <w:r>
+              <w:rPr>
+                <w:rFonts w:ascii="Calibri" w:eastAsia="Times New Roman" w:hAnsi="Calibri" w:cs="Calibri"/>
+                <w:color w:val="000000"/>
+                <w:sz w:val="20"/>
+                <w:szCs w:val="20"/>
+              </w:rPr>
+              <w:t>Integer</w:t>
+            </w:r>
+          </w:p>
+        </w:tc>
+      </w:tr>
+      <w:tr>
+        <w:trPr>
+          <w:trHeight w:val="290"/>
+          <w:jc w:val="center"/>
+        </w:trPr>
+        <w:tc>
+          <w:tcPr>
+            <w:cnfStyle w:val="001000000000" w:firstRow="0" w:lastRow="0" w:firstColumn="1" w:lastColumn="0" w:oddVBand="0" w:evenVBand="0" w:oddHBand="0" w:evenHBand="0" w:firstRowFirstColumn="0" w:firstRowLastColumn="0" w:lastRowFirstColumn="0" w:lastRowLastColumn="0"/>
+            <w:tcW w:w="1840" w:type="dxa"/>
+            <w:hideMark/>
+          </w:tcPr>
+          <w:p>
+            <w:pPr>
+              <w:jc w:val="center"/>
+              <w:rPr>
+                <w:rFonts w:ascii="Calibri" w:eastAsia="Times New Roman" w:hAnsi="Calibri" w:cs="Calibri"/>
+                <w:color w:val="000000"/>
+                <w:sz w:val="20"/>
+                <w:szCs w:val="20"/>
+              </w:rPr>
+            </w:pPr>
+            <w:r>
+              <w:rPr>
+                <w:rFonts w:ascii="Calibri" w:eastAsia="Times New Roman" w:hAnsi="Calibri" w:cs="Calibri"/>
+                <w:color w:val="000000"/>
+                <w:sz w:val="20"/>
+                <w:szCs w:val="20"/>
+              </w:rPr>
+              <w:t>HBP</w:t>
+            </w:r>
+          </w:p>
+        </w:tc>
+        <w:tc>
+          <w:tcPr>
+            <w:tcW w:w="1840" w:type="dxa"/>
+            <w:hideMark/>
+          </w:tcPr>
+          <w:p>
+            <w:pPr>
+              <w:jc w:val="center"/>
+              <w:cnfStyle w:val="000000000000" w:firstRow="0" w:lastRow="0" w:firstColumn="0" w:lastColumn="0" w:oddVBand="0" w:evenVBand="0" w:oddHBand="0" w:evenHBand="0" w:firstRowFirstColumn="0" w:firstRowLastColumn="0" w:lastRowFirstColumn="0" w:lastRowLastColumn="0"/>
+              <w:rPr>
+                <w:rFonts w:ascii="Calibri" w:eastAsia="Times New Roman" w:hAnsi="Calibri" w:cs="Calibri"/>
+                <w:color w:val="000000"/>
+                <w:sz w:val="20"/>
+                <w:szCs w:val="20"/>
+              </w:rPr>
+            </w:pPr>
+            <w:r>
+              <w:rPr>
+                <w:rFonts w:ascii="Calibri" w:eastAsia="Times New Roman" w:hAnsi="Calibri" w:cs="Calibri"/>
+                <w:color w:val="000000"/>
+                <w:sz w:val="20"/>
+                <w:szCs w:val="20"/>
+              </w:rPr>
+              <w:t>hit by pitch</w:t>
+            </w:r>
+          </w:p>
+        </w:tc>
+        <w:tc>
+          <w:tcPr>
+            <w:tcW w:w="1840" w:type="dxa"/>
+            <w:hideMark/>
+          </w:tcPr>
+          <w:p>
+            <w:pPr>
+              <w:jc w:val="center"/>
+              <w:cnfStyle w:val="000000000000" w:firstRow="0" w:lastRow="0" w:firstColumn="0" w:lastColumn="0" w:oddVBand="0" w:evenVBand="0" w:oddHBand="0" w:evenHBand="0" w:firstRowFirstColumn="0" w:firstRowLastColumn="0" w:lastRowFirstColumn="0" w:lastRowLastColumn="0"/>
+              <w:rPr>
+                <w:rFonts w:ascii="Calibri" w:eastAsia="Times New Roman" w:hAnsi="Calibri" w:cs="Calibri"/>
+                <w:color w:val="000000"/>
+                <w:sz w:val="20"/>
+                <w:szCs w:val="20"/>
+              </w:rPr>
+            </w:pPr>
+            <w:r>
+              <w:rPr>
+                <w:rFonts w:ascii="Calibri" w:eastAsia="Times New Roman" w:hAnsi="Calibri" w:cs="Calibri"/>
+                <w:color w:val="000000"/>
+                <w:sz w:val="20"/>
+                <w:szCs w:val="20"/>
+              </w:rPr>
+              <w:t>Integer</w:t>
+            </w:r>
+          </w:p>
+        </w:tc>
+      </w:tr>
+      <w:tr>
+        <w:trPr>
+          <w:cnfStyle w:val="000000100000" w:firstRow="0" w:lastRow="0" w:firstColumn="0" w:lastColumn="0" w:oddVBand="0" w:evenVBand="0" w:oddHBand="1" w:evenHBand="0" w:firstRowFirstColumn="0" w:firstRowLastColumn="0" w:lastRowFirstColumn="0" w:lastRowLastColumn="0"/>
+          <w:trHeight w:val="290"/>
+          <w:jc w:val="center"/>
+        </w:trPr>
+        <w:tc>
+          <w:tcPr>
+            <w:cnfStyle w:val="001000000000" w:firstRow="0" w:lastRow="0" w:firstColumn="1" w:lastColumn="0" w:oddVBand="0" w:evenVBand="0" w:oddHBand="0" w:evenHBand="0" w:firstRowFirstColumn="0" w:firstRowLastColumn="0" w:lastRowFirstColumn="0" w:lastRowLastColumn="0"/>
+            <w:tcW w:w="1840" w:type="dxa"/>
+            <w:hideMark/>
+          </w:tcPr>
+          <w:p>
+            <w:pPr>
+              <w:jc w:val="center"/>
+              <w:rPr>
+                <w:rFonts w:ascii="Calibri" w:eastAsia="Times New Roman" w:hAnsi="Calibri" w:cs="Calibri"/>
+                <w:color w:val="000000"/>
+                <w:sz w:val="20"/>
+                <w:szCs w:val="20"/>
+              </w:rPr>
+            </w:pPr>
+            <w:r>
+              <w:rPr>
+                <w:rFonts w:ascii="Calibri" w:eastAsia="Times New Roman" w:hAnsi="Calibri" w:cs="Calibri"/>
+                <w:color w:val="000000"/>
+                <w:sz w:val="20"/>
+                <w:szCs w:val="20"/>
+              </w:rPr>
+              <w:t>SH</w:t>
+            </w:r>
+          </w:p>
+        </w:tc>
+        <w:tc>
+          <w:tcPr>
+            <w:tcW w:w="1840" w:type="dxa"/>
+            <w:hideMark/>
+          </w:tcPr>
+          <w:p>
+            <w:pPr>
+              <w:jc w:val="center"/>
+              <w:cnfStyle w:val="000000100000" w:firstRow="0" w:lastRow="0" w:firstColumn="0" w:lastColumn="0" w:oddVBand="0" w:evenVBand="0" w:oddHBand="1" w:evenHBand="0" w:firstRowFirstColumn="0" w:firstRowLastColumn="0" w:lastRowFirstColumn="0" w:lastRowLastColumn="0"/>
+              <w:rPr>
+                <w:rFonts w:ascii="Calibri" w:eastAsia="Times New Roman" w:hAnsi="Calibri" w:cs="Calibri"/>
+                <w:color w:val="000000"/>
+                <w:sz w:val="20"/>
+                <w:szCs w:val="20"/>
+              </w:rPr>
+            </w:pPr>
+            <w:r>
+              <w:rPr>
+                <w:rFonts w:ascii="Calibri" w:eastAsia="Times New Roman" w:hAnsi="Calibri" w:cs="Calibri"/>
+                <w:color w:val="000000"/>
+                <w:sz w:val="20"/>
+                <w:szCs w:val="20"/>
+              </w:rPr>
+              <w:t>sacrifice hits</w:t>
+            </w:r>
+          </w:p>
+        </w:tc>
+        <w:tc>
+          <w:tcPr>
+            <w:tcW w:w="1840" w:type="dxa"/>
+            <w:hideMark/>
+          </w:tcPr>
+          <w:p>
+            <w:pPr>
+              <w:jc w:val="center"/>
+              <w:cnfStyle w:val="000000100000" w:firstRow="0" w:lastRow="0" w:firstColumn="0" w:lastColumn="0" w:oddVBand="0" w:evenVBand="0" w:oddHBand="1" w:evenHBand="0" w:firstRowFirstColumn="0" w:firstRowLastColumn="0" w:lastRowFirstColumn="0" w:lastRowLastColumn="0"/>
+              <w:rPr>
+                <w:rFonts w:ascii="Calibri" w:eastAsia="Times New Roman" w:hAnsi="Calibri" w:cs="Calibri"/>
+                <w:color w:val="000000"/>
+                <w:sz w:val="20"/>
+                <w:szCs w:val="20"/>
+              </w:rPr>
+            </w:pPr>
+            <w:r>
+              <w:rPr>
+                <w:rFonts w:ascii="Calibri" w:eastAsia="Times New Roman" w:hAnsi="Calibri" w:cs="Calibri"/>
+                <w:color w:val="000000"/>
+                <w:sz w:val="20"/>
+                <w:szCs w:val="20"/>
+              </w:rPr>
+              <w:t>Integer</w:t>
+            </w:r>
+          </w:p>
+        </w:tc>
+      </w:tr>
+      <w:tr>
+        <w:trPr>
+          <w:trHeight w:val="290"/>
+          <w:jc w:val="center"/>
+        </w:trPr>
+        <w:tc>
+          <w:tcPr>
+            <w:cnfStyle w:val="001000000000" w:firstRow="0" w:lastRow="0" w:firstColumn="1" w:lastColumn="0" w:oddVBand="0" w:evenVBand="0" w:oddHBand="0" w:evenHBand="0" w:firstRowFirstColumn="0" w:firstRowLastColumn="0" w:lastRowFirstColumn="0" w:lastRowLastColumn="0"/>
+            <w:tcW w:w="1840" w:type="dxa"/>
+            <w:hideMark/>
+          </w:tcPr>
+          <w:p>
+            <w:pPr>
+              <w:jc w:val="center"/>
+              <w:rPr>
+                <w:rFonts w:ascii="Calibri" w:eastAsia="Times New Roman" w:hAnsi="Calibri" w:cs="Calibri"/>
+                <w:color w:val="000000"/>
+                <w:sz w:val="20"/>
+                <w:szCs w:val="20"/>
+              </w:rPr>
+            </w:pPr>
+            <w:r>
+              <w:rPr>
+                <w:rFonts w:ascii="Calibri" w:eastAsia="Times New Roman" w:hAnsi="Calibri" w:cs="Calibri"/>
+                <w:color w:val="000000"/>
+                <w:sz w:val="20"/>
+                <w:szCs w:val="20"/>
+              </w:rPr>
+              <w:t>SF</w:t>
+            </w:r>
+          </w:p>
+        </w:tc>
+        <w:tc>
+          <w:tcPr>
+            <w:tcW w:w="1840" w:type="dxa"/>
+            <w:hideMark/>
+          </w:tcPr>
+          <w:p>
+            <w:pPr>
+              <w:jc w:val="center"/>
+              <w:cnfStyle w:val="000000000000" w:firstRow="0" w:lastRow="0" w:firstColumn="0" w:lastColumn="0" w:oddVBand="0" w:evenVBand="0" w:oddHBand="0" w:evenHBand="0" w:firstRowFirstColumn="0" w:firstRowLastColumn="0" w:lastRowFirstColumn="0" w:lastRowLastColumn="0"/>
+              <w:rPr>
+                <w:rFonts w:ascii="Calibri" w:eastAsia="Times New Roman" w:hAnsi="Calibri" w:cs="Calibri"/>
+                <w:color w:val="000000"/>
+                <w:sz w:val="20"/>
+                <w:szCs w:val="20"/>
+              </w:rPr>
+            </w:pPr>
+            <w:r>
+              <w:rPr>
+                <w:rFonts w:ascii="Calibri" w:eastAsia="Times New Roman" w:hAnsi="Calibri" w:cs="Calibri"/>
+                <w:color w:val="000000"/>
+                <w:sz w:val="20"/>
+                <w:szCs w:val="20"/>
+              </w:rPr>
+              <w:t>sacrifice flies</w:t>
+            </w:r>
+          </w:p>
+        </w:tc>
+        <w:tc>
+          <w:tcPr>
+            <w:tcW w:w="1840" w:type="dxa"/>
+            <w:hideMark/>
+          </w:tcPr>
+          <w:p>
+            <w:pPr>
+              <w:jc w:val="center"/>
+              <w:cnfStyle w:val="000000000000" w:firstRow="0" w:lastRow="0" w:firstColumn="0" w:lastColumn="0" w:oddVBand="0" w:evenVBand="0" w:oddHBand="0" w:evenHBand="0" w:firstRowFirstColumn="0" w:firstRowLastColumn="0" w:lastRowFirstColumn="0" w:lastRowLastColumn="0"/>
+              <w:rPr>
+                <w:rFonts w:ascii="Calibri" w:eastAsia="Times New Roman" w:hAnsi="Calibri" w:cs="Calibri"/>
+                <w:color w:val="000000"/>
+                <w:sz w:val="20"/>
+                <w:szCs w:val="20"/>
+              </w:rPr>
+            </w:pPr>
+            <w:r>
+              <w:rPr>
+                <w:rFonts w:ascii="Calibri" w:eastAsia="Times New Roman" w:hAnsi="Calibri" w:cs="Calibri"/>
+                <w:color w:val="000000"/>
+                <w:sz w:val="20"/>
+                <w:szCs w:val="20"/>
+              </w:rPr>
+              <w:t>Integer</w:t>
+            </w:r>
+          </w:p>
+        </w:tc>
+      </w:tr>
+      <w:tr>
+        <w:trPr>
+          <w:cnfStyle w:val="000000100000" w:firstRow="0" w:lastRow="0" w:firstColumn="0" w:lastColumn="0" w:oddVBand="0" w:evenVBand="0" w:oddHBand="1" w:evenHBand="0" w:firstRowFirstColumn="0" w:firstRowLastColumn="0" w:lastRowFirstColumn="0" w:lastRowLastColumn="0"/>
+          <w:trHeight w:val="480"/>
+          <w:jc w:val="center"/>
+        </w:trPr>
+        <w:tc>
+          <w:tcPr>
+            <w:cnfStyle w:val="001000000000" w:firstRow="0" w:lastRow="0" w:firstColumn="1" w:lastColumn="0" w:oddVBand="0" w:evenVBand="0" w:oddHBand="0" w:evenHBand="0" w:firstRowFirstColumn="0" w:firstRowLastColumn="0" w:lastRowFirstColumn="0" w:lastRowLastColumn="0"/>
+            <w:tcW w:w="1840" w:type="dxa"/>
+            <w:hideMark/>
+          </w:tcPr>
+          <w:p>
+            <w:pPr>
+              <w:jc w:val="center"/>
+              <w:rPr>
+                <w:rFonts w:ascii="Calibri" w:eastAsia="Times New Roman" w:hAnsi="Calibri" w:cs="Calibri"/>
+                <w:color w:val="000000"/>
+                <w:sz w:val="20"/>
+                <w:szCs w:val="20"/>
+              </w:rPr>
+            </w:pPr>
+            <w:r>
+              <w:rPr>
+                <w:rFonts w:ascii="Calibri" w:eastAsia="Times New Roman" w:hAnsi="Calibri" w:cs="Calibri"/>
+                <w:color w:val="000000"/>
+                <w:sz w:val="20"/>
+                <w:szCs w:val="20"/>
+              </w:rPr>
+              <w:t>GIDP</w:t>
+            </w:r>
+          </w:p>
+        </w:tc>
+        <w:tc>
+          <w:tcPr>
+            <w:tcW w:w="1840" w:type="dxa"/>
+            <w:hideMark/>
+          </w:tcPr>
+          <w:p>
+            <w:pPr>
+              <w:jc w:val="center"/>
+              <w:cnfStyle w:val="000000100000" w:firstRow="0" w:lastRow="0" w:firstColumn="0" w:lastColumn="0" w:oddVBand="0" w:evenVBand="0" w:oddHBand="1" w:evenHBand="0" w:firstRowFirstColumn="0" w:firstRowLastColumn="0" w:lastRowFirstColumn="0" w:lastRowLastColumn="0"/>
+              <w:rPr>
+                <w:rFonts w:ascii="Calibri" w:eastAsia="Times New Roman" w:hAnsi="Calibri" w:cs="Calibri"/>
+                <w:color w:val="000000"/>
+                <w:sz w:val="20"/>
+                <w:szCs w:val="20"/>
+              </w:rPr>
+            </w:pPr>
+            <w:r>
+              <w:rPr>
+                <w:rFonts w:ascii="Calibri" w:eastAsia="Times New Roman" w:hAnsi="Calibri" w:cs="Calibri"/>
+                <w:color w:val="000000"/>
+                <w:sz w:val="20"/>
+                <w:szCs w:val="20"/>
+              </w:rPr>
+              <w:t>grounded into double plays</w:t>
+            </w:r>
+          </w:p>
+        </w:tc>
+        <w:tc>
+          <w:tcPr>
+            <w:tcW w:w="1840" w:type="dxa"/>
+            <w:hideMark/>
+          </w:tcPr>
+          <w:p>
+            <w:pPr>
+              <w:jc w:val="center"/>
+              <w:cnfStyle w:val="000000100000" w:firstRow="0" w:lastRow="0" w:firstColumn="0" w:lastColumn="0" w:oddVBand="0" w:evenVBand="0" w:oddHBand="1" w:evenHBand="0" w:firstRowFirstColumn="0" w:firstRowLastColumn="0" w:lastRowFirstColumn="0" w:lastRowLastColumn="0"/>
+              <w:rPr>
+                <w:rFonts w:ascii="Calibri" w:eastAsia="Times New Roman" w:hAnsi="Calibri" w:cs="Calibri"/>
+                <w:color w:val="000000"/>
+                <w:sz w:val="20"/>
+                <w:szCs w:val="20"/>
+              </w:rPr>
+            </w:pPr>
+            <w:r>
+              <w:rPr>
+                <w:rFonts w:ascii="Calibri" w:eastAsia="Times New Roman" w:hAnsi="Calibri" w:cs="Calibri"/>
+                <w:color w:val="000000"/>
+                <w:sz w:val="20"/>
+                <w:szCs w:val="20"/>
+              </w:rPr>
+              <w:t>Integer</w:t>
+            </w:r>
+          </w:p>
+        </w:tc>
+      </w:tr>
+      <w:tr>
+        <w:trPr>
+          <w:trHeight w:val="290"/>
+          <w:jc w:val="center"/>
+        </w:trPr>
+        <w:tc>
+          <w:tcPr>
+            <w:cnfStyle w:val="001000000000" w:firstRow="0" w:lastRow="0" w:firstColumn="1" w:lastColumn="0" w:oddVBand="0" w:evenVBand="0" w:oddHBand="0" w:evenHBand="0" w:firstRowFirstColumn="0" w:firstRowLastColumn="0" w:lastRowFirstColumn="0" w:lastRowLastColumn="0"/>
+            <w:tcW w:w="1840" w:type="dxa"/>
+            <w:hideMark/>
+          </w:tcPr>
+          <w:p>
+            <w:pPr>
+              <w:jc w:val="center"/>
+              <w:rPr>
+                <w:rFonts w:ascii="Calibri" w:eastAsia="Times New Roman" w:hAnsi="Calibri" w:cs="Calibri"/>
+                <w:color w:val="000000"/>
+                <w:sz w:val="20"/>
+                <w:szCs w:val="20"/>
+              </w:rPr>
+            </w:pPr>
+            <w:r>
+              <w:rPr>
+                <w:rFonts w:ascii="Calibri" w:eastAsia="Times New Roman" w:hAnsi="Calibri" w:cs="Calibri"/>
+                <w:color w:val="000000"/>
+                <w:sz w:val="20"/>
+                <w:szCs w:val="20"/>
+              </w:rPr>
+              <w:t>Avg.</w:t>
+            </w:r>
+          </w:p>
+        </w:tc>
+        <w:tc>
+          <w:tcPr>
+            <w:tcW w:w="1840" w:type="dxa"/>
+            <w:hideMark/>
+          </w:tcPr>
+          <w:p>
+            <w:pPr>
+              <w:jc w:val="center"/>
+              <w:cnfStyle w:val="000000000000" w:firstRow="0" w:lastRow="0" w:firstColumn="0" w:lastColumn="0" w:oddVBand="0" w:evenVBand="0" w:oddHBand="0" w:evenHBand="0" w:firstRowFirstColumn="0" w:firstRowLastColumn="0" w:lastRowFirstColumn="0" w:lastRowLastColumn="0"/>
+              <w:rPr>
+                <w:rFonts w:ascii="Calibri" w:eastAsia="Times New Roman" w:hAnsi="Calibri" w:cs="Calibri"/>
+                <w:color w:val="000000"/>
+                <w:sz w:val="20"/>
+                <w:szCs w:val="20"/>
+              </w:rPr>
+            </w:pPr>
+            <w:r>
+              <w:rPr>
+                <w:rFonts w:ascii="Calibri" w:eastAsia="Times New Roman" w:hAnsi="Calibri" w:cs="Calibri"/>
+                <w:color w:val="000000"/>
+                <w:sz w:val="20"/>
+                <w:szCs w:val="20"/>
+              </w:rPr>
+              <w:t>batting average</w:t>
+            </w:r>
+          </w:p>
+        </w:tc>
+        <w:tc>
+          <w:tcPr>
+            <w:tcW w:w="1840" w:type="dxa"/>
+            <w:hideMark/>
+          </w:tcPr>
+          <w:p>
+            <w:pPr>
+              <w:jc w:val="center"/>
+              <w:cnfStyle w:val="000000000000" w:firstRow="0" w:lastRow="0" w:firstColumn="0" w:lastColumn="0" w:oddVBand="0" w:evenVBand="0" w:oddHBand="0" w:evenHBand="0" w:firstRowFirstColumn="0" w:firstRowLastColumn="0" w:lastRowFirstColumn="0" w:lastRowLastColumn="0"/>
+              <w:rPr>
+                <w:rFonts w:ascii="Calibri" w:eastAsia="Times New Roman" w:hAnsi="Calibri" w:cs="Calibri"/>
+                <w:color w:val="000000"/>
+                <w:sz w:val="20"/>
+                <w:szCs w:val="20"/>
+              </w:rPr>
+            </w:pPr>
+            <w:r>
+              <w:rPr>
+                <w:rFonts w:ascii="Calibri" w:eastAsia="Times New Roman" w:hAnsi="Calibri" w:cs="Calibri"/>
+                <w:color w:val="000000"/>
+                <w:sz w:val="20"/>
+                <w:szCs w:val="20"/>
+              </w:rPr>
+              <w:t>Float</w:t>
+            </w:r>
+          </w:p>
+        </w:tc>
+      </w:tr>
+      <w:tr>
+        <w:trPr>
+          <w:cnfStyle w:val="000000100000" w:firstRow="0" w:lastRow="0" w:firstColumn="0" w:lastColumn="0" w:oddVBand="0" w:evenVBand="0" w:oddHBand="1" w:evenHBand="0" w:firstRowFirstColumn="0" w:firstRowLastColumn="0" w:lastRowFirstColumn="0" w:lastRowLastColumn="0"/>
+          <w:trHeight w:val="290"/>
+          <w:jc w:val="center"/>
+        </w:trPr>
+        <w:tc>
+          <w:tcPr>
+            <w:cnfStyle w:val="001000000000" w:firstRow="0" w:lastRow="0" w:firstColumn="1" w:lastColumn="0" w:oddVBand="0" w:evenVBand="0" w:oddHBand="0" w:evenHBand="0" w:firstRowFirstColumn="0" w:firstRowLastColumn="0" w:lastRowFirstColumn="0" w:lastRowLastColumn="0"/>
+            <w:tcW w:w="1840" w:type="dxa"/>
+            <w:hideMark/>
+          </w:tcPr>
+          <w:p>
+            <w:pPr>
+              <w:jc w:val="center"/>
+              <w:rPr>
+                <w:rFonts w:ascii="Calibri" w:eastAsia="Times New Roman" w:hAnsi="Calibri" w:cs="Calibri"/>
+                <w:color w:val="000000"/>
+                <w:sz w:val="20"/>
+                <w:szCs w:val="20"/>
+              </w:rPr>
+            </w:pPr>
+            <w:r>
+              <w:rPr>
+                <w:rFonts w:ascii="Calibri" w:eastAsia="Times New Roman" w:hAnsi="Calibri" w:cs="Calibri"/>
+                <w:color w:val="000000"/>
+                <w:sz w:val="20"/>
+                <w:szCs w:val="20"/>
+              </w:rPr>
+              <w:t>PA</w:t>
+            </w:r>
+          </w:p>
+        </w:tc>
+        <w:tc>
+          <w:tcPr>
+            <w:tcW w:w="1840" w:type="dxa"/>
+            <w:hideMark/>
+          </w:tcPr>
+          <w:p>
+            <w:pPr>
+              <w:jc w:val="center"/>
+              <w:cnfStyle w:val="000000100000" w:firstRow="0" w:lastRow="0" w:firstColumn="0" w:lastColumn="0" w:oddVBand="0" w:evenVBand="0" w:oddHBand="1" w:evenHBand="0" w:firstRowFirstColumn="0" w:firstRowLastColumn="0" w:lastRowFirstColumn="0" w:lastRowLastColumn="0"/>
+              <w:rPr>
+                <w:rFonts w:ascii="Calibri" w:eastAsia="Times New Roman" w:hAnsi="Calibri" w:cs="Calibri"/>
+                <w:color w:val="000000"/>
+                <w:sz w:val="20"/>
+                <w:szCs w:val="20"/>
+              </w:rPr>
+            </w:pPr>
+            <w:r>
+              <w:rPr>
+                <w:rFonts w:ascii="Calibri" w:eastAsia="Times New Roman" w:hAnsi="Calibri" w:cs="Calibri"/>
+                <w:color w:val="000000"/>
+                <w:sz w:val="20"/>
+                <w:szCs w:val="20"/>
+              </w:rPr>
+              <w:t>plate appearances</w:t>
+            </w:r>
+          </w:p>
+        </w:tc>
+        <w:tc>
+          <w:tcPr>
+            <w:tcW w:w="1840" w:type="dxa"/>
+            <w:hideMark/>
+          </w:tcPr>
+          <w:p>
+            <w:pPr>
+              <w:jc w:val="center"/>
+              <w:cnfStyle w:val="000000100000" w:firstRow="0" w:lastRow="0" w:firstColumn="0" w:lastColumn="0" w:oddVBand="0" w:evenVBand="0" w:oddHBand="1" w:evenHBand="0" w:firstRowFirstColumn="0" w:firstRowLastColumn="0" w:lastRowFirstColumn="0" w:lastRowLastColumn="0"/>
+              <w:rPr>
+                <w:rFonts w:ascii="Calibri" w:eastAsia="Times New Roman" w:hAnsi="Calibri" w:cs="Calibri"/>
+                <w:color w:val="000000"/>
+                <w:sz w:val="20"/>
+                <w:szCs w:val="20"/>
+              </w:rPr>
+            </w:pPr>
+            <w:r>
+              <w:rPr>
+                <w:rFonts w:ascii="Calibri" w:eastAsia="Times New Roman" w:hAnsi="Calibri" w:cs="Calibri"/>
+                <w:color w:val="000000"/>
+                <w:sz w:val="20"/>
+                <w:szCs w:val="20"/>
+              </w:rPr>
+              <w:t>Float</w:t>
+            </w:r>
+          </w:p>
+        </w:tc>
+      </w:tr>
+      <w:tr>
+        <w:trPr>
+          <w:trHeight w:val="290"/>
+          <w:jc w:val="center"/>
+        </w:trPr>
+        <w:tc>
+          <w:tcPr>
+            <w:cnfStyle w:val="001000000000" w:firstRow="0" w:lastRow="0" w:firstColumn="1" w:lastColumn="0" w:oddVBand="0" w:evenVBand="0" w:oddHBand="0" w:evenHBand="0" w:firstRowFirstColumn="0" w:firstRowLastColumn="0" w:lastRowFirstColumn="0" w:lastRowLastColumn="0"/>
+            <w:tcW w:w="1840" w:type="dxa"/>
+            <w:hideMark/>
+          </w:tcPr>
+          <w:p>
+            <w:pPr>
+              <w:jc w:val="center"/>
+              <w:rPr>
+                <w:rFonts w:ascii="Calibri" w:eastAsia="Times New Roman" w:hAnsi="Calibri" w:cs="Calibri"/>
+                <w:color w:val="000000"/>
+                <w:sz w:val="20"/>
+                <w:szCs w:val="20"/>
+              </w:rPr>
+            </w:pPr>
+            <w:r>
+              <w:rPr>
+                <w:rFonts w:ascii="Calibri" w:eastAsia="Times New Roman" w:hAnsi="Calibri" w:cs="Calibri"/>
+                <w:color w:val="000000"/>
+                <w:sz w:val="20"/>
+                <w:szCs w:val="20"/>
+              </w:rPr>
+              <w:t>Age</w:t>
+            </w:r>
+          </w:p>
+        </w:tc>
+        <w:tc>
+          <w:tcPr>
+            <w:tcW w:w="1840" w:type="dxa"/>
+            <w:hideMark/>
+          </w:tcPr>
+          <w:p>
+            <w:pPr>
+              <w:jc w:val="center"/>
+              <w:cnfStyle w:val="000000000000" w:firstRow="0" w:lastRow="0" w:firstColumn="0" w:lastColumn="0" w:oddVBand="0" w:evenVBand="0" w:oddHBand="0" w:evenHBand="0" w:firstRowFirstColumn="0" w:firstRowLastColumn="0" w:lastRowFirstColumn="0" w:lastRowLastColumn="0"/>
+              <w:rPr>
+                <w:rFonts w:ascii="Calibri" w:eastAsia="Times New Roman" w:hAnsi="Calibri" w:cs="Calibri"/>
+                <w:color w:val="000000"/>
+                <w:sz w:val="20"/>
+                <w:szCs w:val="20"/>
+              </w:rPr>
+            </w:pPr>
+            <w:r>
+              <w:rPr>
+                <w:rFonts w:ascii="Calibri" w:eastAsia="Times New Roman" w:hAnsi="Calibri" w:cs="Calibri"/>
+                <w:color w:val="000000"/>
+                <w:sz w:val="20"/>
+                <w:szCs w:val="20"/>
+              </w:rPr>
+              <w:t>age of player</w:t>
+            </w:r>
+          </w:p>
+        </w:tc>
+        <w:tc>
+          <w:tcPr>
+            <w:tcW w:w="1840" w:type="dxa"/>
+            <w:hideMark/>
+          </w:tcPr>
+          <w:p>
+            <w:pPr>
+              <w:jc w:val="center"/>
+              <w:cnfStyle w:val="000000000000" w:firstRow="0" w:lastRow="0" w:firstColumn="0" w:lastColumn="0" w:oddVBand="0" w:evenVBand="0" w:oddHBand="0" w:evenHBand="0" w:firstRowFirstColumn="0" w:firstRowLastColumn="0" w:lastRowFirstColumn="0" w:lastRowLastColumn="0"/>
+              <w:rPr>
+                <w:rFonts w:ascii="Calibri" w:eastAsia="Times New Roman" w:hAnsi="Calibri" w:cs="Calibri"/>
+                <w:color w:val="000000"/>
+                <w:sz w:val="20"/>
+                <w:szCs w:val="20"/>
+              </w:rPr>
+            </w:pPr>
+            <w:r>
+              <w:rPr>
+                <w:rFonts w:ascii="Calibri" w:eastAsia="Times New Roman" w:hAnsi="Calibri" w:cs="Calibri"/>
+                <w:color w:val="000000"/>
+                <w:sz w:val="20"/>
+                <w:szCs w:val="20"/>
+              </w:rPr>
+              <w:t>Integer</w:t>
+            </w:r>
+          </w:p>
+        </w:tc>
+      </w:tr>
+      <w:tr>
+        <w:trPr>
+          <w:cnfStyle w:val="000000100000" w:firstRow="0" w:lastRow="0" w:firstColumn="0" w:lastColumn="0" w:oddVBand="0" w:evenVBand="0" w:oddHBand="1" w:evenHBand="0" w:firstRowFirstColumn="0" w:firstRowLastColumn="0" w:lastRowFirstColumn="0" w:lastRowLastColumn="0"/>
+          <w:trHeight w:val="290"/>
+          <w:jc w:val="center"/>
+        </w:trPr>
+        <w:tc>
+          <w:tcPr>
+            <w:cnfStyle w:val="001000000000" w:firstRow="0" w:lastRow="0" w:firstColumn="1" w:lastColumn="0" w:oddVBand="0" w:evenVBand="0" w:oddHBand="0" w:evenHBand="0" w:firstRowFirstColumn="0" w:firstRowLastColumn="0" w:lastRowFirstColumn="0" w:lastRowLastColumn="0"/>
+            <w:tcW w:w="1840" w:type="dxa"/>
+            <w:hideMark/>
+          </w:tcPr>
+          <w:p>
+            <w:pPr>
+              <w:jc w:val="center"/>
+              <w:rPr>
+                <w:rFonts w:ascii="Calibri" w:eastAsia="Times New Roman" w:hAnsi="Calibri" w:cs="Calibri"/>
+                <w:color w:val="000000"/>
+                <w:sz w:val="20"/>
+                <w:szCs w:val="20"/>
+              </w:rPr>
+            </w:pPr>
+            <w:r>
+              <w:rPr>
+                <w:rFonts w:ascii="Calibri" w:eastAsia="Times New Roman" w:hAnsi="Calibri" w:cs="Calibri"/>
+                <w:color w:val="000000"/>
+                <w:sz w:val="20"/>
+                <w:szCs w:val="20"/>
+              </w:rPr>
+              <w:t>Height</w:t>
+            </w:r>
+          </w:p>
+        </w:tc>
+        <w:tc>
+          <w:tcPr>
+            <w:tcW w:w="1840" w:type="dxa"/>
+            <w:hideMark/>
+          </w:tcPr>
+          <w:p>
+            <w:pPr>
+              <w:jc w:val="center"/>
+              <w:cnfStyle w:val="000000100000" w:firstRow="0" w:lastRow="0" w:firstColumn="0" w:lastColumn="0" w:oddVBand="0" w:evenVBand="0" w:oddHBand="1" w:evenHBand="0" w:firstRowFirstColumn="0" w:firstRowLastColumn="0" w:lastRowFirstColumn="0" w:lastRowLastColumn="0"/>
+              <w:rPr>
+                <w:rFonts w:ascii="Calibri" w:eastAsia="Times New Roman" w:hAnsi="Calibri" w:cs="Calibri"/>
+                <w:color w:val="000000"/>
+                <w:sz w:val="20"/>
+                <w:szCs w:val="20"/>
+              </w:rPr>
+            </w:pPr>
+            <w:r>
+              <w:rPr>
+                <w:rFonts w:ascii="Calibri" w:eastAsia="Times New Roman" w:hAnsi="Calibri" w:cs="Calibri"/>
+                <w:color w:val="000000"/>
+                <w:sz w:val="20"/>
+                <w:szCs w:val="20"/>
+              </w:rPr>
+              <w:t>height of player</w:t>
+            </w:r>
+          </w:p>
+        </w:tc>
+        <w:tc>
+          <w:tcPr>
+            <w:tcW w:w="1840" w:type="dxa"/>
+            <w:hideMark/>
+          </w:tcPr>
+          <w:p>
+            <w:pPr>
+              <w:jc w:val="center"/>
+              <w:cnfStyle w:val="000000100000" w:firstRow="0" w:lastRow="0" w:firstColumn="0" w:lastColumn="0" w:oddVBand="0" w:evenVBand="0" w:oddHBand="1" w:evenHBand="0" w:firstRowFirstColumn="0" w:firstRowLastColumn="0" w:lastRowFirstColumn="0" w:lastRowLastColumn="0"/>
+              <w:rPr>
+                <w:rFonts w:ascii="Calibri" w:eastAsia="Times New Roman" w:hAnsi="Calibri" w:cs="Calibri"/>
+                <w:color w:val="000000"/>
+                <w:sz w:val="20"/>
+                <w:szCs w:val="20"/>
+              </w:rPr>
+            </w:pPr>
+            <w:r>
+              <w:rPr>
+                <w:rFonts w:ascii="Calibri" w:eastAsia="Times New Roman" w:hAnsi="Calibri" w:cs="Calibri"/>
+                <w:color w:val="000000"/>
+                <w:sz w:val="20"/>
+                <w:szCs w:val="20"/>
+              </w:rPr>
+              <w:t>Integer</w:t>
+            </w:r>
+          </w:p>
+        </w:tc>
+      </w:tr>
+      <w:tr>
+        <w:trPr>
+          <w:trHeight w:val="290"/>
+          <w:jc w:val="center"/>
+        </w:trPr>
+        <w:tc>
+          <w:tcPr>
+            <w:cnfStyle w:val="001000000000" w:firstRow="0" w:lastRow="0" w:firstColumn="1" w:lastColumn="0" w:oddVBand="0" w:evenVBand="0" w:oddHBand="0" w:evenHBand="0" w:firstRowFirstColumn="0" w:firstRowLastColumn="0" w:lastRowFirstColumn="0" w:lastRowLastColumn="0"/>
+            <w:tcW w:w="1840" w:type="dxa"/>
+            <w:hideMark/>
+          </w:tcPr>
+          <w:p>
+            <w:pPr>
+              <w:jc w:val="center"/>
+              <w:rPr>
+                <w:rFonts w:ascii="Calibri" w:eastAsia="Times New Roman" w:hAnsi="Calibri" w:cs="Calibri"/>
+                <w:color w:val="000000"/>
+                <w:sz w:val="20"/>
+                <w:szCs w:val="20"/>
+              </w:rPr>
+            </w:pPr>
+            <w:r>
+              <w:rPr>
+                <w:rFonts w:ascii="Calibri" w:eastAsia="Times New Roman" w:hAnsi="Calibri" w:cs="Calibri"/>
+                <w:color w:val="000000"/>
+                <w:sz w:val="20"/>
+                <w:szCs w:val="20"/>
+              </w:rPr>
+              <w:t>Weight</w:t>
+            </w:r>
+          </w:p>
+        </w:tc>
+        <w:tc>
+          <w:tcPr>
+            <w:tcW w:w="1840" w:type="dxa"/>
+            <w:hideMark/>
+          </w:tcPr>
+          <w:p>
+            <w:pPr>
+              <w:jc w:val="center"/>
+              <w:cnfStyle w:val="000000000000" w:firstRow="0" w:lastRow="0" w:firstColumn="0" w:lastColumn="0" w:oddVBand="0" w:evenVBand="0" w:oddHBand="0" w:evenHBand="0" w:firstRowFirstColumn="0" w:firstRowLastColumn="0" w:lastRowFirstColumn="0" w:lastRowLastColumn="0"/>
+              <w:rPr>
+                <w:rFonts w:ascii="Calibri" w:eastAsia="Times New Roman" w:hAnsi="Calibri" w:cs="Calibri"/>
+                <w:color w:val="000000"/>
+                <w:sz w:val="20"/>
+                <w:szCs w:val="20"/>
+              </w:rPr>
+            </w:pPr>
+            <w:r>
+              <w:rPr>
+                <w:rFonts w:ascii="Calibri" w:eastAsia="Times New Roman" w:hAnsi="Calibri" w:cs="Calibri"/>
+                <w:color w:val="000000"/>
+                <w:sz w:val="20"/>
+                <w:szCs w:val="20"/>
+              </w:rPr>
+              <w:t>weight of player</w:t>
+            </w:r>
+          </w:p>
+        </w:tc>
+        <w:tc>
+          <w:tcPr>
+            <w:tcW w:w="1840" w:type="dxa"/>
+            <w:hideMark/>
+          </w:tcPr>
+          <w:p>
+            <w:pPr>
+              <w:jc w:val="center"/>
+              <w:cnfStyle w:val="000000000000" w:firstRow="0" w:lastRow="0" w:firstColumn="0" w:lastColumn="0" w:oddVBand="0" w:evenVBand="0" w:oddHBand="0" w:evenHBand="0" w:firstRowFirstColumn="0" w:firstRowLastColumn="0" w:lastRowFirstColumn="0" w:lastRowLastColumn="0"/>
+              <w:rPr>
+                <w:rFonts w:ascii="Calibri" w:eastAsia="Times New Roman" w:hAnsi="Calibri" w:cs="Calibri"/>
+                <w:color w:val="000000"/>
+                <w:sz w:val="20"/>
+                <w:szCs w:val="20"/>
+              </w:rPr>
+            </w:pPr>
+            <w:r>
+              <w:rPr>
+                <w:rFonts w:ascii="Calibri" w:eastAsia="Times New Roman" w:hAnsi="Calibri" w:cs="Calibri"/>
+                <w:color w:val="000000"/>
+                <w:sz w:val="20"/>
+                <w:szCs w:val="20"/>
+              </w:rPr>
+              <w:t>Integer</w:t>
+            </w:r>
+          </w:p>
+        </w:tc>
+      </w:tr>
+      <w:tr>
+        <w:trPr>
+          <w:cnfStyle w:val="000000100000" w:firstRow="0" w:lastRow="0" w:firstColumn="0" w:lastColumn="0" w:oddVBand="0" w:evenVBand="0" w:oddHBand="1" w:evenHBand="0" w:firstRowFirstColumn="0" w:firstRowLastColumn="0" w:lastRowFirstColumn="0" w:lastRowLastColumn="0"/>
+          <w:trHeight w:val="290"/>
+          <w:jc w:val="center"/>
+        </w:trPr>
+        <w:tc>
+          <w:tcPr>
+            <w:cnfStyle w:val="001000000000" w:firstRow="0" w:lastRow="0" w:firstColumn="1" w:lastColumn="0" w:oddVBand="0" w:evenVBand="0" w:oddHBand="0" w:evenHBand="0" w:firstRowFirstColumn="0" w:firstRowLastColumn="0" w:lastRowFirstColumn="0" w:lastRowLastColumn="0"/>
+            <w:tcW w:w="1840" w:type="dxa"/>
+            <w:hideMark/>
+          </w:tcPr>
+          <w:p>
+            <w:pPr>
+              <w:jc w:val="center"/>
+              <w:rPr>
+                <w:rFonts w:ascii="Calibri" w:eastAsia="Times New Roman" w:hAnsi="Calibri" w:cs="Calibri"/>
+                <w:color w:val="000000"/>
+                <w:sz w:val="20"/>
+                <w:szCs w:val="20"/>
+              </w:rPr>
+            </w:pPr>
+            <w:r>
+              <w:rPr>
+                <w:rFonts w:ascii="Calibri" w:eastAsia="Times New Roman" w:hAnsi="Calibri" w:cs="Calibri"/>
+                <w:color w:val="000000"/>
+                <w:sz w:val="20"/>
+                <w:szCs w:val="20"/>
+              </w:rPr>
+              <w:t>Bats</w:t>
+            </w:r>
+          </w:p>
+        </w:tc>
+        <w:tc>
+          <w:tcPr>
+            <w:tcW w:w="1840" w:type="dxa"/>
+            <w:hideMark/>
+          </w:tcPr>
+          <w:p>
+            <w:pPr>
+              <w:jc w:val="center"/>
+              <w:cnfStyle w:val="000000100000" w:firstRow="0" w:lastRow="0" w:firstColumn="0" w:lastColumn="0" w:oddVBand="0" w:evenVBand="0" w:oddHBand="1" w:evenHBand="0" w:firstRowFirstColumn="0" w:firstRowLastColumn="0" w:lastRowFirstColumn="0" w:lastRowLastColumn="0"/>
+              <w:rPr>
+                <w:rFonts w:ascii="Calibri" w:eastAsia="Times New Roman" w:hAnsi="Calibri" w:cs="Calibri"/>
+                <w:color w:val="000000"/>
+                <w:sz w:val="20"/>
+                <w:szCs w:val="20"/>
+              </w:rPr>
+            </w:pPr>
+            <w:r>
+              <w:rPr>
+                <w:rFonts w:ascii="Calibri" w:eastAsia="Times New Roman" w:hAnsi="Calibri" w:cs="Calibri"/>
+                <w:color w:val="000000"/>
+                <w:sz w:val="20"/>
+                <w:szCs w:val="20"/>
+              </w:rPr>
+              <w:t>left, right, or switch</w:t>
+            </w:r>
+          </w:p>
+        </w:tc>
+        <w:tc>
+          <w:tcPr>
+            <w:tcW w:w="1840" w:type="dxa"/>
+            <w:hideMark/>
+          </w:tcPr>
+          <w:p>
+            <w:pPr>
+              <w:jc w:val="center"/>
+              <w:cnfStyle w:val="000000100000" w:firstRow="0" w:lastRow="0" w:firstColumn="0" w:lastColumn="0" w:oddVBand="0" w:evenVBand="0" w:oddHBand="1" w:evenHBand="0" w:firstRowFirstColumn="0" w:firstRowLastColumn="0" w:lastRowFirstColumn="0" w:lastRowLastColumn="0"/>
+              <w:rPr>
+                <w:rFonts w:ascii="Calibri" w:eastAsia="Times New Roman" w:hAnsi="Calibri" w:cs="Calibri"/>
+                <w:color w:val="000000"/>
+                <w:sz w:val="20"/>
+                <w:szCs w:val="20"/>
+              </w:rPr>
+            </w:pPr>
+            <w:r>
+              <w:rPr>
+                <w:rFonts w:ascii="Calibri" w:eastAsia="Times New Roman" w:hAnsi="Calibri" w:cs="Calibri"/>
+                <w:color w:val="000000"/>
+                <w:sz w:val="20"/>
+                <w:szCs w:val="20"/>
+              </w:rPr>
+              <w:t>Ternary</w:t>
+            </w:r>
+          </w:p>
+        </w:tc>
+      </w:tr>
+      <w:tr>
+        <w:trPr>
+          <w:trHeight w:val="290"/>
+          <w:jc w:val="center"/>
+        </w:trPr>
+        <w:tc>
+          <w:tcPr>
+            <w:cnfStyle w:val="001000000000" w:firstRow="0" w:lastRow="0" w:firstColumn="1" w:lastColumn="0" w:oddVBand="0" w:evenVBand="0" w:oddHBand="0" w:evenHBand="0" w:firstRowFirstColumn="0" w:firstRowLastColumn="0" w:lastRowFirstColumn="0" w:lastRowLastColumn="0"/>
+            <w:tcW w:w="1840" w:type="dxa"/>
+            <w:hideMark/>
+          </w:tcPr>
+          <w:p>
+            <w:pPr>
+              <w:jc w:val="center"/>
+              <w:rPr>
+                <w:rFonts w:ascii="Calibri" w:eastAsia="Times New Roman" w:hAnsi="Calibri" w:cs="Calibri"/>
+                <w:color w:val="000000"/>
+                <w:sz w:val="20"/>
+                <w:szCs w:val="20"/>
+              </w:rPr>
+            </w:pPr>
+            <w:r>
+              <w:rPr>
+                <w:rFonts w:ascii="Calibri" w:eastAsia="Times New Roman" w:hAnsi="Calibri" w:cs="Calibri"/>
+                <w:color w:val="000000"/>
+                <w:sz w:val="20"/>
+                <w:szCs w:val="20"/>
+              </w:rPr>
+              <w:t>All</w:t>
+            </w:r>
+            <w:r>
+              <w:rPr>
+                <w:rFonts w:ascii="Calibri" w:eastAsia="Times New Roman" w:hAnsi="Calibri" w:cs="Calibri"/>
+                <w:color w:val="000000"/>
+                <w:sz w:val="20"/>
+                <w:szCs w:val="20"/>
+              </w:rPr>
+              <w:t xml:space="preserve"> </w:t>
+            </w:r>
+            <w:r>
+              <w:rPr>
+                <w:rFonts w:ascii="Calibri" w:eastAsia="Times New Roman" w:hAnsi="Calibri" w:cs="Calibri"/>
+                <w:color w:val="000000"/>
+                <w:sz w:val="20"/>
+                <w:szCs w:val="20"/>
+              </w:rPr>
+              <w:t>Star</w:t>
+            </w:r>
+          </w:p>
+        </w:tc>
+        <w:tc>
+          <w:tcPr>
+            <w:tcW w:w="1840" w:type="dxa"/>
+            <w:hideMark/>
+          </w:tcPr>
+          <w:p>
+            <w:pPr>
+              <w:jc w:val="center"/>
+              <w:cnfStyle w:val="000000000000" w:firstRow="0" w:lastRow="0" w:firstColumn="0" w:lastColumn="0" w:oddVBand="0" w:evenVBand="0" w:oddHBand="0" w:evenHBand="0" w:firstRowFirstColumn="0" w:firstRowLastColumn="0" w:lastRowFirstColumn="0" w:lastRowLastColumn="0"/>
+              <w:rPr>
+                <w:rFonts w:ascii="Calibri" w:eastAsia="Times New Roman" w:hAnsi="Calibri" w:cs="Calibri"/>
+                <w:color w:val="000000"/>
+                <w:sz w:val="20"/>
+                <w:szCs w:val="20"/>
+              </w:rPr>
+            </w:pPr>
+            <w:r>
+              <w:rPr>
+                <w:rFonts w:ascii="Calibri" w:eastAsia="Times New Roman" w:hAnsi="Calibri" w:cs="Calibri"/>
+                <w:color w:val="000000"/>
+                <w:sz w:val="20"/>
+                <w:szCs w:val="20"/>
+              </w:rPr>
+              <w:t>if made/played</w:t>
+            </w:r>
+          </w:p>
+        </w:tc>
+        <w:tc>
+          <w:tcPr>
+            <w:tcW w:w="1840" w:type="dxa"/>
+            <w:hideMark/>
+          </w:tcPr>
+          <w:p>
+            <w:pPr>
+              <w:jc w:val="center"/>
+              <w:cnfStyle w:val="000000000000" w:firstRow="0" w:lastRow="0" w:firstColumn="0" w:lastColumn="0" w:oddVBand="0" w:evenVBand="0" w:oddHBand="0" w:evenHBand="0" w:firstRowFirstColumn="0" w:firstRowLastColumn="0" w:lastRowFirstColumn="0" w:lastRowLastColumn="0"/>
+              <w:rPr>
+                <w:rFonts w:ascii="Calibri" w:eastAsia="Times New Roman" w:hAnsi="Calibri" w:cs="Calibri"/>
+                <w:color w:val="000000"/>
+                <w:sz w:val="20"/>
+                <w:szCs w:val="20"/>
+              </w:rPr>
+            </w:pPr>
+            <w:r>
+              <w:rPr>
+                <w:rFonts w:ascii="Calibri" w:eastAsia="Times New Roman" w:hAnsi="Calibri" w:cs="Calibri"/>
+                <w:color w:val="000000"/>
+                <w:sz w:val="20"/>
+                <w:szCs w:val="20"/>
+              </w:rPr>
+              <w:t>Ternary</w:t>
+            </w:r>
+          </w:p>
+        </w:tc>
+      </w:tr>
+      <w:tr>
+        <w:trPr>
+          <w:cnfStyle w:val="000000100000" w:firstRow="0" w:lastRow="0" w:firstColumn="0" w:lastColumn="0" w:oddVBand="0" w:evenVBand="0" w:oddHBand="1" w:evenHBand="0" w:firstRowFirstColumn="0" w:firstRowLastColumn="0" w:lastRowFirstColumn="0" w:lastRowLastColumn="0"/>
+          <w:trHeight w:val="290"/>
+          <w:jc w:val="center"/>
+        </w:trPr>
+        <w:tc>
+          <w:tcPr>
+            <w:cnfStyle w:val="001000000000" w:firstRow="0" w:lastRow="0" w:firstColumn="1" w:lastColumn="0" w:oddVBand="0" w:evenVBand="0" w:oddHBand="0" w:evenHBand="0" w:firstRowFirstColumn="0" w:firstRowLastColumn="0" w:lastRowFirstColumn="0" w:lastRowLastColumn="0"/>
+            <w:tcW w:w="1840" w:type="dxa"/>
+            <w:hideMark/>
+          </w:tcPr>
+          <w:p>
+            <w:pPr>
+              <w:jc w:val="center"/>
+              <w:rPr>
+                <w:rFonts w:ascii="Calibri" w:eastAsia="Times New Roman" w:hAnsi="Calibri" w:cs="Calibri"/>
+                <w:color w:val="000000"/>
+                <w:sz w:val="20"/>
+                <w:szCs w:val="20"/>
+              </w:rPr>
+            </w:pPr>
+            <w:r>
+              <w:rPr>
+                <w:rFonts w:ascii="Calibri" w:eastAsia="Times New Roman" w:hAnsi="Calibri" w:cs="Calibri"/>
+                <w:color w:val="000000"/>
+                <w:sz w:val="20"/>
+                <w:szCs w:val="20"/>
+              </w:rPr>
+              <w:t>All</w:t>
+            </w:r>
+            <w:r>
+              <w:rPr>
+                <w:rFonts w:ascii="Calibri" w:eastAsia="Times New Roman" w:hAnsi="Calibri" w:cs="Calibri"/>
+                <w:color w:val="000000"/>
+                <w:sz w:val="20"/>
+                <w:szCs w:val="20"/>
+              </w:rPr>
+              <w:t xml:space="preserve"> </w:t>
+            </w:r>
+            <w:r>
+              <w:rPr>
+                <w:rFonts w:ascii="Calibri" w:eastAsia="Times New Roman" w:hAnsi="Calibri" w:cs="Calibri"/>
+                <w:color w:val="000000"/>
+                <w:sz w:val="20"/>
+                <w:szCs w:val="20"/>
+              </w:rPr>
+              <w:t>Star</w:t>
+            </w:r>
+            <w:r>
+              <w:rPr>
+                <w:rFonts w:ascii="Calibri" w:eastAsia="Times New Roman" w:hAnsi="Calibri" w:cs="Calibri"/>
+                <w:color w:val="000000"/>
+                <w:sz w:val="20"/>
+                <w:szCs w:val="20"/>
+              </w:rPr>
+              <w:t xml:space="preserve"> </w:t>
+            </w:r>
+            <w:r>
+              <w:rPr>
+                <w:rFonts w:ascii="Calibri" w:eastAsia="Times New Roman" w:hAnsi="Calibri" w:cs="Calibri"/>
+                <w:color w:val="000000"/>
+                <w:sz w:val="20"/>
+                <w:szCs w:val="20"/>
+              </w:rPr>
+              <w:t>Start</w:t>
+            </w:r>
+          </w:p>
+        </w:tc>
+        <w:tc>
+          <w:tcPr>
+            <w:tcW w:w="1840" w:type="dxa"/>
+            <w:hideMark/>
+          </w:tcPr>
+          <w:p>
+            <w:pPr>
+              <w:jc w:val="center"/>
+              <w:cnfStyle w:val="000000100000" w:firstRow="0" w:lastRow="0" w:firstColumn="0" w:lastColumn="0" w:oddVBand="0" w:evenVBand="0" w:oddHBand="1" w:evenHBand="0" w:firstRowFirstColumn="0" w:firstRowLastColumn="0" w:lastRowFirstColumn="0" w:lastRowLastColumn="0"/>
+              <w:rPr>
+                <w:rFonts w:ascii="Calibri" w:eastAsia="Times New Roman" w:hAnsi="Calibri" w:cs="Calibri"/>
+                <w:color w:val="000000"/>
+                <w:sz w:val="20"/>
+                <w:szCs w:val="20"/>
+              </w:rPr>
+            </w:pPr>
+            <w:r>
+              <w:rPr>
+                <w:rFonts w:ascii="Calibri" w:eastAsia="Times New Roman" w:hAnsi="Calibri" w:cs="Calibri"/>
+                <w:color w:val="000000"/>
+                <w:sz w:val="20"/>
+                <w:szCs w:val="20"/>
+              </w:rPr>
+              <w:t>starting position</w:t>
+            </w:r>
+          </w:p>
+        </w:tc>
+        <w:tc>
+          <w:tcPr>
+            <w:tcW w:w="1840" w:type="dxa"/>
+            <w:hideMark/>
+          </w:tcPr>
+          <w:p>
+            <w:pPr>
+              <w:jc w:val="center"/>
+              <w:cnfStyle w:val="000000100000" w:firstRow="0" w:lastRow="0" w:firstColumn="0" w:lastColumn="0" w:oddVBand="0" w:evenVBand="0" w:oddHBand="1" w:evenHBand="0" w:firstRowFirstColumn="0" w:firstRowLastColumn="0" w:lastRowFirstColumn="0" w:lastRowLastColumn="0"/>
+              <w:rPr>
+                <w:rFonts w:ascii="Calibri" w:eastAsia="Times New Roman" w:hAnsi="Calibri" w:cs="Calibri"/>
+                <w:color w:val="000000"/>
+                <w:sz w:val="20"/>
+                <w:szCs w:val="20"/>
+              </w:rPr>
+            </w:pPr>
+            <w:r>
+              <w:rPr>
+                <w:rFonts w:ascii="Calibri" w:eastAsia="Times New Roman" w:hAnsi="Calibri" w:cs="Calibri"/>
+                <w:color w:val="000000"/>
+                <w:sz w:val="20"/>
+                <w:szCs w:val="20"/>
+              </w:rPr>
+              <w:t>Integer</w:t>
+            </w:r>
+          </w:p>
+        </w:tc>
+      </w:tr>
+    </w:tbl>
     <w:p/>
     <w:p>
+      <w:r>
+        <w:t xml:space="preserve">With Table 1 alone, one can learn a lot about the dataset described. For instance, </w:t>
+      </w:r>
+    </w:p>
+    <w:p/>
+    <w:p>
       <w:pPr>
         <w:rPr>
           <w:b/>
         </w:rPr>
       </w:pPr>
-      <w:proofErr w:type="spellStart"/>
       <w:r>
         <w:rPr>
           <w:b/>
         </w:rPr>
-        <w:t>statmod</w:t>
-      </w:r>
-      <w:proofErr w:type="spellEnd"/>
-      <w:r>
+        <w:t>statmod package</w:t>
+      </w:r>
+    </w:p>
+    <w:p>
+      <w:r>
+        <w:t xml:space="preserve">As I do love baseball, I also have a strong interest in coding. Learning how to use a “black box” statistical modeling package can absolutely be done. However, I instead decided to spend the time to code my own modeling tools </w:t>
+      </w:r>
+      <w:r>
+        <w:t>and apply them to the chosen dataset.</w:t>
+      </w:r>
+      <w:r>
+        <w:rPr>
+          <w:vertAlign w:val="superscript"/>
+        </w:rPr>
+        <w:t>2</w:t>
+      </w:r>
+      <w:r>
+        <w:t xml:space="preserve"> With this approach, one can achieve a more fundamental understanding of not only how statistical modeling techniques work, but also why they are effective.</w:t>
+      </w:r>
+    </w:p>
+    <w:p/>
+    <w:p>
+      <w:pPr>
+        <w:pStyle w:val="ListParagraph"/>
         <w:rPr>
           <w:b/>
         </w:rPr>
-        <w:t xml:space="preserve"> package</w:t>
-      </w:r>
-    </w:p>
-    <w:p>
-      <w:r>
-        <w:t xml:space="preserve">As I do love baseball, I also have a strong interest in coding. Learning how to use a “black box” statistical modeling package can absolutely be done. However, I instead decided to spend the time to code my own modeling tools </w:t>
-      </w:r>
-      <w:r>
-        <w:t>and apply them to the chosen dataset. With this approach, one can achieve a more fundamental understanding of not only how statistical modeling techniques work, but also why they are effective.</w:t>
-      </w:r>
-    </w:p>
-    <w:p/>
+      </w:pPr>
+      <w:r>
+        <w:rPr>
+          <w:b/>
+        </w:rPr>
+        <w:t>Outline</w:t>
+      </w:r>
+    </w:p>
     <w:p>
       <w:pPr>
         <w:pStyle w:val="ListParagraph"/>
@@ -381,7 +3496,6 @@
         </w:numPr>
       </w:pPr>
       <w:r>
-        <w:lastRenderedPageBreak/>
         <w:t>9 batters per team</w:t>
       </w:r>
     </w:p>
@@ -430,7 +3544,7 @@
         </w:numPr>
       </w:pPr>
       <w:r>
-        <w:t>Batting stats of all MLB players (AL &amp; NL) ranging from 1955 to 2016</w:t>
+        <w:t>Not all data is independent</w:t>
       </w:r>
     </w:p>
     <w:p>
@@ -442,6 +3556,30 @@
         </w:numPr>
       </w:pPr>
       <w:r>
+        <w:t>No defined output</w:t>
+      </w:r>
+    </w:p>
+    <w:p>
+      <w:pPr>
+        <w:pStyle w:val="ListParagraph"/>
+        <w:numPr>
+          <w:ilvl w:val="2"/>
+          <w:numId w:val="1"/>
+        </w:numPr>
+      </w:pPr>
+      <w:r>
+        <w:t>Batting stats of all MLB players (AL &amp; NL) ranging from 1955 to 2016</w:t>
+      </w:r>
+    </w:p>
+    <w:p>
+      <w:pPr>
+        <w:pStyle w:val="ListParagraph"/>
+        <w:numPr>
+          <w:ilvl w:val="2"/>
+          <w:numId w:val="1"/>
+        </w:numPr>
+      </w:pPr>
+      <w:r>
         <w:t>Only included MVP-eligible players</w:t>
       </w:r>
     </w:p>
@@ -656,6 +3794,148 @@
       </w:pPr>
       <w:r>
         <w:t>Results</w:t>
+      </w:r>
+    </w:p>
+    <w:p>
+      <w:pPr>
+        <w:pStyle w:val="ListParagraph"/>
+        <w:numPr>
+          <w:ilvl w:val="1"/>
+          <w:numId w:val="1"/>
+        </w:numPr>
+      </w:pPr>
+      <w:r>
+        <w:t>OLS</w:t>
+      </w:r>
+    </w:p>
+    <w:p>
+      <w:pPr>
+        <w:pStyle w:val="ListParagraph"/>
+        <w:numPr>
+          <w:ilvl w:val="2"/>
+          <w:numId w:val="1"/>
+        </w:numPr>
+      </w:pPr>
+      <w:r>
+        <w:t>No strong fits were found</w:t>
+      </w:r>
+    </w:p>
+    <w:p>
+      <w:pPr>
+        <w:pStyle w:val="ListParagraph"/>
+        <w:numPr>
+          <w:ilvl w:val="2"/>
+          <w:numId w:val="1"/>
+        </w:numPr>
+      </w:pPr>
+      <w:r>
+        <w:t>Not surprising due to highly discontinuous data</w:t>
+      </w:r>
+    </w:p>
+    <w:p>
+      <w:pPr>
+        <w:ind w:left="360"/>
+      </w:pPr>
+    </w:p>
+    <w:p>
+      <w:pPr>
+        <w:ind w:left="360"/>
+      </w:pPr>
+    </w:p>
+    <w:p>
+      <w:pPr>
+        <w:ind w:left="360"/>
+      </w:pPr>
+    </w:p>
+    <w:p>
+      <w:pPr>
+        <w:pStyle w:val="ListParagraph"/>
+        <w:numPr>
+          <w:ilvl w:val="0"/>
+          <w:numId w:val="3"/>
+        </w:numPr>
+      </w:pPr>
+      <w:r>
+        <w:t xml:space="preserve">Lewis, Michael. Moneyball. </w:t>
+      </w:r>
+      <w:r>
+        <w:rPr>
+          <w:i/>
+        </w:rPr>
+        <w:t>W.W. Norton</w:t>
+      </w:r>
+      <w:r>
+        <w:t>.</w:t>
+      </w:r>
+      <w:r>
+        <w:t xml:space="preserve"> </w:t>
+      </w:r>
+      <w:r>
+        <w:rPr>
+          <w:b/>
+        </w:rPr>
+        <w:t>2013</w:t>
+      </w:r>
+      <w:r>
+        <w:t>.</w:t>
+      </w:r>
+    </w:p>
+    <w:p>
+      <w:pPr>
+        <w:pStyle w:val="ListParagraph"/>
+        <w:numPr>
+          <w:ilvl w:val="0"/>
+          <w:numId w:val="3"/>
+        </w:numPr>
+      </w:pPr>
+      <w:r>
+        <w:lastRenderedPageBreak/>
+        <w:t>Major Leag</w:t>
+      </w:r>
+      <w:r>
+        <w:t>ue Baseball 2017 Official Rules</w:t>
+      </w:r>
+      <w:r>
+        <w:t xml:space="preserve">. MLB.com. </w:t>
+      </w:r>
+      <w:r>
+        <w:rPr>
+          <w:i/>
+        </w:rPr>
+        <w:t>MLB Advanced Media, LP</w:t>
+      </w:r>
+      <w:r>
+        <w:t xml:space="preserve">. </w:t>
+      </w:r>
+      <w:r>
+        <w:rPr>
+          <w:b/>
+        </w:rPr>
+        <w:t>2017</w:t>
+      </w:r>
+      <w:r>
+        <w:t xml:space="preserve">. p </w:t>
+      </w:r>
+      <w:r>
+        <w:t>137</w:t>
+      </w:r>
+      <w:r>
+        <w:t>.</w:t>
+      </w:r>
+    </w:p>
+    <w:p>
+      <w:pPr>
+        <w:pStyle w:val="ListParagraph"/>
+        <w:numPr>
+          <w:ilvl w:val="0"/>
+          <w:numId w:val="3"/>
+        </w:numPr>
+      </w:pPr>
+      <w:r>
+        <w:t>http://www.</w:t>
+      </w:r>
+      <w:r>
+        <w:t xml:space="preserve">Github.com/Michael-Cowan/statmod. </w:t>
       </w:r>
     </w:p>
     <w:sectPr>
@@ -784,6 +4064,95 @@
     </w:lvl>
   </w:abstractNum>
   <w:abstractNum w:abstractNumId="1" w15:restartNumberingAfterBreak="0">
+    <w:nsid w:val="5C8F2D20"/>
+    <w:multiLevelType w:val="hybridMultilevel"/>
+    <w:tmpl w:val="27BA8F10"/>
+    <w:lvl w:ilvl="0" w:tplc="0409000F">
+      <w:start w:val="1"/>
+      <w:numFmt w:val="decimal"/>
+      <w:lvlText w:val="%1."/>
+      <w:lvlJc w:val="left"/>
+      <w:pPr>
+        <w:ind w:left="720" w:hanging="360"/>
+      </w:pPr>
+      <w:rPr>
+        <w:rFonts w:hint="default"/>
+      </w:rPr>
+    </w:lvl>
+    <w:lvl w:ilvl="1" w:tplc="04090019" w:tentative="1">
+      <w:start w:val="1"/>
+      <w:numFmt w:val="lowerLetter"/>
+      <w:lvlText w:val="%2."/>
+      <w:lvlJc w:val="left"/>
+      <w:pPr>
+        <w:ind w:left="1440" w:hanging="360"/>
+      </w:pPr>
+    </w:lvl>
+    <w:lvl w:ilvl="2" w:tplc="0409001B" w:tentative="1">
+      <w:start w:val="1"/>
+      <w:numFmt w:val="lowerRoman"/>
+      <w:lvlText w:val="%3."/>
+      <w:lvlJc w:val="right"/>
+      <w:pPr>
+        <w:ind w:left="2160" w:hanging="180"/>
+      </w:pPr>
+    </w:lvl>
+    <w:lvl w:ilvl="3" w:tplc="0409000F" w:tentative="1">
+      <w:start w:val="1"/>
+      <w:numFmt w:val="decimal"/>
+      <w:lvlText w:val="%4."/>
+      <w:lvlJc w:val="left"/>
+      <w:pPr>
+        <w:ind w:left="2880" w:hanging="360"/>
+      </w:pPr>
+    </w:lvl>
+    <w:lvl w:ilvl="4" w:tplc="04090019" w:tentative="1">
+      <w:start w:val="1"/>
+      <w:numFmt w:val="lowerLetter"/>
+      <w:lvlText w:val="%5."/>
+      <w:lvlJc w:val="left"/>
+      <w:pPr>
+        <w:ind w:left="3600" w:hanging="360"/>
+      </w:pPr>
+    </w:lvl>
+    <w:lvl w:ilvl="5" w:tplc="0409001B" w:tentative="1">
+      <w:start w:val="1"/>
+      <w:numFmt w:val="lowerRoman"/>
+      <w:lvlText w:val="%6."/>
+      <w:lvlJc w:val="right"/>
+      <w:pPr>
+        <w:ind w:left="4320" w:hanging="180"/>
+      </w:pPr>
+    </w:lvl>
+    <w:lvl w:ilvl="6" w:tplc="0409000F" w:tentative="1">
+      <w:start w:val="1"/>
+      <w:numFmt w:val="decimal"/>
+      <w:lvlText w:val="%7."/>
+      <w:lvlJc w:val="left"/>
+      <w:pPr>
+        <w:ind w:left="5040" w:hanging="360"/>
+      </w:pPr>
+    </w:lvl>
+    <w:lvl w:ilvl="7" w:tplc="04090019" w:tentative="1">
+      <w:start w:val="1"/>
+      <w:numFmt w:val="lowerLetter"/>
+      <w:lvlText w:val="%8."/>
+      <w:lvlJc w:val="left"/>
+      <w:pPr>
+        <w:ind w:left="5760" w:hanging="360"/>
+      </w:pPr>
+    </w:lvl>
+    <w:lvl w:ilvl="8" w:tplc="0409001B" w:tentative="1">
+      <w:start w:val="1"/>
+      <w:numFmt w:val="lowerRoman"/>
+      <w:lvlText w:val="%9."/>
+      <w:lvlJc w:val="right"/>
+      <w:pPr>
+        <w:ind w:left="6480" w:hanging="180"/>
+      </w:pPr>
+    </w:lvl>
+  </w:abstractNum>
+  <w:abstractNum w:abstractNumId="2" w15:restartNumberingAfterBreak="0">
     <w:nsid w:val="5E9130B7"/>
     <w:multiLevelType w:val="hybridMultilevel"/>
     <w:tmpl w:val="40AA19BC"/>
@@ -897,10 +4266,13 @@
     </w:lvl>
   </w:abstractNum>
   <w:num w:numId="1">
-    <w:abstractNumId w:val="1"/>
+    <w:abstractNumId w:val="2"/>
   </w:num>
   <w:num w:numId="2">
     <w:abstractNumId w:val="0"/>
+  </w:num>
+  <w:num w:numId="3">
+    <w:abstractNumId w:val="1"/>
   </w:num>
 </w:numbering>
 </file>
@@ -1347,6 +4719,145 @@
       <w:color w:val="808080"/>
     </w:rPr>
   </w:style>
+  <w:style w:type="table" w:styleId="PlainTable5">
+    <w:name w:val="Plain Table 5"/>
+    <w:basedOn w:val="TableNormal"/>
+    <w:uiPriority w:val="45"/>
+    <w:rsid w:val="004720F7"/>
+    <w:pPr>
+      <w:spacing w:after="0" w:line="240" w:lineRule="auto"/>
+    </w:pPr>
+    <w:tblPr>
+      <w:tblStyleRowBandSize w:val="1"/>
+      <w:tblStyleColBandSize w:val="1"/>
+    </w:tblPr>
+    <w:tblStylePr w:type="firstRow">
+      <w:rPr>
+        <w:rFonts w:asciiTheme="majorHAnsi" w:eastAsiaTheme="majorEastAsia" w:hAnsiTheme="majorHAnsi" w:cstheme="majorBidi"/>
+        <w:i/>
+        <w:iCs/>
+        <w:sz w:val="26"/>
+      </w:rPr>
+      <w:tblPr/>
+      <w:tcPr>
+        <w:tcBorders>
+          <w:bottom w:val="single" w:sz="4" w:space="0" w:color="7F7F7F" w:themeColor="text1" w:themeTint="80"/>
+        </w:tcBorders>
+        <w:shd w:val="clear" w:color="auto" w:fill="FFFFFF" w:themeFill="background1"/>
+      </w:tcPr>
+    </w:tblStylePr>
+    <w:tblStylePr w:type="lastRow">
+      <w:rPr>
+        <w:rFonts w:asciiTheme="majorHAnsi" w:eastAsiaTheme="majorEastAsia" w:hAnsiTheme="majorHAnsi" w:cstheme="majorBidi"/>
+        <w:i/>
+        <w:iCs/>
+        <w:sz w:val="26"/>
+      </w:rPr>
+      <w:tblPr/>
+      <w:tcPr>
+        <w:tcBorders>
+          <w:top w:val="single" w:sz="4" w:space="0" w:color="7F7F7F" w:themeColor="text1" w:themeTint="80"/>
+        </w:tcBorders>
+        <w:shd w:val="clear" w:color="auto" w:fill="FFFFFF" w:themeFill="background1"/>
+      </w:tcPr>
+    </w:tblStylePr>
+    <w:tblStylePr w:type="firstCol">
+      <w:pPr>
+        <w:jc w:val="right"/>
+      </w:pPr>
+      <w:rPr>
+        <w:rFonts w:asciiTheme="majorHAnsi" w:eastAsiaTheme="majorEastAsia" w:hAnsiTheme="majorHAnsi" w:cstheme="majorBidi"/>
+        <w:i/>
+        <w:iCs/>
+        <w:sz w:val="26"/>
+      </w:rPr>
+      <w:tblPr/>
+      <w:tcPr>
+        <w:tcBorders>
+          <w:right w:val="single" w:sz="4" w:space="0" w:color="7F7F7F" w:themeColor="text1" w:themeTint="80"/>
+        </w:tcBorders>
+        <w:shd w:val="clear" w:color="auto" w:fill="FFFFFF" w:themeFill="background1"/>
+      </w:tcPr>
+    </w:tblStylePr>
+    <w:tblStylePr w:type="lastCol">
+      <w:rPr>
+        <w:rFonts w:asciiTheme="majorHAnsi" w:eastAsiaTheme="majorEastAsia" w:hAnsiTheme="majorHAnsi" w:cstheme="majorBidi"/>
+        <w:i/>
+        <w:iCs/>
+        <w:sz w:val="26"/>
+      </w:rPr>
+      <w:tblPr/>
+      <w:tcPr>
+        <w:tcBorders>
+          <w:left w:val="single" w:sz="4" w:space="0" w:color="7F7F7F" w:themeColor="text1" w:themeTint="80"/>
+        </w:tcBorders>
+        <w:shd w:val="clear" w:color="auto" w:fill="FFFFFF" w:themeFill="background1"/>
+      </w:tcPr>
+    </w:tblStylePr>
+    <w:tblStylePr w:type="band1Vert">
+      <w:tblPr/>
+      <w:tcPr>
+        <w:shd w:val="clear" w:color="auto" w:fill="F2F2F2" w:themeFill="background1" w:themeFillShade="F2"/>
+      </w:tcPr>
+    </w:tblStylePr>
+    <w:tblStylePr w:type="band1Horz">
+      <w:tblPr/>
+      <w:tcPr>
+        <w:shd w:val="clear" w:color="auto" w:fill="F2F2F2" w:themeFill="background1" w:themeFillShade="F2"/>
+      </w:tcPr>
+    </w:tblStylePr>
+    <w:tblStylePr w:type="neCell">
+      <w:tblPr/>
+      <w:tcPr>
+        <w:tcBorders>
+          <w:left w:val="nil"/>
+        </w:tcBorders>
+      </w:tcPr>
+    </w:tblStylePr>
+    <w:tblStylePr w:type="nwCell">
+      <w:tblPr/>
+      <w:tcPr>
+        <w:tcBorders>
+          <w:right w:val="nil"/>
+        </w:tcBorders>
+      </w:tcPr>
+    </w:tblStylePr>
+    <w:tblStylePr w:type="seCell">
+      <w:tblPr/>
+      <w:tcPr>
+        <w:tcBorders>
+          <w:left w:val="nil"/>
+        </w:tcBorders>
+      </w:tcPr>
+    </w:tblStylePr>
+    <w:tblStylePr w:type="swCell">
+      <w:tblPr/>
+      <w:tcPr>
+        <w:tcBorders>
+          <w:right w:val="nil"/>
+        </w:tcBorders>
+      </w:tcPr>
+    </w:tblStylePr>
+  </w:style>
+  <w:style w:type="paragraph" w:styleId="Caption">
+    <w:name w:val="caption"/>
+    <w:basedOn w:val="Normal"/>
+    <w:next w:val="Normal"/>
+    <w:uiPriority w:val="35"/>
+    <w:unhideWhenUsed/>
+    <w:qFormat/>
+    <w:rsid w:val="00545B27"/>
+    <w:pPr>
+      <w:spacing w:after="200" w:line="240" w:lineRule="auto"/>
+    </w:pPr>
+    <w:rPr>
+      <w:i/>
+      <w:iCs/>
+      <w:color w:val="44546A" w:themeColor="text2"/>
+      <w:sz w:val="18"/>
+      <w:szCs w:val="18"/>
+    </w:rPr>
+  </w:style>
 </w:styles>
 </file>
 
@@ -1609,4 +5120,16 @@
     </a:ext>
   </a:extLst>
 </a:theme>
+</file>
+
+<file path=customXml/item1.xml><?xml version="1.0" encoding="utf-8"?>
+<b:Sources xmlns:b="http://schemas.openxmlformats.org/officeDocument/2006/bibliography" xmlns="http://schemas.openxmlformats.org/officeDocument/2006/bibliography" SelectedStyle="\APASixthEditionOfficeOnline.xsl" StyleName="APA" Version="6"/>
+</file>
+
+<file path=customXml/itemProps1.xml><?xml version="1.0" encoding="utf-8"?>
+<ds:datastoreItem xmlns:ds="http://schemas.openxmlformats.org/officeDocument/2006/customXml" ds:itemID="{EC3DB7B3-DFB5-46A1-9FFD-BA4CEF466951}">
+  <ds:schemaRefs>
+    <ds:schemaRef ds:uri="http://schemas.openxmlformats.org/officeDocument/2006/bibliography"/>
+  </ds:schemaRefs>
+</ds:datastoreItem>
 </file>
</xml_diff>

<commit_message>
talked about characteristics of the dataset
</commit_message>
<xml_diff>
--- a/Data/Paper/RD.docx
+++ b/Data/Paper/RD.docx
@@ -24,8 +24,6 @@
         </w:rPr>
         <w:t>for</w:t>
       </w:r>
-      <w:bookmarkStart w:id="0" w:name="_GoBack"/>
-      <w:bookmarkEnd w:id="0"/>
       <w:r>
         <w:rPr>
           <w:sz w:val="32"/>
@@ -3368,6 +3366,20 @@
       <w:r>
         <w:t xml:space="preserve">With Table 1 alone, one can learn a lot about the dataset described. For instance, </w:t>
       </w:r>
+      <w:r>
+        <w:t xml:space="preserve">the majority of the </w:t>
+      </w:r>
+      <w:r>
+        <w:t>parameters</w:t>
+      </w:r>
+      <w:r>
+        <w:t xml:space="preserve"> are integers which results in the data being highly discontinuous. This can cause complications for certain statistical modeling approaches.</w:t>
+      </w:r>
+      <w:r>
+        <w:t xml:space="preserve"> The only two continuous parameters are plate appearances and batting average. However, both PA and Avg. are not independent parameters. This will be important when fitting multivariate models since it is imperative that there are no dependencies between inputs.</w:t>
+      </w:r>
+      <w:bookmarkStart w:id="0" w:name="_GoBack"/>
+      <w:bookmarkEnd w:id="0"/>
     </w:p>
     <w:p/>
     <w:p>
@@ -3385,6 +3397,7 @@
     </w:p>
     <w:p>
       <w:r>
+        <w:lastRenderedPageBreak/>
         <w:t xml:space="preserve">As I do love baseball, I also have a strong interest in coding. Learning how to use a “black box” statistical modeling package can absolutely be done. However, I instead decided to spend the time to code my own modeling tools </w:t>
       </w:r>
       <w:r>
@@ -3889,7 +3902,6 @@
         </w:numPr>
       </w:pPr>
       <w:r>
-        <w:lastRenderedPageBreak/>
         <w:t>Major Leag</w:t>
       </w:r>
       <w:r>
@@ -5127,7 +5139,7 @@
 </file>
 
 <file path=customXml/itemProps1.xml><?xml version="1.0" encoding="utf-8"?>
-<ds:datastoreItem xmlns:ds="http://schemas.openxmlformats.org/officeDocument/2006/customXml" ds:itemID="{EC3DB7B3-DFB5-46A1-9FFD-BA4CEF466951}">
+<ds:datastoreItem xmlns:ds="http://schemas.openxmlformats.org/officeDocument/2006/customXml" ds:itemID="{943BD5FF-E263-4E4F-B2DA-31816C96B82C}">
   <ds:schemaRefs>
     <ds:schemaRef ds:uri="http://schemas.openxmlformats.org/officeDocument/2006/bibliography"/>
   </ds:schemaRefs>

</xml_diff>

<commit_message>
further explained dataset characteristics
</commit_message>
<xml_diff>
--- a/Data/Paper/RD.docx
+++ b/Data/Paper/RD.docx
@@ -133,7 +133,16 @@
         <w:t>Moneyball</w:t>
       </w:r>
       <w:r>
-        <w:t>. The piece</w:t>
+        <w:t>.</w:t>
+      </w:r>
+      <w:r>
+        <w:rPr>
+          <w:vertAlign w:val="superscript"/>
+        </w:rPr>
+        <w:t>1</w:t>
+      </w:r>
+      <w:r>
+        <w:t xml:space="preserve"> The piece</w:t>
       </w:r>
       <w:r>
         <w:t xml:space="preserve"> discussed Billy Beane, the general manager for the Oakland A’s, and his </w:t>
@@ -3376,10 +3385,38 @@
         <w:t xml:space="preserve"> are integers which results in the data being highly discontinuous. This can cause complications for certain statistical modeling approaches.</w:t>
       </w:r>
       <w:r>
-        <w:t xml:space="preserve"> The only two continuous parameters are plate appearances and batting average. However, both PA and Avg. are not independent parameters. This will be important when fitting multivariate models since it is imperative that there are no dependencies between inputs.</w:t>
+        <w:t xml:space="preserve"> The only two continuous parameters are plate appearances and batting average. However, both PA and Avg. are not independent parameters. This will be important when fitting multivariate models since it is imperative that there are no </w:t>
+      </w:r>
+      <w:r>
+        <w:t xml:space="preserve">strong </w:t>
+      </w:r>
+      <w:r>
+        <w:t>dependencies between inputs.</w:t>
+      </w:r>
+      <w:r>
+        <w:t xml:space="preserve"> Besides integers, the dataset also contains some binary and ternary values. This allows for some interesting investigations into defining “cut-off scores”. For instance, one can ask what the minimum hits, batting average, and RBI’s are required to make the All Star team? One last important characteristic of this dataset is that there are no defined o</w:t>
+      </w:r>
+      <w:r>
+        <w:t xml:space="preserve">utputs. Since </w:t>
+      </w:r>
+      <w:r>
+        <w:t>virtually</w:t>
       </w:r>
       <w:bookmarkStart w:id="0" w:name="_GoBack"/>
       <w:bookmarkEnd w:id="0"/>
+      <w:r>
+        <w:t xml:space="preserve"> any parameter can be considered an output, the possibilities are almost endless when attempting to fit </w:t>
+      </w:r>
+      <w:r>
+        <w:lastRenderedPageBreak/>
+        <w:t xml:space="preserve">models. As great as it sounds in theory, one must be aware </w:t>
+      </w:r>
+      <w:r>
+        <w:t>of</w:t>
+      </w:r>
+      <w:r>
+        <w:t xml:space="preserve"> the curse of dimensionality. For this reason, most of the models applied to the dataset are based on logical assumptions about the parameters and the game of baseball itself.</w:t>
+      </w:r>
     </w:p>
     <w:p/>
     <w:p>
@@ -3397,7 +3434,6 @@
     </w:p>
     <w:p>
       <w:r>
-        <w:lastRenderedPageBreak/>
         <w:t xml:space="preserve">As I do love baseball, I also have a strong interest in coding. Learning how to use a “black box” statistical modeling package can absolutely be done. However, I instead decided to spend the time to code my own modeling tools </w:t>
       </w:r>
       <w:r>
@@ -3779,6 +3815,7 @@
         </w:numPr>
       </w:pPr>
       <w:r>
+        <w:lastRenderedPageBreak/>
         <w:t>Kriging</w:t>
       </w:r>
       <w:r>
@@ -3887,7 +3924,13 @@
         <w:rPr>
           <w:b/>
         </w:rPr>
-        <w:t>2013</w:t>
+        <w:t>200</w:t>
+      </w:r>
+      <w:r>
+        <w:rPr>
+          <w:b/>
+        </w:rPr>
+        <w:t>3</w:t>
       </w:r>
       <w:r>
         <w:t>.</w:t>
@@ -5139,7 +5182,7 @@
 </file>
 
 <file path=customXml/itemProps1.xml><?xml version="1.0" encoding="utf-8"?>
-<ds:datastoreItem xmlns:ds="http://schemas.openxmlformats.org/officeDocument/2006/customXml" ds:itemID="{943BD5FF-E263-4E4F-B2DA-31816C96B82C}">
+<ds:datastoreItem xmlns:ds="http://schemas.openxmlformats.org/officeDocument/2006/customXml" ds:itemID="{D87A868F-7317-45E2-8593-3DBD89C19EDC}">
   <ds:schemaRefs>
     <ds:schemaRef ds:uri="http://schemas.openxmlformats.org/officeDocument/2006/bibliography"/>
   </ds:schemaRefs>

</xml_diff>

<commit_message>
further organized the intro
</commit_message>
<xml_diff>
--- a/Data/Paper/RD.docx
+++ b/Data/Paper/RD.docx
@@ -302,7 +302,7 @@
         <w:rPr>
           <w:vertAlign w:val="superscript"/>
         </w:rPr>
-        <w:t>1</w:t>
+        <w:t>2</w:t>
       </w:r>
       <w:r>
         <w:t xml:space="preserve"> PA can be described as:</w:t>
@@ -3402,65 +3402,207 @@
       <w:r>
         <w:t>virtually</w:t>
       </w:r>
+      <w:r>
+        <w:t xml:space="preserve"> any parameter can be considered an output, the possibilities are almost endless when attempting to fit </w:t>
+      </w:r>
+      <w:r>
+        <w:lastRenderedPageBreak/>
+        <w:t xml:space="preserve">models. As great as it sounds in theory, one must be aware </w:t>
+      </w:r>
+      <w:r>
+        <w:t>of</w:t>
+      </w:r>
+      <w:r>
+        <w:t xml:space="preserve"> the curse of dimensionality. For this reason, most of the models applied to the dataset are based on logical assumptions about the parameters and the game of baseball itself.</w:t>
+      </w:r>
+    </w:p>
+    <w:p>
+      <w:r>
+        <w:t xml:space="preserve">As I </w:t>
+      </w:r>
+      <w:r>
+        <w:t>have grown to enjoy statistical modeling</w:t>
+      </w:r>
+      <w:r>
+        <w:t xml:space="preserve">, I </w:t>
+      </w:r>
+      <w:r>
+        <w:t xml:space="preserve">have also developed </w:t>
+      </w:r>
+      <w:r>
+        <w:t xml:space="preserve">a strong interest in coding. Learning how to use a “black box” modeling package can absolutely be done. However, I instead decided to spend the time to code my own modeling tools </w:t>
+      </w:r>
+      <w:r>
+        <w:t>and apply them to the chosen dataset.</w:t>
+      </w:r>
+      <w:r>
+        <w:t xml:space="preserve"> With my P</w:t>
+      </w:r>
+      <w:r>
+        <w:t xml:space="preserve">ython package, </w:t>
+      </w:r>
+      <w:r>
+        <w:rPr>
+          <w:i/>
+        </w:rPr>
+        <w:t xml:space="preserve">statmod </w:t>
+      </w:r>
+      <w:r>
+        <w:rPr>
+          <w:vertAlign w:val="superscript"/>
+        </w:rPr>
+        <w:t>3</w:t>
+      </w:r>
+      <w:r>
+        <w:t xml:space="preserve">, I have created tools to conduct single and multivariate ordinary least squares, regularized regression which include LASSO, Ridge, and Elastic Net, and </w:t>
+      </w:r>
+      <w:r>
+        <w:rPr>
+          <w:b/>
+        </w:rPr>
+        <w:t>(Kriging or Neural Network)</w:t>
+      </w:r>
+      <w:r>
+        <w:t xml:space="preserve">. Writing the package myself has allowed for </w:t>
+      </w:r>
+      <w:r>
+        <w:t>a more fundamental understanding of not only how statistical modeling techniques work, but also why they are effective.</w:t>
+      </w:r>
+    </w:p>
+    <w:p/>
+    <w:p/>
+    <w:p/>
+    <w:p/>
+    <w:p/>
+    <w:p/>
+    <w:p/>
+    <w:p/>
+    <w:p/>
+    <w:p/>
+    <w:p/>
+    <w:p/>
+    <w:p/>
+    <w:p/>
+    <w:p/>
+    <w:p/>
+    <w:p/>
+    <w:p/>
+    <w:p/>
+    <w:p>
+      <w:pPr>
+        <w:pStyle w:val="ListParagraph"/>
+        <w:numPr>
+          <w:ilvl w:val="0"/>
+          <w:numId w:val="3"/>
+        </w:numPr>
+      </w:pPr>
+      <w:r>
+        <w:t xml:space="preserve">Lewis, Michael. Moneyball. </w:t>
+      </w:r>
+      <w:r>
+        <w:rPr>
+          <w:i/>
+        </w:rPr>
+        <w:t>W.W. Norton</w:t>
+      </w:r>
+      <w:r>
+        <w:t>.</w:t>
+      </w:r>
+      <w:r>
+        <w:t xml:space="preserve"> </w:t>
+      </w:r>
+      <w:r>
+        <w:rPr>
+          <w:b/>
+        </w:rPr>
+        <w:t>200</w:t>
+      </w:r>
+      <w:r>
+        <w:rPr>
+          <w:b/>
+        </w:rPr>
+        <w:t>3</w:t>
+      </w:r>
+      <w:r>
+        <w:t>.</w:t>
+      </w:r>
+    </w:p>
+    <w:p>
+      <w:pPr>
+        <w:pStyle w:val="ListParagraph"/>
+        <w:numPr>
+          <w:ilvl w:val="0"/>
+          <w:numId w:val="3"/>
+        </w:numPr>
+      </w:pPr>
+      <w:r>
+        <w:t>Major Leag</w:t>
+      </w:r>
+      <w:r>
+        <w:t>ue Baseball 2017 Official Rules</w:t>
+      </w:r>
+      <w:r>
+        <w:t xml:space="preserve">. MLB.com. </w:t>
+      </w:r>
+      <w:r>
+        <w:rPr>
+          <w:i/>
+        </w:rPr>
+        <w:t>MLB Advanced Media, LP</w:t>
+      </w:r>
+      <w:r>
+        <w:t xml:space="preserve">. </w:t>
+      </w:r>
+      <w:r>
+        <w:rPr>
+          <w:b/>
+        </w:rPr>
+        <w:t>2017</w:t>
+      </w:r>
+      <w:r>
+        <w:t xml:space="preserve">. p </w:t>
+      </w:r>
+      <w:r>
+        <w:t>137</w:t>
+      </w:r>
+      <w:r>
+        <w:t>.</w:t>
+      </w:r>
+    </w:p>
+    <w:p>
+      <w:pPr>
+        <w:pStyle w:val="ListParagraph"/>
+        <w:numPr>
+          <w:ilvl w:val="0"/>
+          <w:numId w:val="3"/>
+        </w:numPr>
+      </w:pPr>
+      <w:r>
+        <w:t xml:space="preserve">http://www.Github.com/Michael-Cowan/statmod. </w:t>
+      </w:r>
+    </w:p>
+    <w:p>
+      <w:pPr>
+        <w:pStyle w:val="ListParagraph"/>
+        <w:rPr>
+          <w:b/>
+        </w:rPr>
+      </w:pPr>
+    </w:p>
+    <w:p>
+      <w:pPr>
+        <w:pStyle w:val="ListParagraph"/>
+        <w:rPr>
+          <w:b/>
+        </w:rPr>
+      </w:pPr>
       <w:bookmarkStart w:id="0" w:name="_GoBack"/>
       <w:bookmarkEnd w:id="0"/>
       <w:r>
-        <w:t xml:space="preserve"> any parameter can be considered an output, the possibilities are almost endless when attempting to fit </w:t>
-      </w:r>
-      <w:r>
+        <w:rPr>
+          <w:b/>
+        </w:rPr>
         <w:lastRenderedPageBreak/>
-        <w:t xml:space="preserve">models. As great as it sounds in theory, one must be aware </w:t>
-      </w:r>
-      <w:r>
-        <w:t>of</w:t>
-      </w:r>
-      <w:r>
-        <w:t xml:space="preserve"> the curse of dimensionality. For this reason, most of the models applied to the dataset are based on logical assumptions about the parameters and the game of baseball itself.</w:t>
-      </w:r>
-    </w:p>
-    <w:p/>
-    <w:p>
-      <w:pPr>
-        <w:rPr>
-          <w:b/>
-        </w:rPr>
-      </w:pPr>
-      <w:r>
-        <w:rPr>
-          <w:b/>
-        </w:rPr>
-        <w:t>statmod package</w:t>
-      </w:r>
-    </w:p>
-    <w:p>
-      <w:r>
-        <w:t xml:space="preserve">As I do love baseball, I also have a strong interest in coding. Learning how to use a “black box” statistical modeling package can absolutely be done. However, I instead decided to spend the time to code my own modeling tools </w:t>
-      </w:r>
-      <w:r>
-        <w:t>and apply them to the chosen dataset.</w:t>
-      </w:r>
-      <w:r>
-        <w:rPr>
-          <w:vertAlign w:val="superscript"/>
-        </w:rPr>
-        <w:t>2</w:t>
-      </w:r>
-      <w:r>
-        <w:t xml:space="preserve"> With this approach, one can achieve a more fundamental understanding of not only how statistical modeling techniques work, but also why they are effective.</w:t>
-      </w:r>
-    </w:p>
-    <w:p/>
-    <w:p>
-      <w:pPr>
-        <w:pStyle w:val="ListParagraph"/>
-        <w:rPr>
-          <w:b/>
-        </w:rPr>
-      </w:pPr>
-      <w:r>
-        <w:rPr>
-          <w:b/>
-        </w:rPr>
         <w:t>Outline</w:t>
       </w:r>
     </w:p>
@@ -3813,12 +3955,20 @@
           <w:ilvl w:val="1"/>
           <w:numId w:val="1"/>
         </w:numPr>
-      </w:pPr>
-      <w:r>
-        <w:lastRenderedPageBreak/>
+        <w:rPr>
+          <w:b/>
+        </w:rPr>
+      </w:pPr>
+      <w:r>
+        <w:rPr>
+          <w:b/>
+        </w:rPr>
         <w:t>Kriging</w:t>
       </w:r>
       <w:r>
+        <w:rPr>
+          <w:b/>
+        </w:rPr>
         <w:t xml:space="preserve"> (or maybe neural network?)</w:t>
       </w:r>
     </w:p>
@@ -3831,6 +3981,18 @@
         </w:numPr>
       </w:pPr>
       <w:r>
+        <w:t>Define a cumulative rate of failure based on player’s season stats</w:t>
+      </w:r>
+    </w:p>
+    <w:p>
+      <w:pPr>
+        <w:pStyle w:val="ListParagraph"/>
+        <w:numPr>
+          <w:ilvl w:val="2"/>
+          <w:numId w:val="1"/>
+        </w:numPr>
+      </w:pPr>
+      <w:r>
         <w:t>Predict players cumulative rate of failure</w:t>
       </w:r>
     </w:p>
@@ -3880,117 +4042,6 @@
       </w:pPr>
       <w:r>
         <w:t>Not surprising due to highly discontinuous data</w:t>
-      </w:r>
-    </w:p>
-    <w:p>
-      <w:pPr>
-        <w:ind w:left="360"/>
-      </w:pPr>
-    </w:p>
-    <w:p>
-      <w:pPr>
-        <w:ind w:left="360"/>
-      </w:pPr>
-    </w:p>
-    <w:p>
-      <w:pPr>
-        <w:ind w:left="360"/>
-      </w:pPr>
-    </w:p>
-    <w:p>
-      <w:pPr>
-        <w:pStyle w:val="ListParagraph"/>
-        <w:numPr>
-          <w:ilvl w:val="0"/>
-          <w:numId w:val="3"/>
-        </w:numPr>
-      </w:pPr>
-      <w:r>
-        <w:t xml:space="preserve">Lewis, Michael. Moneyball. </w:t>
-      </w:r>
-      <w:r>
-        <w:rPr>
-          <w:i/>
-        </w:rPr>
-        <w:t>W.W. Norton</w:t>
-      </w:r>
-      <w:r>
-        <w:t>.</w:t>
-      </w:r>
-      <w:r>
-        <w:t xml:space="preserve"> </w:t>
-      </w:r>
-      <w:r>
-        <w:rPr>
-          <w:b/>
-        </w:rPr>
-        <w:t>200</w:t>
-      </w:r>
-      <w:r>
-        <w:rPr>
-          <w:b/>
-        </w:rPr>
-        <w:t>3</w:t>
-      </w:r>
-      <w:r>
-        <w:t>.</w:t>
-      </w:r>
-    </w:p>
-    <w:p>
-      <w:pPr>
-        <w:pStyle w:val="ListParagraph"/>
-        <w:numPr>
-          <w:ilvl w:val="0"/>
-          <w:numId w:val="3"/>
-        </w:numPr>
-      </w:pPr>
-      <w:r>
-        <w:t>Major Leag</w:t>
-      </w:r>
-      <w:r>
-        <w:t>ue Baseball 2017 Official Rules</w:t>
-      </w:r>
-      <w:r>
-        <w:t xml:space="preserve">. MLB.com. </w:t>
-      </w:r>
-      <w:r>
-        <w:rPr>
-          <w:i/>
-        </w:rPr>
-        <w:t>MLB Advanced Media, LP</w:t>
-      </w:r>
-      <w:r>
-        <w:t xml:space="preserve">. </w:t>
-      </w:r>
-      <w:r>
-        <w:rPr>
-          <w:b/>
-        </w:rPr>
-        <w:t>2017</w:t>
-      </w:r>
-      <w:r>
-        <w:t xml:space="preserve">. p </w:t>
-      </w:r>
-      <w:r>
-        <w:t>137</w:t>
-      </w:r>
-      <w:r>
-        <w:t>.</w:t>
-      </w:r>
-    </w:p>
-    <w:p>
-      <w:pPr>
-        <w:pStyle w:val="ListParagraph"/>
-        <w:numPr>
-          <w:ilvl w:val="0"/>
-          <w:numId w:val="3"/>
-        </w:numPr>
-      </w:pPr>
-      <w:r>
-        <w:t>http://www.</w:t>
-      </w:r>
-      <w:r>
-        <w:t xml:space="preserve">Github.com/Michael-Cowan/statmod. </w:t>
       </w:r>
     </w:p>
     <w:sectPr>
@@ -5182,7 +5233,7 @@
 </file>
 
 <file path=customXml/itemProps1.xml><?xml version="1.0" encoding="utf-8"?>
-<ds:datastoreItem xmlns:ds="http://schemas.openxmlformats.org/officeDocument/2006/customXml" ds:itemID="{D87A868F-7317-45E2-8593-3DBD89C19EDC}">
+<ds:datastoreItem xmlns:ds="http://schemas.openxmlformats.org/officeDocument/2006/customXml" ds:itemID="{01D43F41-C0A2-425B-856A-6CE592C1EE12}">
   <ds:schemaRefs>
     <ds:schemaRef ds:uri="http://schemas.openxmlformats.org/officeDocument/2006/bibliography"/>
   </ds:schemaRefs>

</xml_diff>

<commit_message>
small edits to intro
</commit_message>
<xml_diff>
--- a/Data/Paper/RD.docx
+++ b/Data/Paper/RD.docx
@@ -3403,17 +3403,29 @@
         <w:t>virtually</w:t>
       </w:r>
       <w:r>
-        <w:t xml:space="preserve"> any parameter can be considered an output, the possibilities are almost endless when attempting to fit </w:t>
+        <w:t xml:space="preserve"> any parameter can be considered an output, the </w:t>
+      </w:r>
+      <w:r>
+        <w:t>modeling possibilities are almost endless</w:t>
+      </w:r>
+      <w:r>
+        <w:t xml:space="preserve">. As great as it </w:t>
       </w:r>
       <w:r>
         <w:lastRenderedPageBreak/>
-        <w:t xml:space="preserve">models. As great as it sounds in theory, one must be aware </w:t>
+        <w:t xml:space="preserve">sounds in theory, one must be aware </w:t>
       </w:r>
       <w:r>
         <w:t>of</w:t>
       </w:r>
       <w:r>
-        <w:t xml:space="preserve"> the curse of dimensionality. For this reason, most of the models applied to the dataset are based on logical assumptions about the parameters and the game of baseball itself.</w:t>
+        <w:t xml:space="preserve"> the curse of dimensionality</w:t>
+      </w:r>
+      <w:r>
+        <w:t xml:space="preserve"> while attempting to iteratively fit different parameter combinations to models</w:t>
+      </w:r>
+      <w:r>
+        <w:t>. For this reason, most of the models applied to the dataset are based on logical assumptions about the parameters and the game of baseball itself.</w:t>
       </w:r>
     </w:p>
     <w:p>
@@ -3463,7 +3475,7 @@
         <w:t>(Kriging or Neural Network)</w:t>
       </w:r>
       <w:r>
-        <w:t xml:space="preserve">. Writing the package myself has allowed for </w:t>
+        <w:t xml:space="preserve">. Writing the package has allowed for </w:t>
       </w:r>
       <w:r>
         <w:t>a more fundamental understanding of not only how statistical modeling techniques work, but also why they are effective.</w:t>
@@ -3578,26 +3590,32 @@
         </w:numPr>
       </w:pPr>
       <w:r>
-        <w:t xml:space="preserve">http://www.Github.com/Michael-Cowan/statmod. </w:t>
-      </w:r>
-    </w:p>
-    <w:p>
-      <w:pPr>
-        <w:pStyle w:val="ListParagraph"/>
-        <w:rPr>
-          <w:b/>
-        </w:rPr>
-      </w:pPr>
-    </w:p>
-    <w:p>
-      <w:pPr>
-        <w:pStyle w:val="ListParagraph"/>
-        <w:rPr>
-          <w:b/>
-        </w:rPr>
-      </w:pPr>
+        <w:t>http://www.g</w:t>
+      </w:r>
+      <w:r>
+        <w:t>ithub.com/michael-c</w:t>
+      </w:r>
       <w:bookmarkStart w:id="0" w:name="_GoBack"/>
       <w:bookmarkEnd w:id="0"/>
+      <w:r>
+        <w:t xml:space="preserve">owan/statmod. </w:t>
+      </w:r>
+    </w:p>
+    <w:p>
+      <w:pPr>
+        <w:pStyle w:val="ListParagraph"/>
+        <w:rPr>
+          <w:b/>
+        </w:rPr>
+      </w:pPr>
+    </w:p>
+    <w:p>
+      <w:pPr>
+        <w:pStyle w:val="ListParagraph"/>
+        <w:rPr>
+          <w:b/>
+        </w:rPr>
+      </w:pPr>
       <w:r>
         <w:rPr>
           <w:b/>
@@ -5233,7 +5251,7 @@
 </file>
 
 <file path=customXml/itemProps1.xml><?xml version="1.0" encoding="utf-8"?>
-<ds:datastoreItem xmlns:ds="http://schemas.openxmlformats.org/officeDocument/2006/customXml" ds:itemID="{01D43F41-C0A2-425B-856A-6CE592C1EE12}">
+<ds:datastoreItem xmlns:ds="http://schemas.openxmlformats.org/officeDocument/2006/customXml" ds:itemID="{1CB0F669-0DA4-435D-B045-2E855D36AC92}">
   <ds:schemaRefs>
     <ds:schemaRef ds:uri="http://schemas.openxmlformats.org/officeDocument/2006/bibliography"/>
   </ds:schemaRefs>

</xml_diff>

<commit_message>
added a cumulative rate of failure
</commit_message>
<xml_diff>
--- a/Data/Paper/RD.docx
+++ b/Data/Paper/RD.docx
@@ -99,7 +99,7 @@
           <w:sz w:val="20"/>
           <w:szCs w:val="20"/>
         </w:rPr>
-        <w:t>11/6/2017</w:t>
+        <w:t>11/27/2017</w:t>
       </w:r>
       <w:r>
         <w:rPr>
@@ -3466,22 +3466,236 @@
         <w:t>3</w:t>
       </w:r>
       <w:r>
-        <w:t xml:space="preserve">, I have created tools to conduct single and multivariate ordinary least squares, regularized regression which include LASSO, Ridge, and Elastic Net, and </w:t>
-      </w:r>
-      <w:r>
-        <w:rPr>
-          <w:b/>
-        </w:rPr>
-        <w:t>(Kriging or Neural Network)</w:t>
-      </w:r>
-      <w:r>
-        <w:t xml:space="preserve">. Writing the package has allowed for </w:t>
+        <w:t>, I have created tools to conduct single and multivariate ordinary least squares, regularized regression which include LAS</w:t>
+      </w:r>
+      <w:r>
+        <w:t xml:space="preserve">SO, Ridge, and Elastic Net, and a neural network optimized with gradient descent back-propagation. </w:t>
+      </w:r>
+      <w:r>
+        <w:t xml:space="preserve">Writing the package has allowed for </w:t>
       </w:r>
       <w:r>
         <w:t>a more fundamental understanding of not only how statistical modeling techniques work, but also why they are effective.</w:t>
       </w:r>
     </w:p>
     <w:p/>
+    <w:p>
+      <w:r>
+        <w:rPr>
+          <w:b/>
+        </w:rPr>
+        <w:t>Cumulative rate of failure (CRF)</w:t>
+      </w:r>
+    </w:p>
+    <w:p>
+      <w:pPr>
+        <w:jc w:val="center"/>
+        <w:rPr>
+          <w:rFonts w:eastAsiaTheme="minorEastAsia"/>
+        </w:rPr>
+      </w:pPr>
+      <m:oMathPara>
+        <m:oMath>
+          <m:r>
+            <w:rPr>
+              <w:rFonts w:ascii="Cambria Math" w:hAnsi="Cambria Math"/>
+            </w:rPr>
+            <m:t>CRF=</m:t>
+          </m:r>
+          <m:f>
+            <m:fPr>
+              <m:ctrlPr>
+                <w:rPr>
+                  <w:rFonts w:ascii="Cambria Math" w:hAnsi="Cambria Math"/>
+                  <w:i/>
+                </w:rPr>
+              </m:ctrlPr>
+            </m:fPr>
+            <m:num>
+              <m:r>
+                <w:rPr>
+                  <w:rFonts w:ascii="Cambria Math" w:hAnsi="Cambria Math"/>
+                </w:rPr>
+                <m:t>avg+R+HR+RBI+SB</m:t>
+              </m:r>
+            </m:num>
+            <m:den>
+              <m:r>
+                <w:rPr>
+                  <w:rFonts w:ascii="Cambria Math" w:hAnsi="Cambria Math"/>
+                </w:rPr>
+                <m:t>SO</m:t>
+              </m:r>
+            </m:den>
+          </m:f>
+        </m:oMath>
+      </m:oMathPara>
+    </w:p>
+    <w:p>
+      <w:pPr>
+        <w:jc w:val="center"/>
+        <w:rPr>
+          <w:rFonts w:eastAsiaTheme="minorEastAsia"/>
+        </w:rPr>
+      </w:pPr>
+    </w:p>
+    <w:p>
+      <w:pPr>
+        <w:rPr>
+          <w:b/>
+        </w:rPr>
+      </w:pPr>
+      <w:proofErr w:type="spellStart"/>
+      <w:r>
+        <w:rPr>
+          <w:rFonts w:eastAsiaTheme="minorEastAsia"/>
+          <w:b/>
+        </w:rPr>
+        <w:t>CRF</w:t>
+      </w:r>
+      <w:r>
+        <w:rPr>
+          <w:rFonts w:eastAsiaTheme="minorEastAsia"/>
+          <w:b/>
+          <w:vertAlign w:val="subscript"/>
+        </w:rPr>
+        <w:t>Normalized</w:t>
+      </w:r>
+      <w:proofErr w:type="spellEnd"/>
+      <w:r>
+        <w:rPr>
+          <w:rFonts w:eastAsiaTheme="minorEastAsia"/>
+          <w:b/>
+        </w:rPr>
+        <w:t xml:space="preserve"> (CRF</w:t>
+      </w:r>
+      <w:r>
+        <w:rPr>
+          <w:rFonts w:eastAsiaTheme="minorEastAsia"/>
+          <w:b/>
+          <w:vertAlign w:val="subscript"/>
+        </w:rPr>
+        <w:t>N</w:t>
+      </w:r>
+      <w:r>
+        <w:rPr>
+          <w:rFonts w:eastAsiaTheme="minorEastAsia"/>
+          <w:b/>
+        </w:rPr>
+        <w:t>)</w:t>
+      </w:r>
+    </w:p>
+    <w:p>
+      <w:pPr>
+        <w:jc w:val="center"/>
+        <w:rPr>
+          <w:b/>
+        </w:rPr>
+      </w:pPr>
+      <m:oMathPara>
+        <m:oMath>
+          <m:r>
+            <w:rPr>
+              <w:rFonts w:ascii="Cambria Math" w:hAnsi="Cambria Math"/>
+            </w:rPr>
+            <m:t>CR</m:t>
+          </m:r>
+          <m:sSub>
+            <m:sSubPr>
+              <m:ctrlPr>
+                <w:rPr>
+                  <w:rFonts w:ascii="Cambria Math" w:hAnsi="Cambria Math"/>
+                  <w:i/>
+                </w:rPr>
+              </m:ctrlPr>
+            </m:sSubPr>
+            <m:e>
+              <m:r>
+                <w:rPr>
+                  <w:rFonts w:ascii="Cambria Math" w:hAnsi="Cambria Math"/>
+                </w:rPr>
+                <m:t>F</m:t>
+              </m:r>
+            </m:e>
+            <m:sub>
+              <m:r>
+                <w:rPr>
+                  <w:rFonts w:ascii="Cambria Math" w:hAnsi="Cambria Math"/>
+                </w:rPr>
+                <m:t>N</m:t>
+              </m:r>
+            </m:sub>
+          </m:sSub>
+          <m:r>
+            <w:rPr>
+              <w:rFonts w:ascii="Cambria Math" w:hAnsi="Cambria Math"/>
+            </w:rPr>
+            <m:t>=</m:t>
+          </m:r>
+          <m:f>
+            <m:fPr>
+              <m:ctrlPr>
+                <w:rPr>
+                  <w:rFonts w:ascii="Cambria Math" w:hAnsi="Cambria Math"/>
+                  <w:i/>
+                </w:rPr>
+              </m:ctrlPr>
+            </m:fPr>
+            <m:num>
+              <m:r>
+                <w:rPr>
+                  <w:rFonts w:ascii="Cambria Math" w:hAnsi="Cambria Math"/>
+                </w:rPr>
+                <m:t>CRF</m:t>
+              </m:r>
+              <m:ctrlPr>
+                <w:rPr>
+                  <w:rFonts w:ascii="Cambria Math" w:hAnsi="Cambria Math"/>
+                  <w:b/>
+                  <w:i/>
+                </w:rPr>
+              </m:ctrlPr>
+            </m:num>
+            <m:den>
+              <m:r>
+                <w:rPr>
+                  <w:rFonts w:ascii="Cambria Math" w:hAnsi="Cambria Math"/>
+                </w:rPr>
+                <m:t>CR</m:t>
+              </m:r>
+              <m:sSub>
+                <m:sSubPr>
+                  <m:ctrlPr>
+                    <w:rPr>
+                      <w:rFonts w:ascii="Cambria Math" w:hAnsi="Cambria Math"/>
+                      <w:i/>
+                    </w:rPr>
+                  </m:ctrlPr>
+                </m:sSubPr>
+                <m:e>
+                  <m:r>
+                    <w:rPr>
+                      <w:rFonts w:ascii="Cambria Math" w:hAnsi="Cambria Math"/>
+                    </w:rPr>
+                    <m:t>F</m:t>
+                  </m:r>
+                </m:e>
+                <m:sub>
+                  <m:r>
+                    <w:rPr>
+                      <w:rFonts w:ascii="Cambria Math" w:hAnsi="Cambria Math"/>
+                    </w:rPr>
+                    <m:t>MaxOfYear</m:t>
+                  </m:r>
+                </m:sub>
+              </m:sSub>
+            </m:den>
+          </m:f>
+        </m:oMath>
+      </m:oMathPara>
+      <w:bookmarkStart w:id="0" w:name="_GoBack"/>
+      <w:bookmarkEnd w:id="0"/>
+    </w:p>
     <w:p/>
     <w:p/>
     <w:p/>
@@ -3606,509 +3820,6 @@
           <w:b/>
         </w:rPr>
       </w:pPr>
-    </w:p>
-    <w:p>
-      <w:pPr>
-        <w:pStyle w:val="ListParagraph"/>
-        <w:rPr>
-          <w:b/>
-        </w:rPr>
-      </w:pPr>
-      <w:r>
-        <w:rPr>
-          <w:b/>
-        </w:rPr>
-        <w:lastRenderedPageBreak/>
-        <w:t>Outline</w:t>
-      </w:r>
-    </w:p>
-    <w:p>
-      <w:pPr>
-        <w:pStyle w:val="ListParagraph"/>
-        <w:numPr>
-          <w:ilvl w:val="0"/>
-          <w:numId w:val="1"/>
-        </w:numPr>
-      </w:pPr>
-      <w:r>
-        <w:t>Introduction</w:t>
-      </w:r>
-    </w:p>
-    <w:p>
-      <w:pPr>
-        <w:pStyle w:val="ListParagraph"/>
-        <w:numPr>
-          <w:ilvl w:val="1"/>
-          <w:numId w:val="1"/>
-        </w:numPr>
-      </w:pPr>
-      <w:r>
-        <w:t>Reasons for choosing dataset</w:t>
-      </w:r>
-    </w:p>
-    <w:p>
-      <w:pPr>
-        <w:pStyle w:val="ListParagraph"/>
-        <w:numPr>
-          <w:ilvl w:val="2"/>
-          <w:numId w:val="1"/>
-        </w:numPr>
-      </w:pPr>
-      <w:r>
-        <w:t>Billy Beane of Oakland A’s using sabermetrics</w:t>
-      </w:r>
-    </w:p>
-    <w:p>
-      <w:pPr>
-        <w:pStyle w:val="ListParagraph"/>
-        <w:numPr>
-          <w:ilvl w:val="2"/>
-          <w:numId w:val="1"/>
-        </w:numPr>
-      </w:pPr>
-      <w:r>
-        <w:t>Boston Red Sox winning the World Series in 2004 by applying similar approach</w:t>
-      </w:r>
-    </w:p>
-    <w:p>
-      <w:pPr>
-        <w:pStyle w:val="ListParagraph"/>
-        <w:numPr>
-          <w:ilvl w:val="2"/>
-          <w:numId w:val="1"/>
-        </w:numPr>
-      </w:pPr>
-      <w:r>
-        <w:t>There is a relatively large amount of data compared to other sports</w:t>
-      </w:r>
-    </w:p>
-    <w:p>
-      <w:pPr>
-        <w:pStyle w:val="ListParagraph"/>
-        <w:numPr>
-          <w:ilvl w:val="3"/>
-          <w:numId w:val="1"/>
-        </w:numPr>
-      </w:pPr>
-      <w:r>
-        <w:t>162 games per year</w:t>
-      </w:r>
-    </w:p>
-    <w:p>
-      <w:pPr>
-        <w:pStyle w:val="ListParagraph"/>
-        <w:numPr>
-          <w:ilvl w:val="3"/>
-          <w:numId w:val="1"/>
-        </w:numPr>
-      </w:pPr>
-      <w:r>
-        <w:t>9 batters per team</w:t>
-      </w:r>
-    </w:p>
-    <w:p>
-      <w:pPr>
-        <w:pStyle w:val="ListParagraph"/>
-        <w:numPr>
-          <w:ilvl w:val="3"/>
-          <w:numId w:val="1"/>
-        </w:numPr>
-      </w:pPr>
-      <w:r>
-        <w:t>Rules allow for many different stats to be recorded</w:t>
-      </w:r>
-    </w:p>
-    <w:p>
-      <w:pPr>
-        <w:pStyle w:val="ListParagraph"/>
-        <w:numPr>
-          <w:ilvl w:val="1"/>
-          <w:numId w:val="1"/>
-        </w:numPr>
-      </w:pPr>
-      <w:r>
-        <w:t>About the dataset</w:t>
-      </w:r>
-    </w:p>
-    <w:p>
-      <w:pPr>
-        <w:pStyle w:val="ListParagraph"/>
-        <w:numPr>
-          <w:ilvl w:val="2"/>
-          <w:numId w:val="1"/>
-        </w:numPr>
-      </w:pPr>
-      <w:r>
-        <w:t>Mostly discontinuous data</w:t>
-      </w:r>
-    </w:p>
-    <w:p>
-      <w:pPr>
-        <w:pStyle w:val="ListParagraph"/>
-        <w:numPr>
-          <w:ilvl w:val="2"/>
-          <w:numId w:val="1"/>
-        </w:numPr>
-      </w:pPr>
-      <w:r>
-        <w:t>Not all data is independent</w:t>
-      </w:r>
-    </w:p>
-    <w:p>
-      <w:pPr>
-        <w:pStyle w:val="ListParagraph"/>
-        <w:numPr>
-          <w:ilvl w:val="2"/>
-          <w:numId w:val="1"/>
-        </w:numPr>
-      </w:pPr>
-      <w:r>
-        <w:t>No defined output</w:t>
-      </w:r>
-    </w:p>
-    <w:p>
-      <w:pPr>
-        <w:pStyle w:val="ListParagraph"/>
-        <w:numPr>
-          <w:ilvl w:val="2"/>
-          <w:numId w:val="1"/>
-        </w:numPr>
-      </w:pPr>
-      <w:r>
-        <w:t>Batting stats of all MLB players (AL &amp; NL) ranging from 1955 to 2016</w:t>
-      </w:r>
-    </w:p>
-    <w:p>
-      <w:pPr>
-        <w:pStyle w:val="ListParagraph"/>
-        <w:numPr>
-          <w:ilvl w:val="2"/>
-          <w:numId w:val="1"/>
-        </w:numPr>
-      </w:pPr>
-      <w:r>
-        <w:t>Only included MVP-eligible players</w:t>
-      </w:r>
-    </w:p>
-    <w:p>
-      <w:pPr>
-        <w:pStyle w:val="ListParagraph"/>
-        <w:numPr>
-          <w:ilvl w:val="3"/>
-          <w:numId w:val="1"/>
-        </w:numPr>
-      </w:pPr>
-      <w:r>
-        <w:t>PA &gt;= 3.1</w:t>
-      </w:r>
-    </w:p>
-    <w:p>
-      <w:pPr>
-        <w:pStyle w:val="ListParagraph"/>
-        <w:numPr>
-          <w:ilvl w:val="2"/>
-          <w:numId w:val="1"/>
-        </w:numPr>
-      </w:pPr>
-      <w:r>
-        <w:t>Different ways to view the data</w:t>
-      </w:r>
-    </w:p>
-    <w:p>
-      <w:pPr>
-        <w:pStyle w:val="ListParagraph"/>
-        <w:numPr>
-          <w:ilvl w:val="3"/>
-          <w:numId w:val="1"/>
-        </w:numPr>
-      </w:pPr>
-      <w:r>
-        <w:t>Player’s stats over their career</w:t>
-      </w:r>
-    </w:p>
-    <w:p>
-      <w:pPr>
-        <w:pStyle w:val="ListParagraph"/>
-        <w:numPr>
-          <w:ilvl w:val="3"/>
-          <w:numId w:val="1"/>
-        </w:numPr>
-      </w:pPr>
-      <w:r>
-        <w:t>One large dataset of stats</w:t>
-      </w:r>
-    </w:p>
-    <w:p>
-      <w:pPr>
-        <w:pStyle w:val="ListParagraph"/>
-        <w:numPr>
-          <w:ilvl w:val="1"/>
-          <w:numId w:val="1"/>
-        </w:numPr>
-      </w:pPr>
-      <w:r>
-        <w:t>Building a stat modeling toolset</w:t>
-      </w:r>
-    </w:p>
-    <w:p>
-      <w:pPr>
-        <w:pStyle w:val="ListParagraph"/>
-        <w:numPr>
-          <w:ilvl w:val="2"/>
-          <w:numId w:val="1"/>
-        </w:numPr>
-      </w:pPr>
-      <w:r>
-        <w:t>Incorporate my strong interest in coding into the project</w:t>
-      </w:r>
-    </w:p>
-    <w:p>
-      <w:pPr>
-        <w:pStyle w:val="ListParagraph"/>
-        <w:numPr>
-          <w:ilvl w:val="2"/>
-          <w:numId w:val="1"/>
-        </w:numPr>
-      </w:pPr>
-      <w:r>
-        <w:t>Achieve fundamental understanding of the modeling approaches</w:t>
-      </w:r>
-    </w:p>
-    <w:p>
-      <w:pPr>
-        <w:pStyle w:val="ListParagraph"/>
-        <w:numPr>
-          <w:ilvl w:val="0"/>
-          <w:numId w:val="1"/>
-        </w:numPr>
-      </w:pPr>
-      <w:r>
-        <w:t>Statistical modeling approaches used</w:t>
-      </w:r>
-    </w:p>
-    <w:p>
-      <w:pPr>
-        <w:pStyle w:val="ListParagraph"/>
-        <w:numPr>
-          <w:ilvl w:val="1"/>
-          <w:numId w:val="1"/>
-        </w:numPr>
-      </w:pPr>
-      <w:r>
-        <w:t>OLS</w:t>
-      </w:r>
-    </w:p>
-    <w:p>
-      <w:pPr>
-        <w:pStyle w:val="ListParagraph"/>
-        <w:numPr>
-          <w:ilvl w:val="2"/>
-          <w:numId w:val="1"/>
-        </w:numPr>
-      </w:pPr>
-      <w:r>
-        <w:t>Searching for high cor</w:t>
-      </w:r>
-      <w:r>
-        <w:t>relation coefficients with multivariate OLS</w:t>
-      </w:r>
-    </w:p>
-    <w:p>
-      <w:pPr>
-        <w:pStyle w:val="ListParagraph"/>
-        <w:numPr>
-          <w:ilvl w:val="3"/>
-          <w:numId w:val="1"/>
-        </w:numPr>
-      </w:pPr>
-      <w:r>
-        <w:t>Iterate between all combinations of both two and three</w:t>
-      </w:r>
-      <w:r>
-        <w:t xml:space="preserve"> inputs with one output</w:t>
-      </w:r>
-    </w:p>
-    <w:p>
-      <w:pPr>
-        <w:pStyle w:val="ListParagraph"/>
-        <w:numPr>
-          <w:ilvl w:val="1"/>
-          <w:numId w:val="1"/>
-        </w:numPr>
-      </w:pPr>
-      <w:r>
-        <w:t>Regularized regression</w:t>
-      </w:r>
-    </w:p>
-    <w:p>
-      <w:pPr>
-        <w:pStyle w:val="ListParagraph"/>
-        <w:numPr>
-          <w:ilvl w:val="2"/>
-          <w:numId w:val="1"/>
-        </w:numPr>
-      </w:pPr>
-      <w:r>
-        <w:t>Use Elastic net to further analyze best fits from OLS</w:t>
-      </w:r>
-    </w:p>
-    <w:p>
-      <w:pPr>
-        <w:pStyle w:val="ListParagraph"/>
-        <w:numPr>
-          <w:ilvl w:val="2"/>
-          <w:numId w:val="1"/>
-        </w:numPr>
-      </w:pPr>
-      <w:r>
-        <w:t>Attempt to make educated guesses on some non-linear equations</w:t>
-      </w:r>
-    </w:p>
-    <w:p>
-      <w:pPr>
-        <w:pStyle w:val="ListParagraph"/>
-        <w:numPr>
-          <w:ilvl w:val="1"/>
-          <w:numId w:val="1"/>
-        </w:numPr>
-        <w:rPr>
-          <w:b/>
-        </w:rPr>
-      </w:pPr>
-      <w:r>
-        <w:rPr>
-          <w:b/>
-        </w:rPr>
-        <w:t>Kriging</w:t>
-      </w:r>
-      <w:r>
-        <w:rPr>
-          <w:b/>
-        </w:rPr>
-        <w:t xml:space="preserve"> (or maybe neural network?)</w:t>
-      </w:r>
-    </w:p>
-    <w:p>
-      <w:pPr>
-        <w:pStyle w:val="ListParagraph"/>
-        <w:numPr>
-          <w:ilvl w:val="2"/>
-          <w:numId w:val="1"/>
-        </w:numPr>
-      </w:pPr>
-      <w:r>
-        <w:t>Define a cumulative rate of failure based on player’s season stats</w:t>
-      </w:r>
-    </w:p>
-    <w:p>
-      <w:pPr>
-        <w:pStyle w:val="ListParagraph"/>
-        <w:numPr>
-          <w:ilvl w:val="2"/>
-          <w:numId w:val="1"/>
-        </w:numPr>
-      </w:pPr>
-      <w:r>
-        <w:t>Predict players cumulative rate of failure</w:t>
-      </w:r>
-    </w:p>
-    <w:p>
-      <w:pPr>
-        <w:pStyle w:val="ListParagraph"/>
-        <w:numPr>
-          <w:ilvl w:val="0"/>
-          <w:numId w:val="1"/>
-        </w:numPr>
-      </w:pPr>
-      <w:r>
-        <w:t>Results</w:t>
-      </w:r>
-    </w:p>
-    <w:p>
-      <w:pPr>
-        <w:pStyle w:val="ListParagraph"/>
-        <w:numPr>
-          <w:ilvl w:val="1"/>
-          <w:numId w:val="1"/>
-        </w:numPr>
-      </w:pPr>
-      <w:r>
-        <w:t>OLS</w:t>
-      </w:r>
-    </w:p>
-    <w:p>
-      <w:pPr>
-        <w:pStyle w:val="ListParagraph"/>
-        <w:numPr>
-          <w:ilvl w:val="2"/>
-          <w:numId w:val="1"/>
-        </w:numPr>
-      </w:pPr>
-      <w:r>
-        <w:t>No strong fits were found</w:t>
-      </w:r>
-    </w:p>
-    <w:p>
-      <w:pPr>
-        <w:pStyle w:val="ListParagraph"/>
-        <w:numPr>
-          <w:ilvl w:val="2"/>
-          <w:numId w:val="1"/>
-        </w:numPr>
-      </w:pPr>
-      <w:r>
-        <w:t>Not surprising due to highly discontinuous data</w:t>
-      </w:r>
-    </w:p>
-    <w:p>
-      <w:pPr>
-        <w:pStyle w:val="ListParagraph"/>
-        <w:numPr>
-          <w:ilvl w:val="1"/>
-          <w:numId w:val="1"/>
-        </w:numPr>
-      </w:pPr>
-      <w:r>
-        <w:t>Regularized Regression</w:t>
-      </w:r>
-    </w:p>
-    <w:p>
-      <w:pPr>
-        <w:pStyle w:val="ListParagraph"/>
-        <w:numPr>
-          <w:ilvl w:val="1"/>
-          <w:numId w:val="1"/>
-        </w:numPr>
-      </w:pPr>
-      <w:r>
-        <w:t>Kriging or Neural Network</w:t>
-      </w:r>
-    </w:p>
-    <w:p>
-      <w:pPr>
-        <w:pStyle w:val="ListParagraph"/>
-        <w:numPr>
-          <w:ilvl w:val="0"/>
-          <w:numId w:val="1"/>
-        </w:numPr>
-      </w:pPr>
-      <w:r>
-        <w:t>Comparison of 3 modeling techniques</w:t>
-      </w:r>
-    </w:p>
-    <w:p>
-      <w:pPr>
-        <w:pStyle w:val="ListParagraph"/>
-        <w:numPr>
-          <w:ilvl w:val="1"/>
-          <w:numId w:val="1"/>
-        </w:numPr>
-      </w:pPr>
-      <w:r>
-        <w:t>Pros &amp; cons for this specific use</w:t>
-      </w:r>
-      <w:bookmarkStart w:id="0" w:name="_GoBack"/>
-      <w:bookmarkEnd w:id="0"/>
     </w:p>
     <w:sectPr>
       <w:pgSz w:w="12240" w:h="15840"/>
@@ -5299,7 +5010,7 @@
 </file>
 
 <file path=customXml/itemProps1.xml><?xml version="1.0" encoding="utf-8"?>
-<ds:datastoreItem xmlns:ds="http://schemas.openxmlformats.org/officeDocument/2006/customXml" ds:itemID="{5E77F48C-2866-4CE4-9619-A7A9E1787424}">
+<ds:datastoreItem xmlns:ds="http://schemas.openxmlformats.org/officeDocument/2006/customXml" ds:itemID="{BEFACC29-5249-418A-9965-B4C27D17005E}">
   <ds:schemaRefs>
     <ds:schemaRef ds:uri="http://schemas.openxmlformats.org/officeDocument/2006/bibliography"/>
   </ds:schemaRefs>

</xml_diff>

<commit_message>
created linear regularized regression results
</commit_message>
<xml_diff>
--- a/Data/Paper/RD.docx
+++ b/Data/Paper/RD.docx
@@ -3478,227 +3478,1639 @@
         <w:t>a more fundamental understanding of not only how statistical modeling techniques work, but also why they are effective.</w:t>
       </w:r>
     </w:p>
-    <w:p/>
     <w:p>
-      <w:r>
+      <w:pPr>
         <w:rPr>
           <w:b/>
         </w:rPr>
-        <w:t>Cumulative rate of failure (CRF)</w:t>
+      </w:pPr>
+      <w:r>
+        <w:rPr>
+          <w:b/>
+        </w:rPr>
+        <w:t>Cumulative Rate of Success (CRS)</w:t>
+      </w:r>
+    </w:p>
+    <w:p>
+      <w:r>
+        <w:t>In order to reduce dimensionality of the system, a cumulative rate of success (CRS) was calculated for each player’s season. CRS was calculated using</w:t>
       </w:r>
     </w:p>
     <w:p>
       <w:pPr>
-        <w:jc w:val="center"/>
-        <w:rPr>
-          <w:rFonts w:eastAsiaTheme="minorEastAsia"/>
+        <w:jc w:val="right"/>
+        <w:rPr>
+          <w:rFonts w:eastAsiaTheme="minorEastAsia"/>
+          <w:i/>
         </w:rPr>
       </w:pPr>
-      <m:oMathPara>
-        <m:oMath>
-          <m:r>
-            <w:rPr>
-              <w:rFonts w:ascii="Cambria Math" w:hAnsi="Cambria Math"/>
-            </w:rPr>
-            <m:t>CRF=</m:t>
-          </m:r>
-          <m:f>
-            <m:fPr>
-              <m:ctrlPr>
-                <w:rPr>
-                  <w:rFonts w:ascii="Cambria Math" w:hAnsi="Cambria Math"/>
-                  <w:i/>
-                </w:rPr>
-              </m:ctrlPr>
-            </m:fPr>
-            <m:num>
-              <m:r>
-                <w:rPr>
-                  <w:rFonts w:ascii="Cambria Math" w:hAnsi="Cambria Math"/>
-                </w:rPr>
-                <m:t>avg+R+HR+RBI+SB</m:t>
-              </m:r>
-            </m:num>
-            <m:den>
-              <m:r>
-                <w:rPr>
-                  <w:rFonts w:ascii="Cambria Math" w:hAnsi="Cambria Math"/>
-                </w:rPr>
-                <m:t>SO</m:t>
-              </m:r>
-            </m:den>
-          </m:f>
-        </m:oMath>
-      </m:oMathPara>
+      <m:oMath>
+        <m:r>
+          <w:rPr>
+            <w:rFonts w:ascii="Cambria Math" w:hAnsi="Cambria Math"/>
+          </w:rPr>
+          <m:t>CRS</m:t>
+        </m:r>
+        <m:r>
+          <w:rPr>
+            <w:rFonts w:ascii="Cambria Math" w:hAnsi="Cambria Math"/>
+          </w:rPr>
+          <m:t>=</m:t>
+        </m:r>
+        <m:f>
+          <m:fPr>
+            <m:ctrlPr>
+              <w:rPr>
+                <w:rFonts w:ascii="Cambria Math" w:hAnsi="Cambria Math"/>
+                <w:i/>
+              </w:rPr>
+            </m:ctrlPr>
+          </m:fPr>
+          <m:num>
+            <m:r>
+              <w:rPr>
+                <w:rFonts w:ascii="Cambria Math" w:hAnsi="Cambria Math"/>
+              </w:rPr>
+              <m:t>avg+R+HR+RBI+SB</m:t>
+            </m:r>
+          </m:num>
+          <m:den>
+            <m:r>
+              <w:rPr>
+                <w:rFonts w:ascii="Cambria Math" w:hAnsi="Cambria Math"/>
+              </w:rPr>
+              <m:t>SO</m:t>
+            </m:r>
+          </m:den>
+        </m:f>
+        <m:r>
+          <w:rPr>
+            <w:rFonts w:ascii="Cambria Math" w:hAnsi="Cambria Math"/>
+          </w:rPr>
+          <m:t xml:space="preserve">  </m:t>
+        </m:r>
+        <m:r>
+          <w:rPr>
+            <w:rFonts w:ascii="Cambria Math" w:eastAsiaTheme="minorEastAsia" w:hAnsi="Cambria Math"/>
+          </w:rPr>
+          <m:t>.</m:t>
+        </m:r>
+      </m:oMath>
+      <w:r>
+        <w:rPr>
+          <w:rFonts w:eastAsiaTheme="minorEastAsia"/>
+        </w:rPr>
+        <w:t xml:space="preserve">                                                                  </w:t>
+      </w:r>
+      <w:r>
+        <w:rPr>
+          <w:rFonts w:eastAsiaTheme="minorEastAsia"/>
+          <w:i/>
+        </w:rPr>
+        <w:t>(2)</w:t>
+      </w:r>
     </w:p>
     <w:p>
       <w:pPr>
-        <w:jc w:val="center"/>
         <w:rPr>
           <w:rFonts w:eastAsiaTheme="minorEastAsia"/>
         </w:rPr>
       </w:pPr>
+      <w:r>
+        <w:rPr>
+          <w:rFonts w:eastAsiaTheme="minorEastAsia"/>
+        </w:rPr>
+        <w:t>To further compress the data, CRS was normalized using the max value of each season. This was solved by</w:t>
+      </w:r>
     </w:p>
     <w:p>
       <w:pPr>
+        <w:jc w:val="right"/>
         <w:rPr>
           <w:b/>
+          <w:i/>
         </w:rPr>
       </w:pPr>
-      <w:proofErr w:type="spellStart"/>
-      <w:r>
-        <w:rPr>
-          <w:rFonts w:eastAsiaTheme="minorEastAsia"/>
-          <w:b/>
-        </w:rPr>
-        <w:t>CRF</w:t>
-      </w:r>
-      <w:r>
-        <w:rPr>
-          <w:rFonts w:eastAsiaTheme="minorEastAsia"/>
-          <w:b/>
+      <m:oMath>
+        <m:r>
+          <w:rPr>
+            <w:rFonts w:ascii="Cambria Math" w:hAnsi="Cambria Math"/>
+          </w:rPr>
+          <m:t>CR</m:t>
+        </m:r>
+        <m:sSub>
+          <m:sSubPr>
+            <m:ctrlPr>
+              <w:rPr>
+                <w:rFonts w:ascii="Cambria Math" w:hAnsi="Cambria Math"/>
+                <w:i/>
+              </w:rPr>
+            </m:ctrlPr>
+          </m:sSubPr>
+          <m:e>
+            <m:r>
+              <w:rPr>
+                <w:rFonts w:ascii="Cambria Math" w:hAnsi="Cambria Math"/>
+              </w:rPr>
+              <m:t>S</m:t>
+            </m:r>
+          </m:e>
+          <m:sub>
+            <m:r>
+              <w:rPr>
+                <w:rFonts w:ascii="Cambria Math" w:hAnsi="Cambria Math"/>
+              </w:rPr>
+              <m:t>N</m:t>
+            </m:r>
+          </m:sub>
+        </m:sSub>
+        <m:r>
+          <w:rPr>
+            <w:rFonts w:ascii="Cambria Math" w:hAnsi="Cambria Math"/>
+          </w:rPr>
+          <m:t>=</m:t>
+        </m:r>
+        <m:f>
+          <m:fPr>
+            <m:ctrlPr>
+              <w:rPr>
+                <w:rFonts w:ascii="Cambria Math" w:hAnsi="Cambria Math"/>
+                <w:i/>
+              </w:rPr>
+            </m:ctrlPr>
+          </m:fPr>
+          <m:num>
+            <m:r>
+              <w:rPr>
+                <w:rFonts w:ascii="Cambria Math" w:hAnsi="Cambria Math"/>
+              </w:rPr>
+              <m:t>CRS</m:t>
+            </m:r>
+            <m:ctrlPr>
+              <w:rPr>
+                <w:rFonts w:ascii="Cambria Math" w:hAnsi="Cambria Math"/>
+                <w:b/>
+                <w:i/>
+              </w:rPr>
+            </m:ctrlPr>
+          </m:num>
+          <m:den>
+            <m:r>
+              <w:rPr>
+                <w:rFonts w:ascii="Cambria Math" w:hAnsi="Cambria Math"/>
+              </w:rPr>
+              <m:t>CR</m:t>
+            </m:r>
+            <m:sSub>
+              <m:sSubPr>
+                <m:ctrlPr>
+                  <w:rPr>
+                    <w:rFonts w:ascii="Cambria Math" w:hAnsi="Cambria Math"/>
+                    <w:i/>
+                  </w:rPr>
+                </m:ctrlPr>
+              </m:sSubPr>
+              <m:e>
+                <m:r>
+                  <w:rPr>
+                    <w:rFonts w:ascii="Cambria Math" w:hAnsi="Cambria Math"/>
+                  </w:rPr>
+                  <m:t>S</m:t>
+                </m:r>
+              </m:e>
+              <m:sub>
+                <m:r>
+                  <w:rPr>
+                    <w:rFonts w:ascii="Cambria Math" w:hAnsi="Cambria Math"/>
+                  </w:rPr>
+                  <m:t>MaxOfYear</m:t>
+                </m:r>
+              </m:sub>
+            </m:sSub>
+          </m:den>
+        </m:f>
+        <m:r>
+          <w:rPr>
+            <w:rFonts w:ascii="Cambria Math" w:hAnsi="Cambria Math"/>
+          </w:rPr>
+          <m:t xml:space="preserve">  .</m:t>
+        </m:r>
+      </m:oMath>
+      <w:r>
+        <w:rPr>
+          <w:rFonts w:eastAsiaTheme="minorEastAsia"/>
+        </w:rPr>
+        <w:t xml:space="preserve">                                                                      </w:t>
+      </w:r>
+      <w:r>
+        <w:rPr>
+          <w:rFonts w:eastAsiaTheme="minorEastAsia"/>
+          <w:i/>
+        </w:rPr>
+        <w:t>(3)</w:t>
+      </w:r>
+    </w:p>
+    <w:p>
+      <w:r>
+        <w:t>CRS will later be used to build a predictive model to access a player’s success for the remainder of their career. To do this, a neural network was implemented using a player’s CRS</w:t>
+      </w:r>
+      <w:r>
+        <w:rPr>
           <w:vertAlign w:val="subscript"/>
         </w:rPr>
-        <w:t>Normalized</w:t>
-      </w:r>
-      <w:proofErr w:type="spellEnd"/>
-      <w:r>
-        <w:rPr>
-          <w:rFonts w:eastAsiaTheme="minorEastAsia"/>
-          <w:b/>
-        </w:rPr>
-        <w:t xml:space="preserve"> (CRF</w:t>
-      </w:r>
-      <w:r>
-        <w:rPr>
-          <w:rFonts w:eastAsiaTheme="minorEastAsia"/>
-          <w:b/>
-          <w:vertAlign w:val="subscript"/>
-        </w:rPr>
         <w:t>N</w:t>
       </w:r>
       <w:r>
-        <w:rPr>
-          <w:rFonts w:eastAsiaTheme="minorEastAsia"/>
-          <w:b/>
-        </w:rPr>
-        <w:t>)</w:t>
+        <w:t xml:space="preserve"> from their three previous seasons in order to predict the outcome of the next upcoming year.</w:t>
       </w:r>
     </w:p>
     <w:p>
       <w:pPr>
-        <w:jc w:val="center"/>
         <w:rPr>
           <w:b/>
         </w:rPr>
       </w:pPr>
-      <m:oMathPara>
-        <m:oMath>
-          <m:r>
-            <w:rPr>
-              <w:rFonts w:ascii="Cambria Math" w:hAnsi="Cambria Math"/>
-            </w:rPr>
-            <m:t>CR</m:t>
-          </m:r>
-          <m:sSub>
-            <m:sSubPr>
-              <m:ctrlPr>
-                <w:rPr>
-                  <w:rFonts w:ascii="Cambria Math" w:hAnsi="Cambria Math"/>
-                  <w:i/>
-                </w:rPr>
-              </m:ctrlPr>
-            </m:sSubPr>
-            <m:e>
-              <m:r>
-                <w:rPr>
-                  <w:rFonts w:ascii="Cambria Math" w:hAnsi="Cambria Math"/>
-                </w:rPr>
-                <m:t>F</m:t>
-              </m:r>
-            </m:e>
-            <m:sub>
-              <m:r>
-                <w:rPr>
-                  <w:rFonts w:ascii="Cambria Math" w:hAnsi="Cambria Math"/>
-                </w:rPr>
-                <m:t>N</m:t>
-              </m:r>
-            </m:sub>
-          </m:sSub>
-          <m:r>
-            <w:rPr>
-              <w:rFonts w:ascii="Cambria Math" w:hAnsi="Cambria Math"/>
-            </w:rPr>
-            <m:t>=</m:t>
-          </m:r>
-          <m:f>
-            <m:fPr>
-              <m:ctrlPr>
-                <w:rPr>
-                  <w:rFonts w:ascii="Cambria Math" w:hAnsi="Cambria Math"/>
-                  <w:i/>
-                </w:rPr>
-              </m:ctrlPr>
-            </m:fPr>
-            <m:num>
-              <m:r>
-                <w:rPr>
-                  <w:rFonts w:ascii="Cambria Math" w:hAnsi="Cambria Math"/>
-                </w:rPr>
-                <m:t>CRF</m:t>
-              </m:r>
-              <m:ctrlPr>
-                <w:rPr>
-                  <w:rFonts w:ascii="Cambria Math" w:hAnsi="Cambria Math"/>
-                  <w:b/>
-                  <w:i/>
-                </w:rPr>
-              </m:ctrlPr>
-            </m:num>
-            <m:den>
-              <m:r>
-                <w:rPr>
-                  <w:rFonts w:ascii="Cambria Math" w:hAnsi="Cambria Math"/>
-                </w:rPr>
-                <m:t>CR</m:t>
-              </m:r>
-              <m:sSub>
-                <m:sSubPr>
-                  <m:ctrlPr>
-                    <w:rPr>
-                      <w:rFonts w:ascii="Cambria Math" w:hAnsi="Cambria Math"/>
-                      <w:i/>
-                    </w:rPr>
-                  </m:ctrlPr>
-                </m:sSubPr>
-                <m:e>
-                  <m:r>
-                    <w:rPr>
-                      <w:rFonts w:ascii="Cambria Math" w:hAnsi="Cambria Math"/>
-                    </w:rPr>
-                    <m:t>F</m:t>
-                  </m:r>
-                </m:e>
-                <m:sub>
-                  <m:r>
-                    <w:rPr>
-                      <w:rFonts w:ascii="Cambria Math" w:hAnsi="Cambria Math"/>
-                    </w:rPr>
-                    <m:t>MaxOfYear</m:t>
-                  </m:r>
-                </m:sub>
-              </m:sSub>
-            </m:den>
-          </m:f>
-        </m:oMath>
-      </m:oMathPara>
+      <w:r>
+        <w:rPr>
+          <w:b/>
+        </w:rPr>
+        <w:t>Ordinary Least Squares (OLS)</w:t>
+      </w:r>
+    </w:p>
+    <w:p>
+      <w:r>
+        <w:t xml:space="preserve">The first tool built within </w:t>
+      </w:r>
+      <w:r>
+        <w:rPr>
+          <w:i/>
+        </w:rPr>
+        <w:t>statmod</w:t>
+      </w:r>
+      <w:r>
+        <w:t xml:space="preserve"> was ordinary least squares regression, or OLS. OLS can be a powerful technique due to its fast and explicit solutions. It is based on averages of the dataset and can solve both single variable and multivariate systems. Although it sounds great on paper, OLS has a couple drawbacks. One main problem is that not all data can be fit to a linear system. On top of that, increasing the order of the model can even lead to worse fits due to </w:t>
+      </w:r>
+      <w:r>
+        <w:t>a rise in</w:t>
+      </w:r>
+      <w:r>
+        <w:t xml:space="preserve"> oscillation. This is otherwise known as Runge’</w:t>
+      </w:r>
+      <w:r>
+        <w:t>s Phenomenon and will be critical when analyzing linear models on the batting dataset.</w:t>
+      </w:r>
+      <w:r>
+        <w:t xml:space="preserve"> Another issue with OLS is that it limits the model to only having a single output. Though, this is much smaller an issue in comparison to the first and is an inherent limitation of the modeling approach itself. In essence, it is something that must be lived with when using OLS.</w:t>
+      </w:r>
+    </w:p>
+    <w:p>
+      <w:r>
+        <w:t>OLS is based on a simple, linear algebrai</w:t>
+      </w:r>
+      <w:r>
+        <w:t>c equation and can be written as</w:t>
+      </w:r>
+    </w:p>
+    <w:p>
+      <w:pPr>
+        <w:jc w:val="right"/>
+        <w:rPr>
+          <w:rFonts w:eastAsiaTheme="minorEastAsia"/>
+          <w:i/>
+        </w:rPr>
+      </w:pPr>
+      <m:oMath>
+        <m:d>
+          <m:dPr>
+            <m:begChr m:val="{"/>
+            <m:endChr m:val="}"/>
+            <m:ctrlPr>
+              <w:rPr>
+                <w:rFonts w:ascii="Cambria Math" w:hAnsi="Cambria Math"/>
+                <w:i/>
+              </w:rPr>
+            </m:ctrlPr>
+          </m:dPr>
+          <m:e>
+            <m:acc>
+              <m:accPr>
+                <m:ctrlPr>
+                  <w:rPr>
+                    <w:rFonts w:ascii="Cambria Math" w:hAnsi="Cambria Math"/>
+                    <w:i/>
+                  </w:rPr>
+                </m:ctrlPr>
+              </m:accPr>
+              <m:e>
+                <m:r>
+                  <w:rPr>
+                    <w:rFonts w:ascii="Cambria Math" w:hAnsi="Cambria Math"/>
+                  </w:rPr>
+                  <m:t>Y</m:t>
+                </m:r>
+              </m:e>
+            </m:acc>
+          </m:e>
+        </m:d>
+        <m:r>
+          <w:rPr>
+            <w:rFonts w:ascii="Cambria Math" w:hAnsi="Cambria Math"/>
+          </w:rPr>
+          <m:t>=</m:t>
+        </m:r>
+        <m:d>
+          <m:dPr>
+            <m:begChr m:val="{"/>
+            <m:endChr m:val="}"/>
+            <m:ctrlPr>
+              <w:rPr>
+                <w:rFonts w:ascii="Cambria Math" w:hAnsi="Cambria Math"/>
+                <w:i/>
+              </w:rPr>
+            </m:ctrlPr>
+          </m:dPr>
+          <m:e>
+            <m:r>
+              <w:rPr>
+                <w:rFonts w:ascii="Cambria Math" w:hAnsi="Cambria Math"/>
+              </w:rPr>
+              <m:t>b</m:t>
+            </m:r>
+          </m:e>
+        </m:d>
+        <m:r>
+          <w:rPr>
+            <w:rFonts w:ascii="Cambria Math" w:hAnsi="Cambria Math"/>
+          </w:rPr>
+          <m:t>∙</m:t>
+        </m:r>
+        <m:d>
+          <m:dPr>
+            <m:begChr m:val="["/>
+            <m:endChr m:val="]"/>
+            <m:ctrlPr>
+              <w:rPr>
+                <w:rFonts w:ascii="Cambria Math" w:hAnsi="Cambria Math"/>
+                <w:i/>
+              </w:rPr>
+            </m:ctrlPr>
+          </m:dPr>
+          <m:e>
+            <m:r>
+              <w:rPr>
+                <w:rFonts w:ascii="Cambria Math" w:hAnsi="Cambria Math"/>
+              </w:rPr>
+              <m:t>X</m:t>
+            </m:r>
+          </m:e>
+        </m:d>
+        <m:r>
+          <w:rPr>
+            <w:rFonts w:ascii="Cambria Math" w:hAnsi="Cambria Math"/>
+          </w:rPr>
+          <m:t>∓</m:t>
+        </m:r>
+        <m:d>
+          <m:dPr>
+            <m:begChr m:val="{"/>
+            <m:endChr m:val="}"/>
+            <m:ctrlPr>
+              <w:rPr>
+                <w:rFonts w:ascii="Cambria Math" w:hAnsi="Cambria Math"/>
+                <w:i/>
+              </w:rPr>
+            </m:ctrlPr>
+          </m:dPr>
+          <m:e>
+            <m:r>
+              <w:rPr>
+                <w:rFonts w:ascii="Cambria Math" w:hAnsi="Cambria Math"/>
+              </w:rPr>
+              <m:t>ε</m:t>
+            </m:r>
+          </m:e>
+        </m:d>
+      </m:oMath>
+      <w:r>
+        <w:rPr>
+          <w:rFonts w:eastAsiaTheme="minorEastAsia"/>
+        </w:rPr>
+        <w:t xml:space="preserve">                                                                        </w:t>
+      </w:r>
+      <w:r>
+        <w:rPr>
+          <w:rFonts w:eastAsiaTheme="minorEastAsia"/>
+          <w:i/>
+        </w:rPr>
+        <w:t>(4)</w:t>
+      </w:r>
+    </w:p>
+    <w:p>
+      <w:pPr>
+        <w:rPr>
+          <w:rFonts w:eastAsiaTheme="minorEastAsia"/>
+        </w:rPr>
+      </w:pPr>
+      <w:r>
+        <w:rPr>
+          <w:rFonts w:eastAsiaTheme="minorEastAsia"/>
+        </w:rPr>
+        <w:t>w</w:t>
+      </w:r>
+      <w:r>
+        <w:rPr>
+          <w:rFonts w:eastAsiaTheme="minorEastAsia"/>
+        </w:rPr>
+        <w:t xml:space="preserve">here </w:t>
+      </w:r>
+      <m:oMath>
+        <m:d>
+          <m:dPr>
+            <m:begChr m:val="{"/>
+            <m:endChr m:val="}"/>
+            <m:ctrlPr>
+              <w:rPr>
+                <w:rFonts w:ascii="Cambria Math" w:eastAsiaTheme="minorEastAsia" w:hAnsi="Cambria Math"/>
+                <w:i/>
+              </w:rPr>
+            </m:ctrlPr>
+          </m:dPr>
+          <m:e>
+            <m:acc>
+              <m:accPr>
+                <m:ctrlPr>
+                  <w:rPr>
+                    <w:rFonts w:ascii="Cambria Math" w:eastAsiaTheme="minorEastAsia" w:hAnsi="Cambria Math"/>
+                    <w:i/>
+                  </w:rPr>
+                </m:ctrlPr>
+              </m:accPr>
+              <m:e>
+                <m:r>
+                  <w:rPr>
+                    <w:rFonts w:ascii="Cambria Math" w:eastAsiaTheme="minorEastAsia" w:hAnsi="Cambria Math"/>
+                  </w:rPr>
+                  <m:t>Y</m:t>
+                </m:r>
+              </m:e>
+            </m:acc>
+          </m:e>
+        </m:d>
+      </m:oMath>
+      <w:r>
+        <w:rPr>
+          <w:rFonts w:eastAsiaTheme="minorEastAsia"/>
+        </w:rPr>
+        <w:t xml:space="preserve"> is a vector of the actual output data, </w:t>
+      </w:r>
+      <m:oMath>
+        <m:d>
+          <m:dPr>
+            <m:begChr m:val="{"/>
+            <m:endChr m:val="}"/>
+            <m:ctrlPr>
+              <w:rPr>
+                <w:rFonts w:ascii="Cambria Math" w:eastAsiaTheme="minorEastAsia" w:hAnsi="Cambria Math"/>
+                <w:i/>
+              </w:rPr>
+            </m:ctrlPr>
+          </m:dPr>
+          <m:e>
+            <m:r>
+              <w:rPr>
+                <w:rFonts w:ascii="Cambria Math" w:eastAsiaTheme="minorEastAsia" w:hAnsi="Cambria Math"/>
+              </w:rPr>
+              <m:t>b</m:t>
+            </m:r>
+          </m:e>
+        </m:d>
+      </m:oMath>
+      <w:r>
+        <w:rPr>
+          <w:rFonts w:eastAsiaTheme="minorEastAsia"/>
+        </w:rPr>
+        <w:t xml:space="preserve"> are the coefficients of the model (which will later be solved for), </w:t>
+      </w:r>
+      <m:oMath>
+        <m:d>
+          <m:dPr>
+            <m:begChr m:val="["/>
+            <m:endChr m:val="]"/>
+            <m:ctrlPr>
+              <w:rPr>
+                <w:rFonts w:ascii="Cambria Math" w:eastAsiaTheme="minorEastAsia" w:hAnsi="Cambria Math"/>
+                <w:i/>
+              </w:rPr>
+            </m:ctrlPr>
+          </m:dPr>
+          <m:e>
+            <m:r>
+              <w:rPr>
+                <w:rFonts w:ascii="Cambria Math" w:eastAsiaTheme="minorEastAsia" w:hAnsi="Cambria Math"/>
+              </w:rPr>
+              <m:t>X</m:t>
+            </m:r>
+          </m:e>
+        </m:d>
+      </m:oMath>
+      <w:r>
+        <w:rPr>
+          <w:rFonts w:eastAsiaTheme="minorEastAsia"/>
+        </w:rPr>
+        <w:t xml:space="preserve"> is the input matrix of linear terms, and </w:t>
+      </w:r>
+      <m:oMath>
+        <m:d>
+          <m:dPr>
+            <m:begChr m:val="{"/>
+            <m:endChr m:val="}"/>
+            <m:ctrlPr>
+              <w:rPr>
+                <w:rFonts w:ascii="Cambria Math" w:eastAsiaTheme="minorEastAsia" w:hAnsi="Cambria Math"/>
+                <w:i/>
+              </w:rPr>
+            </m:ctrlPr>
+          </m:dPr>
+          <m:e>
+            <m:r>
+              <w:rPr>
+                <w:rFonts w:ascii="Cambria Math" w:eastAsiaTheme="minorEastAsia" w:hAnsi="Cambria Math"/>
+              </w:rPr>
+              <m:t>ε</m:t>
+            </m:r>
+          </m:e>
+        </m:d>
+      </m:oMath>
+      <w:r>
+        <w:rPr>
+          <w:rFonts w:eastAsiaTheme="minorEastAsia"/>
+        </w:rPr>
+        <w:t xml:space="preserve"> is the explicit error vector term. Within equation 4, the only unknown is the coefficient vector. The equation can then be manipulated to solve for the unknown, given as</w:t>
+      </w:r>
+    </w:p>
+    <w:p>
+      <w:pPr>
+        <w:jc w:val="right"/>
+        <w:rPr>
+          <w:rFonts w:eastAsiaTheme="minorEastAsia"/>
+          <w:i/>
+        </w:rPr>
+      </w:pPr>
+      <m:oMath>
+        <m:d>
+          <m:dPr>
+            <m:begChr m:val="{"/>
+            <m:endChr m:val="}"/>
+            <m:ctrlPr>
+              <w:rPr>
+                <w:rFonts w:ascii="Cambria Math" w:hAnsi="Cambria Math"/>
+                <w:i/>
+              </w:rPr>
+            </m:ctrlPr>
+          </m:dPr>
+          <m:e>
+            <m:r>
+              <w:rPr>
+                <w:rFonts w:ascii="Cambria Math" w:hAnsi="Cambria Math"/>
+              </w:rPr>
+              <m:t>b</m:t>
+            </m:r>
+          </m:e>
+        </m:d>
+        <m:r>
+          <w:rPr>
+            <w:rFonts w:ascii="Cambria Math" w:hAnsi="Cambria Math"/>
+          </w:rPr>
+          <m:t>=</m:t>
+        </m:r>
+        <m:sSup>
+          <m:sSupPr>
+            <m:ctrlPr>
+              <w:rPr>
+                <w:rFonts w:ascii="Cambria Math" w:hAnsi="Cambria Math"/>
+                <w:i/>
+              </w:rPr>
+            </m:ctrlPr>
+          </m:sSupPr>
+          <m:e>
+            <m:d>
+              <m:dPr>
+                <m:begChr m:val="["/>
+                <m:endChr m:val="]"/>
+                <m:ctrlPr>
+                  <w:rPr>
+                    <w:rFonts w:ascii="Cambria Math" w:hAnsi="Cambria Math"/>
+                    <w:i/>
+                  </w:rPr>
+                </m:ctrlPr>
+              </m:dPr>
+              <m:e>
+                <m:r>
+                  <w:rPr>
+                    <w:rFonts w:ascii="Cambria Math" w:hAnsi="Cambria Math"/>
+                  </w:rPr>
+                  <m:t>X</m:t>
+                </m:r>
+              </m:e>
+            </m:d>
+          </m:e>
+          <m:sup>
+            <m:r>
+              <w:rPr>
+                <w:rFonts w:ascii="Cambria Math" w:hAnsi="Cambria Math"/>
+              </w:rPr>
+              <m:t>-1</m:t>
+            </m:r>
+          </m:sup>
+        </m:sSup>
+        <m:r>
+          <w:rPr>
+            <w:rFonts w:ascii="Cambria Math" w:hAnsi="Cambria Math"/>
+          </w:rPr>
+          <m:t>∙</m:t>
+        </m:r>
+        <m:d>
+          <m:dPr>
+            <m:begChr m:val="{"/>
+            <m:endChr m:val="}"/>
+            <m:ctrlPr>
+              <w:rPr>
+                <w:rFonts w:ascii="Cambria Math" w:hAnsi="Cambria Math"/>
+                <w:i/>
+              </w:rPr>
+            </m:ctrlPr>
+          </m:dPr>
+          <m:e>
+            <m:acc>
+              <m:accPr>
+                <m:ctrlPr>
+                  <w:rPr>
+                    <w:rFonts w:ascii="Cambria Math" w:hAnsi="Cambria Math"/>
+                    <w:i/>
+                  </w:rPr>
+                </m:ctrlPr>
+              </m:accPr>
+              <m:e>
+                <m:r>
+                  <w:rPr>
+                    <w:rFonts w:ascii="Cambria Math" w:hAnsi="Cambria Math"/>
+                  </w:rPr>
+                  <m:t>Y</m:t>
+                </m:r>
+              </m:e>
+            </m:acc>
+          </m:e>
+        </m:d>
+        <m:r>
+          <w:rPr>
+            <w:rFonts w:ascii="Cambria Math" w:hAnsi="Cambria Math"/>
+          </w:rPr>
+          <m:t>∓</m:t>
+        </m:r>
+        <m:d>
+          <m:dPr>
+            <m:begChr m:val="{"/>
+            <m:endChr m:val="}"/>
+            <m:ctrlPr>
+              <w:rPr>
+                <w:rFonts w:ascii="Cambria Math" w:hAnsi="Cambria Math"/>
+                <w:i/>
+              </w:rPr>
+            </m:ctrlPr>
+          </m:dPr>
+          <m:e>
+            <m:r>
+              <w:rPr>
+                <w:rFonts w:ascii="Cambria Math" w:hAnsi="Cambria Math"/>
+              </w:rPr>
+              <m:t>ε</m:t>
+            </m:r>
+          </m:e>
+        </m:d>
+      </m:oMath>
+      <w:r>
+        <w:rPr>
+          <w:rFonts w:eastAsiaTheme="minorEastAsia"/>
+        </w:rPr>
+        <w:t>.</w:t>
+      </w:r>
+      <w:r>
+        <w:rPr>
+          <w:rFonts w:eastAsiaTheme="minorEastAsia"/>
+        </w:rPr>
+        <w:t xml:space="preserve">                                                                     </w:t>
+      </w:r>
+      <w:r>
+        <w:rPr>
+          <w:rFonts w:eastAsiaTheme="minorEastAsia"/>
+          <w:i/>
+        </w:rPr>
+        <w:t>(5)</w:t>
+      </w:r>
+    </w:p>
+    <w:p>
+      <w:pPr>
+        <w:rPr>
+          <w:rFonts w:eastAsiaTheme="minorEastAsia"/>
+        </w:rPr>
+      </w:pPr>
+      <w:r>
+        <w:rPr>
+          <w:rFonts w:eastAsiaTheme="minorEastAsia"/>
+        </w:rPr>
+        <w:t>If the input matrix is not square, it does not have an inverse which means the equation above cannot be solved. To fix this, the Moore-Penrose Pseudo-Inverse will be used which gives a final solution to the OLS model as</w:t>
+      </w:r>
+    </w:p>
+    <w:p>
+      <w:pPr>
+        <w:jc w:val="right"/>
+        <w:rPr>
+          <w:i/>
+        </w:rPr>
+      </w:pPr>
+      <m:oMath>
+        <m:d>
+          <m:dPr>
+            <m:begChr m:val="{"/>
+            <m:endChr m:val="}"/>
+            <m:ctrlPr>
+              <w:rPr>
+                <w:rFonts w:ascii="Cambria Math" w:hAnsi="Cambria Math"/>
+                <w:i/>
+              </w:rPr>
+            </m:ctrlPr>
+          </m:dPr>
+          <m:e>
+            <m:r>
+              <w:rPr>
+                <w:rFonts w:ascii="Cambria Math" w:hAnsi="Cambria Math"/>
+              </w:rPr>
+              <m:t>b</m:t>
+            </m:r>
+          </m:e>
+        </m:d>
+        <m:r>
+          <w:rPr>
+            <w:rFonts w:ascii="Cambria Math" w:hAnsi="Cambria Math"/>
+          </w:rPr>
+          <m:t>=</m:t>
+        </m:r>
+        <m:sSup>
+          <m:sSupPr>
+            <m:ctrlPr>
+              <w:rPr>
+                <w:rFonts w:ascii="Cambria Math" w:eastAsiaTheme="minorEastAsia" w:hAnsi="Cambria Math"/>
+                <w:i/>
+              </w:rPr>
+            </m:ctrlPr>
+          </m:sSupPr>
+          <m:e>
+            <m:d>
+              <m:dPr>
+                <m:ctrlPr>
+                  <w:rPr>
+                    <w:rFonts w:ascii="Cambria Math" w:hAnsi="Cambria Math"/>
+                    <w:i/>
+                  </w:rPr>
+                </m:ctrlPr>
+              </m:dPr>
+              <m:e>
+                <m:sSup>
+                  <m:sSupPr>
+                    <m:ctrlPr>
+                      <w:rPr>
+                        <w:rFonts w:ascii="Cambria Math" w:hAnsi="Cambria Math"/>
+                        <w:i/>
+                      </w:rPr>
+                    </m:ctrlPr>
+                  </m:sSupPr>
+                  <m:e>
+                    <m:d>
+                      <m:dPr>
+                        <m:begChr m:val="["/>
+                        <m:endChr m:val="]"/>
+                        <m:ctrlPr>
+                          <w:rPr>
+                            <w:rFonts w:ascii="Cambria Math" w:hAnsi="Cambria Math"/>
+                            <w:i/>
+                          </w:rPr>
+                        </m:ctrlPr>
+                      </m:dPr>
+                      <m:e>
+                        <m:r>
+                          <w:rPr>
+                            <w:rFonts w:ascii="Cambria Math" w:hAnsi="Cambria Math"/>
+                          </w:rPr>
+                          <m:t>X</m:t>
+                        </m:r>
+                      </m:e>
+                    </m:d>
+                  </m:e>
+                  <m:sup>
+                    <m:r>
+                      <w:rPr>
+                        <w:rFonts w:ascii="Cambria Math" w:hAnsi="Cambria Math"/>
+                      </w:rPr>
+                      <m:t>T</m:t>
+                    </m:r>
+                  </m:sup>
+                </m:sSup>
+                <m:r>
+                  <w:rPr>
+                    <w:rFonts w:ascii="Cambria Math" w:hAnsi="Cambria Math"/>
+                  </w:rPr>
+                  <m:t>∙</m:t>
+                </m:r>
+                <m:d>
+                  <m:dPr>
+                    <m:begChr m:val="["/>
+                    <m:endChr m:val="]"/>
+                    <m:ctrlPr>
+                      <w:rPr>
+                        <w:rFonts w:ascii="Cambria Math" w:eastAsiaTheme="minorEastAsia" w:hAnsi="Cambria Math"/>
+                        <w:i/>
+                      </w:rPr>
+                    </m:ctrlPr>
+                  </m:dPr>
+                  <m:e>
+                    <m:r>
+                      <w:rPr>
+                        <w:rFonts w:ascii="Cambria Math" w:eastAsiaTheme="minorEastAsia" w:hAnsi="Cambria Math"/>
+                      </w:rPr>
+                      <m:t>X</m:t>
+                    </m:r>
+                  </m:e>
+                </m:d>
+                <m:ctrlPr>
+                  <w:rPr>
+                    <w:rFonts w:ascii="Cambria Math" w:eastAsiaTheme="minorEastAsia" w:hAnsi="Cambria Math"/>
+                    <w:i/>
+                  </w:rPr>
+                </m:ctrlPr>
+              </m:e>
+            </m:d>
+          </m:e>
+          <m:sup>
+            <m:r>
+              <w:rPr>
+                <w:rFonts w:ascii="Cambria Math" w:eastAsiaTheme="minorEastAsia" w:hAnsi="Cambria Math"/>
+              </w:rPr>
+              <m:t>-1</m:t>
+            </m:r>
+          </m:sup>
+        </m:sSup>
+        <m:sSup>
+          <m:sSupPr>
+            <m:ctrlPr>
+              <w:rPr>
+                <w:rFonts w:ascii="Cambria Math" w:hAnsi="Cambria Math"/>
+                <w:i/>
+              </w:rPr>
+            </m:ctrlPr>
+          </m:sSupPr>
+          <m:e>
+            <m:r>
+              <w:rPr>
+                <w:rFonts w:ascii="Cambria Math" w:hAnsi="Cambria Math"/>
+              </w:rPr>
+              <m:t>∙</m:t>
+            </m:r>
+            <m:d>
+              <m:dPr>
+                <m:begChr m:val="["/>
+                <m:endChr m:val="]"/>
+                <m:ctrlPr>
+                  <w:rPr>
+                    <w:rFonts w:ascii="Cambria Math" w:hAnsi="Cambria Math"/>
+                    <w:i/>
+                  </w:rPr>
+                </m:ctrlPr>
+              </m:dPr>
+              <m:e>
+                <m:r>
+                  <w:rPr>
+                    <w:rFonts w:ascii="Cambria Math" w:hAnsi="Cambria Math"/>
+                  </w:rPr>
+                  <m:t>X</m:t>
+                </m:r>
+              </m:e>
+            </m:d>
+          </m:e>
+          <m:sup>
+            <m:r>
+              <w:rPr>
+                <w:rFonts w:ascii="Cambria Math" w:hAnsi="Cambria Math"/>
+              </w:rPr>
+              <m:t>T</m:t>
+            </m:r>
+          </m:sup>
+        </m:sSup>
+        <m:r>
+          <w:rPr>
+            <w:rFonts w:ascii="Cambria Math" w:hAnsi="Cambria Math"/>
+          </w:rPr>
+          <m:t>∙</m:t>
+        </m:r>
+        <m:d>
+          <m:dPr>
+            <m:begChr m:val="{"/>
+            <m:endChr m:val="}"/>
+            <m:ctrlPr>
+              <w:rPr>
+                <w:rFonts w:ascii="Cambria Math" w:hAnsi="Cambria Math"/>
+                <w:i/>
+              </w:rPr>
+            </m:ctrlPr>
+          </m:dPr>
+          <m:e>
+            <m:acc>
+              <m:accPr>
+                <m:ctrlPr>
+                  <w:rPr>
+                    <w:rFonts w:ascii="Cambria Math" w:hAnsi="Cambria Math"/>
+                    <w:i/>
+                  </w:rPr>
+                </m:ctrlPr>
+              </m:accPr>
+              <m:e>
+                <m:r>
+                  <w:rPr>
+                    <w:rFonts w:ascii="Cambria Math" w:hAnsi="Cambria Math"/>
+                  </w:rPr>
+                  <m:t>Y</m:t>
+                </m:r>
+              </m:e>
+            </m:acc>
+          </m:e>
+        </m:d>
+        <m:r>
+          <w:rPr>
+            <w:rFonts w:ascii="Cambria Math" w:hAnsi="Cambria Math"/>
+          </w:rPr>
+          <m:t>∓</m:t>
+        </m:r>
+        <m:d>
+          <m:dPr>
+            <m:begChr m:val="{"/>
+            <m:endChr m:val="}"/>
+            <m:ctrlPr>
+              <w:rPr>
+                <w:rFonts w:ascii="Cambria Math" w:hAnsi="Cambria Math"/>
+                <w:i/>
+              </w:rPr>
+            </m:ctrlPr>
+          </m:dPr>
+          <m:e>
+            <m:r>
+              <w:rPr>
+                <w:rFonts w:ascii="Cambria Math" w:hAnsi="Cambria Math"/>
+              </w:rPr>
+              <m:t>ε</m:t>
+            </m:r>
+          </m:e>
+        </m:d>
+      </m:oMath>
+      <w:r>
+        <w:rPr>
+          <w:rFonts w:eastAsiaTheme="minorEastAsia"/>
+        </w:rPr>
+        <w:t>.</w:t>
+      </w:r>
+      <w:r>
+        <w:rPr>
+          <w:rFonts w:eastAsiaTheme="minorEastAsia"/>
+        </w:rPr>
+        <w:t xml:space="preserve">                                                         </w:t>
+      </w:r>
+      <w:r>
+        <w:rPr>
+          <w:rFonts w:eastAsiaTheme="minorEastAsia"/>
+          <w:i/>
+        </w:rPr>
+        <w:t>(6)</w:t>
+      </w:r>
+    </w:p>
+    <w:p/>
+    <w:p>
+      <w:r>
+        <w:rPr>
+          <w:b/>
+        </w:rPr>
+        <w:t>Regularized Regression</w:t>
+      </w:r>
+    </w:p>
+    <w:p>
+      <w:r>
+        <w:t xml:space="preserve">The next statistical model built in </w:t>
+      </w:r>
+      <w:r>
+        <w:rPr>
+          <w:i/>
+        </w:rPr>
+        <w:t>statmod</w:t>
+      </w:r>
+      <w:r>
+        <w:t xml:space="preserve"> allows for the implementation of regularized regression. Essentially, regularized regression can be split into three main subtypes: ridge regression, least absolute shrinkage and selection ope</w:t>
+      </w:r>
+      <w:r>
+        <w:t>rator (LASSO), and elastic net.</w:t>
+      </w:r>
+      <w:r>
+        <w:t xml:space="preserve"> The generalized formulation that envelopes all three types can be written as</w:t>
+      </w:r>
+    </w:p>
+    <w:p>
+      <w:pPr>
+        <w:jc w:val="right"/>
+        <w:rPr>
+          <w:rFonts w:eastAsiaTheme="minorEastAsia"/>
+          <w:i/>
+        </w:rPr>
+      </w:pPr>
+      <m:oMath>
+        <m:func>
+          <m:funcPr>
+            <m:ctrlPr>
+              <w:rPr>
+                <w:rFonts w:ascii="Cambria Math" w:hAnsi="Cambria Math"/>
+                <w:i/>
+              </w:rPr>
+            </m:ctrlPr>
+          </m:funcPr>
+          <m:fName>
+            <m:r>
+              <m:rPr>
+                <m:sty m:val="p"/>
+              </m:rPr>
+              <w:rPr>
+                <w:rFonts w:ascii="Cambria Math" w:hAnsi="Cambria Math"/>
+              </w:rPr>
+              <m:t>min</m:t>
+            </m:r>
+          </m:fName>
+          <m:e>
+            <m:d>
+              <m:dPr>
+                <m:begChr m:val="{"/>
+                <m:endChr m:val="}"/>
+                <m:ctrlPr>
+                  <w:rPr>
+                    <w:rFonts w:ascii="Cambria Math" w:hAnsi="Cambria Math"/>
+                    <w:i/>
+                  </w:rPr>
+                </m:ctrlPr>
+              </m:dPr>
+              <m:e>
+                <m:r>
+                  <w:rPr>
+                    <w:rFonts w:ascii="Cambria Math" w:hAnsi="Cambria Math"/>
+                  </w:rPr>
+                  <m:t>L</m:t>
+                </m:r>
+                <m:d>
+                  <m:dPr>
+                    <m:ctrlPr>
+                      <w:rPr>
+                        <w:rFonts w:ascii="Cambria Math" w:hAnsi="Cambria Math"/>
+                        <w:i/>
+                      </w:rPr>
+                    </m:ctrlPr>
+                  </m:dPr>
+                  <m:e>
+                    <m:sSub>
+                      <m:sSubPr>
+                        <m:ctrlPr>
+                          <w:rPr>
+                            <w:rFonts w:ascii="Cambria Math" w:hAnsi="Cambria Math"/>
+                            <w:i/>
+                          </w:rPr>
+                        </m:ctrlPr>
+                      </m:sSubPr>
+                      <m:e>
+                        <m:r>
+                          <w:rPr>
+                            <w:rFonts w:ascii="Cambria Math" w:hAnsi="Cambria Math"/>
+                          </w:rPr>
+                          <m:t>b</m:t>
+                        </m:r>
+                      </m:e>
+                      <m:sub>
+                        <m:r>
+                          <w:rPr>
+                            <w:rFonts w:ascii="Cambria Math" w:hAnsi="Cambria Math"/>
+                          </w:rPr>
+                          <m:t>N</m:t>
+                        </m:r>
+                      </m:sub>
+                    </m:sSub>
+                  </m:e>
+                </m:d>
+                <m:r>
+                  <w:rPr>
+                    <w:rFonts w:ascii="Cambria Math" w:hAnsi="Cambria Math"/>
+                  </w:rPr>
+                  <m:t>+λ ⋅</m:t>
+                </m:r>
+                <m:d>
+                  <m:dPr>
+                    <m:begChr m:val="["/>
+                    <m:endChr m:val="]"/>
+                    <m:ctrlPr>
+                      <w:rPr>
+                        <w:rFonts w:ascii="Cambria Math" w:hAnsi="Cambria Math"/>
+                        <w:i/>
+                      </w:rPr>
+                    </m:ctrlPr>
+                  </m:dPr>
+                  <m:e>
+                    <m:r>
+                      <w:rPr>
+                        <w:rFonts w:ascii="Cambria Math" w:hAnsi="Cambria Math"/>
+                      </w:rPr>
+                      <m:t>α⋅</m:t>
+                    </m:r>
+                    <m:d>
+                      <m:dPr>
+                        <m:begChr m:val="|"/>
+                        <m:endChr m:val="|"/>
+                        <m:ctrlPr>
+                          <w:rPr>
+                            <w:rFonts w:ascii="Cambria Math" w:hAnsi="Cambria Math"/>
+                            <w:i/>
+                          </w:rPr>
+                        </m:ctrlPr>
+                      </m:dPr>
+                      <m:e>
+                        <m:d>
+                          <m:dPr>
+                            <m:begChr m:val="{"/>
+                            <m:endChr m:val="}"/>
+                            <m:ctrlPr>
+                              <w:rPr>
+                                <w:rFonts w:ascii="Cambria Math" w:hAnsi="Cambria Math"/>
+                                <w:i/>
+                              </w:rPr>
+                            </m:ctrlPr>
+                          </m:dPr>
+                          <m:e>
+                            <m:r>
+                              <w:rPr>
+                                <w:rFonts w:ascii="Cambria Math" w:hAnsi="Cambria Math"/>
+                              </w:rPr>
+                              <m:t>b</m:t>
+                            </m:r>
+                          </m:e>
+                        </m:d>
+                      </m:e>
+                    </m:d>
+                    <m:r>
+                      <w:rPr>
+                        <w:rFonts w:ascii="Cambria Math" w:hAnsi="Cambria Math"/>
+                      </w:rPr>
+                      <m:t>+</m:t>
+                    </m:r>
+                    <m:d>
+                      <m:dPr>
+                        <m:ctrlPr>
+                          <w:rPr>
+                            <w:rFonts w:ascii="Cambria Math" w:hAnsi="Cambria Math"/>
+                            <w:i/>
+                          </w:rPr>
+                        </m:ctrlPr>
+                      </m:dPr>
+                      <m:e>
+                        <m:r>
+                          <w:rPr>
+                            <w:rFonts w:ascii="Cambria Math" w:hAnsi="Cambria Math"/>
+                          </w:rPr>
+                          <m:t>1-α</m:t>
+                        </m:r>
+                      </m:e>
+                    </m:d>
+                    <m:r>
+                      <w:rPr>
+                        <w:rFonts w:ascii="Cambria Math" w:hAnsi="Cambria Math"/>
+                      </w:rPr>
+                      <m:t>⋅</m:t>
+                    </m:r>
+                    <m:d>
+                      <m:dPr>
+                        <m:begChr m:val="|"/>
+                        <m:endChr m:val="|"/>
+                        <m:ctrlPr>
+                          <w:rPr>
+                            <w:rFonts w:ascii="Cambria Math" w:hAnsi="Cambria Math"/>
+                            <w:i/>
+                          </w:rPr>
+                        </m:ctrlPr>
+                      </m:dPr>
+                      <m:e>
+                        <m:d>
+                          <m:dPr>
+                            <m:begChr m:val="|"/>
+                            <m:endChr m:val="|"/>
+                            <m:ctrlPr>
+                              <w:rPr>
+                                <w:rFonts w:ascii="Cambria Math" w:hAnsi="Cambria Math"/>
+                                <w:i/>
+                              </w:rPr>
+                            </m:ctrlPr>
+                          </m:dPr>
+                          <m:e>
+                            <m:d>
+                              <m:dPr>
+                                <m:begChr m:val="{"/>
+                                <m:endChr m:val="}"/>
+                                <m:ctrlPr>
+                                  <w:rPr>
+                                    <w:rFonts w:ascii="Cambria Math" w:hAnsi="Cambria Math"/>
+                                    <w:i/>
+                                  </w:rPr>
+                                </m:ctrlPr>
+                              </m:dPr>
+                              <m:e>
+                                <m:r>
+                                  <w:rPr>
+                                    <w:rFonts w:ascii="Cambria Math" w:hAnsi="Cambria Math"/>
+                                  </w:rPr>
+                                  <m:t>b</m:t>
+                                </m:r>
+                              </m:e>
+                            </m:d>
+                          </m:e>
+                        </m:d>
+                      </m:e>
+                    </m:d>
+                  </m:e>
+                </m:d>
+              </m:e>
+            </m:d>
+          </m:e>
+        </m:func>
+      </m:oMath>
+      <w:r>
+        <w:rPr>
+          <w:rFonts w:eastAsiaTheme="minorEastAsia"/>
+        </w:rPr>
+        <w:t xml:space="preserve">                     </w:t>
+      </w:r>
+      <w:r>
+        <w:rPr>
+          <w:rFonts w:eastAsiaTheme="minorEastAsia"/>
+        </w:rPr>
+        <w:t xml:space="preserve">                            </w:t>
+      </w:r>
       <w:bookmarkStart w:id="0" w:name="_GoBack"/>
       <w:bookmarkEnd w:id="0"/>
+      <w:r>
+        <w:rPr>
+          <w:rFonts w:eastAsiaTheme="minorEastAsia"/>
+        </w:rPr>
+        <w:t xml:space="preserve"> </w:t>
+      </w:r>
+      <w:r>
+        <w:rPr>
+          <w:rFonts w:eastAsiaTheme="minorEastAsia"/>
+          <w:i/>
+        </w:rPr>
+        <w:t>(7)</w:t>
+      </w:r>
+    </w:p>
+    <w:p>
+      <w:pPr>
+        <w:rPr>
+          <w:rFonts w:eastAsiaTheme="minorEastAsia"/>
+        </w:rPr>
+      </w:pPr>
+      <w:r>
+        <w:rPr>
+          <w:rFonts w:eastAsiaTheme="minorEastAsia"/>
+        </w:rPr>
+        <w:t xml:space="preserve">Where </w:t>
+      </w:r>
+      <m:oMath>
+        <m:r>
+          <w:rPr>
+            <w:rFonts w:ascii="Cambria Math" w:eastAsiaTheme="minorEastAsia" w:hAnsi="Cambria Math"/>
+          </w:rPr>
+          <m:t>L</m:t>
+        </m:r>
+        <m:d>
+          <m:dPr>
+            <m:ctrlPr>
+              <w:rPr>
+                <w:rFonts w:ascii="Cambria Math" w:eastAsiaTheme="minorEastAsia" w:hAnsi="Cambria Math"/>
+                <w:i/>
+              </w:rPr>
+            </m:ctrlPr>
+          </m:dPr>
+          <m:e>
+            <m:sSub>
+              <m:sSubPr>
+                <m:ctrlPr>
+                  <w:rPr>
+                    <w:rFonts w:ascii="Cambria Math" w:eastAsiaTheme="minorEastAsia" w:hAnsi="Cambria Math"/>
+                    <w:i/>
+                  </w:rPr>
+                </m:ctrlPr>
+              </m:sSubPr>
+              <m:e>
+                <m:r>
+                  <w:rPr>
+                    <w:rFonts w:ascii="Cambria Math" w:eastAsiaTheme="minorEastAsia" w:hAnsi="Cambria Math"/>
+                  </w:rPr>
+                  <m:t>b</m:t>
+                </m:r>
+              </m:e>
+              <m:sub>
+                <m:r>
+                  <w:rPr>
+                    <w:rFonts w:ascii="Cambria Math" w:eastAsiaTheme="minorEastAsia" w:hAnsi="Cambria Math"/>
+                  </w:rPr>
+                  <m:t>N</m:t>
+                </m:r>
+              </m:sub>
+            </m:sSub>
+          </m:e>
+        </m:d>
+      </m:oMath>
+      <w:r>
+        <w:rPr>
+          <w:rFonts w:eastAsiaTheme="minorEastAsia"/>
+        </w:rPr>
+        <w:t xml:space="preserve"> is the loss function based on coefficients, </w:t>
+      </w:r>
+      <m:oMath>
+        <m:r>
+          <w:rPr>
+            <w:rFonts w:ascii="Cambria Math" w:eastAsiaTheme="minorEastAsia" w:hAnsi="Cambria Math"/>
+          </w:rPr>
+          <m:t>{b}</m:t>
+        </m:r>
+      </m:oMath>
+      <w:r>
+        <w:rPr>
+          <w:rFonts w:eastAsiaTheme="minorEastAsia"/>
+        </w:rPr>
+        <w:t xml:space="preserve">, </w:t>
+      </w:r>
+      <m:oMath>
+        <m:r>
+          <w:rPr>
+            <w:rFonts w:ascii="Cambria Math" w:eastAsiaTheme="minorEastAsia" w:hAnsi="Cambria Math"/>
+          </w:rPr>
+          <m:t>λ</m:t>
+        </m:r>
+      </m:oMath>
+      <w:r>
+        <w:rPr>
+          <w:rFonts w:eastAsiaTheme="minorEastAsia"/>
+        </w:rPr>
+        <w:t xml:space="preserve"> is defined as the effective constrain on the loss function from the elastic net balance, and </w:t>
+      </w:r>
+      <m:oMath>
+        <m:r>
+          <w:rPr>
+            <w:rFonts w:ascii="Cambria Math" w:eastAsiaTheme="minorEastAsia" w:hAnsi="Cambria Math"/>
+          </w:rPr>
+          <m:t>α</m:t>
+        </m:r>
+      </m:oMath>
+      <w:r>
+        <w:rPr>
+          <w:rFonts w:eastAsiaTheme="minorEastAsia"/>
+        </w:rPr>
+        <w:t xml:space="preserve"> is the regularized </w:t>
+      </w:r>
+      <w:r>
+        <w:rPr>
+          <w:rFonts w:eastAsiaTheme="minorEastAsia"/>
+        </w:rPr>
+        <w:t xml:space="preserve">regression </w:t>
+      </w:r>
+      <w:r>
+        <w:rPr>
+          <w:rFonts w:eastAsiaTheme="minorEastAsia"/>
+        </w:rPr>
+        <w:t>parameter</w:t>
+      </w:r>
+      <w:r>
+        <w:rPr>
+          <w:rFonts w:eastAsiaTheme="minorEastAsia"/>
+        </w:rPr>
+        <w:t xml:space="preserve"> which determines the subtype of the model</w:t>
+      </w:r>
+      <w:r>
+        <w:rPr>
+          <w:rFonts w:eastAsiaTheme="minorEastAsia"/>
+        </w:rPr>
+        <w:t xml:space="preserve">. </w:t>
+      </w:r>
+      <w:r>
+        <w:rPr>
+          <w:rFonts w:eastAsiaTheme="minorEastAsia"/>
+        </w:rPr>
+        <w:t>This last parameter determines the type of regression utilized and can be further defined by</w:t>
+      </w:r>
+    </w:p>
+    <w:p>
+      <w:pPr>
+        <w:jc w:val="right"/>
+        <w:rPr>
+          <w:rFonts w:eastAsiaTheme="minorEastAsia"/>
+          <w:i/>
+        </w:rPr>
+      </w:pPr>
+      <m:oMath>
+        <m:r>
+          <w:rPr>
+            <w:rFonts w:ascii="Cambria Math" w:hAnsi="Cambria Math"/>
+          </w:rPr>
+          <m:t>α=</m:t>
+        </m:r>
+        <m:d>
+          <m:dPr>
+            <m:begChr m:val="{"/>
+            <m:endChr m:val=""/>
+            <m:ctrlPr>
+              <w:rPr>
+                <w:rFonts w:ascii="Cambria Math" w:hAnsi="Cambria Math"/>
+                <w:i/>
+              </w:rPr>
+            </m:ctrlPr>
+          </m:dPr>
+          <m:e>
+            <m:eqArr>
+              <m:eqArrPr>
+                <m:ctrlPr>
+                  <w:rPr>
+                    <w:rFonts w:ascii="Cambria Math" w:hAnsi="Cambria Math"/>
+                    <w:i/>
+                  </w:rPr>
+                </m:ctrlPr>
+              </m:eqArrPr>
+              <m:e>
+                <m:r>
+                  <w:rPr>
+                    <w:rFonts w:ascii="Cambria Math" w:hAnsi="Cambria Math"/>
+                  </w:rPr>
+                  <m:t xml:space="preserve"> </m:t>
+                </m:r>
+                <m:r>
+                  <w:rPr>
+                    <w:rFonts w:ascii="Cambria Math" w:hAnsi="Cambria Math"/>
+                  </w:rPr>
+                  <m:t xml:space="preserve">                    α=0     </m:t>
+                </m:r>
+                <m:r>
+                  <w:rPr>
+                    <w:rFonts w:ascii="Cambria Math" w:hAnsi="Cambria Math"/>
+                  </w:rPr>
+                  <m:t xml:space="preserve">  </m:t>
+                </m:r>
+                <m:r>
+                  <w:rPr>
+                    <w:rFonts w:ascii="Cambria Math" w:hAnsi="Cambria Math"/>
+                  </w:rPr>
+                  <m:t xml:space="preserve"> </m:t>
+                </m:r>
+                <m:r>
+                  <w:rPr>
+                    <w:rFonts w:ascii="Cambria Math" w:hAnsi="Cambria Math"/>
+                  </w:rPr>
+                  <m:t xml:space="preserve">  </m:t>
+                </m:r>
+                <m:r>
+                  <w:rPr>
+                    <w:rFonts w:ascii="Cambria Math" w:hAnsi="Cambria Math"/>
+                  </w:rPr>
+                  <m:t xml:space="preserve">      </m:t>
+                </m:r>
+                <m:r>
+                  <w:rPr>
+                    <w:rFonts w:ascii="Cambria Math" w:hAnsi="Cambria Math"/>
+                  </w:rPr>
+                  <m:t xml:space="preserve">   </m:t>
+                </m:r>
+                <m:r>
+                  <w:rPr>
+                    <w:rFonts w:ascii="Cambria Math" w:hAnsi="Cambria Math"/>
+                  </w:rPr>
+                  <m:t xml:space="preserve"> :Ridge Regression</m:t>
+                </m:r>
+              </m:e>
+              <m:e>
+                <m:r>
+                  <w:rPr>
+                    <w:rFonts w:ascii="Cambria Math" w:hAnsi="Cambria Math"/>
+                  </w:rPr>
+                  <m:t>0&lt;α&lt;1.0</m:t>
+                </m:r>
+                <m:r>
+                  <w:rPr>
+                    <w:rFonts w:ascii="Cambria Math" w:hAnsi="Cambria Math"/>
+                  </w:rPr>
+                  <m:t xml:space="preserve">  </m:t>
+                </m:r>
+                <m:r>
+                  <w:rPr>
+                    <w:rFonts w:ascii="Cambria Math" w:hAnsi="Cambria Math"/>
+                  </w:rPr>
+                  <m:t xml:space="preserve"> </m:t>
+                </m:r>
+                <m:r>
+                  <w:rPr>
+                    <w:rFonts w:ascii="Cambria Math" w:hAnsi="Cambria Math"/>
+                  </w:rPr>
+                  <m:t xml:space="preserve">  </m:t>
+                </m:r>
+                <m:r>
+                  <w:rPr>
+                    <w:rFonts w:ascii="Cambria Math" w:hAnsi="Cambria Math"/>
+                  </w:rPr>
+                  <m:t xml:space="preserve">           :Elastic Net</m:t>
+                </m:r>
+              </m:e>
+              <m:e>
+                <m:r>
+                  <w:rPr>
+                    <w:rFonts w:ascii="Cambria Math" w:hAnsi="Cambria Math"/>
+                  </w:rPr>
+                  <m:t xml:space="preserve">α=1 </m:t>
+                </m:r>
+                <m:r>
+                  <w:rPr>
+                    <w:rFonts w:ascii="Cambria Math" w:hAnsi="Cambria Math"/>
+                  </w:rPr>
+                  <m:t xml:space="preserve">  </m:t>
+                </m:r>
+                <m:r>
+                  <w:rPr>
+                    <w:rFonts w:ascii="Cambria Math" w:hAnsi="Cambria Math"/>
+                  </w:rPr>
+                  <m:t xml:space="preserve">    </m:t>
+                </m:r>
+                <m:r>
+                  <w:rPr>
+                    <w:rFonts w:ascii="Cambria Math" w:hAnsi="Cambria Math"/>
+                  </w:rPr>
+                  <m:t xml:space="preserve">  </m:t>
+                </m:r>
+                <m:r>
+                  <w:rPr>
+                    <w:rFonts w:ascii="Cambria Math" w:hAnsi="Cambria Math"/>
+                  </w:rPr>
+                  <m:t xml:space="preserve">         :LASSO</m:t>
+                </m:r>
+              </m:e>
+            </m:eqArr>
+          </m:e>
+        </m:d>
+      </m:oMath>
+      <w:r>
+        <w:rPr>
+          <w:rFonts w:eastAsiaTheme="minorEastAsia"/>
+        </w:rPr>
+        <w:t xml:space="preserve">  </w:t>
+      </w:r>
+      <w:r>
+        <w:rPr>
+          <w:rFonts w:eastAsiaTheme="minorEastAsia"/>
+        </w:rPr>
+        <w:t>.</w:t>
+      </w:r>
+      <w:r>
+        <w:rPr>
+          <w:rFonts w:eastAsiaTheme="minorEastAsia"/>
+        </w:rPr>
+        <w:t xml:space="preserve">               </w:t>
+      </w:r>
+      <w:r>
+        <w:rPr>
+          <w:rFonts w:eastAsiaTheme="minorEastAsia"/>
+        </w:rPr>
+        <w:t xml:space="preserve">                         </w:t>
+      </w:r>
+      <w:r>
+        <w:rPr>
+          <w:rFonts w:eastAsiaTheme="minorEastAsia"/>
+        </w:rPr>
+        <w:t xml:space="preserve"> </w:t>
+      </w:r>
+      <w:r>
+        <w:rPr>
+          <w:rFonts w:eastAsiaTheme="minorEastAsia"/>
+          <w:i/>
+        </w:rPr>
+        <w:t>(8)</w:t>
+      </w:r>
     </w:p>
     <w:p/>
-    <w:p/>
-    <w:p/>
+    <w:p>
+      <w:r>
+        <w:t xml:space="preserve">For optimization of the objective function, the Broyden-Fletcher-Goldfarb-Shanno algorithm (BFGS) was used. BFGS is a gradient descent-based method which relies on a explicitly derivable objection function. </w:t>
+      </w:r>
+    </w:p>
     <w:p/>
     <w:p/>
     <w:p/>
@@ -5010,7 +6422,7 @@
 </file>
 
 <file path=customXml/itemProps1.xml><?xml version="1.0" encoding="utf-8"?>
-<ds:datastoreItem xmlns:ds="http://schemas.openxmlformats.org/officeDocument/2006/customXml" ds:itemID="{BEFACC29-5249-418A-9965-B4C27D17005E}">
+<ds:datastoreItem xmlns:ds="http://schemas.openxmlformats.org/officeDocument/2006/customXml" ds:itemID="{B73B0B38-3B1B-427F-88CB-65424F8C21F2}">
   <ds:schemaRefs>
     <ds:schemaRef ds:uri="http://schemas.openxmlformats.org/officeDocument/2006/bibliography"/>
   </ds:schemaRefs>

</xml_diff>

<commit_message>
created plots for regreg results
</commit_message>
<xml_diff>
--- a/Data/Paper/RD.docx
+++ b/Data/Paper/RD.docx
@@ -99,7 +99,7 @@
           <w:sz w:val="20"/>
           <w:szCs w:val="20"/>
         </w:rPr>
-        <w:t>11/27/2017</w:t>
+        <w:t>12/2/2017</w:t>
       </w:r>
       <w:r>
         <w:rPr>
@@ -3403,7 +3403,15 @@
         <w:t>virtually</w:t>
       </w:r>
       <w:r>
-        <w:t xml:space="preserve"> any parameter can be considered an output, the </w:t>
+        <w:t xml:space="preserve"> any parameter can be considered an </w:t>
+      </w:r>
+      <w:proofErr w:type="gramStart"/>
+      <w:r>
+        <w:t>output,</w:t>
+      </w:r>
+      <w:proofErr w:type="gramEnd"/>
+      <w:r>
+        <w:t xml:space="preserve"> the </w:t>
       </w:r>
       <w:r>
         <w:t>modeling possibilities are almost endless</w:t>
@@ -3748,10 +3756,18 @@
         <w:t>a rise in</w:t>
       </w:r>
       <w:r>
-        <w:t xml:space="preserve"> oscillation. This is otherwise known as Runge’</w:t>
-      </w:r>
-      <w:r>
-        <w:t>s Phenomenon and will be critical when analyzing linear models on the batting dataset.</w:t>
+        <w:t xml:space="preserve"> oscillation. This is otherwise known as </w:t>
+      </w:r>
+      <w:proofErr w:type="spellStart"/>
+      <w:r>
+        <w:t>Runge’</w:t>
+      </w:r>
+      <w:r>
+        <w:t>s</w:t>
+      </w:r>
+      <w:proofErr w:type="spellEnd"/>
+      <w:r>
+        <w:t xml:space="preserve"> Phenomenon and will be critical when analyzing linear models on the batting dataset.</w:t>
       </w:r>
       <w:r>
         <w:t xml:space="preserve"> Another issue with OLS is that it limits the model to only having a single output. Though, this is much smaller an issue in comparison to the first and is an inherent limitation of the modeling approach itself. In essence, it is something that must be lived with when using OLS.</w:t>
@@ -3764,8 +3780,6 @@
       <w:r>
         <w:t>closed-form, linear</w:t>
       </w:r>
-      <w:bookmarkStart w:id="0" w:name="_GoBack"/>
-      <w:bookmarkEnd w:id="0"/>
       <w:r>
         <w:t xml:space="preserve"> equation and can be written as</w:t>
       </w:r>
@@ -4044,7 +4058,21 @@
         <w:rPr>
           <w:rFonts w:eastAsiaTheme="minorEastAsia"/>
         </w:rPr>
-        <w:t xml:space="preserve"> is the explicit error vector term. Within equation 4, the only unknown is the coefficient vector. The equation can then be manipulated to solve for the unknown, given as</w:t>
+        <w:t xml:space="preserve"> is the explicit error vector term. Within equation 4, the only unknown is the coefficient v</w:t>
+      </w:r>
+      <w:proofErr w:type="spellStart"/>
+      <w:r>
+        <w:rPr>
+          <w:rFonts w:eastAsiaTheme="minorEastAsia"/>
+        </w:rPr>
+        <w:t>ector</w:t>
+      </w:r>
+      <w:proofErr w:type="spellEnd"/>
+      <w:r>
+        <w:rPr>
+          <w:rFonts w:eastAsiaTheme="minorEastAsia"/>
+        </w:rPr>
+        <w:t>. The equation can then be manipulated to solve for the unknown, given as</w:t>
       </w:r>
     </w:p>
     <w:p>
@@ -4863,7 +4891,21 @@
         <w:rPr>
           <w:rFonts w:eastAsiaTheme="minorEastAsia"/>
         </w:rPr>
-        <w:t xml:space="preserve"> is defined as the effective constrain on the loss function from the elastic net balance, and </w:t>
+        <w:t xml:space="preserve"> is defined as the ef</w:t>
+      </w:r>
+      <w:proofErr w:type="spellStart"/>
+      <w:r>
+        <w:rPr>
+          <w:rFonts w:eastAsiaTheme="minorEastAsia"/>
+        </w:rPr>
+        <w:t>fective</w:t>
+      </w:r>
+      <w:proofErr w:type="spellEnd"/>
+      <w:r>
+        <w:rPr>
+          <w:rFonts w:eastAsiaTheme="minorEastAsia"/>
+        </w:rPr>
+        <w:t xml:space="preserve"> constrain on the loss function from the elastic net balance, and </w:t>
       </w:r>
       <m:oMath>
         <m:r>
@@ -5015,7 +5057,31 @@
     <w:p/>
     <w:p>
       <w:r>
-        <w:t xml:space="preserve">For optimization of the objective function, the Broyden-Fletcher-Goldfarb-Shanno algorithm (BFGS) was used. BFGS is a gradient descent-based method which relies on a explicitly derivable objection function. </w:t>
+        <w:t xml:space="preserve">For optimization of the objective function, the </w:t>
+      </w:r>
+      <w:proofErr w:type="spellStart"/>
+      <w:r>
+        <w:t>Broyden</w:t>
+      </w:r>
+      <w:proofErr w:type="spellEnd"/>
+      <w:r>
+        <w:t>-Fletcher-Goldfarb-</w:t>
+      </w:r>
+      <w:proofErr w:type="spellStart"/>
+      <w:r>
+        <w:t>Shanno</w:t>
+      </w:r>
+      <w:proofErr w:type="spellEnd"/>
+      <w:r>
+        <w:t xml:space="preserve"> algorithm (BFGS) was used. BFGS is a gradient descent-based method which relies on a</w:t>
+      </w:r>
+      <w:r>
+        <w:t>n</w:t>
+      </w:r>
+      <w:bookmarkStart w:id="0" w:name="_GoBack"/>
+      <w:bookmarkEnd w:id="0"/>
+      <w:r>
+        <w:t xml:space="preserve"> explicitly derivable objection function. </w:t>
       </w:r>
     </w:p>
     <w:p/>
@@ -6329,7 +6395,7 @@
 </file>
 
 <file path=customXml/itemProps1.xml><?xml version="1.0" encoding="utf-8"?>
-<ds:datastoreItem xmlns:ds="http://schemas.openxmlformats.org/officeDocument/2006/customXml" ds:itemID="{43DFAC4B-1150-4DA4-AE90-24452E1BC986}">
+<ds:datastoreItem xmlns:ds="http://schemas.openxmlformats.org/officeDocument/2006/customXml" ds:itemID="{190CC019-A6F8-4F88-B453-54CFC6C095BF}">
   <ds:schemaRefs>
     <ds:schemaRef ds:uri="http://schemas.openxmlformats.org/officeDocument/2006/bibliography"/>
   </ds:schemaRefs>

</xml_diff>

<commit_message>
added ols & regreg plots to appendix
</commit_message>
<xml_diff>
--- a/Data/Paper/RD.docx
+++ b/Data/Paper/RD.docx
@@ -3778,18 +3778,10 @@
         <w:t>a rise in</w:t>
       </w:r>
       <w:r>
-        <w:t xml:space="preserve"> oscillation. This is otherwise known as </w:t>
-      </w:r>
-      <w:proofErr w:type="spellStart"/>
-      <w:r>
-        <w:t>Runge’</w:t>
-      </w:r>
-      <w:r>
-        <w:t>s</w:t>
-      </w:r>
-      <w:proofErr w:type="spellEnd"/>
-      <w:r>
-        <w:t xml:space="preserve"> Phenomenon and will be critical when analyzing linear models on the batting dataset.</w:t>
+        <w:t xml:space="preserve"> oscillation. This is otherwise known as Runge’</w:t>
+      </w:r>
+      <w:r>
+        <w:t>s Phenomenon and will be critical when analyzing linear models on the batting dataset.</w:t>
       </w:r>
       <w:r>
         <w:t xml:space="preserve"> Another issue with OLS is that it limits the model to only having a single output. Though, this is much smaller an issue in comparison to the first and is an inherent limitation of the modeling approach itself. In essence, it is something that must be lived with when using OLS.</w:t>
@@ -5354,23 +5346,7 @@
         <w:t>optimization</w:t>
       </w:r>
       <w:r>
-        <w:t xml:space="preserve"> of the objective function, the </w:t>
-      </w:r>
-      <w:proofErr w:type="spellStart"/>
-      <w:r>
-        <w:t>Broyden</w:t>
-      </w:r>
-      <w:proofErr w:type="spellEnd"/>
-      <w:r>
-        <w:t>-Fletcher-Goldfarb-</w:t>
-      </w:r>
-      <w:proofErr w:type="spellStart"/>
-      <w:r>
-        <w:t>Shanno</w:t>
-      </w:r>
-      <w:proofErr w:type="spellEnd"/>
-      <w:r>
-        <w:t xml:space="preserve"> algorithm (BFGS) was used. BFGS is a gradient descent-based method which relies on a</w:t>
+        <w:t xml:space="preserve"> of the objective function, the Broyden-Fletcher-Goldfarb-Shanno algorithm (BFGS) was used. BFGS is a gradient descent-based method which relies on a</w:t>
       </w:r>
       <w:r>
         <w:t>n</w:t>
@@ -5448,11 +5424,13 @@
       <w:pPr>
         <w:rPr>
           <w:i/>
-        </w:rPr>
-      </w:pPr>
-      <w:r>
-        <w:rPr>
-          <w:i/>
+          <w:u w:val="single"/>
+        </w:rPr>
+      </w:pPr>
+      <w:r>
+        <w:rPr>
+          <w:i/>
+          <w:u w:val="single"/>
         </w:rPr>
         <w:t>Neural Network</w:t>
       </w:r>
@@ -5903,21 +5881,7 @@
         <w:rPr>
           <w:rFonts w:eastAsiaTheme="minorEastAsia"/>
         </w:rPr>
-        <w:t xml:space="preserve"> is a vector representing bias. Before propagating the hidden layer to the outp</w:t>
-      </w:r>
-      <w:proofErr w:type="spellStart"/>
-      <w:r>
-        <w:rPr>
-          <w:rFonts w:eastAsiaTheme="minorEastAsia"/>
-        </w:rPr>
-        <w:t>uts</w:t>
-      </w:r>
-      <w:proofErr w:type="spellEnd"/>
-      <w:r>
-        <w:rPr>
-          <w:rFonts w:eastAsiaTheme="minorEastAsia"/>
-        </w:rPr>
-        <w:t>, an activation function must first be applied. An activation function can be any differentiable function that compresses the data (usually between 0 and 1). For the tool built, the sigmoidal function was implemented. It can be written as</w:t>
+        <w:t xml:space="preserve"> is a vector representing bias. Before propagating the hidden layer to the outputs, an activation function must first be applied. An activation function can be any differentiable function that compresses the data (usually between 0 and 1). For the tool built, the sigmoidal function was implemented. It can be written as</w:t>
       </w:r>
     </w:p>
     <w:p>
@@ -7005,13 +6969,7 @@
               <w:rPr>
                 <w:rFonts w:ascii="Cambria Math" w:eastAsiaTheme="minorEastAsia" w:hAnsi="Cambria Math"/>
               </w:rPr>
-              <m:t>∂</m:t>
-            </m:r>
-            <m:r>
-              <w:rPr>
-                <w:rFonts w:ascii="Cambria Math" w:eastAsiaTheme="minorEastAsia" w:hAnsi="Cambria Math"/>
-              </w:rPr>
-              <m:t>H</m:t>
+              <m:t>∂H</m:t>
             </m:r>
           </m:den>
         </m:f>
@@ -7078,25 +7036,7 @@
         <w:rPr>
           <w:rFonts w:eastAsiaTheme="minorEastAsia"/>
         </w:rPr>
-        <w:t xml:space="preserve">                             </w:t>
-      </w:r>
-      <w:r>
-        <w:rPr>
-          <w:rFonts w:eastAsiaTheme="minorEastAsia"/>
-        </w:rPr>
-        <w:t xml:space="preserve">                             </w:t>
-      </w:r>
-      <w:r>
-        <w:rPr>
-          <w:rFonts w:eastAsiaTheme="minorEastAsia"/>
-        </w:rPr>
-        <w:t xml:space="preserve">        </w:t>
-      </w:r>
-      <w:r>
-        <w:rPr>
-          <w:rFonts w:eastAsiaTheme="minorEastAsia"/>
-        </w:rPr>
-        <w:t>(17)</w:t>
+        <w:t xml:space="preserve">                                                                  (17)</w:t>
       </w:r>
     </w:p>
     <w:p>
@@ -7507,6 +7447,9 @@
       </w:r>
     </w:p>
     <w:p>
+      <w:pPr>
+        <w:jc w:val="center"/>
+      </w:pPr>
       <w:r>
         <w:rPr>
           <w:noProof/>
@@ -7645,6 +7588,14 @@
           <w:szCs w:val="18"/>
         </w:rPr>
         <w:t>single-variable OLS: (left) data and fit; (right) residuals</w:t>
+      </w:r>
+      <w:r>
+        <w:rPr>
+          <w:i/>
+          <w:sz w:val="18"/>
+          <w:szCs w:val="18"/>
+        </w:rPr>
+        <w:t xml:space="preserve"> histogram</w:t>
       </w:r>
     </w:p>
     <w:p/>
@@ -8340,6 +8291,7 @@
     </w:p>
     <w:p>
       <w:pPr>
+        <w:jc w:val="center"/>
         <w:rPr>
           <w:rFonts w:eastAsiaTheme="minorEastAsia"/>
           <w:i/>
@@ -8620,27 +8572,7 @@
                 <w:sz w:val="20"/>
                 <w:szCs w:val="20"/>
               </w:rPr>
-              <w:t xml:space="preserve"> = </w:t>
-            </w:r>
-            <w:proofErr w:type="spellStart"/>
-            <w:r>
-              <w:rPr>
-                <w:b w:val="0"/>
-                <w:i/>
-                <w:sz w:val="20"/>
-                <w:szCs w:val="20"/>
-              </w:rPr>
-              <w:t>avg</w:t>
-            </w:r>
-            <w:proofErr w:type="spellEnd"/>
-            <w:r>
-              <w:rPr>
-                <w:b w:val="0"/>
-                <w:i/>
-                <w:sz w:val="20"/>
-                <w:szCs w:val="20"/>
-              </w:rPr>
-              <w:t>)</w:t>
+              <w:t xml:space="preserve"> = avg)</w:t>
             </w:r>
           </w:p>
         </w:tc>
@@ -9457,27 +9389,7 @@
                 <w:sz w:val="20"/>
                 <w:szCs w:val="20"/>
               </w:rPr>
-              <w:t xml:space="preserve"> = </w:t>
-            </w:r>
-            <w:proofErr w:type="spellStart"/>
-            <w:r>
-              <w:rPr>
-                <w:b w:val="0"/>
-                <w:i/>
-                <w:sz w:val="20"/>
-                <w:szCs w:val="20"/>
-              </w:rPr>
-              <w:t>avg</w:t>
-            </w:r>
-            <w:proofErr w:type="spellEnd"/>
-            <w:r>
-              <w:rPr>
-                <w:b w:val="0"/>
-                <w:i/>
-                <w:sz w:val="20"/>
-                <w:szCs w:val="20"/>
-              </w:rPr>
-              <w:t>)</w:t>
+              <w:t xml:space="preserve"> = avg)</w:t>
             </w:r>
           </w:p>
         </w:tc>
@@ -10729,14 +10641,32 @@
         <w:rPr>
           <w:rFonts w:eastAsiaTheme="minorEastAsia"/>
         </w:rPr>
-        <w:t xml:space="preserve"> with Ridge regression producing the greatest results. The best model will be further analyzed below, but plots for the other two models can be found in </w:t>
-      </w:r>
-      <w:r>
-        <w:rPr>
-          <w:rFonts w:eastAsiaTheme="minorEastAsia"/>
-          <w:i/>
-        </w:rPr>
-        <w:t>Appendix A.2</w:t>
+        <w:t xml:space="preserve"> with Ridge regression producing the greatest results. The best model will be further analyzed below</w:t>
+      </w:r>
+      <w:r>
+        <w:rPr>
+          <w:rFonts w:eastAsiaTheme="minorEastAsia"/>
+        </w:rPr>
+        <w:t xml:space="preserve"> while</w:t>
+      </w:r>
+      <w:r>
+        <w:rPr>
+          <w:rFonts w:eastAsiaTheme="minorEastAsia"/>
+        </w:rPr>
+        <w:t xml:space="preserve"> plots for the o</w:t>
+      </w:r>
+      <w:r>
+        <w:rPr>
+          <w:rFonts w:eastAsiaTheme="minorEastAsia"/>
+        </w:rPr>
+        <w:t xml:space="preserve">ther two models can be found in </w:t>
+      </w:r>
+      <w:r>
+        <w:rPr>
+          <w:rFonts w:eastAsiaTheme="minorEastAsia"/>
+          <w:i/>
+        </w:rPr>
+        <w:t>Appendix A.2 – A.3</w:t>
       </w:r>
       <w:r>
         <w:rPr>
@@ -10766,8 +10696,8 @@
         </w:rPr>
         <w:drawing>
           <wp:inline distT="0" distB="0" distL="0" distR="0">
-            <wp:extent cx="5230825" cy="2901600"/>
-            <wp:effectExtent l="0" t="0" r="8255" b="0"/>
+            <wp:extent cx="5274956" cy="2926080"/>
+            <wp:effectExtent l="0" t="0" r="1905" b="7620"/>
             <wp:docPr id="20" name="Picture 20" descr="C:\Users\mcowa\Documents\Projects\statmod\Ridge_Plot.png"/>
             <wp:cNvGraphicFramePr>
               <a:graphicFrameLocks xmlns:a="http://schemas.openxmlformats.org/drawingml/2006/main" noChangeAspect="1"/>
@@ -10795,7 +10725,7 @@
                   <pic:spPr bwMode="auto">
                     <a:xfrm>
                       <a:off x="0" y="0"/>
-                      <a:ext cx="5246130" cy="2910090"/>
+                      <a:ext cx="5274956" cy="2926080"/>
                     </a:xfrm>
                     <a:prstGeom prst="rect">
                       <a:avLst/>
@@ -10867,6 +10797,7 @@
     </w:p>
     <w:p>
       <w:pPr>
+        <w:jc w:val="center"/>
         <w:rPr>
           <w:rFonts w:eastAsiaTheme="minorEastAsia"/>
           <w:i/>
@@ -10936,21 +10867,6 @@
       </w:r>
       <w:r>
         <w:rPr>
-          <w:rFonts w:ascii="Times New Roman" w:eastAsia="Times New Roman" w:hAnsi="Times New Roman" w:cs="Times New Roman"/>
-          <w:snapToGrid w:val="0"/>
-          <w:color w:val="000000"/>
-          <w:w w:val="0"/>
-          <w:sz w:val="0"/>
-          <w:szCs w:val="0"/>
-          <w:u w:color="000000"/>
-          <w:bdr w:val="none" w:sz="0" w:space="0" w:color="000000"/>
-          <w:shd w:val="clear" w:color="000000" w:fill="000000"/>
-          <w:lang w:val="x-none" w:eastAsia="x-none" w:bidi="x-none"/>
-        </w:rPr>
-        <w:t xml:space="preserve"> </w:t>
-      </w:r>
-      <w:r>
-        <w:rPr>
           <w:rFonts w:eastAsiaTheme="minorEastAsia"/>
           <w:i/>
           <w:noProof/>
@@ -11202,6 +11118,2005 @@
     </w:p>
     <w:p>
       <w:pPr>
+        <w:rPr>
+          <w:rFonts w:eastAsiaTheme="minorEastAsia"/>
+        </w:rPr>
+      </w:pPr>
+    </w:p>
+    <w:p>
+      <w:pPr>
+        <w:rPr>
+          <w:rFonts w:eastAsiaTheme="minorEastAsia"/>
+        </w:rPr>
+      </w:pPr>
+    </w:p>
+    <w:p>
+      <w:pPr>
+        <w:jc w:val="center"/>
+        <w:rPr>
+          <w:rFonts w:eastAsiaTheme="minorEastAsia"/>
+          <w:i/>
+          <w:sz w:val="18"/>
+          <w:szCs w:val="18"/>
+        </w:rPr>
+      </w:pPr>
+      <w:r>
+        <w:rPr>
+          <w:rFonts w:eastAsiaTheme="minorEastAsia"/>
+          <w:i/>
+          <w:sz w:val="18"/>
+          <w:szCs w:val="18"/>
+        </w:rPr>
+        <w:t>Table 4: Neural Network COS</w:t>
+      </w:r>
+      <w:r>
+        <w:rPr>
+          <w:rFonts w:eastAsiaTheme="minorEastAsia"/>
+          <w:i/>
+          <w:sz w:val="18"/>
+          <w:szCs w:val="18"/>
+          <w:vertAlign w:val="subscript"/>
+        </w:rPr>
+        <w:t>N</w:t>
+      </w:r>
+      <w:r>
+        <w:rPr>
+          <w:rFonts w:eastAsiaTheme="minorEastAsia"/>
+          <w:i/>
+          <w:sz w:val="18"/>
+          <w:szCs w:val="18"/>
+        </w:rPr>
+        <w:t xml:space="preserve"> Results</w:t>
+      </w:r>
+    </w:p>
+    <w:tbl>
+      <w:tblPr>
+        <w:tblStyle w:val="PlainTable1"/>
+        <w:tblW w:w="9673" w:type="dxa"/>
+        <w:jc w:val="center"/>
+        <w:tblLook w:val="04A0" w:firstRow="1" w:lastRow="0" w:firstColumn="1" w:lastColumn="0" w:noHBand="0" w:noVBand="1"/>
+      </w:tblPr>
+      <w:tblGrid>
+        <w:gridCol w:w="1647"/>
+        <w:gridCol w:w="1628"/>
+        <w:gridCol w:w="1559"/>
+        <w:gridCol w:w="1843"/>
+        <w:gridCol w:w="1437"/>
+        <w:gridCol w:w="1559"/>
+      </w:tblGrid>
+      <w:tr>
+        <w:trPr>
+          <w:cnfStyle w:val="100000000000" w:firstRow="1" w:lastRow="0" w:firstColumn="0" w:lastColumn="0" w:oddVBand="0" w:evenVBand="0" w:oddHBand="0" w:evenHBand="0" w:firstRowFirstColumn="0" w:firstRowLastColumn="0" w:lastRowFirstColumn="0" w:lastRowLastColumn="0"/>
+          <w:trHeight w:val="246"/>
+          <w:jc w:val="center"/>
+        </w:trPr>
+        <w:tc>
+          <w:tcPr>
+            <w:cnfStyle w:val="001000000000" w:firstRow="0" w:lastRow="0" w:firstColumn="1" w:lastColumn="0" w:oddVBand="0" w:evenVBand="0" w:oddHBand="0" w:evenHBand="0" w:firstRowFirstColumn="0" w:firstRowLastColumn="0" w:lastRowFirstColumn="0" w:lastRowLastColumn="0"/>
+            <w:tcW w:w="1647" w:type="dxa"/>
+            <w:vMerge w:val="restart"/>
+            <w:vAlign w:val="center"/>
+            <w:hideMark/>
+          </w:tcPr>
+          <w:p>
+            <w:pPr>
+              <w:jc w:val="center"/>
+              <w:rPr>
+                <w:rFonts w:ascii="Calibri" w:eastAsia="Times New Roman" w:hAnsi="Calibri" w:cs="Calibri"/>
+                <w:color w:val="000000"/>
+                <w:sz w:val="20"/>
+                <w:szCs w:val="20"/>
+              </w:rPr>
+            </w:pPr>
+            <w:r>
+              <w:rPr>
+                <w:rFonts w:ascii="Calibri" w:eastAsia="Times New Roman" w:hAnsi="Calibri" w:cs="Calibri"/>
+                <w:color w:val="000000"/>
+                <w:sz w:val="20"/>
+                <w:szCs w:val="20"/>
+              </w:rPr>
+              <w:t>Previous Seasons</w:t>
+            </w:r>
+          </w:p>
+        </w:tc>
+        <w:tc>
+          <w:tcPr>
+            <w:tcW w:w="1628" w:type="dxa"/>
+            <w:vMerge w:val="restart"/>
+            <w:vAlign w:val="center"/>
+            <w:hideMark/>
+          </w:tcPr>
+          <w:p>
+            <w:pPr>
+              <w:jc w:val="center"/>
+              <w:cnfStyle w:val="100000000000" w:firstRow="1" w:lastRow="0" w:firstColumn="0" w:lastColumn="0" w:oddVBand="0" w:evenVBand="0" w:oddHBand="0" w:evenHBand="0" w:firstRowFirstColumn="0" w:firstRowLastColumn="0" w:lastRowFirstColumn="0" w:lastRowLastColumn="0"/>
+              <w:rPr>
+                <w:rFonts w:ascii="Calibri" w:eastAsia="Times New Roman" w:hAnsi="Calibri" w:cs="Calibri"/>
+                <w:color w:val="000000"/>
+                <w:sz w:val="20"/>
+                <w:szCs w:val="20"/>
+              </w:rPr>
+            </w:pPr>
+            <w:r>
+              <w:rPr>
+                <w:rFonts w:ascii="Calibri" w:eastAsia="Times New Roman" w:hAnsi="Calibri" w:cs="Calibri"/>
+                <w:color w:val="000000"/>
+                <w:sz w:val="20"/>
+                <w:szCs w:val="20"/>
+              </w:rPr>
+              <w:t>Hidden Neurons</w:t>
+            </w:r>
+          </w:p>
+        </w:tc>
+        <w:tc>
+          <w:tcPr>
+            <w:tcW w:w="4839" w:type="dxa"/>
+            <w:gridSpan w:val="3"/>
+            <w:vAlign w:val="center"/>
+            <w:hideMark/>
+          </w:tcPr>
+          <w:p>
+            <w:pPr>
+              <w:jc w:val="center"/>
+              <w:cnfStyle w:val="100000000000" w:firstRow="1" w:lastRow="0" w:firstColumn="0" w:lastColumn="0" w:oddVBand="0" w:evenVBand="0" w:oddHBand="0" w:evenHBand="0" w:firstRowFirstColumn="0" w:firstRowLastColumn="0" w:lastRowFirstColumn="0" w:lastRowLastColumn="0"/>
+              <w:rPr>
+                <w:rFonts w:ascii="Calibri" w:eastAsia="Times New Roman" w:hAnsi="Calibri" w:cs="Calibri"/>
+                <w:color w:val="000000"/>
+                <w:sz w:val="20"/>
+                <w:szCs w:val="20"/>
+              </w:rPr>
+            </w:pPr>
+            <w:r>
+              <w:rPr>
+                <w:rFonts w:ascii="Calibri" w:eastAsia="Times New Roman" w:hAnsi="Calibri" w:cs="Calibri"/>
+                <w:color w:val="000000"/>
+                <w:sz w:val="20"/>
+                <w:szCs w:val="20"/>
+              </w:rPr>
+              <w:t>Mean Square Error</w:t>
+            </w:r>
+          </w:p>
+        </w:tc>
+        <w:tc>
+          <w:tcPr>
+            <w:tcW w:w="1559" w:type="dxa"/>
+            <w:vMerge w:val="restart"/>
+            <w:vAlign w:val="center"/>
+            <w:hideMark/>
+          </w:tcPr>
+          <w:p>
+            <w:pPr>
+              <w:jc w:val="center"/>
+              <w:cnfStyle w:val="100000000000" w:firstRow="1" w:lastRow="0" w:firstColumn="0" w:lastColumn="0" w:oddVBand="0" w:evenVBand="0" w:oddHBand="0" w:evenHBand="0" w:firstRowFirstColumn="0" w:firstRowLastColumn="0" w:lastRowFirstColumn="0" w:lastRowLastColumn="0"/>
+              <w:rPr>
+                <w:rFonts w:ascii="Calibri" w:eastAsia="Times New Roman" w:hAnsi="Calibri" w:cs="Calibri"/>
+                <w:color w:val="000000"/>
+                <w:sz w:val="20"/>
+                <w:szCs w:val="20"/>
+              </w:rPr>
+            </w:pPr>
+            <w:r>
+              <w:rPr>
+                <w:rFonts w:ascii="Calibri" w:eastAsia="Times New Roman" w:hAnsi="Calibri" w:cs="Calibri"/>
+                <w:color w:val="000000"/>
+                <w:sz w:val="20"/>
+                <w:szCs w:val="20"/>
+              </w:rPr>
+              <w:t>Total R</w:t>
+            </w:r>
+            <w:r>
+              <w:rPr>
+                <w:rFonts w:ascii="Calibri" w:eastAsia="Times New Roman" w:hAnsi="Calibri" w:cs="Calibri"/>
+                <w:color w:val="000000"/>
+                <w:sz w:val="20"/>
+                <w:szCs w:val="20"/>
+                <w:vertAlign w:val="superscript"/>
+              </w:rPr>
+              <w:t>2</w:t>
+            </w:r>
+          </w:p>
+        </w:tc>
+      </w:tr>
+      <w:tr>
+        <w:trPr>
+          <w:cnfStyle w:val="000000100000" w:firstRow="0" w:lastRow="0" w:firstColumn="0" w:lastColumn="0" w:oddVBand="0" w:evenVBand="0" w:oddHBand="1" w:evenHBand="0" w:firstRowFirstColumn="0" w:firstRowLastColumn="0" w:lastRowFirstColumn="0" w:lastRowLastColumn="0"/>
+          <w:trHeight w:val="216"/>
+          <w:jc w:val="center"/>
+        </w:trPr>
+        <w:tc>
+          <w:tcPr>
+            <w:cnfStyle w:val="001000000000" w:firstRow="0" w:lastRow="0" w:firstColumn="1" w:lastColumn="0" w:oddVBand="0" w:evenVBand="0" w:oddHBand="0" w:evenHBand="0" w:firstRowFirstColumn="0" w:firstRowLastColumn="0" w:lastRowFirstColumn="0" w:lastRowLastColumn="0"/>
+            <w:tcW w:w="1647" w:type="dxa"/>
+            <w:vMerge/>
+            <w:vAlign w:val="center"/>
+            <w:hideMark/>
+          </w:tcPr>
+          <w:p>
+            <w:pPr>
+              <w:jc w:val="center"/>
+              <w:rPr>
+                <w:rFonts w:ascii="Calibri" w:eastAsia="Times New Roman" w:hAnsi="Calibri" w:cs="Calibri"/>
+                <w:color w:val="000000"/>
+                <w:sz w:val="20"/>
+                <w:szCs w:val="20"/>
+              </w:rPr>
+            </w:pPr>
+          </w:p>
+        </w:tc>
+        <w:tc>
+          <w:tcPr>
+            <w:tcW w:w="1628" w:type="dxa"/>
+            <w:vMerge/>
+            <w:vAlign w:val="center"/>
+            <w:hideMark/>
+          </w:tcPr>
+          <w:p>
+            <w:pPr>
+              <w:jc w:val="center"/>
+              <w:cnfStyle w:val="000000100000" w:firstRow="0" w:lastRow="0" w:firstColumn="0" w:lastColumn="0" w:oddVBand="0" w:evenVBand="0" w:oddHBand="1" w:evenHBand="0" w:firstRowFirstColumn="0" w:firstRowLastColumn="0" w:lastRowFirstColumn="0" w:lastRowLastColumn="0"/>
+              <w:rPr>
+                <w:rFonts w:ascii="Calibri" w:eastAsia="Times New Roman" w:hAnsi="Calibri" w:cs="Calibri"/>
+                <w:color w:val="000000"/>
+                <w:sz w:val="20"/>
+                <w:szCs w:val="20"/>
+              </w:rPr>
+            </w:pPr>
+          </w:p>
+        </w:tc>
+        <w:tc>
+          <w:tcPr>
+            <w:tcW w:w="1559" w:type="dxa"/>
+            <w:vAlign w:val="center"/>
+            <w:hideMark/>
+          </w:tcPr>
+          <w:p>
+            <w:pPr>
+              <w:jc w:val="center"/>
+              <w:cnfStyle w:val="000000100000" w:firstRow="0" w:lastRow="0" w:firstColumn="0" w:lastColumn="0" w:oddVBand="0" w:evenVBand="0" w:oddHBand="1" w:evenHBand="0" w:firstRowFirstColumn="0" w:firstRowLastColumn="0" w:lastRowFirstColumn="0" w:lastRowLastColumn="0"/>
+              <w:rPr>
+                <w:rFonts w:ascii="Calibri" w:eastAsia="Times New Roman" w:hAnsi="Calibri" w:cs="Calibri"/>
+                <w:b/>
+                <w:i/>
+                <w:color w:val="000000"/>
+                <w:sz w:val="20"/>
+                <w:szCs w:val="20"/>
+              </w:rPr>
+            </w:pPr>
+            <w:r>
+              <w:rPr>
+                <w:rFonts w:ascii="Calibri" w:eastAsia="Times New Roman" w:hAnsi="Calibri" w:cs="Calibri"/>
+                <w:b/>
+                <w:i/>
+                <w:color w:val="000000"/>
+                <w:sz w:val="20"/>
+                <w:szCs w:val="20"/>
+              </w:rPr>
+              <w:t>Training</w:t>
+            </w:r>
+          </w:p>
+        </w:tc>
+        <w:tc>
+          <w:tcPr>
+            <w:tcW w:w="1843" w:type="dxa"/>
+            <w:vAlign w:val="center"/>
+            <w:hideMark/>
+          </w:tcPr>
+          <w:p>
+            <w:pPr>
+              <w:jc w:val="center"/>
+              <w:cnfStyle w:val="000000100000" w:firstRow="0" w:lastRow="0" w:firstColumn="0" w:lastColumn="0" w:oddVBand="0" w:evenVBand="0" w:oddHBand="1" w:evenHBand="0" w:firstRowFirstColumn="0" w:firstRowLastColumn="0" w:lastRowFirstColumn="0" w:lastRowLastColumn="0"/>
+              <w:rPr>
+                <w:rFonts w:ascii="Calibri" w:eastAsia="Times New Roman" w:hAnsi="Calibri" w:cs="Calibri"/>
+                <w:b/>
+                <w:i/>
+                <w:color w:val="000000"/>
+                <w:sz w:val="20"/>
+                <w:szCs w:val="20"/>
+              </w:rPr>
+            </w:pPr>
+            <w:r>
+              <w:rPr>
+                <w:rFonts w:ascii="Calibri" w:eastAsia="Times New Roman" w:hAnsi="Calibri" w:cs="Calibri"/>
+                <w:b/>
+                <w:i/>
+                <w:color w:val="000000"/>
+                <w:sz w:val="20"/>
+                <w:szCs w:val="20"/>
+              </w:rPr>
+              <w:t>Validation</w:t>
+            </w:r>
+          </w:p>
+        </w:tc>
+        <w:tc>
+          <w:tcPr>
+            <w:tcW w:w="1437" w:type="dxa"/>
+            <w:vAlign w:val="center"/>
+            <w:hideMark/>
+          </w:tcPr>
+          <w:p>
+            <w:pPr>
+              <w:jc w:val="center"/>
+              <w:cnfStyle w:val="000000100000" w:firstRow="0" w:lastRow="0" w:firstColumn="0" w:lastColumn="0" w:oddVBand="0" w:evenVBand="0" w:oddHBand="1" w:evenHBand="0" w:firstRowFirstColumn="0" w:firstRowLastColumn="0" w:lastRowFirstColumn="0" w:lastRowLastColumn="0"/>
+              <w:rPr>
+                <w:rFonts w:ascii="Calibri" w:eastAsia="Times New Roman" w:hAnsi="Calibri" w:cs="Calibri"/>
+                <w:b/>
+                <w:i/>
+                <w:color w:val="000000"/>
+                <w:sz w:val="20"/>
+                <w:szCs w:val="20"/>
+              </w:rPr>
+            </w:pPr>
+            <w:r>
+              <w:rPr>
+                <w:rFonts w:ascii="Calibri" w:eastAsia="Times New Roman" w:hAnsi="Calibri" w:cs="Calibri"/>
+                <w:b/>
+                <w:i/>
+                <w:color w:val="000000"/>
+                <w:sz w:val="20"/>
+                <w:szCs w:val="20"/>
+              </w:rPr>
+              <w:t>Test</w:t>
+            </w:r>
+          </w:p>
+        </w:tc>
+        <w:tc>
+          <w:tcPr>
+            <w:tcW w:w="1559" w:type="dxa"/>
+            <w:vMerge/>
+            <w:vAlign w:val="center"/>
+            <w:hideMark/>
+          </w:tcPr>
+          <w:p>
+            <w:pPr>
+              <w:jc w:val="center"/>
+              <w:cnfStyle w:val="000000100000" w:firstRow="0" w:lastRow="0" w:firstColumn="0" w:lastColumn="0" w:oddVBand="0" w:evenVBand="0" w:oddHBand="1" w:evenHBand="0" w:firstRowFirstColumn="0" w:firstRowLastColumn="0" w:lastRowFirstColumn="0" w:lastRowLastColumn="0"/>
+              <w:rPr>
+                <w:rFonts w:ascii="Calibri" w:eastAsia="Times New Roman" w:hAnsi="Calibri" w:cs="Calibri"/>
+                <w:color w:val="000000"/>
+                <w:sz w:val="20"/>
+                <w:szCs w:val="20"/>
+              </w:rPr>
+            </w:pPr>
+          </w:p>
+        </w:tc>
+      </w:tr>
+      <w:tr>
+        <w:trPr>
+          <w:trHeight w:val="216"/>
+          <w:jc w:val="center"/>
+        </w:trPr>
+        <w:tc>
+          <w:tcPr>
+            <w:cnfStyle w:val="001000000000" w:firstRow="0" w:lastRow="0" w:firstColumn="1" w:lastColumn="0" w:oddVBand="0" w:evenVBand="0" w:oddHBand="0" w:evenHBand="0" w:firstRowFirstColumn="0" w:firstRowLastColumn="0" w:lastRowFirstColumn="0" w:lastRowLastColumn="0"/>
+            <w:tcW w:w="1647" w:type="dxa"/>
+            <w:vAlign w:val="center"/>
+            <w:hideMark/>
+          </w:tcPr>
+          <w:p>
+            <w:pPr>
+              <w:jc w:val="center"/>
+              <w:rPr>
+                <w:rFonts w:ascii="Calibri" w:eastAsia="Times New Roman" w:hAnsi="Calibri" w:cs="Calibri"/>
+                <w:color w:val="000000"/>
+                <w:sz w:val="20"/>
+                <w:szCs w:val="20"/>
+              </w:rPr>
+            </w:pPr>
+            <w:r>
+              <w:rPr>
+                <w:rFonts w:ascii="Calibri" w:eastAsia="Times New Roman" w:hAnsi="Calibri" w:cs="Calibri"/>
+                <w:color w:val="000000"/>
+                <w:sz w:val="20"/>
+                <w:szCs w:val="20"/>
+              </w:rPr>
+              <w:t>2</w:t>
+            </w:r>
+          </w:p>
+        </w:tc>
+        <w:tc>
+          <w:tcPr>
+            <w:tcW w:w="1628" w:type="dxa"/>
+            <w:vAlign w:val="center"/>
+            <w:hideMark/>
+          </w:tcPr>
+          <w:p>
+            <w:pPr>
+              <w:jc w:val="center"/>
+              <w:cnfStyle w:val="000000000000" w:firstRow="0" w:lastRow="0" w:firstColumn="0" w:lastColumn="0" w:oddVBand="0" w:evenVBand="0" w:oddHBand="0" w:evenHBand="0" w:firstRowFirstColumn="0" w:firstRowLastColumn="0" w:lastRowFirstColumn="0" w:lastRowLastColumn="0"/>
+              <w:rPr>
+                <w:rFonts w:ascii="Calibri" w:eastAsia="Times New Roman" w:hAnsi="Calibri" w:cs="Calibri"/>
+                <w:color w:val="000000"/>
+                <w:sz w:val="20"/>
+                <w:szCs w:val="20"/>
+              </w:rPr>
+            </w:pPr>
+            <w:r>
+              <w:rPr>
+                <w:rFonts w:ascii="Calibri" w:eastAsia="Times New Roman" w:hAnsi="Calibri" w:cs="Calibri"/>
+                <w:color w:val="000000"/>
+                <w:sz w:val="20"/>
+                <w:szCs w:val="20"/>
+              </w:rPr>
+              <w:t>30</w:t>
+            </w:r>
+          </w:p>
+        </w:tc>
+        <w:tc>
+          <w:tcPr>
+            <w:tcW w:w="1559" w:type="dxa"/>
+            <w:vAlign w:val="center"/>
+            <w:hideMark/>
+          </w:tcPr>
+          <w:p>
+            <w:pPr>
+              <w:jc w:val="center"/>
+              <w:cnfStyle w:val="000000000000" w:firstRow="0" w:lastRow="0" w:firstColumn="0" w:lastColumn="0" w:oddVBand="0" w:evenVBand="0" w:oddHBand="0" w:evenHBand="0" w:firstRowFirstColumn="0" w:firstRowLastColumn="0" w:lastRowFirstColumn="0" w:lastRowLastColumn="0"/>
+              <w:rPr>
+                <w:rFonts w:ascii="Calibri" w:eastAsia="Times New Roman" w:hAnsi="Calibri" w:cs="Calibri"/>
+                <w:color w:val="000000"/>
+                <w:sz w:val="20"/>
+                <w:szCs w:val="20"/>
+              </w:rPr>
+            </w:pPr>
+            <w:r>
+              <w:rPr>
+                <w:rFonts w:ascii="Calibri" w:eastAsia="Times New Roman" w:hAnsi="Calibri" w:cs="Calibri"/>
+                <w:color w:val="000000"/>
+                <w:sz w:val="20"/>
+                <w:szCs w:val="20"/>
+              </w:rPr>
+              <w:t>1.56E-02</w:t>
+            </w:r>
+          </w:p>
+        </w:tc>
+        <w:tc>
+          <w:tcPr>
+            <w:tcW w:w="1843" w:type="dxa"/>
+            <w:vAlign w:val="center"/>
+            <w:hideMark/>
+          </w:tcPr>
+          <w:p>
+            <w:pPr>
+              <w:jc w:val="center"/>
+              <w:cnfStyle w:val="000000000000" w:firstRow="0" w:lastRow="0" w:firstColumn="0" w:lastColumn="0" w:oddVBand="0" w:evenVBand="0" w:oddHBand="0" w:evenHBand="0" w:firstRowFirstColumn="0" w:firstRowLastColumn="0" w:lastRowFirstColumn="0" w:lastRowLastColumn="0"/>
+              <w:rPr>
+                <w:rFonts w:ascii="Calibri" w:eastAsia="Times New Roman" w:hAnsi="Calibri" w:cs="Calibri"/>
+                <w:color w:val="000000"/>
+                <w:sz w:val="20"/>
+                <w:szCs w:val="20"/>
+              </w:rPr>
+            </w:pPr>
+            <w:r>
+              <w:rPr>
+                <w:rFonts w:ascii="Calibri" w:eastAsia="Times New Roman" w:hAnsi="Calibri" w:cs="Calibri"/>
+                <w:color w:val="000000"/>
+                <w:sz w:val="20"/>
+                <w:szCs w:val="20"/>
+              </w:rPr>
+              <w:t>1.81E-02</w:t>
+            </w:r>
+          </w:p>
+        </w:tc>
+        <w:tc>
+          <w:tcPr>
+            <w:tcW w:w="1437" w:type="dxa"/>
+            <w:vAlign w:val="center"/>
+            <w:hideMark/>
+          </w:tcPr>
+          <w:p>
+            <w:pPr>
+              <w:jc w:val="center"/>
+              <w:cnfStyle w:val="000000000000" w:firstRow="0" w:lastRow="0" w:firstColumn="0" w:lastColumn="0" w:oddVBand="0" w:evenVBand="0" w:oddHBand="0" w:evenHBand="0" w:firstRowFirstColumn="0" w:firstRowLastColumn="0" w:lastRowFirstColumn="0" w:lastRowLastColumn="0"/>
+              <w:rPr>
+                <w:rFonts w:ascii="Calibri" w:eastAsia="Times New Roman" w:hAnsi="Calibri" w:cs="Calibri"/>
+                <w:color w:val="000000"/>
+                <w:sz w:val="20"/>
+                <w:szCs w:val="20"/>
+              </w:rPr>
+            </w:pPr>
+            <w:r>
+              <w:rPr>
+                <w:rFonts w:ascii="Calibri" w:eastAsia="Times New Roman" w:hAnsi="Calibri" w:cs="Calibri"/>
+                <w:color w:val="000000"/>
+                <w:sz w:val="20"/>
+                <w:szCs w:val="20"/>
+              </w:rPr>
+              <w:t>1.76E-02</w:t>
+            </w:r>
+          </w:p>
+        </w:tc>
+        <w:tc>
+          <w:tcPr>
+            <w:tcW w:w="1559" w:type="dxa"/>
+            <w:vAlign w:val="center"/>
+            <w:hideMark/>
+          </w:tcPr>
+          <w:p>
+            <w:pPr>
+              <w:jc w:val="center"/>
+              <w:cnfStyle w:val="000000000000" w:firstRow="0" w:lastRow="0" w:firstColumn="0" w:lastColumn="0" w:oddVBand="0" w:evenVBand="0" w:oddHBand="0" w:evenHBand="0" w:firstRowFirstColumn="0" w:firstRowLastColumn="0" w:lastRowFirstColumn="0" w:lastRowLastColumn="0"/>
+              <w:rPr>
+                <w:rFonts w:ascii="Calibri" w:eastAsia="Times New Roman" w:hAnsi="Calibri" w:cs="Calibri"/>
+                <w:color w:val="000000"/>
+                <w:sz w:val="20"/>
+                <w:szCs w:val="20"/>
+              </w:rPr>
+            </w:pPr>
+            <w:r>
+              <w:rPr>
+                <w:rFonts w:ascii="Calibri" w:eastAsia="Times New Roman" w:hAnsi="Calibri" w:cs="Calibri"/>
+                <w:color w:val="000000"/>
+                <w:sz w:val="20"/>
+                <w:szCs w:val="20"/>
+              </w:rPr>
+              <w:t>0.68677</w:t>
+            </w:r>
+          </w:p>
+        </w:tc>
+      </w:tr>
+      <w:tr>
+        <w:trPr>
+          <w:cnfStyle w:val="000000100000" w:firstRow="0" w:lastRow="0" w:firstColumn="0" w:lastColumn="0" w:oddVBand="0" w:evenVBand="0" w:oddHBand="1" w:evenHBand="0" w:firstRowFirstColumn="0" w:firstRowLastColumn="0" w:lastRowFirstColumn="0" w:lastRowLastColumn="0"/>
+          <w:trHeight w:val="216"/>
+          <w:jc w:val="center"/>
+        </w:trPr>
+        <w:tc>
+          <w:tcPr>
+            <w:cnfStyle w:val="001000000000" w:firstRow="0" w:lastRow="0" w:firstColumn="1" w:lastColumn="0" w:oddVBand="0" w:evenVBand="0" w:oddHBand="0" w:evenHBand="0" w:firstRowFirstColumn="0" w:firstRowLastColumn="0" w:lastRowFirstColumn="0" w:lastRowLastColumn="0"/>
+            <w:tcW w:w="1647" w:type="dxa"/>
+            <w:vAlign w:val="center"/>
+            <w:hideMark/>
+          </w:tcPr>
+          <w:p>
+            <w:pPr>
+              <w:jc w:val="center"/>
+              <w:rPr>
+                <w:rFonts w:ascii="Calibri" w:eastAsia="Times New Roman" w:hAnsi="Calibri" w:cs="Calibri"/>
+                <w:color w:val="000000"/>
+                <w:sz w:val="20"/>
+                <w:szCs w:val="20"/>
+              </w:rPr>
+            </w:pPr>
+            <w:r>
+              <w:rPr>
+                <w:rFonts w:ascii="Calibri" w:eastAsia="Times New Roman" w:hAnsi="Calibri" w:cs="Calibri"/>
+                <w:color w:val="000000"/>
+                <w:sz w:val="20"/>
+                <w:szCs w:val="20"/>
+              </w:rPr>
+              <w:t>3</w:t>
+            </w:r>
+          </w:p>
+        </w:tc>
+        <w:tc>
+          <w:tcPr>
+            <w:tcW w:w="1628" w:type="dxa"/>
+            <w:vAlign w:val="center"/>
+            <w:hideMark/>
+          </w:tcPr>
+          <w:p>
+            <w:pPr>
+              <w:jc w:val="center"/>
+              <w:cnfStyle w:val="000000100000" w:firstRow="0" w:lastRow="0" w:firstColumn="0" w:lastColumn="0" w:oddVBand="0" w:evenVBand="0" w:oddHBand="1" w:evenHBand="0" w:firstRowFirstColumn="0" w:firstRowLastColumn="0" w:lastRowFirstColumn="0" w:lastRowLastColumn="0"/>
+              <w:rPr>
+                <w:rFonts w:ascii="Calibri" w:eastAsia="Times New Roman" w:hAnsi="Calibri" w:cs="Calibri"/>
+                <w:color w:val="000000"/>
+                <w:sz w:val="20"/>
+                <w:szCs w:val="20"/>
+              </w:rPr>
+            </w:pPr>
+            <w:r>
+              <w:rPr>
+                <w:rFonts w:ascii="Calibri" w:eastAsia="Times New Roman" w:hAnsi="Calibri" w:cs="Calibri"/>
+                <w:color w:val="000000"/>
+                <w:sz w:val="20"/>
+                <w:szCs w:val="20"/>
+              </w:rPr>
+              <w:t>30</w:t>
+            </w:r>
+          </w:p>
+        </w:tc>
+        <w:tc>
+          <w:tcPr>
+            <w:tcW w:w="1559" w:type="dxa"/>
+            <w:vAlign w:val="center"/>
+            <w:hideMark/>
+          </w:tcPr>
+          <w:p>
+            <w:pPr>
+              <w:jc w:val="center"/>
+              <w:cnfStyle w:val="000000100000" w:firstRow="0" w:lastRow="0" w:firstColumn="0" w:lastColumn="0" w:oddVBand="0" w:evenVBand="0" w:oddHBand="1" w:evenHBand="0" w:firstRowFirstColumn="0" w:firstRowLastColumn="0" w:lastRowFirstColumn="0" w:lastRowLastColumn="0"/>
+              <w:rPr>
+                <w:rFonts w:ascii="Calibri" w:eastAsia="Times New Roman" w:hAnsi="Calibri" w:cs="Calibri"/>
+                <w:color w:val="000000"/>
+                <w:sz w:val="20"/>
+                <w:szCs w:val="20"/>
+              </w:rPr>
+            </w:pPr>
+            <w:r>
+              <w:rPr>
+                <w:rFonts w:ascii="Calibri" w:eastAsia="Times New Roman" w:hAnsi="Calibri" w:cs="Calibri"/>
+                <w:color w:val="000000"/>
+                <w:sz w:val="20"/>
+                <w:szCs w:val="20"/>
+              </w:rPr>
+              <w:t>1.56E-02</w:t>
+            </w:r>
+          </w:p>
+        </w:tc>
+        <w:tc>
+          <w:tcPr>
+            <w:tcW w:w="1843" w:type="dxa"/>
+            <w:vAlign w:val="center"/>
+            <w:hideMark/>
+          </w:tcPr>
+          <w:p>
+            <w:pPr>
+              <w:jc w:val="center"/>
+              <w:cnfStyle w:val="000000100000" w:firstRow="0" w:lastRow="0" w:firstColumn="0" w:lastColumn="0" w:oddVBand="0" w:evenVBand="0" w:oddHBand="1" w:evenHBand="0" w:firstRowFirstColumn="0" w:firstRowLastColumn="0" w:lastRowFirstColumn="0" w:lastRowLastColumn="0"/>
+              <w:rPr>
+                <w:rFonts w:ascii="Calibri" w:eastAsia="Times New Roman" w:hAnsi="Calibri" w:cs="Calibri"/>
+                <w:color w:val="000000"/>
+                <w:sz w:val="20"/>
+                <w:szCs w:val="20"/>
+              </w:rPr>
+            </w:pPr>
+            <w:r>
+              <w:rPr>
+                <w:rFonts w:ascii="Calibri" w:eastAsia="Times New Roman" w:hAnsi="Calibri" w:cs="Calibri"/>
+                <w:color w:val="000000"/>
+                <w:sz w:val="20"/>
+                <w:szCs w:val="20"/>
+              </w:rPr>
+              <w:t>1.63E-02</w:t>
+            </w:r>
+          </w:p>
+        </w:tc>
+        <w:tc>
+          <w:tcPr>
+            <w:tcW w:w="1437" w:type="dxa"/>
+            <w:vAlign w:val="center"/>
+            <w:hideMark/>
+          </w:tcPr>
+          <w:p>
+            <w:pPr>
+              <w:jc w:val="center"/>
+              <w:cnfStyle w:val="000000100000" w:firstRow="0" w:lastRow="0" w:firstColumn="0" w:lastColumn="0" w:oddVBand="0" w:evenVBand="0" w:oddHBand="1" w:evenHBand="0" w:firstRowFirstColumn="0" w:firstRowLastColumn="0" w:lastRowFirstColumn="0" w:lastRowLastColumn="0"/>
+              <w:rPr>
+                <w:rFonts w:ascii="Calibri" w:eastAsia="Times New Roman" w:hAnsi="Calibri" w:cs="Calibri"/>
+                <w:color w:val="000000"/>
+                <w:sz w:val="20"/>
+                <w:szCs w:val="20"/>
+              </w:rPr>
+            </w:pPr>
+            <w:r>
+              <w:rPr>
+                <w:rFonts w:ascii="Calibri" w:eastAsia="Times New Roman" w:hAnsi="Calibri" w:cs="Calibri"/>
+                <w:color w:val="000000"/>
+                <w:sz w:val="20"/>
+                <w:szCs w:val="20"/>
+              </w:rPr>
+              <w:t>1.81E-02</w:t>
+            </w:r>
+          </w:p>
+        </w:tc>
+        <w:tc>
+          <w:tcPr>
+            <w:tcW w:w="1559" w:type="dxa"/>
+            <w:vAlign w:val="center"/>
+            <w:hideMark/>
+          </w:tcPr>
+          <w:p>
+            <w:pPr>
+              <w:jc w:val="center"/>
+              <w:cnfStyle w:val="000000100000" w:firstRow="0" w:lastRow="0" w:firstColumn="0" w:lastColumn="0" w:oddVBand="0" w:evenVBand="0" w:oddHBand="1" w:evenHBand="0" w:firstRowFirstColumn="0" w:firstRowLastColumn="0" w:lastRowFirstColumn="0" w:lastRowLastColumn="0"/>
+              <w:rPr>
+                <w:rFonts w:ascii="Calibri" w:eastAsia="Times New Roman" w:hAnsi="Calibri" w:cs="Calibri"/>
+                <w:color w:val="000000"/>
+                <w:sz w:val="20"/>
+                <w:szCs w:val="20"/>
+              </w:rPr>
+            </w:pPr>
+            <w:r>
+              <w:rPr>
+                <w:rFonts w:ascii="Calibri" w:eastAsia="Times New Roman" w:hAnsi="Calibri" w:cs="Calibri"/>
+                <w:color w:val="000000"/>
+                <w:sz w:val="20"/>
+                <w:szCs w:val="20"/>
+              </w:rPr>
+              <w:t>0.70946</w:t>
+            </w:r>
+          </w:p>
+        </w:tc>
+      </w:tr>
+      <w:tr>
+        <w:trPr>
+          <w:trHeight w:val="216"/>
+          <w:jc w:val="center"/>
+        </w:trPr>
+        <w:tc>
+          <w:tcPr>
+            <w:cnfStyle w:val="001000000000" w:firstRow="0" w:lastRow="0" w:firstColumn="1" w:lastColumn="0" w:oddVBand="0" w:evenVBand="0" w:oddHBand="0" w:evenHBand="0" w:firstRowFirstColumn="0" w:firstRowLastColumn="0" w:lastRowFirstColumn="0" w:lastRowLastColumn="0"/>
+            <w:tcW w:w="1647" w:type="dxa"/>
+            <w:vAlign w:val="center"/>
+            <w:hideMark/>
+          </w:tcPr>
+          <w:p>
+            <w:pPr>
+              <w:jc w:val="center"/>
+              <w:rPr>
+                <w:rFonts w:ascii="Calibri" w:eastAsia="Times New Roman" w:hAnsi="Calibri" w:cs="Calibri"/>
+                <w:color w:val="000000"/>
+                <w:sz w:val="20"/>
+                <w:szCs w:val="20"/>
+              </w:rPr>
+            </w:pPr>
+            <w:r>
+              <w:rPr>
+                <w:rFonts w:ascii="Calibri" w:eastAsia="Times New Roman" w:hAnsi="Calibri" w:cs="Calibri"/>
+                <w:color w:val="000000"/>
+                <w:sz w:val="20"/>
+                <w:szCs w:val="20"/>
+              </w:rPr>
+              <w:t>4</w:t>
+            </w:r>
+          </w:p>
+        </w:tc>
+        <w:tc>
+          <w:tcPr>
+            <w:tcW w:w="1628" w:type="dxa"/>
+            <w:vAlign w:val="center"/>
+            <w:hideMark/>
+          </w:tcPr>
+          <w:p>
+            <w:pPr>
+              <w:jc w:val="center"/>
+              <w:cnfStyle w:val="000000000000" w:firstRow="0" w:lastRow="0" w:firstColumn="0" w:lastColumn="0" w:oddVBand="0" w:evenVBand="0" w:oddHBand="0" w:evenHBand="0" w:firstRowFirstColumn="0" w:firstRowLastColumn="0" w:lastRowFirstColumn="0" w:lastRowLastColumn="0"/>
+              <w:rPr>
+                <w:rFonts w:ascii="Calibri" w:eastAsia="Times New Roman" w:hAnsi="Calibri" w:cs="Calibri"/>
+                <w:color w:val="000000"/>
+                <w:sz w:val="20"/>
+                <w:szCs w:val="20"/>
+              </w:rPr>
+            </w:pPr>
+            <w:r>
+              <w:rPr>
+                <w:rFonts w:ascii="Calibri" w:eastAsia="Times New Roman" w:hAnsi="Calibri" w:cs="Calibri"/>
+                <w:color w:val="000000"/>
+                <w:sz w:val="20"/>
+                <w:szCs w:val="20"/>
+              </w:rPr>
+              <w:t>10</w:t>
+            </w:r>
+          </w:p>
+        </w:tc>
+        <w:tc>
+          <w:tcPr>
+            <w:tcW w:w="1559" w:type="dxa"/>
+            <w:vAlign w:val="center"/>
+            <w:hideMark/>
+          </w:tcPr>
+          <w:p>
+            <w:pPr>
+              <w:jc w:val="center"/>
+              <w:cnfStyle w:val="000000000000" w:firstRow="0" w:lastRow="0" w:firstColumn="0" w:lastColumn="0" w:oddVBand="0" w:evenVBand="0" w:oddHBand="0" w:evenHBand="0" w:firstRowFirstColumn="0" w:firstRowLastColumn="0" w:lastRowFirstColumn="0" w:lastRowLastColumn="0"/>
+              <w:rPr>
+                <w:rFonts w:ascii="Calibri" w:eastAsia="Times New Roman" w:hAnsi="Calibri" w:cs="Calibri"/>
+                <w:color w:val="000000"/>
+                <w:sz w:val="20"/>
+                <w:szCs w:val="20"/>
+              </w:rPr>
+            </w:pPr>
+            <w:r>
+              <w:rPr>
+                <w:rFonts w:ascii="Calibri" w:eastAsia="Times New Roman" w:hAnsi="Calibri" w:cs="Calibri"/>
+                <w:color w:val="000000"/>
+                <w:sz w:val="20"/>
+                <w:szCs w:val="20"/>
+              </w:rPr>
+              <w:t>1.78E-02</w:t>
+            </w:r>
+          </w:p>
+        </w:tc>
+        <w:tc>
+          <w:tcPr>
+            <w:tcW w:w="1843" w:type="dxa"/>
+            <w:vAlign w:val="center"/>
+            <w:hideMark/>
+          </w:tcPr>
+          <w:p>
+            <w:pPr>
+              <w:jc w:val="center"/>
+              <w:cnfStyle w:val="000000000000" w:firstRow="0" w:lastRow="0" w:firstColumn="0" w:lastColumn="0" w:oddVBand="0" w:evenVBand="0" w:oddHBand="0" w:evenHBand="0" w:firstRowFirstColumn="0" w:firstRowLastColumn="0" w:lastRowFirstColumn="0" w:lastRowLastColumn="0"/>
+              <w:rPr>
+                <w:rFonts w:ascii="Calibri" w:eastAsia="Times New Roman" w:hAnsi="Calibri" w:cs="Calibri"/>
+                <w:color w:val="000000"/>
+                <w:sz w:val="20"/>
+                <w:szCs w:val="20"/>
+              </w:rPr>
+            </w:pPr>
+            <w:r>
+              <w:rPr>
+                <w:rFonts w:ascii="Calibri" w:eastAsia="Times New Roman" w:hAnsi="Calibri" w:cs="Calibri"/>
+                <w:color w:val="000000"/>
+                <w:sz w:val="20"/>
+                <w:szCs w:val="20"/>
+              </w:rPr>
+              <w:t>1.48E-02</w:t>
+            </w:r>
+          </w:p>
+        </w:tc>
+        <w:tc>
+          <w:tcPr>
+            <w:tcW w:w="1437" w:type="dxa"/>
+            <w:vAlign w:val="center"/>
+            <w:hideMark/>
+          </w:tcPr>
+          <w:p>
+            <w:pPr>
+              <w:jc w:val="center"/>
+              <w:cnfStyle w:val="000000000000" w:firstRow="0" w:lastRow="0" w:firstColumn="0" w:lastColumn="0" w:oddVBand="0" w:evenVBand="0" w:oddHBand="0" w:evenHBand="0" w:firstRowFirstColumn="0" w:firstRowLastColumn="0" w:lastRowFirstColumn="0" w:lastRowLastColumn="0"/>
+              <w:rPr>
+                <w:rFonts w:ascii="Calibri" w:eastAsia="Times New Roman" w:hAnsi="Calibri" w:cs="Calibri"/>
+                <w:color w:val="000000"/>
+                <w:sz w:val="20"/>
+                <w:szCs w:val="20"/>
+              </w:rPr>
+            </w:pPr>
+            <w:r>
+              <w:rPr>
+                <w:rFonts w:ascii="Calibri" w:eastAsia="Times New Roman" w:hAnsi="Calibri" w:cs="Calibri"/>
+                <w:color w:val="000000"/>
+                <w:sz w:val="20"/>
+                <w:szCs w:val="20"/>
+              </w:rPr>
+              <w:t>1.21E-02</w:t>
+            </w:r>
+          </w:p>
+        </w:tc>
+        <w:tc>
+          <w:tcPr>
+            <w:tcW w:w="1559" w:type="dxa"/>
+            <w:vAlign w:val="center"/>
+            <w:hideMark/>
+          </w:tcPr>
+          <w:p>
+            <w:pPr>
+              <w:jc w:val="center"/>
+              <w:cnfStyle w:val="000000000000" w:firstRow="0" w:lastRow="0" w:firstColumn="0" w:lastColumn="0" w:oddVBand="0" w:evenVBand="0" w:oddHBand="0" w:evenHBand="0" w:firstRowFirstColumn="0" w:firstRowLastColumn="0" w:lastRowFirstColumn="0" w:lastRowLastColumn="0"/>
+              <w:rPr>
+                <w:rFonts w:ascii="Calibri" w:eastAsia="Times New Roman" w:hAnsi="Calibri" w:cs="Calibri"/>
+                <w:color w:val="000000"/>
+                <w:sz w:val="20"/>
+                <w:szCs w:val="20"/>
+              </w:rPr>
+            </w:pPr>
+            <w:r>
+              <w:rPr>
+                <w:rFonts w:ascii="Calibri" w:eastAsia="Times New Roman" w:hAnsi="Calibri" w:cs="Calibri"/>
+                <w:color w:val="000000"/>
+                <w:sz w:val="20"/>
+                <w:szCs w:val="20"/>
+              </w:rPr>
+              <w:t>0.70344</w:t>
+            </w:r>
+          </w:p>
+        </w:tc>
+      </w:tr>
+      <w:tr>
+        <w:trPr>
+          <w:cnfStyle w:val="000000100000" w:firstRow="0" w:lastRow="0" w:firstColumn="0" w:lastColumn="0" w:oddVBand="0" w:evenVBand="0" w:oddHBand="1" w:evenHBand="0" w:firstRowFirstColumn="0" w:firstRowLastColumn="0" w:lastRowFirstColumn="0" w:lastRowLastColumn="0"/>
+          <w:trHeight w:val="216"/>
+          <w:jc w:val="center"/>
+        </w:trPr>
+        <w:tc>
+          <w:tcPr>
+            <w:cnfStyle w:val="001000000000" w:firstRow="0" w:lastRow="0" w:firstColumn="1" w:lastColumn="0" w:oddVBand="0" w:evenVBand="0" w:oddHBand="0" w:evenHBand="0" w:firstRowFirstColumn="0" w:firstRowLastColumn="0" w:lastRowFirstColumn="0" w:lastRowLastColumn="0"/>
+            <w:tcW w:w="1647" w:type="dxa"/>
+            <w:vAlign w:val="center"/>
+            <w:hideMark/>
+          </w:tcPr>
+          <w:p>
+            <w:pPr>
+              <w:jc w:val="center"/>
+              <w:rPr>
+                <w:rFonts w:ascii="Calibri" w:eastAsia="Times New Roman" w:hAnsi="Calibri" w:cs="Calibri"/>
+                <w:color w:val="000000"/>
+                <w:sz w:val="20"/>
+                <w:szCs w:val="20"/>
+              </w:rPr>
+            </w:pPr>
+            <w:r>
+              <w:rPr>
+                <w:rFonts w:ascii="Calibri" w:eastAsia="Times New Roman" w:hAnsi="Calibri" w:cs="Calibri"/>
+                <w:color w:val="000000"/>
+                <w:sz w:val="20"/>
+                <w:szCs w:val="20"/>
+              </w:rPr>
+              <w:t>5</w:t>
+            </w:r>
+          </w:p>
+        </w:tc>
+        <w:tc>
+          <w:tcPr>
+            <w:tcW w:w="1628" w:type="dxa"/>
+            <w:vAlign w:val="center"/>
+            <w:hideMark/>
+          </w:tcPr>
+          <w:p>
+            <w:pPr>
+              <w:jc w:val="center"/>
+              <w:cnfStyle w:val="000000100000" w:firstRow="0" w:lastRow="0" w:firstColumn="0" w:lastColumn="0" w:oddVBand="0" w:evenVBand="0" w:oddHBand="1" w:evenHBand="0" w:firstRowFirstColumn="0" w:firstRowLastColumn="0" w:lastRowFirstColumn="0" w:lastRowLastColumn="0"/>
+              <w:rPr>
+                <w:rFonts w:ascii="Calibri" w:eastAsia="Times New Roman" w:hAnsi="Calibri" w:cs="Calibri"/>
+                <w:color w:val="000000"/>
+                <w:sz w:val="20"/>
+                <w:szCs w:val="20"/>
+              </w:rPr>
+            </w:pPr>
+            <w:r>
+              <w:rPr>
+                <w:rFonts w:ascii="Calibri" w:eastAsia="Times New Roman" w:hAnsi="Calibri" w:cs="Calibri"/>
+                <w:color w:val="000000"/>
+                <w:sz w:val="20"/>
+                <w:szCs w:val="20"/>
+              </w:rPr>
+              <w:t>35</w:t>
+            </w:r>
+          </w:p>
+        </w:tc>
+        <w:tc>
+          <w:tcPr>
+            <w:tcW w:w="1559" w:type="dxa"/>
+            <w:vAlign w:val="center"/>
+            <w:hideMark/>
+          </w:tcPr>
+          <w:p>
+            <w:pPr>
+              <w:jc w:val="center"/>
+              <w:cnfStyle w:val="000000100000" w:firstRow="0" w:lastRow="0" w:firstColumn="0" w:lastColumn="0" w:oddVBand="0" w:evenVBand="0" w:oddHBand="1" w:evenHBand="0" w:firstRowFirstColumn="0" w:firstRowLastColumn="0" w:lastRowFirstColumn="0" w:lastRowLastColumn="0"/>
+              <w:rPr>
+                <w:rFonts w:ascii="Calibri" w:eastAsia="Times New Roman" w:hAnsi="Calibri" w:cs="Calibri"/>
+                <w:color w:val="000000"/>
+                <w:sz w:val="20"/>
+                <w:szCs w:val="20"/>
+              </w:rPr>
+            </w:pPr>
+            <w:r>
+              <w:rPr>
+                <w:rFonts w:ascii="Calibri" w:eastAsia="Times New Roman" w:hAnsi="Calibri" w:cs="Calibri"/>
+                <w:color w:val="000000"/>
+                <w:sz w:val="20"/>
+                <w:szCs w:val="20"/>
+              </w:rPr>
+              <w:t>1.63E-02</w:t>
+            </w:r>
+          </w:p>
+        </w:tc>
+        <w:tc>
+          <w:tcPr>
+            <w:tcW w:w="1843" w:type="dxa"/>
+            <w:vAlign w:val="center"/>
+            <w:hideMark/>
+          </w:tcPr>
+          <w:p>
+            <w:pPr>
+              <w:jc w:val="center"/>
+              <w:cnfStyle w:val="000000100000" w:firstRow="0" w:lastRow="0" w:firstColumn="0" w:lastColumn="0" w:oddVBand="0" w:evenVBand="0" w:oddHBand="1" w:evenHBand="0" w:firstRowFirstColumn="0" w:firstRowLastColumn="0" w:lastRowFirstColumn="0" w:lastRowLastColumn="0"/>
+              <w:rPr>
+                <w:rFonts w:ascii="Calibri" w:eastAsia="Times New Roman" w:hAnsi="Calibri" w:cs="Calibri"/>
+                <w:color w:val="000000"/>
+                <w:sz w:val="20"/>
+                <w:szCs w:val="20"/>
+              </w:rPr>
+            </w:pPr>
+            <w:r>
+              <w:rPr>
+                <w:rFonts w:ascii="Calibri" w:eastAsia="Times New Roman" w:hAnsi="Calibri" w:cs="Calibri"/>
+                <w:color w:val="000000"/>
+                <w:sz w:val="20"/>
+                <w:szCs w:val="20"/>
+              </w:rPr>
+              <w:t>1.82E-02</w:t>
+            </w:r>
+          </w:p>
+        </w:tc>
+        <w:tc>
+          <w:tcPr>
+            <w:tcW w:w="1437" w:type="dxa"/>
+            <w:vAlign w:val="center"/>
+            <w:hideMark/>
+          </w:tcPr>
+          <w:p>
+            <w:pPr>
+              <w:jc w:val="center"/>
+              <w:cnfStyle w:val="000000100000" w:firstRow="0" w:lastRow="0" w:firstColumn="0" w:lastColumn="0" w:oddVBand="0" w:evenVBand="0" w:oddHBand="1" w:evenHBand="0" w:firstRowFirstColumn="0" w:firstRowLastColumn="0" w:lastRowFirstColumn="0" w:lastRowLastColumn="0"/>
+              <w:rPr>
+                <w:rFonts w:ascii="Calibri" w:eastAsia="Times New Roman" w:hAnsi="Calibri" w:cs="Calibri"/>
+                <w:color w:val="000000"/>
+                <w:sz w:val="20"/>
+                <w:szCs w:val="20"/>
+              </w:rPr>
+            </w:pPr>
+            <w:r>
+              <w:rPr>
+                <w:rFonts w:ascii="Calibri" w:eastAsia="Times New Roman" w:hAnsi="Calibri" w:cs="Calibri"/>
+                <w:color w:val="000000"/>
+                <w:sz w:val="20"/>
+                <w:szCs w:val="20"/>
+              </w:rPr>
+              <w:t>1.93E-02</w:t>
+            </w:r>
+          </w:p>
+        </w:tc>
+        <w:tc>
+          <w:tcPr>
+            <w:tcW w:w="1559" w:type="dxa"/>
+            <w:vAlign w:val="center"/>
+            <w:hideMark/>
+          </w:tcPr>
+          <w:p>
+            <w:pPr>
+              <w:jc w:val="center"/>
+              <w:cnfStyle w:val="000000100000" w:firstRow="0" w:lastRow="0" w:firstColumn="0" w:lastColumn="0" w:oddVBand="0" w:evenVBand="0" w:oddHBand="1" w:evenHBand="0" w:firstRowFirstColumn="0" w:firstRowLastColumn="0" w:lastRowFirstColumn="0" w:lastRowLastColumn="0"/>
+              <w:rPr>
+                <w:rFonts w:ascii="Calibri" w:eastAsia="Times New Roman" w:hAnsi="Calibri" w:cs="Calibri"/>
+                <w:color w:val="000000"/>
+                <w:sz w:val="20"/>
+                <w:szCs w:val="20"/>
+              </w:rPr>
+            </w:pPr>
+            <w:r>
+              <w:rPr>
+                <w:rFonts w:ascii="Calibri" w:eastAsia="Times New Roman" w:hAnsi="Calibri" w:cs="Calibri"/>
+                <w:color w:val="000000"/>
+                <w:sz w:val="20"/>
+                <w:szCs w:val="20"/>
+              </w:rPr>
+              <w:t>0.73175</w:t>
+            </w:r>
+          </w:p>
+        </w:tc>
+      </w:tr>
+      <w:tr>
+        <w:trPr>
+          <w:trHeight w:val="216"/>
+          <w:jc w:val="center"/>
+        </w:trPr>
+        <w:tc>
+          <w:tcPr>
+            <w:cnfStyle w:val="001000000000" w:firstRow="0" w:lastRow="0" w:firstColumn="1" w:lastColumn="0" w:oddVBand="0" w:evenVBand="0" w:oddHBand="0" w:evenHBand="0" w:firstRowFirstColumn="0" w:firstRowLastColumn="0" w:lastRowFirstColumn="0" w:lastRowLastColumn="0"/>
+            <w:tcW w:w="1647" w:type="dxa"/>
+            <w:vAlign w:val="center"/>
+            <w:hideMark/>
+          </w:tcPr>
+          <w:p>
+            <w:pPr>
+              <w:jc w:val="center"/>
+              <w:rPr>
+                <w:rFonts w:ascii="Calibri" w:eastAsia="Times New Roman" w:hAnsi="Calibri" w:cs="Calibri"/>
+                <w:color w:val="000000"/>
+                <w:sz w:val="20"/>
+                <w:szCs w:val="20"/>
+              </w:rPr>
+            </w:pPr>
+            <w:r>
+              <w:rPr>
+                <w:rFonts w:ascii="Calibri" w:eastAsia="Times New Roman" w:hAnsi="Calibri" w:cs="Calibri"/>
+                <w:color w:val="000000"/>
+                <w:sz w:val="20"/>
+                <w:szCs w:val="20"/>
+              </w:rPr>
+              <w:t>6</w:t>
+            </w:r>
+          </w:p>
+        </w:tc>
+        <w:tc>
+          <w:tcPr>
+            <w:tcW w:w="1628" w:type="dxa"/>
+            <w:vAlign w:val="center"/>
+            <w:hideMark/>
+          </w:tcPr>
+          <w:p>
+            <w:pPr>
+              <w:jc w:val="center"/>
+              <w:cnfStyle w:val="000000000000" w:firstRow="0" w:lastRow="0" w:firstColumn="0" w:lastColumn="0" w:oddVBand="0" w:evenVBand="0" w:oddHBand="0" w:evenHBand="0" w:firstRowFirstColumn="0" w:firstRowLastColumn="0" w:lastRowFirstColumn="0" w:lastRowLastColumn="0"/>
+              <w:rPr>
+                <w:rFonts w:ascii="Calibri" w:eastAsia="Times New Roman" w:hAnsi="Calibri" w:cs="Calibri"/>
+                <w:color w:val="000000"/>
+                <w:sz w:val="20"/>
+                <w:szCs w:val="20"/>
+              </w:rPr>
+            </w:pPr>
+            <w:r>
+              <w:rPr>
+                <w:rFonts w:ascii="Calibri" w:eastAsia="Times New Roman" w:hAnsi="Calibri" w:cs="Calibri"/>
+                <w:color w:val="000000"/>
+                <w:sz w:val="20"/>
+                <w:szCs w:val="20"/>
+              </w:rPr>
+              <w:t>15</w:t>
+            </w:r>
+          </w:p>
+        </w:tc>
+        <w:tc>
+          <w:tcPr>
+            <w:tcW w:w="1559" w:type="dxa"/>
+            <w:vAlign w:val="center"/>
+            <w:hideMark/>
+          </w:tcPr>
+          <w:p>
+            <w:pPr>
+              <w:jc w:val="center"/>
+              <w:cnfStyle w:val="000000000000" w:firstRow="0" w:lastRow="0" w:firstColumn="0" w:lastColumn="0" w:oddVBand="0" w:evenVBand="0" w:oddHBand="0" w:evenHBand="0" w:firstRowFirstColumn="0" w:firstRowLastColumn="0" w:lastRowFirstColumn="0" w:lastRowLastColumn="0"/>
+              <w:rPr>
+                <w:rFonts w:ascii="Calibri" w:eastAsia="Times New Roman" w:hAnsi="Calibri" w:cs="Calibri"/>
+                <w:color w:val="000000"/>
+                <w:sz w:val="20"/>
+                <w:szCs w:val="20"/>
+              </w:rPr>
+            </w:pPr>
+            <w:r>
+              <w:rPr>
+                <w:rFonts w:ascii="Calibri" w:eastAsia="Times New Roman" w:hAnsi="Calibri" w:cs="Calibri"/>
+                <w:color w:val="000000"/>
+                <w:sz w:val="20"/>
+                <w:szCs w:val="20"/>
+              </w:rPr>
+              <w:t>1.67E-02</w:t>
+            </w:r>
+          </w:p>
+        </w:tc>
+        <w:tc>
+          <w:tcPr>
+            <w:tcW w:w="1843" w:type="dxa"/>
+            <w:vAlign w:val="center"/>
+            <w:hideMark/>
+          </w:tcPr>
+          <w:p>
+            <w:pPr>
+              <w:jc w:val="center"/>
+              <w:cnfStyle w:val="000000000000" w:firstRow="0" w:lastRow="0" w:firstColumn="0" w:lastColumn="0" w:oddVBand="0" w:evenVBand="0" w:oddHBand="0" w:evenHBand="0" w:firstRowFirstColumn="0" w:firstRowLastColumn="0" w:lastRowFirstColumn="0" w:lastRowLastColumn="0"/>
+              <w:rPr>
+                <w:rFonts w:ascii="Calibri" w:eastAsia="Times New Roman" w:hAnsi="Calibri" w:cs="Calibri"/>
+                <w:color w:val="000000"/>
+                <w:sz w:val="20"/>
+                <w:szCs w:val="20"/>
+              </w:rPr>
+            </w:pPr>
+            <w:r>
+              <w:rPr>
+                <w:rFonts w:ascii="Calibri" w:eastAsia="Times New Roman" w:hAnsi="Calibri" w:cs="Calibri"/>
+                <w:color w:val="000000"/>
+                <w:sz w:val="20"/>
+                <w:szCs w:val="20"/>
+              </w:rPr>
+              <w:t>1.97E-02</w:t>
+            </w:r>
+          </w:p>
+        </w:tc>
+        <w:tc>
+          <w:tcPr>
+            <w:tcW w:w="1437" w:type="dxa"/>
+            <w:vAlign w:val="center"/>
+            <w:hideMark/>
+          </w:tcPr>
+          <w:p>
+            <w:pPr>
+              <w:jc w:val="center"/>
+              <w:cnfStyle w:val="000000000000" w:firstRow="0" w:lastRow="0" w:firstColumn="0" w:lastColumn="0" w:oddVBand="0" w:evenVBand="0" w:oddHBand="0" w:evenHBand="0" w:firstRowFirstColumn="0" w:firstRowLastColumn="0" w:lastRowFirstColumn="0" w:lastRowLastColumn="0"/>
+              <w:rPr>
+                <w:rFonts w:ascii="Calibri" w:eastAsia="Times New Roman" w:hAnsi="Calibri" w:cs="Calibri"/>
+                <w:color w:val="000000"/>
+                <w:sz w:val="20"/>
+                <w:szCs w:val="20"/>
+              </w:rPr>
+            </w:pPr>
+            <w:r>
+              <w:rPr>
+                <w:rFonts w:ascii="Calibri" w:eastAsia="Times New Roman" w:hAnsi="Calibri" w:cs="Calibri"/>
+                <w:color w:val="000000"/>
+                <w:sz w:val="20"/>
+                <w:szCs w:val="20"/>
+              </w:rPr>
+              <w:t>1.00E-02</w:t>
+            </w:r>
+          </w:p>
+        </w:tc>
+        <w:tc>
+          <w:tcPr>
+            <w:tcW w:w="1559" w:type="dxa"/>
+            <w:vAlign w:val="center"/>
+            <w:hideMark/>
+          </w:tcPr>
+          <w:p>
+            <w:pPr>
+              <w:jc w:val="center"/>
+              <w:cnfStyle w:val="000000000000" w:firstRow="0" w:lastRow="0" w:firstColumn="0" w:lastColumn="0" w:oddVBand="0" w:evenVBand="0" w:oddHBand="0" w:evenHBand="0" w:firstRowFirstColumn="0" w:firstRowLastColumn="0" w:lastRowFirstColumn="0" w:lastRowLastColumn="0"/>
+              <w:rPr>
+                <w:rFonts w:ascii="Calibri" w:eastAsia="Times New Roman" w:hAnsi="Calibri" w:cs="Calibri"/>
+                <w:color w:val="000000"/>
+                <w:sz w:val="20"/>
+                <w:szCs w:val="20"/>
+              </w:rPr>
+            </w:pPr>
+            <w:r>
+              <w:rPr>
+                <w:rFonts w:ascii="Calibri" w:eastAsia="Times New Roman" w:hAnsi="Calibri" w:cs="Calibri"/>
+                <w:color w:val="000000"/>
+                <w:sz w:val="20"/>
+                <w:szCs w:val="20"/>
+              </w:rPr>
+              <w:t>0.73333</w:t>
+            </w:r>
+          </w:p>
+        </w:tc>
+      </w:tr>
+      <w:tr>
+        <w:trPr>
+          <w:cnfStyle w:val="000000100000" w:firstRow="0" w:lastRow="0" w:firstColumn="0" w:lastColumn="0" w:oddVBand="0" w:evenVBand="0" w:oddHBand="1" w:evenHBand="0" w:firstRowFirstColumn="0" w:firstRowLastColumn="0" w:lastRowFirstColumn="0" w:lastRowLastColumn="0"/>
+          <w:trHeight w:val="216"/>
+          <w:jc w:val="center"/>
+        </w:trPr>
+        <w:tc>
+          <w:tcPr>
+            <w:cnfStyle w:val="001000000000" w:firstRow="0" w:lastRow="0" w:firstColumn="1" w:lastColumn="0" w:oddVBand="0" w:evenVBand="0" w:oddHBand="0" w:evenHBand="0" w:firstRowFirstColumn="0" w:firstRowLastColumn="0" w:lastRowFirstColumn="0" w:lastRowLastColumn="0"/>
+            <w:tcW w:w="1647" w:type="dxa"/>
+            <w:vAlign w:val="center"/>
+            <w:hideMark/>
+          </w:tcPr>
+          <w:p>
+            <w:pPr>
+              <w:jc w:val="center"/>
+              <w:rPr>
+                <w:rFonts w:ascii="Calibri" w:eastAsia="Times New Roman" w:hAnsi="Calibri" w:cs="Calibri"/>
+                <w:color w:val="000000"/>
+                <w:sz w:val="20"/>
+                <w:szCs w:val="20"/>
+              </w:rPr>
+            </w:pPr>
+            <w:r>
+              <w:rPr>
+                <w:rFonts w:ascii="Calibri" w:eastAsia="Times New Roman" w:hAnsi="Calibri" w:cs="Calibri"/>
+                <w:color w:val="000000"/>
+                <w:sz w:val="20"/>
+                <w:szCs w:val="20"/>
+              </w:rPr>
+              <w:t>7</w:t>
+            </w:r>
+          </w:p>
+        </w:tc>
+        <w:tc>
+          <w:tcPr>
+            <w:tcW w:w="1628" w:type="dxa"/>
+            <w:vAlign w:val="center"/>
+            <w:hideMark/>
+          </w:tcPr>
+          <w:p>
+            <w:pPr>
+              <w:jc w:val="center"/>
+              <w:cnfStyle w:val="000000100000" w:firstRow="0" w:lastRow="0" w:firstColumn="0" w:lastColumn="0" w:oddVBand="0" w:evenVBand="0" w:oddHBand="1" w:evenHBand="0" w:firstRowFirstColumn="0" w:firstRowLastColumn="0" w:lastRowFirstColumn="0" w:lastRowLastColumn="0"/>
+              <w:rPr>
+                <w:rFonts w:ascii="Calibri" w:eastAsia="Times New Roman" w:hAnsi="Calibri" w:cs="Calibri"/>
+                <w:color w:val="000000"/>
+                <w:sz w:val="20"/>
+                <w:szCs w:val="20"/>
+              </w:rPr>
+            </w:pPr>
+            <w:r>
+              <w:rPr>
+                <w:rFonts w:ascii="Calibri" w:eastAsia="Times New Roman" w:hAnsi="Calibri" w:cs="Calibri"/>
+                <w:color w:val="000000"/>
+                <w:sz w:val="20"/>
+                <w:szCs w:val="20"/>
+              </w:rPr>
+              <w:t>10</w:t>
+            </w:r>
+          </w:p>
+        </w:tc>
+        <w:tc>
+          <w:tcPr>
+            <w:tcW w:w="1559" w:type="dxa"/>
+            <w:vAlign w:val="center"/>
+            <w:hideMark/>
+          </w:tcPr>
+          <w:p>
+            <w:pPr>
+              <w:jc w:val="center"/>
+              <w:cnfStyle w:val="000000100000" w:firstRow="0" w:lastRow="0" w:firstColumn="0" w:lastColumn="0" w:oddVBand="0" w:evenVBand="0" w:oddHBand="1" w:evenHBand="0" w:firstRowFirstColumn="0" w:firstRowLastColumn="0" w:lastRowFirstColumn="0" w:lastRowLastColumn="0"/>
+              <w:rPr>
+                <w:rFonts w:ascii="Calibri" w:eastAsia="Times New Roman" w:hAnsi="Calibri" w:cs="Calibri"/>
+                <w:color w:val="000000"/>
+                <w:sz w:val="20"/>
+                <w:szCs w:val="20"/>
+              </w:rPr>
+            </w:pPr>
+            <w:r>
+              <w:rPr>
+                <w:rFonts w:ascii="Calibri" w:eastAsia="Times New Roman" w:hAnsi="Calibri" w:cs="Calibri"/>
+                <w:color w:val="000000"/>
+                <w:sz w:val="20"/>
+                <w:szCs w:val="20"/>
+              </w:rPr>
+              <w:t>1.70E-02</w:t>
+            </w:r>
+          </w:p>
+        </w:tc>
+        <w:tc>
+          <w:tcPr>
+            <w:tcW w:w="1843" w:type="dxa"/>
+            <w:vAlign w:val="center"/>
+            <w:hideMark/>
+          </w:tcPr>
+          <w:p>
+            <w:pPr>
+              <w:jc w:val="center"/>
+              <w:cnfStyle w:val="000000100000" w:firstRow="0" w:lastRow="0" w:firstColumn="0" w:lastColumn="0" w:oddVBand="0" w:evenVBand="0" w:oddHBand="1" w:evenHBand="0" w:firstRowFirstColumn="0" w:firstRowLastColumn="0" w:lastRowFirstColumn="0" w:lastRowLastColumn="0"/>
+              <w:rPr>
+                <w:rFonts w:ascii="Calibri" w:eastAsia="Times New Roman" w:hAnsi="Calibri" w:cs="Calibri"/>
+                <w:color w:val="000000"/>
+                <w:sz w:val="20"/>
+                <w:szCs w:val="20"/>
+              </w:rPr>
+            </w:pPr>
+            <w:r>
+              <w:rPr>
+                <w:rFonts w:ascii="Calibri" w:eastAsia="Times New Roman" w:hAnsi="Calibri" w:cs="Calibri"/>
+                <w:color w:val="000000"/>
+                <w:sz w:val="20"/>
+                <w:szCs w:val="20"/>
+              </w:rPr>
+              <w:t>2.45E-02</w:t>
+            </w:r>
+          </w:p>
+        </w:tc>
+        <w:tc>
+          <w:tcPr>
+            <w:tcW w:w="1437" w:type="dxa"/>
+            <w:vAlign w:val="center"/>
+            <w:hideMark/>
+          </w:tcPr>
+          <w:p>
+            <w:pPr>
+              <w:jc w:val="center"/>
+              <w:cnfStyle w:val="000000100000" w:firstRow="0" w:lastRow="0" w:firstColumn="0" w:lastColumn="0" w:oddVBand="0" w:evenVBand="0" w:oddHBand="1" w:evenHBand="0" w:firstRowFirstColumn="0" w:firstRowLastColumn="0" w:lastRowFirstColumn="0" w:lastRowLastColumn="0"/>
+              <w:rPr>
+                <w:rFonts w:ascii="Calibri" w:eastAsia="Times New Roman" w:hAnsi="Calibri" w:cs="Calibri"/>
+                <w:color w:val="000000"/>
+                <w:sz w:val="20"/>
+                <w:szCs w:val="20"/>
+              </w:rPr>
+            </w:pPr>
+            <w:r>
+              <w:rPr>
+                <w:rFonts w:ascii="Calibri" w:eastAsia="Times New Roman" w:hAnsi="Calibri" w:cs="Calibri"/>
+                <w:color w:val="000000"/>
+                <w:sz w:val="20"/>
+                <w:szCs w:val="20"/>
+              </w:rPr>
+              <w:t>1.86E-02</w:t>
+            </w:r>
+          </w:p>
+        </w:tc>
+        <w:tc>
+          <w:tcPr>
+            <w:tcW w:w="1559" w:type="dxa"/>
+            <w:vAlign w:val="center"/>
+            <w:hideMark/>
+          </w:tcPr>
+          <w:p>
+            <w:pPr>
+              <w:jc w:val="center"/>
+              <w:cnfStyle w:val="000000100000" w:firstRow="0" w:lastRow="0" w:firstColumn="0" w:lastColumn="0" w:oddVBand="0" w:evenVBand="0" w:oddHBand="1" w:evenHBand="0" w:firstRowFirstColumn="0" w:firstRowLastColumn="0" w:lastRowFirstColumn="0" w:lastRowLastColumn="0"/>
+              <w:rPr>
+                <w:rFonts w:ascii="Calibri" w:eastAsia="Times New Roman" w:hAnsi="Calibri" w:cs="Calibri"/>
+                <w:color w:val="000000"/>
+                <w:sz w:val="20"/>
+                <w:szCs w:val="20"/>
+              </w:rPr>
+            </w:pPr>
+            <w:r>
+              <w:rPr>
+                <w:rFonts w:ascii="Calibri" w:eastAsia="Times New Roman" w:hAnsi="Calibri" w:cs="Calibri"/>
+                <w:color w:val="000000"/>
+                <w:sz w:val="20"/>
+                <w:szCs w:val="20"/>
+              </w:rPr>
+              <w:t>0.70858</w:t>
+            </w:r>
+          </w:p>
+        </w:tc>
+      </w:tr>
+      <w:tr>
+        <w:trPr>
+          <w:trHeight w:val="216"/>
+          <w:jc w:val="center"/>
+        </w:trPr>
+        <w:tc>
+          <w:tcPr>
+            <w:cnfStyle w:val="001000000000" w:firstRow="0" w:lastRow="0" w:firstColumn="1" w:lastColumn="0" w:oddVBand="0" w:evenVBand="0" w:oddHBand="0" w:evenHBand="0" w:firstRowFirstColumn="0" w:firstRowLastColumn="0" w:lastRowFirstColumn="0" w:lastRowLastColumn="0"/>
+            <w:tcW w:w="1647" w:type="dxa"/>
+            <w:vAlign w:val="center"/>
+            <w:hideMark/>
+          </w:tcPr>
+          <w:p>
+            <w:pPr>
+              <w:jc w:val="center"/>
+              <w:rPr>
+                <w:rFonts w:ascii="Calibri" w:eastAsia="Times New Roman" w:hAnsi="Calibri" w:cs="Calibri"/>
+                <w:color w:val="000000"/>
+                <w:sz w:val="20"/>
+                <w:szCs w:val="20"/>
+              </w:rPr>
+            </w:pPr>
+            <w:r>
+              <w:rPr>
+                <w:rFonts w:ascii="Calibri" w:eastAsia="Times New Roman" w:hAnsi="Calibri" w:cs="Calibri"/>
+                <w:color w:val="000000"/>
+                <w:sz w:val="20"/>
+                <w:szCs w:val="20"/>
+              </w:rPr>
+              <w:t>8</w:t>
+            </w:r>
+          </w:p>
+        </w:tc>
+        <w:tc>
+          <w:tcPr>
+            <w:tcW w:w="1628" w:type="dxa"/>
+            <w:vAlign w:val="center"/>
+            <w:hideMark/>
+          </w:tcPr>
+          <w:p>
+            <w:pPr>
+              <w:jc w:val="center"/>
+              <w:cnfStyle w:val="000000000000" w:firstRow="0" w:lastRow="0" w:firstColumn="0" w:lastColumn="0" w:oddVBand="0" w:evenVBand="0" w:oddHBand="0" w:evenHBand="0" w:firstRowFirstColumn="0" w:firstRowLastColumn="0" w:lastRowFirstColumn="0" w:lastRowLastColumn="0"/>
+              <w:rPr>
+                <w:rFonts w:ascii="Calibri" w:eastAsia="Times New Roman" w:hAnsi="Calibri" w:cs="Calibri"/>
+                <w:color w:val="000000"/>
+                <w:sz w:val="20"/>
+                <w:szCs w:val="20"/>
+              </w:rPr>
+            </w:pPr>
+            <w:r>
+              <w:rPr>
+                <w:rFonts w:ascii="Calibri" w:eastAsia="Times New Roman" w:hAnsi="Calibri" w:cs="Calibri"/>
+                <w:color w:val="000000"/>
+                <w:sz w:val="20"/>
+                <w:szCs w:val="20"/>
+              </w:rPr>
+              <w:t>7</w:t>
+            </w:r>
+          </w:p>
+        </w:tc>
+        <w:tc>
+          <w:tcPr>
+            <w:tcW w:w="1559" w:type="dxa"/>
+            <w:vAlign w:val="center"/>
+            <w:hideMark/>
+          </w:tcPr>
+          <w:p>
+            <w:pPr>
+              <w:jc w:val="center"/>
+              <w:cnfStyle w:val="000000000000" w:firstRow="0" w:lastRow="0" w:firstColumn="0" w:lastColumn="0" w:oddVBand="0" w:evenVBand="0" w:oddHBand="0" w:evenHBand="0" w:firstRowFirstColumn="0" w:firstRowLastColumn="0" w:lastRowFirstColumn="0" w:lastRowLastColumn="0"/>
+              <w:rPr>
+                <w:rFonts w:ascii="Calibri" w:eastAsia="Times New Roman" w:hAnsi="Calibri" w:cs="Calibri"/>
+                <w:color w:val="000000"/>
+                <w:sz w:val="20"/>
+                <w:szCs w:val="20"/>
+              </w:rPr>
+            </w:pPr>
+            <w:r>
+              <w:rPr>
+                <w:rFonts w:ascii="Calibri" w:eastAsia="Times New Roman" w:hAnsi="Calibri" w:cs="Calibri"/>
+                <w:color w:val="000000"/>
+                <w:sz w:val="20"/>
+                <w:szCs w:val="20"/>
+              </w:rPr>
+              <w:t>1.73E-02</w:t>
+            </w:r>
+          </w:p>
+        </w:tc>
+        <w:tc>
+          <w:tcPr>
+            <w:tcW w:w="1843" w:type="dxa"/>
+            <w:vAlign w:val="center"/>
+            <w:hideMark/>
+          </w:tcPr>
+          <w:p>
+            <w:pPr>
+              <w:jc w:val="center"/>
+              <w:cnfStyle w:val="000000000000" w:firstRow="0" w:lastRow="0" w:firstColumn="0" w:lastColumn="0" w:oddVBand="0" w:evenVBand="0" w:oddHBand="0" w:evenHBand="0" w:firstRowFirstColumn="0" w:firstRowLastColumn="0" w:lastRowFirstColumn="0" w:lastRowLastColumn="0"/>
+              <w:rPr>
+                <w:rFonts w:ascii="Calibri" w:eastAsia="Times New Roman" w:hAnsi="Calibri" w:cs="Calibri"/>
+                <w:color w:val="000000"/>
+                <w:sz w:val="20"/>
+                <w:szCs w:val="20"/>
+              </w:rPr>
+            </w:pPr>
+            <w:r>
+              <w:rPr>
+                <w:rFonts w:ascii="Calibri" w:eastAsia="Times New Roman" w:hAnsi="Calibri" w:cs="Calibri"/>
+                <w:color w:val="000000"/>
+                <w:sz w:val="20"/>
+                <w:szCs w:val="20"/>
+              </w:rPr>
+              <w:t>1.70E-02</w:t>
+            </w:r>
+          </w:p>
+        </w:tc>
+        <w:tc>
+          <w:tcPr>
+            <w:tcW w:w="1437" w:type="dxa"/>
+            <w:vAlign w:val="center"/>
+            <w:hideMark/>
+          </w:tcPr>
+          <w:p>
+            <w:pPr>
+              <w:jc w:val="center"/>
+              <w:cnfStyle w:val="000000000000" w:firstRow="0" w:lastRow="0" w:firstColumn="0" w:lastColumn="0" w:oddVBand="0" w:evenVBand="0" w:oddHBand="0" w:evenHBand="0" w:firstRowFirstColumn="0" w:firstRowLastColumn="0" w:lastRowFirstColumn="0" w:lastRowLastColumn="0"/>
+              <w:rPr>
+                <w:rFonts w:ascii="Calibri" w:eastAsia="Times New Roman" w:hAnsi="Calibri" w:cs="Calibri"/>
+                <w:color w:val="000000"/>
+                <w:sz w:val="20"/>
+                <w:szCs w:val="20"/>
+              </w:rPr>
+            </w:pPr>
+            <w:r>
+              <w:rPr>
+                <w:rFonts w:ascii="Calibri" w:eastAsia="Times New Roman" w:hAnsi="Calibri" w:cs="Calibri"/>
+                <w:color w:val="000000"/>
+                <w:sz w:val="20"/>
+                <w:szCs w:val="20"/>
+              </w:rPr>
+              <w:t>1.50E-02</w:t>
+            </w:r>
+          </w:p>
+        </w:tc>
+        <w:tc>
+          <w:tcPr>
+            <w:tcW w:w="1559" w:type="dxa"/>
+            <w:vAlign w:val="center"/>
+            <w:hideMark/>
+          </w:tcPr>
+          <w:p>
+            <w:pPr>
+              <w:jc w:val="center"/>
+              <w:cnfStyle w:val="000000000000" w:firstRow="0" w:lastRow="0" w:firstColumn="0" w:lastColumn="0" w:oddVBand="0" w:evenVBand="0" w:oddHBand="0" w:evenHBand="0" w:firstRowFirstColumn="0" w:firstRowLastColumn="0" w:lastRowFirstColumn="0" w:lastRowLastColumn="0"/>
+              <w:rPr>
+                <w:rFonts w:ascii="Calibri" w:eastAsia="Times New Roman" w:hAnsi="Calibri" w:cs="Calibri"/>
+                <w:color w:val="000000"/>
+                <w:sz w:val="20"/>
+                <w:szCs w:val="20"/>
+              </w:rPr>
+            </w:pPr>
+            <w:r>
+              <w:rPr>
+                <w:rFonts w:ascii="Calibri" w:eastAsia="Times New Roman" w:hAnsi="Calibri" w:cs="Calibri"/>
+                <w:color w:val="000000"/>
+                <w:sz w:val="20"/>
+                <w:szCs w:val="20"/>
+              </w:rPr>
+              <w:t>0.72338</w:t>
+            </w:r>
+          </w:p>
+        </w:tc>
+      </w:tr>
+      <w:tr>
+        <w:trPr>
+          <w:cnfStyle w:val="000000100000" w:firstRow="0" w:lastRow="0" w:firstColumn="0" w:lastColumn="0" w:oddVBand="0" w:evenVBand="0" w:oddHBand="1" w:evenHBand="0" w:firstRowFirstColumn="0" w:firstRowLastColumn="0" w:lastRowFirstColumn="0" w:lastRowLastColumn="0"/>
+          <w:trHeight w:val="216"/>
+          <w:jc w:val="center"/>
+        </w:trPr>
+        <w:tc>
+          <w:tcPr>
+            <w:cnfStyle w:val="001000000000" w:firstRow="0" w:lastRow="0" w:firstColumn="1" w:lastColumn="0" w:oddVBand="0" w:evenVBand="0" w:oddHBand="0" w:evenHBand="0" w:firstRowFirstColumn="0" w:firstRowLastColumn="0" w:lastRowFirstColumn="0" w:lastRowLastColumn="0"/>
+            <w:tcW w:w="1647" w:type="dxa"/>
+            <w:vAlign w:val="center"/>
+            <w:hideMark/>
+          </w:tcPr>
+          <w:p>
+            <w:pPr>
+              <w:jc w:val="center"/>
+              <w:rPr>
+                <w:rFonts w:ascii="Calibri" w:eastAsia="Times New Roman" w:hAnsi="Calibri" w:cs="Calibri"/>
+                <w:color w:val="000000"/>
+                <w:sz w:val="20"/>
+                <w:szCs w:val="20"/>
+              </w:rPr>
+            </w:pPr>
+            <w:r>
+              <w:rPr>
+                <w:rFonts w:ascii="Calibri" w:eastAsia="Times New Roman" w:hAnsi="Calibri" w:cs="Calibri"/>
+                <w:color w:val="000000"/>
+                <w:sz w:val="20"/>
+                <w:szCs w:val="20"/>
+              </w:rPr>
+              <w:t>9</w:t>
+            </w:r>
+          </w:p>
+        </w:tc>
+        <w:tc>
+          <w:tcPr>
+            <w:tcW w:w="1628" w:type="dxa"/>
+            <w:vAlign w:val="center"/>
+            <w:hideMark/>
+          </w:tcPr>
+          <w:p>
+            <w:pPr>
+              <w:jc w:val="center"/>
+              <w:cnfStyle w:val="000000100000" w:firstRow="0" w:lastRow="0" w:firstColumn="0" w:lastColumn="0" w:oddVBand="0" w:evenVBand="0" w:oddHBand="1" w:evenHBand="0" w:firstRowFirstColumn="0" w:firstRowLastColumn="0" w:lastRowFirstColumn="0" w:lastRowLastColumn="0"/>
+              <w:rPr>
+                <w:rFonts w:ascii="Calibri" w:eastAsia="Times New Roman" w:hAnsi="Calibri" w:cs="Calibri"/>
+                <w:color w:val="000000"/>
+                <w:sz w:val="20"/>
+                <w:szCs w:val="20"/>
+              </w:rPr>
+            </w:pPr>
+            <w:r>
+              <w:rPr>
+                <w:rFonts w:ascii="Calibri" w:eastAsia="Times New Roman" w:hAnsi="Calibri" w:cs="Calibri"/>
+                <w:color w:val="000000"/>
+                <w:sz w:val="20"/>
+                <w:szCs w:val="20"/>
+              </w:rPr>
+              <w:t>6</w:t>
+            </w:r>
+          </w:p>
+        </w:tc>
+        <w:tc>
+          <w:tcPr>
+            <w:tcW w:w="1559" w:type="dxa"/>
+            <w:vAlign w:val="center"/>
+            <w:hideMark/>
+          </w:tcPr>
+          <w:p>
+            <w:pPr>
+              <w:jc w:val="center"/>
+              <w:cnfStyle w:val="000000100000" w:firstRow="0" w:lastRow="0" w:firstColumn="0" w:lastColumn="0" w:oddVBand="0" w:evenVBand="0" w:oddHBand="1" w:evenHBand="0" w:firstRowFirstColumn="0" w:firstRowLastColumn="0" w:lastRowFirstColumn="0" w:lastRowLastColumn="0"/>
+              <w:rPr>
+                <w:rFonts w:ascii="Calibri" w:eastAsia="Times New Roman" w:hAnsi="Calibri" w:cs="Calibri"/>
+                <w:color w:val="000000"/>
+                <w:sz w:val="20"/>
+                <w:szCs w:val="20"/>
+              </w:rPr>
+            </w:pPr>
+            <w:r>
+              <w:rPr>
+                <w:rFonts w:ascii="Calibri" w:eastAsia="Times New Roman" w:hAnsi="Calibri" w:cs="Calibri"/>
+                <w:color w:val="000000"/>
+                <w:sz w:val="20"/>
+                <w:szCs w:val="20"/>
+              </w:rPr>
+              <w:t>1.74E-02</w:t>
+            </w:r>
+          </w:p>
+        </w:tc>
+        <w:tc>
+          <w:tcPr>
+            <w:tcW w:w="1843" w:type="dxa"/>
+            <w:vAlign w:val="center"/>
+            <w:hideMark/>
+          </w:tcPr>
+          <w:p>
+            <w:pPr>
+              <w:jc w:val="center"/>
+              <w:cnfStyle w:val="000000100000" w:firstRow="0" w:lastRow="0" w:firstColumn="0" w:lastColumn="0" w:oddVBand="0" w:evenVBand="0" w:oddHBand="1" w:evenHBand="0" w:firstRowFirstColumn="0" w:firstRowLastColumn="0" w:lastRowFirstColumn="0" w:lastRowLastColumn="0"/>
+              <w:rPr>
+                <w:rFonts w:ascii="Calibri" w:eastAsia="Times New Roman" w:hAnsi="Calibri" w:cs="Calibri"/>
+                <w:color w:val="000000"/>
+                <w:sz w:val="20"/>
+                <w:szCs w:val="20"/>
+              </w:rPr>
+            </w:pPr>
+            <w:r>
+              <w:rPr>
+                <w:rFonts w:ascii="Calibri" w:eastAsia="Times New Roman" w:hAnsi="Calibri" w:cs="Calibri"/>
+                <w:color w:val="000000"/>
+                <w:sz w:val="20"/>
+                <w:szCs w:val="20"/>
+              </w:rPr>
+              <w:t>1.18E-02</w:t>
+            </w:r>
+          </w:p>
+        </w:tc>
+        <w:tc>
+          <w:tcPr>
+            <w:tcW w:w="1437" w:type="dxa"/>
+            <w:vAlign w:val="center"/>
+            <w:hideMark/>
+          </w:tcPr>
+          <w:p>
+            <w:pPr>
+              <w:jc w:val="center"/>
+              <w:cnfStyle w:val="000000100000" w:firstRow="0" w:lastRow="0" w:firstColumn="0" w:lastColumn="0" w:oddVBand="0" w:evenVBand="0" w:oddHBand="1" w:evenHBand="0" w:firstRowFirstColumn="0" w:firstRowLastColumn="0" w:lastRowFirstColumn="0" w:lastRowLastColumn="0"/>
+              <w:rPr>
+                <w:rFonts w:ascii="Calibri" w:eastAsia="Times New Roman" w:hAnsi="Calibri" w:cs="Calibri"/>
+                <w:color w:val="000000"/>
+                <w:sz w:val="20"/>
+                <w:szCs w:val="20"/>
+              </w:rPr>
+            </w:pPr>
+            <w:r>
+              <w:rPr>
+                <w:rFonts w:ascii="Calibri" w:eastAsia="Times New Roman" w:hAnsi="Calibri" w:cs="Calibri"/>
+                <w:color w:val="000000"/>
+                <w:sz w:val="20"/>
+                <w:szCs w:val="20"/>
+              </w:rPr>
+              <w:t>1.30E-02</w:t>
+            </w:r>
+          </w:p>
+        </w:tc>
+        <w:tc>
+          <w:tcPr>
+            <w:tcW w:w="1559" w:type="dxa"/>
+            <w:vAlign w:val="center"/>
+            <w:hideMark/>
+          </w:tcPr>
+          <w:p>
+            <w:pPr>
+              <w:jc w:val="center"/>
+              <w:cnfStyle w:val="000000100000" w:firstRow="0" w:lastRow="0" w:firstColumn="0" w:lastColumn="0" w:oddVBand="0" w:evenVBand="0" w:oddHBand="1" w:evenHBand="0" w:firstRowFirstColumn="0" w:firstRowLastColumn="0" w:lastRowFirstColumn="0" w:lastRowLastColumn="0"/>
+              <w:rPr>
+                <w:rFonts w:ascii="Calibri" w:eastAsia="Times New Roman" w:hAnsi="Calibri" w:cs="Calibri"/>
+                <w:color w:val="000000"/>
+                <w:sz w:val="20"/>
+                <w:szCs w:val="20"/>
+              </w:rPr>
+            </w:pPr>
+            <w:r>
+              <w:rPr>
+                <w:rFonts w:ascii="Calibri" w:eastAsia="Times New Roman" w:hAnsi="Calibri" w:cs="Calibri"/>
+                <w:color w:val="000000"/>
+                <w:sz w:val="20"/>
+                <w:szCs w:val="20"/>
+              </w:rPr>
+              <w:t>0.72231</w:t>
+            </w:r>
+          </w:p>
+        </w:tc>
+      </w:tr>
+      <w:tr>
+        <w:trPr>
+          <w:trHeight w:val="216"/>
+          <w:jc w:val="center"/>
+        </w:trPr>
+        <w:tc>
+          <w:tcPr>
+            <w:cnfStyle w:val="001000000000" w:firstRow="0" w:lastRow="0" w:firstColumn="1" w:lastColumn="0" w:oddVBand="0" w:evenVBand="0" w:oddHBand="0" w:evenHBand="0" w:firstRowFirstColumn="0" w:firstRowLastColumn="0" w:lastRowFirstColumn="0" w:lastRowLastColumn="0"/>
+            <w:tcW w:w="1647" w:type="dxa"/>
+            <w:vAlign w:val="center"/>
+            <w:hideMark/>
+          </w:tcPr>
+          <w:p>
+            <w:pPr>
+              <w:jc w:val="center"/>
+              <w:rPr>
+                <w:rFonts w:ascii="Calibri" w:eastAsia="Times New Roman" w:hAnsi="Calibri" w:cs="Calibri"/>
+                <w:color w:val="000000"/>
+                <w:sz w:val="20"/>
+                <w:szCs w:val="20"/>
+              </w:rPr>
+            </w:pPr>
+            <w:r>
+              <w:rPr>
+                <w:rFonts w:ascii="Calibri" w:eastAsia="Times New Roman" w:hAnsi="Calibri" w:cs="Calibri"/>
+                <w:color w:val="000000"/>
+                <w:sz w:val="20"/>
+                <w:szCs w:val="20"/>
+              </w:rPr>
+              <w:t>10</w:t>
+            </w:r>
+          </w:p>
+        </w:tc>
+        <w:tc>
+          <w:tcPr>
+            <w:tcW w:w="1628" w:type="dxa"/>
+            <w:vAlign w:val="center"/>
+            <w:hideMark/>
+          </w:tcPr>
+          <w:p>
+            <w:pPr>
+              <w:jc w:val="center"/>
+              <w:cnfStyle w:val="000000000000" w:firstRow="0" w:lastRow="0" w:firstColumn="0" w:lastColumn="0" w:oddVBand="0" w:evenVBand="0" w:oddHBand="0" w:evenHBand="0" w:firstRowFirstColumn="0" w:firstRowLastColumn="0" w:lastRowFirstColumn="0" w:lastRowLastColumn="0"/>
+              <w:rPr>
+                <w:rFonts w:ascii="Calibri" w:eastAsia="Times New Roman" w:hAnsi="Calibri" w:cs="Calibri"/>
+                <w:color w:val="000000"/>
+                <w:sz w:val="20"/>
+                <w:szCs w:val="20"/>
+              </w:rPr>
+            </w:pPr>
+            <w:r>
+              <w:rPr>
+                <w:rFonts w:ascii="Calibri" w:eastAsia="Times New Roman" w:hAnsi="Calibri" w:cs="Calibri"/>
+                <w:color w:val="000000"/>
+                <w:sz w:val="20"/>
+                <w:szCs w:val="20"/>
+              </w:rPr>
+              <w:t>3</w:t>
+            </w:r>
+          </w:p>
+        </w:tc>
+        <w:tc>
+          <w:tcPr>
+            <w:tcW w:w="1559" w:type="dxa"/>
+            <w:vAlign w:val="center"/>
+            <w:hideMark/>
+          </w:tcPr>
+          <w:p>
+            <w:pPr>
+              <w:jc w:val="center"/>
+              <w:cnfStyle w:val="000000000000" w:firstRow="0" w:lastRow="0" w:firstColumn="0" w:lastColumn="0" w:oddVBand="0" w:evenVBand="0" w:oddHBand="0" w:evenHBand="0" w:firstRowFirstColumn="0" w:firstRowLastColumn="0" w:lastRowFirstColumn="0" w:lastRowLastColumn="0"/>
+              <w:rPr>
+                <w:rFonts w:ascii="Calibri" w:eastAsia="Times New Roman" w:hAnsi="Calibri" w:cs="Calibri"/>
+                <w:color w:val="000000"/>
+                <w:sz w:val="20"/>
+                <w:szCs w:val="20"/>
+              </w:rPr>
+            </w:pPr>
+            <w:r>
+              <w:rPr>
+                <w:rFonts w:ascii="Calibri" w:eastAsia="Times New Roman" w:hAnsi="Calibri" w:cs="Calibri"/>
+                <w:color w:val="000000"/>
+                <w:sz w:val="20"/>
+                <w:szCs w:val="20"/>
+              </w:rPr>
+              <w:t>1.60E-02</w:t>
+            </w:r>
+          </w:p>
+        </w:tc>
+        <w:tc>
+          <w:tcPr>
+            <w:tcW w:w="1843" w:type="dxa"/>
+            <w:vAlign w:val="center"/>
+            <w:hideMark/>
+          </w:tcPr>
+          <w:p>
+            <w:pPr>
+              <w:jc w:val="center"/>
+              <w:cnfStyle w:val="000000000000" w:firstRow="0" w:lastRow="0" w:firstColumn="0" w:lastColumn="0" w:oddVBand="0" w:evenVBand="0" w:oddHBand="0" w:evenHBand="0" w:firstRowFirstColumn="0" w:firstRowLastColumn="0" w:lastRowFirstColumn="0" w:lastRowLastColumn="0"/>
+              <w:rPr>
+                <w:rFonts w:ascii="Calibri" w:eastAsia="Times New Roman" w:hAnsi="Calibri" w:cs="Calibri"/>
+                <w:color w:val="000000"/>
+                <w:sz w:val="20"/>
+                <w:szCs w:val="20"/>
+              </w:rPr>
+            </w:pPr>
+            <w:r>
+              <w:rPr>
+                <w:rFonts w:ascii="Calibri" w:eastAsia="Times New Roman" w:hAnsi="Calibri" w:cs="Calibri"/>
+                <w:color w:val="000000"/>
+                <w:sz w:val="20"/>
+                <w:szCs w:val="20"/>
+              </w:rPr>
+              <w:t>1.21E-02</w:t>
+            </w:r>
+          </w:p>
+        </w:tc>
+        <w:tc>
+          <w:tcPr>
+            <w:tcW w:w="1437" w:type="dxa"/>
+            <w:vAlign w:val="center"/>
+            <w:hideMark/>
+          </w:tcPr>
+          <w:p>
+            <w:pPr>
+              <w:jc w:val="center"/>
+              <w:cnfStyle w:val="000000000000" w:firstRow="0" w:lastRow="0" w:firstColumn="0" w:lastColumn="0" w:oddVBand="0" w:evenVBand="0" w:oddHBand="0" w:evenHBand="0" w:firstRowFirstColumn="0" w:firstRowLastColumn="0" w:lastRowFirstColumn="0" w:lastRowLastColumn="0"/>
+              <w:rPr>
+                <w:rFonts w:ascii="Calibri" w:eastAsia="Times New Roman" w:hAnsi="Calibri" w:cs="Calibri"/>
+                <w:color w:val="000000"/>
+                <w:sz w:val="20"/>
+                <w:szCs w:val="20"/>
+              </w:rPr>
+            </w:pPr>
+            <w:r>
+              <w:rPr>
+                <w:rFonts w:ascii="Calibri" w:eastAsia="Times New Roman" w:hAnsi="Calibri" w:cs="Calibri"/>
+                <w:color w:val="000000"/>
+                <w:sz w:val="20"/>
+                <w:szCs w:val="20"/>
+              </w:rPr>
+              <w:t>5.34E-03</w:t>
+            </w:r>
+          </w:p>
+        </w:tc>
+        <w:tc>
+          <w:tcPr>
+            <w:tcW w:w="1559" w:type="dxa"/>
+            <w:vAlign w:val="center"/>
+            <w:hideMark/>
+          </w:tcPr>
+          <w:p>
+            <w:pPr>
+              <w:jc w:val="center"/>
+              <w:cnfStyle w:val="000000000000" w:firstRow="0" w:lastRow="0" w:firstColumn="0" w:lastColumn="0" w:oddVBand="0" w:evenVBand="0" w:oddHBand="0" w:evenHBand="0" w:firstRowFirstColumn="0" w:firstRowLastColumn="0" w:lastRowFirstColumn="0" w:lastRowLastColumn="0"/>
+              <w:rPr>
+                <w:rFonts w:ascii="Calibri" w:eastAsia="Times New Roman" w:hAnsi="Calibri" w:cs="Calibri"/>
+                <w:color w:val="000000"/>
+                <w:sz w:val="20"/>
+                <w:szCs w:val="20"/>
+              </w:rPr>
+            </w:pPr>
+            <w:r>
+              <w:rPr>
+                <w:rFonts w:ascii="Calibri" w:eastAsia="Times New Roman" w:hAnsi="Calibri" w:cs="Calibri"/>
+                <w:color w:val="000000"/>
+                <w:sz w:val="20"/>
+                <w:szCs w:val="20"/>
+              </w:rPr>
+              <w:t>0.73433</w:t>
+            </w:r>
+          </w:p>
+        </w:tc>
+      </w:tr>
+    </w:tbl>
+    <w:p>
+      <w:pPr>
+        <w:jc w:val="center"/>
+        <w:rPr>
+          <w:rFonts w:eastAsiaTheme="minorEastAsia"/>
+        </w:rPr>
+      </w:pPr>
+    </w:p>
+    <w:p>
+      <w:pPr>
+        <w:jc w:val="center"/>
+        <w:rPr>
+          <w:rFonts w:eastAsiaTheme="minorEastAsia"/>
+        </w:rPr>
+      </w:pPr>
+    </w:p>
+    <w:p>
+      <w:pPr>
+        <w:jc w:val="center"/>
+        <w:rPr>
+          <w:rFonts w:eastAsiaTheme="minorEastAsia"/>
+        </w:rPr>
+      </w:pPr>
+    </w:p>
+    <w:p>
+      <w:pPr>
+        <w:jc w:val="center"/>
+        <w:rPr>
+          <w:rFonts w:eastAsiaTheme="minorEastAsia"/>
+        </w:rPr>
+      </w:pPr>
+    </w:p>
+    <w:p>
+      <w:pPr>
+        <w:jc w:val="center"/>
+        <w:rPr>
+          <w:rFonts w:eastAsiaTheme="minorEastAsia"/>
+        </w:rPr>
+      </w:pPr>
+    </w:p>
+    <w:p>
+      <w:pPr>
+        <w:jc w:val="center"/>
+        <w:rPr>
+          <w:rFonts w:eastAsiaTheme="minorEastAsia"/>
+        </w:rPr>
+      </w:pPr>
+    </w:p>
+    <w:p>
+      <w:pPr>
+        <w:jc w:val="center"/>
+        <w:rPr>
+          <w:rFonts w:eastAsiaTheme="minorEastAsia"/>
+          <w:i/>
+        </w:rPr>
+      </w:pPr>
+      <w:r>
+        <w:rPr>
+          <w:rFonts w:eastAsiaTheme="minorEastAsia"/>
+          <w:i/>
+        </w:rPr>
+        <w:t>Figure 14</w:t>
+      </w:r>
+    </w:p>
+    <w:p>
+      <w:pPr>
         <w:jc w:val="center"/>
       </w:pPr>
     </w:p>
@@ -11223,61 +13138,1122 @@
     <w:p/>
     <w:p/>
     <w:p/>
-    <w:p>
-      <w:bookmarkStart w:id="0" w:name="_GoBack"/>
-      <w:bookmarkEnd w:id="0"/>
-    </w:p>
-    <w:p/>
-    <w:p>
-      <w:pPr>
-        <w:rPr>
-          <w:b/>
-        </w:rPr>
-      </w:pPr>
-      <w:r>
-        <w:rPr>
-          <w:b/>
-        </w:rPr>
-        <w:lastRenderedPageBreak/>
-        <w:t>Appendix</w:t>
-      </w:r>
-    </w:p>
-    <w:p>
-      <w:pPr>
-        <w:rPr>
-          <w:b/>
-        </w:rPr>
-      </w:pPr>
-      <w:r>
-        <w:rPr>
-          <w:b/>
-        </w:rPr>
-        <w:t>A.1: OLS Model Results</w:t>
-      </w:r>
-    </w:p>
-    <w:p>
-      <w:pPr>
-        <w:rPr>
-          <w:b/>
-        </w:rPr>
-      </w:pPr>
-    </w:p>
-    <w:p>
-      <w:pPr>
-        <w:rPr>
-          <w:b/>
-        </w:rPr>
-      </w:pPr>
-      <w:r>
-        <w:rPr>
-          <w:b/>
-        </w:rPr>
-        <w:t>A.2: Regularized Regression Model Results</w:t>
-      </w:r>
-    </w:p>
     <w:p/>
     <w:p/>
     <w:p/>
+    <w:p/>
+    <w:p/>
+    <w:p/>
+    <w:p/>
+    <w:p/>
+    <w:p/>
+    <w:p/>
+    <w:p/>
+    <w:p/>
+    <w:p/>
+    <w:p/>
+    <w:p/>
+    <w:p>
+      <w:pPr>
+        <w:rPr>
+          <w:b/>
+        </w:rPr>
+      </w:pPr>
+      <w:r>
+        <w:rPr>
+          <w:b/>
+        </w:rPr>
+        <w:lastRenderedPageBreak/>
+        <w:t>Appendix</w:t>
+      </w:r>
+    </w:p>
+    <w:p>
+      <w:pPr>
+        <w:rPr>
+          <w:b/>
+        </w:rPr>
+      </w:pPr>
+    </w:p>
+    <w:p>
+      <w:pPr>
+        <w:rPr>
+          <w:i/>
+        </w:rPr>
+      </w:pPr>
+      <w:r>
+        <w:rPr>
+          <w:i/>
+        </w:rPr>
+        <w:t>A.1: OLS Model Results</w:t>
+      </w:r>
+    </w:p>
+    <w:p>
+      <w:pPr>
+        <w:rPr>
+          <w:i/>
+        </w:rPr>
+      </w:pPr>
+    </w:p>
+    <w:p>
+      <w:pPr>
+        <w:jc w:val="center"/>
+        <w:rPr>
+          <w:b/>
+        </w:rPr>
+      </w:pPr>
+      <w:r>
+        <w:rPr>
+          <w:b/>
+          <w:noProof/>
+        </w:rPr>
+        <w:drawing>
+          <wp:inline distT="0" distB="0" distL="0" distR="0">
+            <wp:extent cx="2931371" cy="2286000"/>
+            <wp:effectExtent l="0" t="0" r="2540" b="0"/>
+            <wp:docPr id="1" name="Picture 1" descr="C:\Users\mcowa\Documents\Projects\statmod\SingleOLS_Plot2.png"/>
+            <wp:cNvGraphicFramePr>
+              <a:graphicFrameLocks xmlns:a="http://schemas.openxmlformats.org/drawingml/2006/main" noChangeAspect="1"/>
+            </wp:cNvGraphicFramePr>
+            <a:graphic xmlns:a="http://schemas.openxmlformats.org/drawingml/2006/main">
+              <a:graphicData uri="http://schemas.openxmlformats.org/drawingml/2006/picture">
+                <pic:pic xmlns:pic="http://schemas.openxmlformats.org/drawingml/2006/picture">
+                  <pic:nvPicPr>
+                    <pic:cNvPr id="0" name="Picture 1" descr="C:\Users\mcowa\Documents\Projects\statmod\SingleOLS_Plot2.png"/>
+                    <pic:cNvPicPr>
+                      <a:picLocks noChangeAspect="1" noChangeArrowheads="1"/>
+                    </pic:cNvPicPr>
+                  </pic:nvPicPr>
+                  <pic:blipFill rotWithShape="1">
+                    <a:blip r:embed="rId22" cstate="print">
+                      <a:extLst>
+                        <a:ext uri="{28A0092B-C50C-407E-A947-70E740481C1C}">
+                          <a14:useLocalDpi xmlns:a14="http://schemas.microsoft.com/office/drawing/2010/main" val="0"/>
+                        </a:ext>
+                      </a:extLst>
+                    </a:blip>
+                    <a:srcRect l="3126" t="6251" r="8658" b="2061"/>
+                    <a:stretch/>
+                  </pic:blipFill>
+                  <pic:spPr bwMode="auto">
+                    <a:xfrm>
+                      <a:off x="0" y="0"/>
+                      <a:ext cx="2931371" cy="2286000"/>
+                    </a:xfrm>
+                    <a:prstGeom prst="rect">
+                      <a:avLst/>
+                    </a:prstGeom>
+                    <a:noFill/>
+                    <a:ln>
+                      <a:noFill/>
+                    </a:ln>
+                    <a:extLst>
+                      <a:ext uri="{53640926-AAD7-44D8-BBD7-CCE9431645EC}">
+                        <a14:shadowObscured xmlns:a14="http://schemas.microsoft.com/office/drawing/2010/main"/>
+                      </a:ext>
+                    </a:extLst>
+                  </pic:spPr>
+                </pic:pic>
+              </a:graphicData>
+            </a:graphic>
+          </wp:inline>
+        </w:drawing>
+      </w:r>
+      <w:r>
+        <w:rPr>
+          <w:b/>
+          <w:noProof/>
+        </w:rPr>
+        <w:drawing>
+          <wp:inline distT="0" distB="0" distL="0" distR="0">
+            <wp:extent cx="2933365" cy="2286000"/>
+            <wp:effectExtent l="0" t="0" r="635" b="0"/>
+            <wp:docPr id="5" name="Picture 5" descr="C:\Users\mcowa\Documents\Projects\statmod\SingleOLS_Resids2.png"/>
+            <wp:cNvGraphicFramePr>
+              <a:graphicFrameLocks xmlns:a="http://schemas.openxmlformats.org/drawingml/2006/main" noChangeAspect="1"/>
+            </wp:cNvGraphicFramePr>
+            <a:graphic xmlns:a="http://schemas.openxmlformats.org/drawingml/2006/main">
+              <a:graphicData uri="http://schemas.openxmlformats.org/drawingml/2006/picture">
+                <pic:pic xmlns:pic="http://schemas.openxmlformats.org/drawingml/2006/picture">
+                  <pic:nvPicPr>
+                    <pic:cNvPr id="0" name="Picture 2" descr="C:\Users\mcowa\Documents\Projects\statmod\SingleOLS_Resids2.png"/>
+                    <pic:cNvPicPr>
+                      <a:picLocks noChangeAspect="1" noChangeArrowheads="1"/>
+                    </pic:cNvPicPr>
+                  </pic:nvPicPr>
+                  <pic:blipFill rotWithShape="1">
+                    <a:blip r:embed="rId23" cstate="print">
+                      <a:extLst>
+                        <a:ext uri="{28A0092B-C50C-407E-A947-70E740481C1C}">
+                          <a14:useLocalDpi xmlns:a14="http://schemas.microsoft.com/office/drawing/2010/main" val="0"/>
+                        </a:ext>
+                      </a:extLst>
+                    </a:blip>
+                    <a:srcRect l="3128" t="6549" r="8881" b="2058"/>
+                    <a:stretch/>
+                  </pic:blipFill>
+                  <pic:spPr bwMode="auto">
+                    <a:xfrm>
+                      <a:off x="0" y="0"/>
+                      <a:ext cx="2933365" cy="2286000"/>
+                    </a:xfrm>
+                    <a:prstGeom prst="rect">
+                      <a:avLst/>
+                    </a:prstGeom>
+                    <a:noFill/>
+                    <a:ln>
+                      <a:noFill/>
+                    </a:ln>
+                    <a:extLst>
+                      <a:ext uri="{53640926-AAD7-44D8-BBD7-CCE9431645EC}">
+                        <a14:shadowObscured xmlns:a14="http://schemas.microsoft.com/office/drawing/2010/main"/>
+                      </a:ext>
+                    </a:extLst>
+                  </pic:spPr>
+                </pic:pic>
+              </a:graphicData>
+            </a:graphic>
+          </wp:inline>
+        </w:drawing>
+      </w:r>
+    </w:p>
+    <w:p>
+      <w:pPr>
+        <w:jc w:val="center"/>
+        <w:rPr>
+          <w:i/>
+          <w:sz w:val="18"/>
+          <w:szCs w:val="18"/>
+        </w:rPr>
+      </w:pPr>
+      <w:r>
+        <w:rPr>
+          <w:i/>
+          <w:sz w:val="18"/>
+          <w:szCs w:val="18"/>
+        </w:rPr>
+        <w:t xml:space="preserve">Figure A.1.1: Second order OLS: (left) </w:t>
+      </w:r>
+      <w:r>
+        <w:rPr>
+          <w:i/>
+          <w:sz w:val="18"/>
+          <w:szCs w:val="18"/>
+        </w:rPr>
+        <w:t>data and fit</w:t>
+      </w:r>
+      <w:r>
+        <w:rPr>
+          <w:i/>
+          <w:sz w:val="18"/>
+          <w:szCs w:val="18"/>
+        </w:rPr>
+        <w:t>; (right) residuals histogram</w:t>
+      </w:r>
+    </w:p>
+    <w:p>
+      <w:pPr>
+        <w:jc w:val="center"/>
+        <w:rPr>
+          <w:i/>
+          <w:sz w:val="18"/>
+          <w:szCs w:val="18"/>
+        </w:rPr>
+      </w:pPr>
+    </w:p>
+    <w:p>
+      <w:pPr>
+        <w:rPr>
+          <w:i/>
+          <w:sz w:val="18"/>
+          <w:szCs w:val="18"/>
+        </w:rPr>
+      </w:pPr>
+    </w:p>
+    <w:p>
+      <w:pPr>
+        <w:jc w:val="center"/>
+        <w:rPr>
+          <w:i/>
+          <w:sz w:val="18"/>
+          <w:szCs w:val="18"/>
+        </w:rPr>
+      </w:pPr>
+    </w:p>
+    <w:p>
+      <w:pPr>
+        <w:jc w:val="center"/>
+        <w:rPr>
+          <w:i/>
+          <w:sz w:val="18"/>
+          <w:szCs w:val="18"/>
+        </w:rPr>
+      </w:pPr>
+    </w:p>
+    <w:p>
+      <w:pPr>
+        <w:jc w:val="center"/>
+        <w:rPr>
+          <w:i/>
+          <w:sz w:val="18"/>
+          <w:szCs w:val="18"/>
+        </w:rPr>
+      </w:pPr>
+      <w:r>
+        <w:rPr>
+          <w:i/>
+          <w:noProof/>
+          <w:sz w:val="18"/>
+          <w:szCs w:val="18"/>
+        </w:rPr>
+        <w:drawing>
+          <wp:inline distT="0" distB="0" distL="0" distR="0">
+            <wp:extent cx="2918436" cy="2286000"/>
+            <wp:effectExtent l="0" t="0" r="0" b="0"/>
+            <wp:docPr id="9" name="Picture 9" descr="C:\Users\mcowa\Documents\Projects\statmod\SingleOLS_Plot3.png"/>
+            <wp:cNvGraphicFramePr>
+              <a:graphicFrameLocks xmlns:a="http://schemas.openxmlformats.org/drawingml/2006/main" noChangeAspect="1"/>
+            </wp:cNvGraphicFramePr>
+            <a:graphic xmlns:a="http://schemas.openxmlformats.org/drawingml/2006/main">
+              <a:graphicData uri="http://schemas.openxmlformats.org/drawingml/2006/picture">
+                <pic:pic xmlns:pic="http://schemas.openxmlformats.org/drawingml/2006/picture">
+                  <pic:nvPicPr>
+                    <pic:cNvPr id="0" name="Picture 4" descr="C:\Users\mcowa\Documents\Projects\statmod\SingleOLS_Plot3.png"/>
+                    <pic:cNvPicPr>
+                      <a:picLocks noChangeAspect="1" noChangeArrowheads="1"/>
+                    </pic:cNvPicPr>
+                  </pic:nvPicPr>
+                  <pic:blipFill rotWithShape="1">
+                    <a:blip r:embed="rId24" cstate="print">
+                      <a:extLst>
+                        <a:ext uri="{28A0092B-C50C-407E-A947-70E740481C1C}">
+                          <a14:useLocalDpi xmlns:a14="http://schemas.microsoft.com/office/drawing/2010/main" val="0"/>
+                        </a:ext>
+                      </a:extLst>
+                    </a:blip>
+                    <a:srcRect l="3351" t="6549" r="9104" b="2056"/>
+                    <a:stretch/>
+                  </pic:blipFill>
+                  <pic:spPr bwMode="auto">
+                    <a:xfrm>
+                      <a:off x="0" y="0"/>
+                      <a:ext cx="2918436" cy="2286000"/>
+                    </a:xfrm>
+                    <a:prstGeom prst="rect">
+                      <a:avLst/>
+                    </a:prstGeom>
+                    <a:noFill/>
+                    <a:ln>
+                      <a:noFill/>
+                    </a:ln>
+                    <a:extLst>
+                      <a:ext uri="{53640926-AAD7-44D8-BBD7-CCE9431645EC}">
+                        <a14:shadowObscured xmlns:a14="http://schemas.microsoft.com/office/drawing/2010/main"/>
+                      </a:ext>
+                    </a:extLst>
+                  </pic:spPr>
+                </pic:pic>
+              </a:graphicData>
+            </a:graphic>
+          </wp:inline>
+        </w:drawing>
+      </w:r>
+      <w:r>
+        <w:rPr>
+          <w:i/>
+          <w:noProof/>
+          <w:sz w:val="18"/>
+          <w:szCs w:val="18"/>
+        </w:rPr>
+        <w:drawing>
+          <wp:inline distT="0" distB="0" distL="0" distR="0">
+            <wp:extent cx="2892146" cy="2286000"/>
+            <wp:effectExtent l="0" t="0" r="3810" b="0"/>
+            <wp:docPr id="12" name="Picture 12" descr="C:\Users\mcowa\Documents\Projects\statmod\SingleOLS_Resids3.png"/>
+            <wp:cNvGraphicFramePr>
+              <a:graphicFrameLocks xmlns:a="http://schemas.openxmlformats.org/drawingml/2006/main" noChangeAspect="1"/>
+            </wp:cNvGraphicFramePr>
+            <a:graphic xmlns:a="http://schemas.openxmlformats.org/drawingml/2006/main">
+              <a:graphicData uri="http://schemas.openxmlformats.org/drawingml/2006/picture">
+                <pic:pic xmlns:pic="http://schemas.openxmlformats.org/drawingml/2006/picture">
+                  <pic:nvPicPr>
+                    <pic:cNvPr id="0" name="Picture 5" descr="C:\Users\mcowa\Documents\Projects\statmod\SingleOLS_Resids3.png"/>
+                    <pic:cNvPicPr>
+                      <a:picLocks noChangeAspect="1" noChangeArrowheads="1"/>
+                    </pic:cNvPicPr>
+                  </pic:nvPicPr>
+                  <pic:blipFill rotWithShape="1">
+                    <a:blip r:embed="rId25" cstate="print">
+                      <a:extLst>
+                        <a:ext uri="{28A0092B-C50C-407E-A947-70E740481C1C}">
+                          <a14:useLocalDpi xmlns:a14="http://schemas.microsoft.com/office/drawing/2010/main" val="0"/>
+                        </a:ext>
+                      </a:extLst>
+                    </a:blip>
+                    <a:srcRect l="3574" t="6251" r="9105" b="1758"/>
+                    <a:stretch/>
+                  </pic:blipFill>
+                  <pic:spPr bwMode="auto">
+                    <a:xfrm>
+                      <a:off x="0" y="0"/>
+                      <a:ext cx="2892146" cy="2286000"/>
+                    </a:xfrm>
+                    <a:prstGeom prst="rect">
+                      <a:avLst/>
+                    </a:prstGeom>
+                    <a:noFill/>
+                    <a:ln>
+                      <a:noFill/>
+                    </a:ln>
+                    <a:extLst>
+                      <a:ext uri="{53640926-AAD7-44D8-BBD7-CCE9431645EC}">
+                        <a14:shadowObscured xmlns:a14="http://schemas.microsoft.com/office/drawing/2010/main"/>
+                      </a:ext>
+                    </a:extLst>
+                  </pic:spPr>
+                </pic:pic>
+              </a:graphicData>
+            </a:graphic>
+          </wp:inline>
+        </w:drawing>
+      </w:r>
+    </w:p>
+    <w:p>
+      <w:pPr>
+        <w:jc w:val="center"/>
+        <w:rPr>
+          <w:i/>
+          <w:sz w:val="18"/>
+          <w:szCs w:val="18"/>
+        </w:rPr>
+      </w:pPr>
+      <w:r>
+        <w:rPr>
+          <w:i/>
+          <w:sz w:val="18"/>
+          <w:szCs w:val="18"/>
+        </w:rPr>
+        <w:t>Figure A.1.2: Third order OLS: (left) data and fit; (right) residuals histogram</w:t>
+      </w:r>
+    </w:p>
+    <w:p>
+      <w:pPr>
+        <w:rPr>
+          <w:i/>
+        </w:rPr>
+      </w:pPr>
+    </w:p>
+    <w:p>
+      <w:pPr>
+        <w:rPr>
+          <w:i/>
+        </w:rPr>
+      </w:pPr>
+    </w:p>
+    <w:p>
+      <w:pPr>
+        <w:rPr>
+          <w:i/>
+        </w:rPr>
+      </w:pPr>
+      <w:bookmarkStart w:id="0" w:name="_GoBack"/>
+      <w:bookmarkEnd w:id="0"/>
+    </w:p>
+    <w:p>
+      <w:pPr>
+        <w:rPr>
+          <w:i/>
+        </w:rPr>
+      </w:pPr>
+      <w:r>
+        <w:rPr>
+          <w:i/>
+        </w:rPr>
+        <w:lastRenderedPageBreak/>
+        <w:t xml:space="preserve">A.2: </w:t>
+      </w:r>
+      <w:r>
+        <w:rPr>
+          <w:i/>
+        </w:rPr>
+        <w:t>Elastic Net</w:t>
+      </w:r>
+      <w:r>
+        <w:rPr>
+          <w:i/>
+        </w:rPr>
+        <w:t xml:space="preserve"> Regression Model Results</w:t>
+      </w:r>
+    </w:p>
+    <w:p>
+      <w:pPr>
+        <w:rPr>
+          <w:i/>
+        </w:rPr>
+      </w:pPr>
+    </w:p>
+    <w:p>
+      <w:pPr>
+        <w:jc w:val="center"/>
+      </w:pPr>
+      <w:r>
+        <w:rPr>
+          <w:noProof/>
+        </w:rPr>
+        <w:drawing>
+          <wp:inline distT="0" distB="0" distL="0" distR="0">
+            <wp:extent cx="5765410" cy="3200400"/>
+            <wp:effectExtent l="0" t="0" r="6985" b="0"/>
+            <wp:docPr id="15" name="Picture 15" descr="C:\Users\mcowa\Documents\Projects\statmod\Elastic_Plot.png"/>
+            <wp:cNvGraphicFramePr>
+              <a:graphicFrameLocks xmlns:a="http://schemas.openxmlformats.org/drawingml/2006/main" noChangeAspect="1"/>
+            </wp:cNvGraphicFramePr>
+            <a:graphic xmlns:a="http://schemas.openxmlformats.org/drawingml/2006/main">
+              <a:graphicData uri="http://schemas.openxmlformats.org/drawingml/2006/picture">
+                <pic:pic xmlns:pic="http://schemas.openxmlformats.org/drawingml/2006/picture">
+                  <pic:nvPicPr>
+                    <pic:cNvPr id="0" name="Picture 6" descr="C:\Users\mcowa\Documents\Projects\statmod\Elastic_Plot.png"/>
+                    <pic:cNvPicPr>
+                      <a:picLocks noChangeAspect="1" noChangeArrowheads="1"/>
+                    </pic:cNvPicPr>
+                  </pic:nvPicPr>
+                  <pic:blipFill rotWithShape="1">
+                    <a:blip r:embed="rId26" cstate="print">
+                      <a:extLst>
+                        <a:ext uri="{28A0092B-C50C-407E-A947-70E740481C1C}">
+                          <a14:useLocalDpi xmlns:a14="http://schemas.microsoft.com/office/drawing/2010/main" val="0"/>
+                        </a:ext>
+                      </a:extLst>
+                    </a:blip>
+                    <a:srcRect l="22669" t="12488" r="13724" b="12870"/>
+                    <a:stretch/>
+                  </pic:blipFill>
+                  <pic:spPr bwMode="auto">
+                    <a:xfrm>
+                      <a:off x="0" y="0"/>
+                      <a:ext cx="5765410" cy="3200400"/>
+                    </a:xfrm>
+                    <a:prstGeom prst="rect">
+                      <a:avLst/>
+                    </a:prstGeom>
+                    <a:noFill/>
+                    <a:ln>
+                      <a:noFill/>
+                    </a:ln>
+                    <a:extLst>
+                      <a:ext uri="{53640926-AAD7-44D8-BBD7-CCE9431645EC}">
+                        <a14:shadowObscured xmlns:a14="http://schemas.microsoft.com/office/drawing/2010/main"/>
+                      </a:ext>
+                    </a:extLst>
+                  </pic:spPr>
+                </pic:pic>
+              </a:graphicData>
+            </a:graphic>
+          </wp:inline>
+        </w:drawing>
+      </w:r>
+    </w:p>
+    <w:p>
+      <w:pPr>
+        <w:jc w:val="center"/>
+        <w:rPr>
+          <w:sz w:val="18"/>
+          <w:szCs w:val="18"/>
+        </w:rPr>
+      </w:pPr>
+      <w:r>
+        <w:rPr>
+          <w:i/>
+          <w:sz w:val="18"/>
+          <w:szCs w:val="18"/>
+        </w:rPr>
+        <w:t>Figure A.2.1: Elastic net regression surface plot:</w:t>
+      </w:r>
+      <w:r>
+        <w:rPr>
+          <w:sz w:val="18"/>
+          <w:szCs w:val="18"/>
+        </w:rPr>
+        <w:t xml:space="preserve"> </w:t>
+      </w:r>
+      <m:oMath>
+        <m:r>
+          <w:rPr>
+            <w:rFonts w:ascii="Cambria Math" w:hAnsi="Cambria Math"/>
+            <w:sz w:val="18"/>
+            <w:szCs w:val="18"/>
+          </w:rPr>
+          <m:t>HR=f(H, RBI)</m:t>
+        </m:r>
+      </m:oMath>
+      <w:r>
+        <w:rPr>
+          <w:sz w:val="18"/>
+          <w:szCs w:val="18"/>
+        </w:rPr>
+        <w:t xml:space="preserve"> </w:t>
+      </w:r>
+    </w:p>
+    <w:p>
+      <w:pPr>
+        <w:jc w:val="center"/>
+        <w:rPr>
+          <w:sz w:val="18"/>
+          <w:szCs w:val="18"/>
+        </w:rPr>
+      </w:pPr>
+    </w:p>
+    <w:p>
+      <w:pPr>
+        <w:jc w:val="center"/>
+        <w:rPr>
+          <w:sz w:val="18"/>
+          <w:szCs w:val="18"/>
+        </w:rPr>
+      </w:pPr>
+    </w:p>
+    <w:p>
+      <w:pPr>
+        <w:jc w:val="center"/>
+        <w:rPr>
+          <w:sz w:val="18"/>
+          <w:szCs w:val="18"/>
+        </w:rPr>
+      </w:pPr>
+    </w:p>
+    <w:p>
+      <w:pPr>
+        <w:jc w:val="center"/>
+        <w:rPr>
+          <w:sz w:val="18"/>
+          <w:szCs w:val="18"/>
+        </w:rPr>
+      </w:pPr>
+      <w:r>
+        <w:rPr>
+          <w:noProof/>
+          <w:sz w:val="18"/>
+          <w:szCs w:val="18"/>
+        </w:rPr>
+        <w:drawing>
+          <wp:inline distT="0" distB="0" distL="0" distR="0">
+            <wp:extent cx="2896856" cy="2377440"/>
+            <wp:effectExtent l="0" t="0" r="0" b="3810"/>
+            <wp:docPr id="23" name="Picture 23" descr="C:\Users\mcowa\Documents\Projects\statmod\Elastic_Parity.png"/>
+            <wp:cNvGraphicFramePr>
+              <a:graphicFrameLocks xmlns:a="http://schemas.openxmlformats.org/drawingml/2006/main" noChangeAspect="1"/>
+            </wp:cNvGraphicFramePr>
+            <a:graphic xmlns:a="http://schemas.openxmlformats.org/drawingml/2006/main">
+              <a:graphicData uri="http://schemas.openxmlformats.org/drawingml/2006/picture">
+                <pic:pic xmlns:pic="http://schemas.openxmlformats.org/drawingml/2006/picture">
+                  <pic:nvPicPr>
+                    <pic:cNvPr id="0" name="Picture 7" descr="C:\Users\mcowa\Documents\Projects\statmod\Elastic_Parity.png"/>
+                    <pic:cNvPicPr>
+                      <a:picLocks noChangeAspect="1" noChangeArrowheads="1"/>
+                    </pic:cNvPicPr>
+                  </pic:nvPicPr>
+                  <pic:blipFill rotWithShape="1">
+                    <a:blip r:embed="rId27" cstate="print">
+                      <a:extLst>
+                        <a:ext uri="{28A0092B-C50C-407E-A947-70E740481C1C}">
+                          <a14:useLocalDpi xmlns:a14="http://schemas.microsoft.com/office/drawing/2010/main" val="0"/>
+                        </a:ext>
+                      </a:extLst>
+                    </a:blip>
+                    <a:srcRect l="4021" t="2977" r="8881" b="1753"/>
+                    <a:stretch/>
+                  </pic:blipFill>
+                  <pic:spPr bwMode="auto">
+                    <a:xfrm>
+                      <a:off x="0" y="0"/>
+                      <a:ext cx="2896856" cy="2377440"/>
+                    </a:xfrm>
+                    <a:prstGeom prst="rect">
+                      <a:avLst/>
+                    </a:prstGeom>
+                    <a:noFill/>
+                    <a:ln>
+                      <a:noFill/>
+                    </a:ln>
+                    <a:extLst>
+                      <a:ext uri="{53640926-AAD7-44D8-BBD7-CCE9431645EC}">
+                        <a14:shadowObscured xmlns:a14="http://schemas.microsoft.com/office/drawing/2010/main"/>
+                      </a:ext>
+                    </a:extLst>
+                  </pic:spPr>
+                </pic:pic>
+              </a:graphicData>
+            </a:graphic>
+          </wp:inline>
+        </w:drawing>
+      </w:r>
+      <w:r>
+        <w:rPr>
+          <w:noProof/>
+          <w:sz w:val="18"/>
+          <w:szCs w:val="18"/>
+        </w:rPr>
+        <w:drawing>
+          <wp:inline distT="0" distB="0" distL="0" distR="0">
+            <wp:extent cx="2886399" cy="2377440"/>
+            <wp:effectExtent l="0" t="0" r="9525" b="3810"/>
+            <wp:docPr id="24" name="Picture 24" descr="C:\Users\mcowa\Documents\Projects\statmod\Elastic_Resids.png"/>
+            <wp:cNvGraphicFramePr>
+              <a:graphicFrameLocks xmlns:a="http://schemas.openxmlformats.org/drawingml/2006/main" noChangeAspect="1"/>
+            </wp:cNvGraphicFramePr>
+            <a:graphic xmlns:a="http://schemas.openxmlformats.org/drawingml/2006/main">
+              <a:graphicData uri="http://schemas.openxmlformats.org/drawingml/2006/picture">
+                <pic:pic xmlns:pic="http://schemas.openxmlformats.org/drawingml/2006/picture">
+                  <pic:nvPicPr>
+                    <pic:cNvPr id="0" name="Picture 8" descr="C:\Users\mcowa\Documents\Projects\statmod\Elastic_Resids.png"/>
+                    <pic:cNvPicPr>
+                      <a:picLocks noChangeAspect="1" noChangeArrowheads="1"/>
+                    </pic:cNvPicPr>
+                  </pic:nvPicPr>
+                  <pic:blipFill rotWithShape="1">
+                    <a:blip r:embed="rId28" cstate="print">
+                      <a:extLst>
+                        <a:ext uri="{28A0092B-C50C-407E-A947-70E740481C1C}">
+                          <a14:useLocalDpi xmlns:a14="http://schemas.microsoft.com/office/drawing/2010/main" val="0"/>
+                        </a:ext>
+                      </a:extLst>
+                    </a:blip>
+                    <a:srcRect l="3574" t="2381" r="9105" b="1758"/>
+                    <a:stretch/>
+                  </pic:blipFill>
+                  <pic:spPr bwMode="auto">
+                    <a:xfrm>
+                      <a:off x="0" y="0"/>
+                      <a:ext cx="2886399" cy="2377440"/>
+                    </a:xfrm>
+                    <a:prstGeom prst="rect">
+                      <a:avLst/>
+                    </a:prstGeom>
+                    <a:noFill/>
+                    <a:ln>
+                      <a:noFill/>
+                    </a:ln>
+                    <a:extLst>
+                      <a:ext uri="{53640926-AAD7-44D8-BBD7-CCE9431645EC}">
+                        <a14:shadowObscured xmlns:a14="http://schemas.microsoft.com/office/drawing/2010/main"/>
+                      </a:ext>
+                    </a:extLst>
+                  </pic:spPr>
+                </pic:pic>
+              </a:graphicData>
+            </a:graphic>
+          </wp:inline>
+        </w:drawing>
+      </w:r>
+    </w:p>
+    <w:p>
+      <w:pPr>
+        <w:jc w:val="center"/>
+        <w:rPr>
+          <w:sz w:val="18"/>
+          <w:szCs w:val="18"/>
+        </w:rPr>
+      </w:pPr>
+      <w:r>
+        <w:rPr>
+          <w:sz w:val="18"/>
+          <w:szCs w:val="18"/>
+        </w:rPr>
+        <w:t>Figure A.2.2: Elastic net regression results: (left) parity plot; (right) residuals histogram</w:t>
+      </w:r>
+    </w:p>
+    <w:p/>
+    <w:p/>
+    <w:p>
+      <w:pPr>
+        <w:rPr>
+          <w:i/>
+        </w:rPr>
+      </w:pPr>
+      <w:r>
+        <w:rPr>
+          <w:i/>
+        </w:rPr>
+        <w:lastRenderedPageBreak/>
+        <w:t>A.3</w:t>
+      </w:r>
+      <w:r>
+        <w:rPr>
+          <w:i/>
+        </w:rPr>
+        <w:t xml:space="preserve">: </w:t>
+      </w:r>
+      <w:r>
+        <w:rPr>
+          <w:i/>
+        </w:rPr>
+        <w:t>LASSO</w:t>
+      </w:r>
+      <w:r>
+        <w:rPr>
+          <w:i/>
+        </w:rPr>
+        <w:t xml:space="preserve"> Regression Model Results</w:t>
+      </w:r>
+    </w:p>
+    <w:p/>
+    <w:p>
+      <w:pPr>
+        <w:jc w:val="center"/>
+      </w:pPr>
+      <w:r>
+        <w:rPr>
+          <w:noProof/>
+        </w:rPr>
+        <w:drawing>
+          <wp:inline distT="0" distB="0" distL="0" distR="0">
+            <wp:extent cx="6171971" cy="3200400"/>
+            <wp:effectExtent l="0" t="0" r="635" b="0"/>
+            <wp:docPr id="25" name="Picture 25" descr="C:\Users\mcowa\Documents\Projects\statmod\LASSO_Plot.png"/>
+            <wp:cNvGraphicFramePr>
+              <a:graphicFrameLocks xmlns:a="http://schemas.openxmlformats.org/drawingml/2006/main" noChangeAspect="1"/>
+            </wp:cNvGraphicFramePr>
+            <a:graphic xmlns:a="http://schemas.openxmlformats.org/drawingml/2006/main">
+              <a:graphicData uri="http://schemas.openxmlformats.org/drawingml/2006/picture">
+                <pic:pic xmlns:pic="http://schemas.openxmlformats.org/drawingml/2006/picture">
+                  <pic:nvPicPr>
+                    <pic:cNvPr id="0" name="Picture 9" descr="C:\Users\mcowa\Documents\Projects\statmod\LASSO_Plot.png"/>
+                    <pic:cNvPicPr>
+                      <a:picLocks noChangeAspect="1" noChangeArrowheads="1"/>
+                    </pic:cNvPicPr>
+                  </pic:nvPicPr>
+                  <pic:blipFill rotWithShape="1">
+                    <a:blip r:embed="rId29" cstate="print">
+                      <a:extLst>
+                        <a:ext uri="{28A0092B-C50C-407E-A947-70E740481C1C}">
+                          <a14:useLocalDpi xmlns:a14="http://schemas.microsoft.com/office/drawing/2010/main" val="0"/>
+                        </a:ext>
+                      </a:extLst>
+                    </a:blip>
+                    <a:srcRect l="17450" t="11327" r="15511" b="15185"/>
+                    <a:stretch/>
+                  </pic:blipFill>
+                  <pic:spPr bwMode="auto">
+                    <a:xfrm>
+                      <a:off x="0" y="0"/>
+                      <a:ext cx="6171971" cy="3200400"/>
+                    </a:xfrm>
+                    <a:prstGeom prst="rect">
+                      <a:avLst/>
+                    </a:prstGeom>
+                    <a:noFill/>
+                    <a:ln>
+                      <a:noFill/>
+                    </a:ln>
+                    <a:extLst>
+                      <a:ext uri="{53640926-AAD7-44D8-BBD7-CCE9431645EC}">
+                        <a14:shadowObscured xmlns:a14="http://schemas.microsoft.com/office/drawing/2010/main"/>
+                      </a:ext>
+                    </a:extLst>
+                  </pic:spPr>
+                </pic:pic>
+              </a:graphicData>
+            </a:graphic>
+          </wp:inline>
+        </w:drawing>
+      </w:r>
+    </w:p>
+    <w:p>
+      <w:pPr>
+        <w:jc w:val="center"/>
+        <w:rPr>
+          <w:sz w:val="18"/>
+          <w:szCs w:val="18"/>
+        </w:rPr>
+      </w:pPr>
+      <w:r>
+        <w:rPr>
+          <w:i/>
+          <w:sz w:val="18"/>
+          <w:szCs w:val="18"/>
+        </w:rPr>
+        <w:t>Figure A.</w:t>
+      </w:r>
+      <w:r>
+        <w:rPr>
+          <w:i/>
+          <w:sz w:val="18"/>
+          <w:szCs w:val="18"/>
+        </w:rPr>
+        <w:t>3.1</w:t>
+      </w:r>
+      <w:r>
+        <w:rPr>
+          <w:i/>
+          <w:sz w:val="18"/>
+          <w:szCs w:val="18"/>
+        </w:rPr>
+        <w:t xml:space="preserve">: </w:t>
+      </w:r>
+      <w:r>
+        <w:rPr>
+          <w:i/>
+          <w:sz w:val="18"/>
+          <w:szCs w:val="18"/>
+        </w:rPr>
+        <w:t>LASSO</w:t>
+      </w:r>
+      <w:r>
+        <w:rPr>
+          <w:i/>
+          <w:sz w:val="18"/>
+          <w:szCs w:val="18"/>
+        </w:rPr>
+        <w:t xml:space="preserve"> regression surface plot:</w:t>
+      </w:r>
+      <w:r>
+        <w:rPr>
+          <w:sz w:val="18"/>
+          <w:szCs w:val="18"/>
+        </w:rPr>
+        <w:t xml:space="preserve"> </w:t>
+      </w:r>
+      <m:oMath>
+        <m:r>
+          <w:rPr>
+            <w:rFonts w:ascii="Cambria Math" w:hAnsi="Cambria Math"/>
+            <w:sz w:val="18"/>
+            <w:szCs w:val="18"/>
+          </w:rPr>
+          <m:t>RBI</m:t>
+        </m:r>
+        <m:r>
+          <w:rPr>
+            <w:rFonts w:ascii="Cambria Math" w:hAnsi="Cambria Math"/>
+            <w:sz w:val="18"/>
+            <w:szCs w:val="18"/>
+          </w:rPr>
+          <m:t>=f(</m:t>
+        </m:r>
+        <m:r>
+          <w:rPr>
+            <w:rFonts w:ascii="Cambria Math" w:hAnsi="Cambria Math"/>
+            <w:sz w:val="18"/>
+            <w:szCs w:val="18"/>
+          </w:rPr>
+          <m:t>SO</m:t>
+        </m:r>
+        <m:r>
+          <w:rPr>
+            <w:rFonts w:ascii="Cambria Math" w:hAnsi="Cambria Math"/>
+            <w:sz w:val="18"/>
+            <w:szCs w:val="18"/>
+          </w:rPr>
+          <m:t xml:space="preserve">, </m:t>
+        </m:r>
+        <m:r>
+          <w:rPr>
+            <w:rFonts w:ascii="Cambria Math" w:hAnsi="Cambria Math"/>
+            <w:sz w:val="18"/>
+            <w:szCs w:val="18"/>
+          </w:rPr>
+          <m:t>HR</m:t>
+        </m:r>
+        <m:r>
+          <w:rPr>
+            <w:rFonts w:ascii="Cambria Math" w:hAnsi="Cambria Math"/>
+            <w:sz w:val="18"/>
+            <w:szCs w:val="18"/>
+          </w:rPr>
+          <m:t>)</m:t>
+        </m:r>
+      </m:oMath>
+      <w:r>
+        <w:rPr>
+          <w:sz w:val="18"/>
+          <w:szCs w:val="18"/>
+        </w:rPr>
+        <w:t xml:space="preserve"> </w:t>
+      </w:r>
+    </w:p>
+    <w:p>
+      <w:pPr>
+        <w:jc w:val="center"/>
+        <w:rPr>
+          <w:sz w:val="18"/>
+          <w:szCs w:val="18"/>
+        </w:rPr>
+      </w:pPr>
+    </w:p>
+    <w:p>
+      <w:pPr>
+        <w:jc w:val="center"/>
+        <w:rPr>
+          <w:sz w:val="18"/>
+          <w:szCs w:val="18"/>
+        </w:rPr>
+      </w:pPr>
+    </w:p>
+    <w:p>
+      <w:pPr>
+        <w:jc w:val="center"/>
+        <w:rPr>
+          <w:sz w:val="18"/>
+          <w:szCs w:val="18"/>
+        </w:rPr>
+      </w:pPr>
+    </w:p>
+    <w:p>
+      <w:pPr>
+        <w:jc w:val="center"/>
+      </w:pPr>
+      <w:r>
+        <w:rPr>
+          <w:noProof/>
+        </w:rPr>
+        <w:drawing>
+          <wp:inline distT="0" distB="0" distL="0" distR="0">
+            <wp:extent cx="2943197" cy="2377440"/>
+            <wp:effectExtent l="0" t="0" r="0" b="3810"/>
+            <wp:docPr id="27" name="Picture 27" descr="C:\Users\mcowa\Documents\Projects\statmod\LASSO_Parity.png"/>
+            <wp:cNvGraphicFramePr>
+              <a:graphicFrameLocks xmlns:a="http://schemas.openxmlformats.org/drawingml/2006/main" noChangeAspect="1"/>
+            </wp:cNvGraphicFramePr>
+            <a:graphic xmlns:a="http://schemas.openxmlformats.org/drawingml/2006/main">
+              <a:graphicData uri="http://schemas.openxmlformats.org/drawingml/2006/picture">
+                <pic:pic xmlns:pic="http://schemas.openxmlformats.org/drawingml/2006/picture">
+                  <pic:nvPicPr>
+                    <pic:cNvPr id="0" name="Picture 11" descr="C:\Users\mcowa\Documents\Projects\statmod\LASSO_Parity.png"/>
+                    <pic:cNvPicPr>
+                      <a:picLocks noChangeAspect="1" noChangeArrowheads="1"/>
+                    </pic:cNvPicPr>
+                  </pic:nvPicPr>
+                  <pic:blipFill rotWithShape="1">
+                    <a:blip r:embed="rId30" cstate="print">
+                      <a:extLst>
+                        <a:ext uri="{28A0092B-C50C-407E-A947-70E740481C1C}">
+                          <a14:useLocalDpi xmlns:a14="http://schemas.microsoft.com/office/drawing/2010/main" val="0"/>
+                        </a:ext>
+                      </a:extLst>
+                    </a:blip>
+                    <a:srcRect l="3350" t="2976" r="8435" b="2051"/>
+                    <a:stretch/>
+                  </pic:blipFill>
+                  <pic:spPr bwMode="auto">
+                    <a:xfrm>
+                      <a:off x="0" y="0"/>
+                      <a:ext cx="2943197" cy="2377440"/>
+                    </a:xfrm>
+                    <a:prstGeom prst="rect">
+                      <a:avLst/>
+                    </a:prstGeom>
+                    <a:noFill/>
+                    <a:ln>
+                      <a:noFill/>
+                    </a:ln>
+                    <a:extLst>
+                      <a:ext uri="{53640926-AAD7-44D8-BBD7-CCE9431645EC}">
+                        <a14:shadowObscured xmlns:a14="http://schemas.microsoft.com/office/drawing/2010/main"/>
+                      </a:ext>
+                    </a:extLst>
+                  </pic:spPr>
+                </pic:pic>
+              </a:graphicData>
+            </a:graphic>
+          </wp:inline>
+        </w:drawing>
+      </w:r>
+      <w:r>
+        <w:rPr>
+          <w:noProof/>
+        </w:rPr>
+        <w:drawing>
+          <wp:inline distT="0" distB="0" distL="0" distR="0" wp14:anchorId="7C0BE85D" wp14:editId="6FDE2D7F">
+            <wp:extent cx="2911822" cy="2377440"/>
+            <wp:effectExtent l="0" t="0" r="3175" b="3810"/>
+            <wp:docPr id="28" name="Picture 28" descr="C:\Users\mcowa\Documents\Projects\statmod\LASSO_Resids.png"/>
+            <wp:cNvGraphicFramePr>
+              <a:graphicFrameLocks xmlns:a="http://schemas.openxmlformats.org/drawingml/2006/main" noChangeAspect="1"/>
+            </wp:cNvGraphicFramePr>
+            <a:graphic xmlns:a="http://schemas.openxmlformats.org/drawingml/2006/main">
+              <a:graphicData uri="http://schemas.openxmlformats.org/drawingml/2006/picture">
+                <pic:pic xmlns:pic="http://schemas.openxmlformats.org/drawingml/2006/picture">
+                  <pic:nvPicPr>
+                    <pic:cNvPr id="0" name="Picture 12" descr="C:\Users\mcowa\Documents\Projects\statmod\LASSO_Resids.png"/>
+                    <pic:cNvPicPr>
+                      <a:picLocks noChangeAspect="1" noChangeArrowheads="1"/>
+                    </pic:cNvPicPr>
+                  </pic:nvPicPr>
+                  <pic:blipFill rotWithShape="1">
+                    <a:blip r:embed="rId31" cstate="print">
+                      <a:extLst>
+                        <a:ext uri="{28A0092B-C50C-407E-A947-70E740481C1C}">
+                          <a14:useLocalDpi xmlns:a14="http://schemas.microsoft.com/office/drawing/2010/main" val="0"/>
+                        </a:ext>
+                      </a:extLst>
+                    </a:blip>
+                    <a:srcRect l="3351" t="2679" r="9104" b="2054"/>
+                    <a:stretch/>
+                  </pic:blipFill>
+                  <pic:spPr bwMode="auto">
+                    <a:xfrm>
+                      <a:off x="0" y="0"/>
+                      <a:ext cx="2911822" cy="2377440"/>
+                    </a:xfrm>
+                    <a:prstGeom prst="rect">
+                      <a:avLst/>
+                    </a:prstGeom>
+                    <a:noFill/>
+                    <a:ln>
+                      <a:noFill/>
+                    </a:ln>
+                    <a:extLst>
+                      <a:ext uri="{53640926-AAD7-44D8-BBD7-CCE9431645EC}">
+                        <a14:shadowObscured xmlns:a14="http://schemas.microsoft.com/office/drawing/2010/main"/>
+                      </a:ext>
+                    </a:extLst>
+                  </pic:spPr>
+                </pic:pic>
+              </a:graphicData>
+            </a:graphic>
+          </wp:inline>
+        </w:drawing>
+      </w:r>
+    </w:p>
+    <w:p>
+      <w:pPr>
+        <w:jc w:val="center"/>
+        <w:rPr>
+          <w:sz w:val="18"/>
+          <w:szCs w:val="18"/>
+        </w:rPr>
+      </w:pPr>
+      <w:r>
+        <w:rPr>
+          <w:sz w:val="18"/>
+          <w:szCs w:val="18"/>
+        </w:rPr>
+        <w:t>Figure A.3.2</w:t>
+      </w:r>
+      <w:r>
+        <w:rPr>
+          <w:sz w:val="18"/>
+          <w:szCs w:val="18"/>
+        </w:rPr>
+        <w:t>: LASSO</w:t>
+      </w:r>
+      <w:r>
+        <w:rPr>
+          <w:sz w:val="18"/>
+          <w:szCs w:val="18"/>
+        </w:rPr>
+        <w:t xml:space="preserve"> regression results: (left) parity plot; (right) residuals histogram</w:t>
+      </w:r>
+    </w:p>
+    <w:p>
+      <w:pPr>
+        <w:jc w:val="center"/>
+      </w:pPr>
+    </w:p>
+    <w:p>
+      <w:pPr>
+        <w:jc w:val="center"/>
+      </w:pPr>
+    </w:p>
     <w:p/>
     <w:p/>
     <w:p>
@@ -12920,7 +15896,7 @@
 </file>
 
 <file path=customXml/itemProps1.xml><?xml version="1.0" encoding="utf-8"?>
-<ds:datastoreItem xmlns:ds="http://schemas.openxmlformats.org/officeDocument/2006/customXml" ds:itemID="{3829CBA8-8439-4CFD-91B1-6C9850D8536E}">
+<ds:datastoreItem xmlns:ds="http://schemas.openxmlformats.org/officeDocument/2006/customXml" ds:itemID="{1E75000B-A55E-46A1-9C98-22F5C3EA9BB6}">
   <ds:schemaRefs>
     <ds:schemaRef ds:uri="http://schemas.openxmlformats.org/officeDocument/2006/bibliography"/>
   </ds:schemaRefs>

</xml_diff>

<commit_message>
completed RD (NOT REVISED)
</commit_message>
<xml_diff>
--- a/Data/Paper/RD.docx
+++ b/Data/Paper/RD.docx
@@ -99,7 +99,7 @@
           <w:sz w:val="20"/>
           <w:szCs w:val="20"/>
         </w:rPr>
-        <w:t>12/4/2017</w:t>
+        <w:t>12/5/2017</w:t>
       </w:r>
       <w:r>
         <w:rPr>
@@ -3745,14 +3745,17 @@
     </w:p>
     <w:p>
       <w:pPr>
-        <w:rPr>
-          <w:i/>
+        <w:ind w:firstLine="720"/>
+      </w:pPr>
+    </w:p>
+    <w:p>
+      <w:pPr>
+        <w:rPr>
           <w:u w:val="single"/>
         </w:rPr>
       </w:pPr>
       <w:r>
         <w:rPr>
-          <w:i/>
           <w:u w:val="single"/>
         </w:rPr>
         <w:t>Ordinary Least Squares (OLS)</w:t>
@@ -4075,7 +4078,14 @@
         <w:rPr>
           <w:rFonts w:eastAsiaTheme="minorEastAsia"/>
         </w:rPr>
-        <w:t xml:space="preserve"> is the explicit error vector term. Within equation 4, the only unknown is the coefficient vector. The equation can then be manipulated to solve for the unknown, given as</w:t>
+        <w:t xml:space="preserve"> is the explicit error vector term. Within </w:t>
+      </w:r>
+      <w:r>
+        <w:rPr>
+          <w:rFonts w:eastAsiaTheme="minorEastAsia"/>
+        </w:rPr>
+        <w:lastRenderedPageBreak/>
+        <w:t>equation 4, the only unknown is the coefficient vector. The equation can then be manipulated to solve for the unknown, given as</w:t>
       </w:r>
     </w:p>
     <w:p>
@@ -4255,6 +4265,7 @@
       <w:pPr>
         <w:jc w:val="right"/>
         <w:rPr>
+          <w:rFonts w:eastAsiaTheme="minorEastAsia"/>
           <w:i/>
         </w:rPr>
       </w:pPr>
@@ -4522,14 +4533,20 @@
     </w:p>
     <w:p>
       <w:pPr>
-        <w:rPr>
-          <w:i/>
+        <w:jc w:val="right"/>
+        <w:rPr>
+          <w:i/>
+        </w:rPr>
+      </w:pPr>
+    </w:p>
+    <w:p>
+      <w:pPr>
+        <w:rPr>
           <w:u w:val="single"/>
         </w:rPr>
       </w:pPr>
       <w:r>
         <w:rPr>
-          <w:i/>
           <w:u w:val="single"/>
         </w:rPr>
         <w:t>Regularized Regression</w:t>
@@ -5336,7 +5353,7 @@
     <w:p>
       <w:pPr>
         <w:rPr>
-          <w:vertAlign w:val="subscript"/>
+          <w:rFonts w:eastAsiaTheme="minorEastAsia"/>
         </w:rPr>
       </w:pPr>
       <w:r>
@@ -5346,7 +5363,23 @@
         <w:t>optimization</w:t>
       </w:r>
       <w:r>
-        <w:t xml:space="preserve"> of the objective function, the Broyden-Fletcher-Goldfarb-Shanno algorithm (BFGS) was used. BFGS is a gradient descent-based method which relies on a</w:t>
+        <w:t xml:space="preserve"> of the objective function, the </w:t>
+      </w:r>
+      <w:proofErr w:type="spellStart"/>
+      <w:r>
+        <w:t>Broyden</w:t>
+      </w:r>
+      <w:proofErr w:type="spellEnd"/>
+      <w:r>
+        <w:t>-Fletcher-Goldfarb-</w:t>
+      </w:r>
+      <w:proofErr w:type="spellStart"/>
+      <w:r>
+        <w:t>Shanno</w:t>
+      </w:r>
+      <w:proofErr w:type="spellEnd"/>
+      <w:r>
+        <w:t xml:space="preserve"> algorithm (BFGS) was used. BFGS is a gradient descent-based method which relies on a</w:t>
       </w:r>
       <w:r>
         <w:t>n</w:t>
@@ -5423,13 +5456,18 @@
     <w:p>
       <w:pPr>
         <w:rPr>
-          <w:i/>
+          <w:vertAlign w:val="subscript"/>
+        </w:rPr>
+      </w:pPr>
+    </w:p>
+    <w:p>
+      <w:pPr>
+        <w:rPr>
           <w:u w:val="single"/>
         </w:rPr>
       </w:pPr>
       <w:r>
         <w:rPr>
-          <w:i/>
           <w:u w:val="single"/>
         </w:rPr>
         <w:t>Neural Network</w:t>
@@ -7043,7 +7081,6 @@
       <w:pPr>
         <w:rPr>
           <w:rFonts w:eastAsiaTheme="minorEastAsia"/>
-          <w:i/>
         </w:rPr>
       </w:pPr>
       <w:r>
@@ -7638,6 +7675,7 @@
         <w:t>For multivariate OLS, only a second order model with cross-correlation terms was studied. It can be written as</w:t>
       </w:r>
     </w:p>
+    <w:p/>
     <w:p>
       <w:pPr>
         <w:jc w:val="right"/>
@@ -7963,6 +8001,15 @@
     </w:p>
     <w:p>
       <w:pPr>
+        <w:jc w:val="right"/>
+        <w:rPr>
+          <w:rFonts w:eastAsiaTheme="minorEastAsia"/>
+          <w:i/>
+        </w:rPr>
+      </w:pPr>
+    </w:p>
+    <w:p>
+      <w:pPr>
         <w:rPr>
           <w:rFonts w:eastAsiaTheme="minorEastAsia"/>
         </w:rPr>
@@ -8041,6 +8088,13 @@
         </w:rPr>
         <w:t xml:space="preserve"> A summary of all regressions can be found in the figure below.</w:t>
       </w:r>
+    </w:p>
+    <w:p>
+      <w:pPr>
+        <w:rPr>
+          <w:rFonts w:eastAsiaTheme="minorEastAsia"/>
+        </w:rPr>
+      </w:pPr>
     </w:p>
     <w:p>
       <w:pPr>
@@ -8135,6 +8189,17 @@
         </w:rPr>
         <w:t>: Multivariate OLS regressions</w:t>
       </w:r>
+    </w:p>
+    <w:p>
+      <w:pPr>
+        <w:jc w:val="center"/>
+        <w:rPr>
+          <w:rFonts w:eastAsiaTheme="minorEastAsia"/>
+          <w:i/>
+          <w:sz w:val="18"/>
+          <w:szCs w:val="18"/>
+        </w:rPr>
+      </w:pPr>
     </w:p>
     <w:p>
       <w:pPr>
@@ -9316,23 +9381,23 @@
     <w:tbl>
       <w:tblPr>
         <w:tblStyle w:val="PlainTable1"/>
-        <w:tblW w:w="0" w:type="auto"/>
+        <w:tblW w:w="9476" w:type="dxa"/>
         <w:tblLook w:val="04A0" w:firstRow="1" w:lastRow="0" w:firstColumn="1" w:lastColumn="0" w:noHBand="0" w:noVBand="1"/>
       </w:tblPr>
       <w:tblGrid>
-        <w:gridCol w:w="3116"/>
-        <w:gridCol w:w="3117"/>
-        <w:gridCol w:w="3117"/>
+        <w:gridCol w:w="3158"/>
+        <w:gridCol w:w="3159"/>
+        <w:gridCol w:w="3159"/>
       </w:tblGrid>
       <w:tr>
         <w:trPr>
           <w:cnfStyle w:val="100000000000" w:firstRow="1" w:lastRow="0" w:firstColumn="0" w:lastColumn="0" w:oddVBand="0" w:evenVBand="0" w:oddHBand="0" w:evenHBand="0" w:firstRowFirstColumn="0" w:firstRowLastColumn="0" w:lastRowFirstColumn="0" w:lastRowLastColumn="0"/>
-          <w:trHeight w:val="256"/>
+          <w:trHeight w:val="263"/>
         </w:trPr>
         <w:tc>
           <w:tcPr>
             <w:cnfStyle w:val="001000000000" w:firstRow="0" w:lastRow="0" w:firstColumn="1" w:lastColumn="0" w:oddVBand="0" w:evenVBand="0" w:oddHBand="0" w:evenHBand="0" w:firstRowFirstColumn="0" w:firstRowLastColumn="0" w:lastRowFirstColumn="0" w:lastRowLastColumn="0"/>
-            <w:tcW w:w="3116" w:type="dxa"/>
+            <w:tcW w:w="3158" w:type="dxa"/>
           </w:tcPr>
           <w:p>
             <w:pPr>
@@ -9395,7 +9460,7 @@
         </w:tc>
         <w:tc>
           <w:tcPr>
-            <w:tcW w:w="3117" w:type="dxa"/>
+            <w:tcW w:w="3159" w:type="dxa"/>
           </w:tcPr>
           <w:p>
             <w:pPr>
@@ -9421,7 +9486,7 @@
         </w:tc>
         <w:tc>
           <w:tcPr>
-            <w:tcW w:w="3117" w:type="dxa"/>
+            <w:tcW w:w="3159" w:type="dxa"/>
           </w:tcPr>
           <w:p>
             <w:pPr>
@@ -9449,12 +9514,12 @@
       <w:tr>
         <w:trPr>
           <w:cnfStyle w:val="000000100000" w:firstRow="0" w:lastRow="0" w:firstColumn="0" w:lastColumn="0" w:oddVBand="0" w:evenVBand="0" w:oddHBand="1" w:evenHBand="0" w:firstRowFirstColumn="0" w:firstRowLastColumn="0" w:lastRowFirstColumn="0" w:lastRowLastColumn="0"/>
-          <w:trHeight w:val="246"/>
+          <w:trHeight w:val="252"/>
         </w:trPr>
         <w:tc>
           <w:tcPr>
             <w:cnfStyle w:val="001000000000" w:firstRow="0" w:lastRow="0" w:firstColumn="1" w:lastColumn="0" w:oddVBand="0" w:evenVBand="0" w:oddHBand="0" w:evenHBand="0" w:firstRowFirstColumn="0" w:firstRowLastColumn="0" w:lastRowFirstColumn="0" w:lastRowLastColumn="0"/>
-            <w:tcW w:w="3116" w:type="dxa"/>
+            <w:tcW w:w="3158" w:type="dxa"/>
           </w:tcPr>
           <w:p>
             <w:pPr>
@@ -9504,7 +9569,7 @@
         </w:tc>
         <w:tc>
           <w:tcPr>
-            <w:tcW w:w="3117" w:type="dxa"/>
+            <w:tcW w:w="3159" w:type="dxa"/>
           </w:tcPr>
           <w:p>
             <w:pPr>
@@ -9528,7 +9593,7 @@
         </w:tc>
         <w:tc>
           <w:tcPr>
-            <w:tcW w:w="3117" w:type="dxa"/>
+            <w:tcW w:w="3159" w:type="dxa"/>
           </w:tcPr>
           <w:p>
             <w:pPr>
@@ -9563,12 +9628,12 @@
       </w:tr>
       <w:tr>
         <w:trPr>
-          <w:trHeight w:val="256"/>
+          <w:trHeight w:val="263"/>
         </w:trPr>
         <w:tc>
           <w:tcPr>
             <w:cnfStyle w:val="001000000000" w:firstRow="0" w:lastRow="0" w:firstColumn="1" w:lastColumn="0" w:oddVBand="0" w:evenVBand="0" w:oddHBand="0" w:evenHBand="0" w:firstRowFirstColumn="0" w:firstRowLastColumn="0" w:lastRowFirstColumn="0" w:lastRowLastColumn="0"/>
-            <w:tcW w:w="3116" w:type="dxa"/>
+            <w:tcW w:w="3158" w:type="dxa"/>
           </w:tcPr>
           <w:p>
             <w:pPr>
@@ -9610,7 +9675,7 @@
         </w:tc>
         <w:tc>
           <w:tcPr>
-            <w:tcW w:w="3117" w:type="dxa"/>
+            <w:tcW w:w="3159" w:type="dxa"/>
           </w:tcPr>
           <w:p>
             <w:pPr>
@@ -9634,7 +9699,7 @@
         </w:tc>
         <w:tc>
           <w:tcPr>
-            <w:tcW w:w="3117" w:type="dxa"/>
+            <w:tcW w:w="3159" w:type="dxa"/>
           </w:tcPr>
           <w:p>
             <w:pPr>
@@ -9660,12 +9725,12 @@
       <w:tr>
         <w:trPr>
           <w:cnfStyle w:val="000000100000" w:firstRow="0" w:lastRow="0" w:firstColumn="0" w:lastColumn="0" w:oddVBand="0" w:evenVBand="0" w:oddHBand="1" w:evenHBand="0" w:firstRowFirstColumn="0" w:firstRowLastColumn="0" w:lastRowFirstColumn="0" w:lastRowLastColumn="0"/>
-          <w:trHeight w:val="246"/>
+          <w:trHeight w:val="252"/>
         </w:trPr>
         <w:tc>
           <w:tcPr>
             <w:cnfStyle w:val="001000000000" w:firstRow="0" w:lastRow="0" w:firstColumn="1" w:lastColumn="0" w:oddVBand="0" w:evenVBand="0" w:oddHBand="0" w:evenHBand="0" w:firstRowFirstColumn="0" w:firstRowLastColumn="0" w:lastRowFirstColumn="0" w:lastRowLastColumn="0"/>
-            <w:tcW w:w="3116" w:type="dxa"/>
+            <w:tcW w:w="3158" w:type="dxa"/>
           </w:tcPr>
           <w:p>
             <w:pPr>
@@ -9707,7 +9772,7 @@
         </w:tc>
         <w:tc>
           <w:tcPr>
-            <w:tcW w:w="3117" w:type="dxa"/>
+            <w:tcW w:w="3159" w:type="dxa"/>
           </w:tcPr>
           <w:p>
             <w:pPr>
@@ -9732,7 +9797,7 @@
         </w:tc>
         <w:tc>
           <w:tcPr>
-            <w:tcW w:w="3117" w:type="dxa"/>
+            <w:tcW w:w="3159" w:type="dxa"/>
           </w:tcPr>
           <w:p>
             <w:pPr>
@@ -9767,12 +9832,12 @@
       </w:tr>
       <w:tr>
         <w:trPr>
-          <w:trHeight w:val="246"/>
+          <w:trHeight w:val="252"/>
         </w:trPr>
         <w:tc>
           <w:tcPr>
             <w:cnfStyle w:val="001000000000" w:firstRow="0" w:lastRow="0" w:firstColumn="1" w:lastColumn="0" w:oddVBand="0" w:evenVBand="0" w:oddHBand="0" w:evenHBand="0" w:firstRowFirstColumn="0" w:firstRowLastColumn="0" w:lastRowFirstColumn="0" w:lastRowLastColumn="0"/>
-            <w:tcW w:w="3116" w:type="dxa"/>
+            <w:tcW w:w="3158" w:type="dxa"/>
           </w:tcPr>
           <w:p>
             <w:pPr>
@@ -9804,7 +9869,7 @@
         </w:tc>
         <w:tc>
           <w:tcPr>
-            <w:tcW w:w="3117" w:type="dxa"/>
+            <w:tcW w:w="3159" w:type="dxa"/>
           </w:tcPr>
           <w:p>
             <w:pPr>
@@ -9828,7 +9893,7 @@
         </w:tc>
         <w:tc>
           <w:tcPr>
-            <w:tcW w:w="3117" w:type="dxa"/>
+            <w:tcW w:w="3159" w:type="dxa"/>
           </w:tcPr>
           <w:p>
             <w:pPr>
@@ -9854,12 +9919,12 @@
       <w:tr>
         <w:trPr>
           <w:cnfStyle w:val="000000100000" w:firstRow="0" w:lastRow="0" w:firstColumn="0" w:lastColumn="0" w:oddVBand="0" w:evenVBand="0" w:oddHBand="1" w:evenHBand="0" w:firstRowFirstColumn="0" w:firstRowLastColumn="0" w:lastRowFirstColumn="0" w:lastRowLastColumn="0"/>
-          <w:trHeight w:val="256"/>
+          <w:trHeight w:val="263"/>
         </w:trPr>
         <w:tc>
           <w:tcPr>
             <w:cnfStyle w:val="001000000000" w:firstRow="0" w:lastRow="0" w:firstColumn="1" w:lastColumn="0" w:oddVBand="0" w:evenVBand="0" w:oddHBand="0" w:evenHBand="0" w:firstRowFirstColumn="0" w:firstRowLastColumn="0" w:lastRowFirstColumn="0" w:lastRowLastColumn="0"/>
-            <w:tcW w:w="3116" w:type="dxa"/>
+            <w:tcW w:w="3158" w:type="dxa"/>
           </w:tcPr>
           <w:p>
             <w:pPr>
@@ -9882,7 +9947,7 @@
         </w:tc>
         <w:tc>
           <w:tcPr>
-            <w:tcW w:w="3117" w:type="dxa"/>
+            <w:tcW w:w="3159" w:type="dxa"/>
           </w:tcPr>
           <w:p>
             <w:pPr>
@@ -9906,7 +9971,7 @@
         </w:tc>
         <w:tc>
           <w:tcPr>
-            <w:tcW w:w="3117" w:type="dxa"/>
+            <w:tcW w:w="3159" w:type="dxa"/>
           </w:tcPr>
           <w:p>
             <w:pPr>
@@ -9930,6 +9995,14 @@
         </w:tc>
       </w:tr>
     </w:tbl>
+    <w:p>
+      <w:pPr>
+        <w:jc w:val="center"/>
+        <w:rPr>
+          <w:i/>
+        </w:rPr>
+      </w:pPr>
+    </w:p>
     <w:p>
       <w:pPr>
         <w:jc w:val="center"/>
@@ -9967,6 +10040,13 @@
         </w:rPr>
         <w:t xml:space="preserve"> The new resulting model is given below.</w:t>
       </w:r>
+    </w:p>
+    <w:p>
+      <w:pPr>
+        <w:rPr>
+          <w:rFonts w:eastAsiaTheme="minorEastAsia"/>
+        </w:rPr>
+      </w:pPr>
     </w:p>
     <w:p>
       <w:pPr>
@@ -10249,6 +10329,24 @@
     </w:p>
     <w:p>
       <w:pPr>
+        <w:jc w:val="right"/>
+        <w:rPr>
+          <w:rFonts w:eastAsiaTheme="minorEastAsia"/>
+          <w:i/>
+        </w:rPr>
+      </w:pPr>
+    </w:p>
+    <w:p>
+      <w:pPr>
+        <w:jc w:val="right"/>
+        <w:rPr>
+          <w:rFonts w:eastAsiaTheme="minorEastAsia"/>
+          <w:i/>
+        </w:rPr>
+      </w:pPr>
+    </w:p>
+    <w:p>
+      <w:pPr>
         <w:ind w:firstLine="720"/>
       </w:pPr>
       <w:r>
@@ -10805,6 +10903,17 @@
           <w:szCs w:val="18"/>
         </w:rPr>
       </w:pPr>
+    </w:p>
+    <w:p>
+      <w:pPr>
+        <w:jc w:val="center"/>
+        <w:rPr>
+          <w:rFonts w:eastAsiaTheme="minorEastAsia"/>
+          <w:i/>
+          <w:sz w:val="18"/>
+          <w:szCs w:val="18"/>
+        </w:rPr>
+      </w:pPr>
       <w:r>
         <w:rPr>
           <w:rFonts w:eastAsiaTheme="minorEastAsia"/>
@@ -11011,14 +11120,14 @@
         <w:rPr>
           <w:rFonts w:eastAsiaTheme="minorEastAsia"/>
         </w:rPr>
-        <w:t xml:space="preserve"> Similar to Figures 5 left and 8 left, the left plot in Figure 13 shows a large, yet constant variance throughout the model. Lastly, the ridge regression continues the trend of all previous models by having a normal </w:t>
+        <w:t xml:space="preserve"> Similar to </w:t>
       </w:r>
       <w:r>
         <w:rPr>
           <w:rFonts w:eastAsiaTheme="minorEastAsia"/>
         </w:rPr>
         <w:lastRenderedPageBreak/>
-        <w:t xml:space="preserve">distribution of residuals. </w:t>
+        <w:t xml:space="preserve">Figures 5 left and 8 left, the left plot in Figure 13 shows a large, yet constant variance throughout the model. Lastly, the ridge regression continues the trend of all previous models by having a normal distribution of residuals. </w:t>
       </w:r>
       <w:r>
         <w:rPr>
@@ -11087,7 +11196,19 @@
         <w:rPr>
           <w:rFonts w:eastAsiaTheme="minorEastAsia"/>
         </w:rPr>
-        <w:t>, it will not be used for this work due to its slow optimization times. Instead, MATLAB’s neural network fitting tool was utilized in order to create predictive models of a player’s COS</w:t>
+        <w:t>, it will not be used for this work due to its slow optimization times. Instead, MATLAB’s neural network fitting tool was utilized in order to create pr</w:t>
+      </w:r>
+      <w:r>
+        <w:rPr>
+          <w:rFonts w:eastAsiaTheme="minorEastAsia"/>
+        </w:rPr>
+        <w:t>edictive models of a player’s CR</w:t>
+      </w:r>
+      <w:r>
+        <w:rPr>
+          <w:rFonts w:eastAsiaTheme="minorEastAsia"/>
+        </w:rPr>
+        <w:t>S</w:t>
       </w:r>
       <w:r>
         <w:rPr>
@@ -11100,7 +11221,25 @@
         <w:rPr>
           <w:rFonts w:eastAsiaTheme="minorEastAsia"/>
         </w:rPr>
-        <w:t xml:space="preserve"> based on a number of their previous season’s COS</w:t>
+        <w:t xml:space="preserve"> based on a </w:t>
+      </w:r>
+      <w:r>
+        <w:rPr>
+          <w:rFonts w:eastAsiaTheme="minorEastAsia"/>
+        </w:rPr>
+        <w:t>number of their previous season’s</w:t>
+      </w:r>
+      <w:r>
+        <w:rPr>
+          <w:rFonts w:eastAsiaTheme="minorEastAsia"/>
+        </w:rPr>
+        <w:t xml:space="preserve"> CR</w:t>
+      </w:r>
+      <w:r>
+        <w:rPr>
+          <w:rFonts w:eastAsiaTheme="minorEastAsia"/>
+        </w:rPr>
+        <w:t>S</w:t>
       </w:r>
       <w:r>
         <w:rPr>
@@ -11115,13 +11254,69 @@
         </w:rPr>
         <w:t>.</w:t>
       </w:r>
-    </w:p>
-    <w:p>
-      <w:pPr>
-        <w:rPr>
-          <w:rFonts w:eastAsiaTheme="minorEastAsia"/>
-        </w:rPr>
-      </w:pPr>
+      <w:r>
+        <w:rPr>
+          <w:rFonts w:eastAsiaTheme="minorEastAsia"/>
+        </w:rPr>
+        <w:t xml:space="preserve"> In total, nine different models were trained. </w:t>
+      </w:r>
+      <w:r>
+        <w:rPr>
+          <w:rFonts w:eastAsiaTheme="minorEastAsia"/>
+        </w:rPr>
+        <w:t xml:space="preserve">Each model split its data into training, validation, and testing sets at a ratio of </w:t>
+      </w:r>
+      <m:oMath>
+        <m:r>
+          <w:rPr>
+            <w:rFonts w:ascii="Cambria Math" w:eastAsiaTheme="minorEastAsia" w:hAnsi="Cambria Math"/>
+          </w:rPr>
+          <m:t>8 :1 :1</m:t>
+        </m:r>
+      </m:oMath>
+      <w:r>
+        <w:rPr>
+          <w:rFonts w:eastAsiaTheme="minorEastAsia"/>
+        </w:rPr>
+        <w:t>, respectively.</w:t>
+      </w:r>
+      <w:r>
+        <w:rPr>
+          <w:rFonts w:eastAsiaTheme="minorEastAsia"/>
+        </w:rPr>
+        <w:t xml:space="preserve"> The networks were then solved using the </w:t>
+      </w:r>
+      <w:r>
+        <w:rPr>
+          <w:rFonts w:eastAsiaTheme="minorEastAsia"/>
+          <w:i/>
+        </w:rPr>
+        <w:t>Levenberg-Marquardt</w:t>
+      </w:r>
+      <w:r>
+        <w:rPr>
+          <w:rFonts w:eastAsiaTheme="minorEastAsia"/>
+        </w:rPr>
+        <w:t xml:space="preserve"> training algorithm.</w:t>
+      </w:r>
+      <w:r>
+        <w:rPr>
+          <w:rFonts w:eastAsiaTheme="minorEastAsia"/>
+        </w:rPr>
+        <w:t xml:space="preserve"> </w:t>
+      </w:r>
+      <w:r>
+        <w:rPr>
+          <w:rFonts w:eastAsiaTheme="minorEastAsia"/>
+        </w:rPr>
+        <w:t>Results</w:t>
+      </w:r>
+      <w:r>
+        <w:rPr>
+          <w:rFonts w:eastAsiaTheme="minorEastAsia"/>
+        </w:rPr>
+        <w:t xml:space="preserve"> of the work are summarized in the table below.</w:t>
+      </w:r>
     </w:p>
     <w:p>
       <w:pPr>
@@ -11147,7 +11342,16 @@
           <w:sz w:val="18"/>
           <w:szCs w:val="18"/>
         </w:rPr>
-        <w:t>Table 4: Neural Network COS</w:t>
+        <w:t>Table 4: Neural Network CR</w:t>
+      </w:r>
+      <w:r>
+        <w:rPr>
+          <w:rFonts w:eastAsiaTheme="minorEastAsia"/>
+          <w:i/>
+          <w:sz w:val="18"/>
+          <w:szCs w:val="18"/>
+        </w:rPr>
+        <w:t>S</w:t>
       </w:r>
       <w:r>
         <w:rPr>
@@ -11172,28 +11376,57 @@
     <w:tbl>
       <w:tblPr>
         <w:tblStyle w:val="PlainTable1"/>
-        <w:tblW w:w="9673" w:type="dxa"/>
+        <w:tblW w:w="11211" w:type="dxa"/>
         <w:jc w:val="center"/>
         <w:tblLook w:val="04A0" w:firstRow="1" w:lastRow="0" w:firstColumn="1" w:lastColumn="0" w:noHBand="0" w:noVBand="1"/>
       </w:tblPr>
       <w:tblGrid>
-        <w:gridCol w:w="1647"/>
-        <w:gridCol w:w="1628"/>
-        <w:gridCol w:w="1559"/>
-        <w:gridCol w:w="1843"/>
-        <w:gridCol w:w="1437"/>
-        <w:gridCol w:w="1559"/>
+        <w:gridCol w:w="1426"/>
+        <w:gridCol w:w="1426"/>
+        <w:gridCol w:w="1409"/>
+        <w:gridCol w:w="1409"/>
+        <w:gridCol w:w="1350"/>
+        <w:gridCol w:w="1596"/>
+        <w:gridCol w:w="1245"/>
+        <w:gridCol w:w="1350"/>
       </w:tblGrid>
       <w:tr>
         <w:trPr>
           <w:cnfStyle w:val="100000000000" w:firstRow="1" w:lastRow="0" w:firstColumn="0" w:lastColumn="0" w:oddVBand="0" w:evenVBand="0" w:oddHBand="0" w:evenHBand="0" w:firstRowFirstColumn="0" w:firstRowLastColumn="0" w:lastRowFirstColumn="0" w:lastRowLastColumn="0"/>
-          <w:trHeight w:val="246"/>
+          <w:trHeight w:val="256"/>
           <w:jc w:val="center"/>
         </w:trPr>
         <w:tc>
           <w:tcPr>
             <w:cnfStyle w:val="001000000000" w:firstRow="0" w:lastRow="0" w:firstColumn="1" w:lastColumn="0" w:oddVBand="0" w:evenVBand="0" w:oddHBand="0" w:evenHBand="0" w:firstRowFirstColumn="0" w:firstRowLastColumn="0" w:lastRowFirstColumn="0" w:lastRowLastColumn="0"/>
-            <w:tcW w:w="1647" w:type="dxa"/>
+            <w:tcW w:w="1426" w:type="dxa"/>
+            <w:vMerge w:val="restart"/>
+            <w:vAlign w:val="center"/>
+          </w:tcPr>
+          <w:p>
+            <w:pPr>
+              <w:jc w:val="center"/>
+              <w:rPr>
+                <w:rFonts w:ascii="Calibri" w:eastAsia="Times New Roman" w:hAnsi="Calibri" w:cs="Calibri"/>
+                <w:color w:val="000000"/>
+                <w:sz w:val="20"/>
+                <w:szCs w:val="20"/>
+              </w:rPr>
+            </w:pPr>
+            <w:r>
+              <w:rPr>
+                <w:rFonts w:ascii="Calibri" w:eastAsia="Times New Roman" w:hAnsi="Calibri" w:cs="Calibri"/>
+                <w:color w:val="000000"/>
+                <w:sz w:val="20"/>
+                <w:szCs w:val="20"/>
+              </w:rPr>
+              <w:t>Name</w:t>
+            </w:r>
+          </w:p>
+        </w:tc>
+        <w:tc>
+          <w:tcPr>
+            <w:tcW w:w="1426" w:type="dxa"/>
             <w:vMerge w:val="restart"/>
             <w:vAlign w:val="center"/>
             <w:hideMark/>
@@ -11201,6 +11434,7 @@
           <w:p>
             <w:pPr>
               <w:jc w:val="center"/>
+              <w:cnfStyle w:val="100000000000" w:firstRow="1" w:lastRow="0" w:firstColumn="0" w:lastColumn="0" w:oddVBand="0" w:evenVBand="0" w:oddHBand="0" w:evenHBand="0" w:firstRowFirstColumn="0" w:firstRowLastColumn="0" w:lastRowFirstColumn="0" w:lastRowLastColumn="0"/>
               <w:rPr>
                 <w:rFonts w:ascii="Calibri" w:eastAsia="Times New Roman" w:hAnsi="Calibri" w:cs="Calibri"/>
                 <w:color w:val="000000"/>
@@ -11221,7 +11455,35 @@
         </w:tc>
         <w:tc>
           <w:tcPr>
-            <w:tcW w:w="1628" w:type="dxa"/>
+            <w:tcW w:w="1409" w:type="dxa"/>
+            <w:vMerge w:val="restart"/>
+            <w:vAlign w:val="center"/>
+          </w:tcPr>
+          <w:p>
+            <w:pPr>
+              <w:jc w:val="center"/>
+              <w:cnfStyle w:val="100000000000" w:firstRow="1" w:lastRow="0" w:firstColumn="0" w:lastColumn="0" w:oddVBand="0" w:evenVBand="0" w:oddHBand="0" w:evenHBand="0" w:firstRowFirstColumn="0" w:firstRowLastColumn="0" w:lastRowFirstColumn="0" w:lastRowLastColumn="0"/>
+              <w:rPr>
+                <w:rFonts w:ascii="Calibri" w:eastAsia="Times New Roman" w:hAnsi="Calibri" w:cs="Calibri"/>
+                <w:color w:val="000000"/>
+                <w:sz w:val="20"/>
+                <w:szCs w:val="20"/>
+              </w:rPr>
+            </w:pPr>
+            <w:r>
+              <w:rPr>
+                <w:rFonts w:ascii="Calibri" w:eastAsia="Times New Roman" w:hAnsi="Calibri" w:cs="Calibri"/>
+                <w:color w:val="000000"/>
+                <w:sz w:val="20"/>
+                <w:szCs w:val="20"/>
+              </w:rPr>
+              <w:t>Data size</w:t>
+            </w:r>
+          </w:p>
+        </w:tc>
+        <w:tc>
+          <w:tcPr>
+            <w:tcW w:w="1409" w:type="dxa"/>
             <w:vMerge w:val="restart"/>
             <w:vAlign w:val="center"/>
             <w:hideMark/>
@@ -11250,7 +11512,7 @@
         </w:tc>
         <w:tc>
           <w:tcPr>
-            <w:tcW w:w="4839" w:type="dxa"/>
+            <w:tcW w:w="4191" w:type="dxa"/>
             <w:gridSpan w:val="3"/>
             <w:vAlign w:val="center"/>
             <w:hideMark/>
@@ -11275,11 +11537,20 @@
               </w:rPr>
               <w:t>Mean Square Error</w:t>
             </w:r>
-          </w:p>
-        </w:tc>
-        <w:tc>
-          <w:tcPr>
-            <w:tcW w:w="1559" w:type="dxa"/>
+            <w:r>
+              <w:rPr>
+                <w:rFonts w:ascii="Calibri" w:eastAsia="Times New Roman" w:hAnsi="Calibri" w:cs="Calibri"/>
+                <w:color w:val="000000"/>
+                <w:sz w:val="20"/>
+                <w:szCs w:val="20"/>
+              </w:rPr>
+              <w:t xml:space="preserve"> (MSE)</w:t>
+            </w:r>
+          </w:p>
+        </w:tc>
+        <w:tc>
+          <w:tcPr>
+            <w:tcW w:w="1350" w:type="dxa"/>
             <w:vMerge w:val="restart"/>
             <w:vAlign w:val="center"/>
             <w:hideMark/>
@@ -11320,13 +11591,30 @@
       <w:tr>
         <w:trPr>
           <w:cnfStyle w:val="000000100000" w:firstRow="0" w:lastRow="0" w:firstColumn="0" w:lastColumn="0" w:oddVBand="0" w:evenVBand="0" w:oddHBand="1" w:evenHBand="0" w:firstRowFirstColumn="0" w:firstRowLastColumn="0" w:lastRowFirstColumn="0" w:lastRowLastColumn="0"/>
-          <w:trHeight w:val="216"/>
+          <w:trHeight w:val="224"/>
           <w:jc w:val="center"/>
         </w:trPr>
         <w:tc>
           <w:tcPr>
             <w:cnfStyle w:val="001000000000" w:firstRow="0" w:lastRow="0" w:firstColumn="1" w:lastColumn="0" w:oddVBand="0" w:evenVBand="0" w:oddHBand="0" w:evenHBand="0" w:firstRowFirstColumn="0" w:firstRowLastColumn="0" w:lastRowFirstColumn="0" w:lastRowLastColumn="0"/>
-            <w:tcW w:w="1647" w:type="dxa"/>
+            <w:tcW w:w="1426" w:type="dxa"/>
+            <w:vMerge/>
+          </w:tcPr>
+          <w:p>
+            <w:pPr>
+              <w:jc w:val="center"/>
+              <w:rPr>
+                <w:rFonts w:ascii="Calibri" w:eastAsia="Times New Roman" w:hAnsi="Calibri" w:cs="Calibri"/>
+                <w:color w:val="000000"/>
+                <w:sz w:val="20"/>
+                <w:szCs w:val="20"/>
+              </w:rPr>
+            </w:pPr>
+          </w:p>
+        </w:tc>
+        <w:tc>
+          <w:tcPr>
+            <w:tcW w:w="1426" w:type="dxa"/>
             <w:vMerge/>
             <w:vAlign w:val="center"/>
             <w:hideMark/>
@@ -11334,18 +11622,37 @@
           <w:p>
             <w:pPr>
               <w:jc w:val="center"/>
-              <w:rPr>
-                <w:rFonts w:ascii="Calibri" w:eastAsia="Times New Roman" w:hAnsi="Calibri" w:cs="Calibri"/>
-                <w:color w:val="000000"/>
-                <w:sz w:val="20"/>
-                <w:szCs w:val="20"/>
-              </w:rPr>
-            </w:pPr>
-          </w:p>
-        </w:tc>
-        <w:tc>
-          <w:tcPr>
-            <w:tcW w:w="1628" w:type="dxa"/>
+              <w:cnfStyle w:val="000000100000" w:firstRow="0" w:lastRow="0" w:firstColumn="0" w:lastColumn="0" w:oddVBand="0" w:evenVBand="0" w:oddHBand="1" w:evenHBand="0" w:firstRowFirstColumn="0" w:firstRowLastColumn="0" w:lastRowFirstColumn="0" w:lastRowLastColumn="0"/>
+              <w:rPr>
+                <w:rFonts w:ascii="Calibri" w:eastAsia="Times New Roman" w:hAnsi="Calibri" w:cs="Calibri"/>
+                <w:color w:val="000000"/>
+                <w:sz w:val="20"/>
+                <w:szCs w:val="20"/>
+              </w:rPr>
+            </w:pPr>
+          </w:p>
+        </w:tc>
+        <w:tc>
+          <w:tcPr>
+            <w:tcW w:w="1409" w:type="dxa"/>
+            <w:vMerge/>
+          </w:tcPr>
+          <w:p>
+            <w:pPr>
+              <w:jc w:val="center"/>
+              <w:cnfStyle w:val="000000100000" w:firstRow="0" w:lastRow="0" w:firstColumn="0" w:lastColumn="0" w:oddVBand="0" w:evenVBand="0" w:oddHBand="1" w:evenHBand="0" w:firstRowFirstColumn="0" w:firstRowLastColumn="0" w:lastRowFirstColumn="0" w:lastRowLastColumn="0"/>
+              <w:rPr>
+                <w:rFonts w:ascii="Calibri" w:eastAsia="Times New Roman" w:hAnsi="Calibri" w:cs="Calibri"/>
+                <w:color w:val="000000"/>
+                <w:sz w:val="20"/>
+                <w:szCs w:val="20"/>
+              </w:rPr>
+            </w:pPr>
+          </w:p>
+        </w:tc>
+        <w:tc>
+          <w:tcPr>
+            <w:tcW w:w="1409" w:type="dxa"/>
             <w:vMerge/>
             <w:vAlign w:val="center"/>
             <w:hideMark/>
@@ -11365,7 +11672,7 @@
         </w:tc>
         <w:tc>
           <w:tcPr>
-            <w:tcW w:w="1559" w:type="dxa"/>
+            <w:tcW w:w="1350" w:type="dxa"/>
             <w:vAlign w:val="center"/>
             <w:hideMark/>
           </w:tcPr>
@@ -11397,7 +11704,7 @@
         </w:tc>
         <w:tc>
           <w:tcPr>
-            <w:tcW w:w="1843" w:type="dxa"/>
+            <w:tcW w:w="1596" w:type="dxa"/>
             <w:vAlign w:val="center"/>
             <w:hideMark/>
           </w:tcPr>
@@ -11429,7 +11736,7 @@
         </w:tc>
         <w:tc>
           <w:tcPr>
-            <w:tcW w:w="1437" w:type="dxa"/>
+            <w:tcW w:w="1245" w:type="dxa"/>
             <w:vAlign w:val="center"/>
             <w:hideMark/>
           </w:tcPr>
@@ -11461,7 +11768,7 @@
         </w:tc>
         <w:tc>
           <w:tcPr>
-            <w:tcW w:w="1559" w:type="dxa"/>
+            <w:tcW w:w="1350" w:type="dxa"/>
             <w:vMerge/>
             <w:vAlign w:val="center"/>
             <w:hideMark/>
@@ -11482,19 +11789,56 @@
       </w:tr>
       <w:tr>
         <w:trPr>
-          <w:trHeight w:val="216"/>
+          <w:trHeight w:val="224"/>
           <w:jc w:val="center"/>
         </w:trPr>
         <w:tc>
           <w:tcPr>
             <w:cnfStyle w:val="001000000000" w:firstRow="0" w:lastRow="0" w:firstColumn="1" w:lastColumn="0" w:oddVBand="0" w:evenVBand="0" w:oddHBand="0" w:evenHBand="0" w:firstRowFirstColumn="0" w:firstRowLastColumn="0" w:lastRowFirstColumn="0" w:lastRowLastColumn="0"/>
-            <w:tcW w:w="1647" w:type="dxa"/>
+            <w:tcW w:w="1426" w:type="dxa"/>
+          </w:tcPr>
+          <w:p>
+            <w:pPr>
+              <w:jc w:val="center"/>
+              <w:rPr>
+                <w:rFonts w:ascii="Calibri" w:eastAsia="Times New Roman" w:hAnsi="Calibri" w:cs="Calibri"/>
+                <w:color w:val="000000"/>
+                <w:sz w:val="20"/>
+                <w:szCs w:val="20"/>
+                <w:vertAlign w:val="subscript"/>
+              </w:rPr>
+            </w:pPr>
+            <w:r>
+              <w:rPr>
+                <w:rFonts w:ascii="Calibri" w:eastAsia="Times New Roman" w:hAnsi="Calibri" w:cs="Calibri"/>
+                <w:color w:val="000000"/>
+                <w:sz w:val="20"/>
+                <w:szCs w:val="20"/>
+              </w:rPr>
+              <w:t>CRS</w:t>
+            </w:r>
+            <w:r>
+              <w:rPr>
+                <w:rFonts w:ascii="Calibri" w:eastAsia="Times New Roman" w:hAnsi="Calibri" w:cs="Calibri"/>
+                <w:color w:val="000000"/>
+                <w:sz w:val="20"/>
+                <w:szCs w:val="20"/>
+                <w:vertAlign w:val="subscript"/>
+              </w:rPr>
+              <w:t>N-2</w:t>
+            </w:r>
+          </w:p>
+        </w:tc>
+        <w:tc>
+          <w:tcPr>
+            <w:tcW w:w="1426" w:type="dxa"/>
             <w:vAlign w:val="center"/>
             <w:hideMark/>
           </w:tcPr>
           <w:p>
             <w:pPr>
               <w:jc w:val="center"/>
+              <w:cnfStyle w:val="000000000000" w:firstRow="0" w:lastRow="0" w:firstColumn="0" w:lastColumn="0" w:oddVBand="0" w:evenVBand="0" w:oddHBand="0" w:evenHBand="0" w:firstRowFirstColumn="0" w:firstRowLastColumn="0" w:lastRowFirstColumn="0" w:lastRowLastColumn="0"/>
               <w:rPr>
                 <w:rFonts w:ascii="Calibri" w:eastAsia="Times New Roman" w:hAnsi="Calibri" w:cs="Calibri"/>
                 <w:color w:val="000000"/>
@@ -11515,7 +11859,33 @@
         </w:tc>
         <w:tc>
           <w:tcPr>
-            <w:tcW w:w="1628" w:type="dxa"/>
+            <w:tcW w:w="1409" w:type="dxa"/>
+          </w:tcPr>
+          <w:p>
+            <w:pPr>
+              <w:jc w:val="center"/>
+              <w:cnfStyle w:val="000000000000" w:firstRow="0" w:lastRow="0" w:firstColumn="0" w:lastColumn="0" w:oddVBand="0" w:evenVBand="0" w:oddHBand="0" w:evenHBand="0" w:firstRowFirstColumn="0" w:firstRowLastColumn="0" w:lastRowFirstColumn="0" w:lastRowLastColumn="0"/>
+              <w:rPr>
+                <w:rFonts w:ascii="Calibri" w:eastAsia="Times New Roman" w:hAnsi="Calibri" w:cs="Calibri"/>
+                <w:color w:val="000000"/>
+                <w:sz w:val="20"/>
+                <w:szCs w:val="20"/>
+              </w:rPr>
+            </w:pPr>
+            <w:r>
+              <w:rPr>
+                <w:rFonts w:ascii="Calibri" w:eastAsia="Times New Roman" w:hAnsi="Calibri" w:cs="Calibri"/>
+                <w:color w:val="000000"/>
+                <w:sz w:val="20"/>
+                <w:szCs w:val="20"/>
+              </w:rPr>
+              <w:t>2172</w:t>
+            </w:r>
+          </w:p>
+        </w:tc>
+        <w:tc>
+          <w:tcPr>
+            <w:tcW w:w="1409" w:type="dxa"/>
             <w:vAlign w:val="center"/>
             <w:hideMark/>
           </w:tcPr>
@@ -11543,7 +11913,7 @@
         </w:tc>
         <w:tc>
           <w:tcPr>
-            <w:tcW w:w="1559" w:type="dxa"/>
+            <w:tcW w:w="1350" w:type="dxa"/>
             <w:vAlign w:val="center"/>
             <w:hideMark/>
           </w:tcPr>
@@ -11571,7 +11941,7 @@
         </w:tc>
         <w:tc>
           <w:tcPr>
-            <w:tcW w:w="1843" w:type="dxa"/>
+            <w:tcW w:w="1596" w:type="dxa"/>
             <w:vAlign w:val="center"/>
             <w:hideMark/>
           </w:tcPr>
@@ -11599,7 +11969,7 @@
         </w:tc>
         <w:tc>
           <w:tcPr>
-            <w:tcW w:w="1437" w:type="dxa"/>
+            <w:tcW w:w="1245" w:type="dxa"/>
             <w:vAlign w:val="center"/>
             <w:hideMark/>
           </w:tcPr>
@@ -11627,7 +11997,7 @@
         </w:tc>
         <w:tc>
           <w:tcPr>
-            <w:tcW w:w="1559" w:type="dxa"/>
+            <w:tcW w:w="1350" w:type="dxa"/>
             <w:vAlign w:val="center"/>
             <w:hideMark/>
           </w:tcPr>
@@ -11657,19 +12027,56 @@
       <w:tr>
         <w:trPr>
           <w:cnfStyle w:val="000000100000" w:firstRow="0" w:lastRow="0" w:firstColumn="0" w:lastColumn="0" w:oddVBand="0" w:evenVBand="0" w:oddHBand="1" w:evenHBand="0" w:firstRowFirstColumn="0" w:firstRowLastColumn="0" w:lastRowFirstColumn="0" w:lastRowLastColumn="0"/>
-          <w:trHeight w:val="216"/>
+          <w:trHeight w:val="224"/>
           <w:jc w:val="center"/>
         </w:trPr>
         <w:tc>
           <w:tcPr>
             <w:cnfStyle w:val="001000000000" w:firstRow="0" w:lastRow="0" w:firstColumn="1" w:lastColumn="0" w:oddVBand="0" w:evenVBand="0" w:oddHBand="0" w:evenHBand="0" w:firstRowFirstColumn="0" w:firstRowLastColumn="0" w:lastRowFirstColumn="0" w:lastRowLastColumn="0"/>
-            <w:tcW w:w="1647" w:type="dxa"/>
+            <w:tcW w:w="1426" w:type="dxa"/>
+          </w:tcPr>
+          <w:p>
+            <w:pPr>
+              <w:jc w:val="center"/>
+              <w:rPr>
+                <w:rFonts w:ascii="Calibri" w:eastAsia="Times New Roman" w:hAnsi="Calibri" w:cs="Calibri"/>
+                <w:color w:val="000000"/>
+                <w:sz w:val="20"/>
+                <w:szCs w:val="20"/>
+                <w:vertAlign w:val="subscript"/>
+              </w:rPr>
+            </w:pPr>
+            <w:r>
+              <w:rPr>
+                <w:rFonts w:ascii="Calibri" w:eastAsia="Times New Roman" w:hAnsi="Calibri" w:cs="Calibri"/>
+                <w:color w:val="000000"/>
+                <w:sz w:val="20"/>
+                <w:szCs w:val="20"/>
+              </w:rPr>
+              <w:t>CRS</w:t>
+            </w:r>
+            <w:r>
+              <w:rPr>
+                <w:rFonts w:ascii="Calibri" w:eastAsia="Times New Roman" w:hAnsi="Calibri" w:cs="Calibri"/>
+                <w:color w:val="000000"/>
+                <w:sz w:val="20"/>
+                <w:szCs w:val="20"/>
+                <w:vertAlign w:val="subscript"/>
+              </w:rPr>
+              <w:t>N-3</w:t>
+            </w:r>
+          </w:p>
+        </w:tc>
+        <w:tc>
+          <w:tcPr>
+            <w:tcW w:w="1426" w:type="dxa"/>
             <w:vAlign w:val="center"/>
             <w:hideMark/>
           </w:tcPr>
           <w:p>
             <w:pPr>
               <w:jc w:val="center"/>
+              <w:cnfStyle w:val="000000100000" w:firstRow="0" w:lastRow="0" w:firstColumn="0" w:lastColumn="0" w:oddVBand="0" w:evenVBand="0" w:oddHBand="1" w:evenHBand="0" w:firstRowFirstColumn="0" w:firstRowLastColumn="0" w:lastRowFirstColumn="0" w:lastRowLastColumn="0"/>
               <w:rPr>
                 <w:rFonts w:ascii="Calibri" w:eastAsia="Times New Roman" w:hAnsi="Calibri" w:cs="Calibri"/>
                 <w:color w:val="000000"/>
@@ -11690,7 +12097,33 @@
         </w:tc>
         <w:tc>
           <w:tcPr>
-            <w:tcW w:w="1628" w:type="dxa"/>
+            <w:tcW w:w="1409" w:type="dxa"/>
+          </w:tcPr>
+          <w:p>
+            <w:pPr>
+              <w:jc w:val="center"/>
+              <w:cnfStyle w:val="000000100000" w:firstRow="0" w:lastRow="0" w:firstColumn="0" w:lastColumn="0" w:oddVBand="0" w:evenVBand="0" w:oddHBand="1" w:evenHBand="0" w:firstRowFirstColumn="0" w:firstRowLastColumn="0" w:lastRowFirstColumn="0" w:lastRowLastColumn="0"/>
+              <w:rPr>
+                <w:rFonts w:ascii="Calibri" w:eastAsia="Times New Roman" w:hAnsi="Calibri" w:cs="Calibri"/>
+                <w:color w:val="000000"/>
+                <w:sz w:val="20"/>
+                <w:szCs w:val="20"/>
+              </w:rPr>
+            </w:pPr>
+            <w:r>
+              <w:rPr>
+                <w:rFonts w:ascii="Calibri" w:eastAsia="Times New Roman" w:hAnsi="Calibri" w:cs="Calibri"/>
+                <w:color w:val="000000"/>
+                <w:sz w:val="20"/>
+                <w:szCs w:val="20"/>
+              </w:rPr>
+              <w:t>1579</w:t>
+            </w:r>
+          </w:p>
+        </w:tc>
+        <w:tc>
+          <w:tcPr>
+            <w:tcW w:w="1409" w:type="dxa"/>
             <w:vAlign w:val="center"/>
             <w:hideMark/>
           </w:tcPr>
@@ -11718,7 +12151,7 @@
         </w:tc>
         <w:tc>
           <w:tcPr>
-            <w:tcW w:w="1559" w:type="dxa"/>
+            <w:tcW w:w="1350" w:type="dxa"/>
             <w:vAlign w:val="center"/>
             <w:hideMark/>
           </w:tcPr>
@@ -11746,7 +12179,7 @@
         </w:tc>
         <w:tc>
           <w:tcPr>
-            <w:tcW w:w="1843" w:type="dxa"/>
+            <w:tcW w:w="1596" w:type="dxa"/>
             <w:vAlign w:val="center"/>
             <w:hideMark/>
           </w:tcPr>
@@ -11774,7 +12207,7 @@
         </w:tc>
         <w:tc>
           <w:tcPr>
-            <w:tcW w:w="1437" w:type="dxa"/>
+            <w:tcW w:w="1245" w:type="dxa"/>
             <w:vAlign w:val="center"/>
             <w:hideMark/>
           </w:tcPr>
@@ -11802,7 +12235,7 @@
         </w:tc>
         <w:tc>
           <w:tcPr>
-            <w:tcW w:w="1559" w:type="dxa"/>
+            <w:tcW w:w="1350" w:type="dxa"/>
             <w:vAlign w:val="center"/>
             <w:hideMark/>
           </w:tcPr>
@@ -11831,19 +12264,56 @@
       </w:tr>
       <w:tr>
         <w:trPr>
-          <w:trHeight w:val="216"/>
+          <w:trHeight w:val="224"/>
           <w:jc w:val="center"/>
         </w:trPr>
         <w:tc>
           <w:tcPr>
             <w:cnfStyle w:val="001000000000" w:firstRow="0" w:lastRow="0" w:firstColumn="1" w:lastColumn="0" w:oddVBand="0" w:evenVBand="0" w:oddHBand="0" w:evenHBand="0" w:firstRowFirstColumn="0" w:firstRowLastColumn="0" w:lastRowFirstColumn="0" w:lastRowLastColumn="0"/>
-            <w:tcW w:w="1647" w:type="dxa"/>
+            <w:tcW w:w="1426" w:type="dxa"/>
+          </w:tcPr>
+          <w:p>
+            <w:pPr>
+              <w:jc w:val="center"/>
+              <w:rPr>
+                <w:rFonts w:ascii="Calibri" w:eastAsia="Times New Roman" w:hAnsi="Calibri" w:cs="Calibri"/>
+                <w:color w:val="000000"/>
+                <w:sz w:val="20"/>
+                <w:szCs w:val="20"/>
+                <w:vertAlign w:val="subscript"/>
+              </w:rPr>
+            </w:pPr>
+            <w:r>
+              <w:rPr>
+                <w:rFonts w:ascii="Calibri" w:eastAsia="Times New Roman" w:hAnsi="Calibri" w:cs="Calibri"/>
+                <w:color w:val="000000"/>
+                <w:sz w:val="20"/>
+                <w:szCs w:val="20"/>
+              </w:rPr>
+              <w:t>CRS</w:t>
+            </w:r>
+            <w:r>
+              <w:rPr>
+                <w:rFonts w:ascii="Calibri" w:eastAsia="Times New Roman" w:hAnsi="Calibri" w:cs="Calibri"/>
+                <w:color w:val="000000"/>
+                <w:sz w:val="20"/>
+                <w:szCs w:val="20"/>
+                <w:vertAlign w:val="subscript"/>
+              </w:rPr>
+              <w:t>N-4</w:t>
+            </w:r>
+          </w:p>
+        </w:tc>
+        <w:tc>
+          <w:tcPr>
+            <w:tcW w:w="1426" w:type="dxa"/>
             <w:vAlign w:val="center"/>
             <w:hideMark/>
           </w:tcPr>
           <w:p>
             <w:pPr>
               <w:jc w:val="center"/>
+              <w:cnfStyle w:val="000000000000" w:firstRow="0" w:lastRow="0" w:firstColumn="0" w:lastColumn="0" w:oddVBand="0" w:evenVBand="0" w:oddHBand="0" w:evenHBand="0" w:firstRowFirstColumn="0" w:firstRowLastColumn="0" w:lastRowFirstColumn="0" w:lastRowLastColumn="0"/>
               <w:rPr>
                 <w:rFonts w:ascii="Calibri" w:eastAsia="Times New Roman" w:hAnsi="Calibri" w:cs="Calibri"/>
                 <w:color w:val="000000"/>
@@ -11864,7 +12334,33 @@
         </w:tc>
         <w:tc>
           <w:tcPr>
-            <w:tcW w:w="1628" w:type="dxa"/>
+            <w:tcW w:w="1409" w:type="dxa"/>
+          </w:tcPr>
+          <w:p>
+            <w:pPr>
+              <w:jc w:val="center"/>
+              <w:cnfStyle w:val="000000000000" w:firstRow="0" w:lastRow="0" w:firstColumn="0" w:lastColumn="0" w:oddVBand="0" w:evenVBand="0" w:oddHBand="0" w:evenHBand="0" w:firstRowFirstColumn="0" w:firstRowLastColumn="0" w:lastRowFirstColumn="0" w:lastRowLastColumn="0"/>
+              <w:rPr>
+                <w:rFonts w:ascii="Calibri" w:eastAsia="Times New Roman" w:hAnsi="Calibri" w:cs="Calibri"/>
+                <w:color w:val="000000"/>
+                <w:sz w:val="20"/>
+                <w:szCs w:val="20"/>
+              </w:rPr>
+            </w:pPr>
+            <w:r>
+              <w:rPr>
+                <w:rFonts w:ascii="Calibri" w:eastAsia="Times New Roman" w:hAnsi="Calibri" w:cs="Calibri"/>
+                <w:color w:val="000000"/>
+                <w:sz w:val="20"/>
+                <w:szCs w:val="20"/>
+              </w:rPr>
+              <w:t>1128</w:t>
+            </w:r>
+          </w:p>
+        </w:tc>
+        <w:tc>
+          <w:tcPr>
+            <w:tcW w:w="1409" w:type="dxa"/>
             <w:vAlign w:val="center"/>
             <w:hideMark/>
           </w:tcPr>
@@ -11892,7 +12388,7 @@
         </w:tc>
         <w:tc>
           <w:tcPr>
-            <w:tcW w:w="1559" w:type="dxa"/>
+            <w:tcW w:w="1350" w:type="dxa"/>
             <w:vAlign w:val="center"/>
             <w:hideMark/>
           </w:tcPr>
@@ -11920,7 +12416,7 @@
         </w:tc>
         <w:tc>
           <w:tcPr>
-            <w:tcW w:w="1843" w:type="dxa"/>
+            <w:tcW w:w="1596" w:type="dxa"/>
             <w:vAlign w:val="center"/>
             <w:hideMark/>
           </w:tcPr>
@@ -11948,7 +12444,7 @@
         </w:tc>
         <w:tc>
           <w:tcPr>
-            <w:tcW w:w="1437" w:type="dxa"/>
+            <w:tcW w:w="1245" w:type="dxa"/>
             <w:vAlign w:val="center"/>
             <w:hideMark/>
           </w:tcPr>
@@ -11976,7 +12472,7 @@
         </w:tc>
         <w:tc>
           <w:tcPr>
-            <w:tcW w:w="1559" w:type="dxa"/>
+            <w:tcW w:w="1350" w:type="dxa"/>
             <w:vAlign w:val="center"/>
             <w:hideMark/>
           </w:tcPr>
@@ -12006,19 +12502,56 @@
       <w:tr>
         <w:trPr>
           <w:cnfStyle w:val="000000100000" w:firstRow="0" w:lastRow="0" w:firstColumn="0" w:lastColumn="0" w:oddVBand="0" w:evenVBand="0" w:oddHBand="1" w:evenHBand="0" w:firstRowFirstColumn="0" w:firstRowLastColumn="0" w:lastRowFirstColumn="0" w:lastRowLastColumn="0"/>
-          <w:trHeight w:val="216"/>
+          <w:trHeight w:val="224"/>
           <w:jc w:val="center"/>
         </w:trPr>
         <w:tc>
           <w:tcPr>
             <w:cnfStyle w:val="001000000000" w:firstRow="0" w:lastRow="0" w:firstColumn="1" w:lastColumn="0" w:oddVBand="0" w:evenVBand="0" w:oddHBand="0" w:evenHBand="0" w:firstRowFirstColumn="0" w:firstRowLastColumn="0" w:lastRowFirstColumn="0" w:lastRowLastColumn="0"/>
-            <w:tcW w:w="1647" w:type="dxa"/>
+            <w:tcW w:w="1426" w:type="dxa"/>
+          </w:tcPr>
+          <w:p>
+            <w:pPr>
+              <w:jc w:val="center"/>
+              <w:rPr>
+                <w:rFonts w:ascii="Calibri" w:eastAsia="Times New Roman" w:hAnsi="Calibri" w:cs="Calibri"/>
+                <w:color w:val="000000"/>
+                <w:sz w:val="20"/>
+                <w:szCs w:val="20"/>
+                <w:vertAlign w:val="subscript"/>
+              </w:rPr>
+            </w:pPr>
+            <w:r>
+              <w:rPr>
+                <w:rFonts w:ascii="Calibri" w:eastAsia="Times New Roman" w:hAnsi="Calibri" w:cs="Calibri"/>
+                <w:color w:val="000000"/>
+                <w:sz w:val="20"/>
+                <w:szCs w:val="20"/>
+              </w:rPr>
+              <w:t>CRS</w:t>
+            </w:r>
+            <w:r>
+              <w:rPr>
+                <w:rFonts w:ascii="Calibri" w:eastAsia="Times New Roman" w:hAnsi="Calibri" w:cs="Calibri"/>
+                <w:color w:val="000000"/>
+                <w:sz w:val="20"/>
+                <w:szCs w:val="20"/>
+                <w:vertAlign w:val="subscript"/>
+              </w:rPr>
+              <w:t>N-5</w:t>
+            </w:r>
+          </w:p>
+        </w:tc>
+        <w:tc>
+          <w:tcPr>
+            <w:tcW w:w="1426" w:type="dxa"/>
             <w:vAlign w:val="center"/>
             <w:hideMark/>
           </w:tcPr>
           <w:p>
             <w:pPr>
               <w:jc w:val="center"/>
+              <w:cnfStyle w:val="000000100000" w:firstRow="0" w:lastRow="0" w:firstColumn="0" w:lastColumn="0" w:oddVBand="0" w:evenVBand="0" w:oddHBand="1" w:evenHBand="0" w:firstRowFirstColumn="0" w:firstRowLastColumn="0" w:lastRowFirstColumn="0" w:lastRowLastColumn="0"/>
               <w:rPr>
                 <w:rFonts w:ascii="Calibri" w:eastAsia="Times New Roman" w:hAnsi="Calibri" w:cs="Calibri"/>
                 <w:color w:val="000000"/>
@@ -12039,7 +12572,33 @@
         </w:tc>
         <w:tc>
           <w:tcPr>
-            <w:tcW w:w="1628" w:type="dxa"/>
+            <w:tcW w:w="1409" w:type="dxa"/>
+          </w:tcPr>
+          <w:p>
+            <w:pPr>
+              <w:jc w:val="center"/>
+              <w:cnfStyle w:val="000000100000" w:firstRow="0" w:lastRow="0" w:firstColumn="0" w:lastColumn="0" w:oddVBand="0" w:evenVBand="0" w:oddHBand="1" w:evenHBand="0" w:firstRowFirstColumn="0" w:firstRowLastColumn="0" w:lastRowFirstColumn="0" w:lastRowLastColumn="0"/>
+              <w:rPr>
+                <w:rFonts w:ascii="Calibri" w:eastAsia="Times New Roman" w:hAnsi="Calibri" w:cs="Calibri"/>
+                <w:color w:val="000000"/>
+                <w:sz w:val="20"/>
+                <w:szCs w:val="20"/>
+              </w:rPr>
+            </w:pPr>
+            <w:r>
+              <w:rPr>
+                <w:rFonts w:ascii="Calibri" w:eastAsia="Times New Roman" w:hAnsi="Calibri" w:cs="Calibri"/>
+                <w:color w:val="000000"/>
+                <w:sz w:val="20"/>
+                <w:szCs w:val="20"/>
+              </w:rPr>
+              <w:t>795</w:t>
+            </w:r>
+          </w:p>
+        </w:tc>
+        <w:tc>
+          <w:tcPr>
+            <w:tcW w:w="1409" w:type="dxa"/>
             <w:vAlign w:val="center"/>
             <w:hideMark/>
           </w:tcPr>
@@ -12067,7 +12626,7 @@
         </w:tc>
         <w:tc>
           <w:tcPr>
-            <w:tcW w:w="1559" w:type="dxa"/>
+            <w:tcW w:w="1350" w:type="dxa"/>
             <w:vAlign w:val="center"/>
             <w:hideMark/>
           </w:tcPr>
@@ -12095,7 +12654,7 @@
         </w:tc>
         <w:tc>
           <w:tcPr>
-            <w:tcW w:w="1843" w:type="dxa"/>
+            <w:tcW w:w="1596" w:type="dxa"/>
             <w:vAlign w:val="center"/>
             <w:hideMark/>
           </w:tcPr>
@@ -12123,7 +12682,7 @@
         </w:tc>
         <w:tc>
           <w:tcPr>
-            <w:tcW w:w="1437" w:type="dxa"/>
+            <w:tcW w:w="1245" w:type="dxa"/>
             <w:vAlign w:val="center"/>
             <w:hideMark/>
           </w:tcPr>
@@ -12151,7 +12710,7 @@
         </w:tc>
         <w:tc>
           <w:tcPr>
-            <w:tcW w:w="1559" w:type="dxa"/>
+            <w:tcW w:w="1350" w:type="dxa"/>
             <w:vAlign w:val="center"/>
             <w:hideMark/>
           </w:tcPr>
@@ -12180,19 +12739,56 @@
       </w:tr>
       <w:tr>
         <w:trPr>
-          <w:trHeight w:val="216"/>
+          <w:trHeight w:val="224"/>
           <w:jc w:val="center"/>
         </w:trPr>
         <w:tc>
           <w:tcPr>
             <w:cnfStyle w:val="001000000000" w:firstRow="0" w:lastRow="0" w:firstColumn="1" w:lastColumn="0" w:oddVBand="0" w:evenVBand="0" w:oddHBand="0" w:evenHBand="0" w:firstRowFirstColumn="0" w:firstRowLastColumn="0" w:lastRowFirstColumn="0" w:lastRowLastColumn="0"/>
-            <w:tcW w:w="1647" w:type="dxa"/>
+            <w:tcW w:w="1426" w:type="dxa"/>
+          </w:tcPr>
+          <w:p>
+            <w:pPr>
+              <w:jc w:val="center"/>
+              <w:rPr>
+                <w:rFonts w:ascii="Calibri" w:eastAsia="Times New Roman" w:hAnsi="Calibri" w:cs="Calibri"/>
+                <w:color w:val="000000"/>
+                <w:sz w:val="20"/>
+                <w:szCs w:val="20"/>
+                <w:vertAlign w:val="subscript"/>
+              </w:rPr>
+            </w:pPr>
+            <w:r>
+              <w:rPr>
+                <w:rFonts w:ascii="Calibri" w:eastAsia="Times New Roman" w:hAnsi="Calibri" w:cs="Calibri"/>
+                <w:color w:val="000000"/>
+                <w:sz w:val="20"/>
+                <w:szCs w:val="20"/>
+              </w:rPr>
+              <w:t>CRS</w:t>
+            </w:r>
+            <w:r>
+              <w:rPr>
+                <w:rFonts w:ascii="Calibri" w:eastAsia="Times New Roman" w:hAnsi="Calibri" w:cs="Calibri"/>
+                <w:color w:val="000000"/>
+                <w:sz w:val="20"/>
+                <w:szCs w:val="20"/>
+                <w:vertAlign w:val="subscript"/>
+              </w:rPr>
+              <w:t>N-6</w:t>
+            </w:r>
+          </w:p>
+        </w:tc>
+        <w:tc>
+          <w:tcPr>
+            <w:tcW w:w="1426" w:type="dxa"/>
             <w:vAlign w:val="center"/>
             <w:hideMark/>
           </w:tcPr>
           <w:p>
             <w:pPr>
               <w:jc w:val="center"/>
+              <w:cnfStyle w:val="000000000000" w:firstRow="0" w:lastRow="0" w:firstColumn="0" w:lastColumn="0" w:oddVBand="0" w:evenVBand="0" w:oddHBand="0" w:evenHBand="0" w:firstRowFirstColumn="0" w:firstRowLastColumn="0" w:lastRowFirstColumn="0" w:lastRowLastColumn="0"/>
               <w:rPr>
                 <w:rFonts w:ascii="Calibri" w:eastAsia="Times New Roman" w:hAnsi="Calibri" w:cs="Calibri"/>
                 <w:color w:val="000000"/>
@@ -12213,7 +12809,33 @@
         </w:tc>
         <w:tc>
           <w:tcPr>
-            <w:tcW w:w="1628" w:type="dxa"/>
+            <w:tcW w:w="1409" w:type="dxa"/>
+          </w:tcPr>
+          <w:p>
+            <w:pPr>
+              <w:jc w:val="center"/>
+              <w:cnfStyle w:val="000000000000" w:firstRow="0" w:lastRow="0" w:firstColumn="0" w:lastColumn="0" w:oddVBand="0" w:evenVBand="0" w:oddHBand="0" w:evenHBand="0" w:firstRowFirstColumn="0" w:firstRowLastColumn="0" w:lastRowFirstColumn="0" w:lastRowLastColumn="0"/>
+              <w:rPr>
+                <w:rFonts w:ascii="Calibri" w:eastAsia="Times New Roman" w:hAnsi="Calibri" w:cs="Calibri"/>
+                <w:color w:val="000000"/>
+                <w:sz w:val="20"/>
+                <w:szCs w:val="20"/>
+              </w:rPr>
+            </w:pPr>
+            <w:r>
+              <w:rPr>
+                <w:rFonts w:ascii="Calibri" w:eastAsia="Times New Roman" w:hAnsi="Calibri" w:cs="Calibri"/>
+                <w:color w:val="000000"/>
+                <w:sz w:val="20"/>
+                <w:szCs w:val="20"/>
+              </w:rPr>
+              <w:t>556</w:t>
+            </w:r>
+          </w:p>
+        </w:tc>
+        <w:tc>
+          <w:tcPr>
+            <w:tcW w:w="1409" w:type="dxa"/>
             <w:vAlign w:val="center"/>
             <w:hideMark/>
           </w:tcPr>
@@ -12241,7 +12863,7 @@
         </w:tc>
         <w:tc>
           <w:tcPr>
-            <w:tcW w:w="1559" w:type="dxa"/>
+            <w:tcW w:w="1350" w:type="dxa"/>
             <w:vAlign w:val="center"/>
             <w:hideMark/>
           </w:tcPr>
@@ -12269,7 +12891,7 @@
         </w:tc>
         <w:tc>
           <w:tcPr>
-            <w:tcW w:w="1843" w:type="dxa"/>
+            <w:tcW w:w="1596" w:type="dxa"/>
             <w:vAlign w:val="center"/>
             <w:hideMark/>
           </w:tcPr>
@@ -12297,7 +12919,7 @@
         </w:tc>
         <w:tc>
           <w:tcPr>
-            <w:tcW w:w="1437" w:type="dxa"/>
+            <w:tcW w:w="1245" w:type="dxa"/>
             <w:vAlign w:val="center"/>
             <w:hideMark/>
           </w:tcPr>
@@ -12325,7 +12947,7 @@
         </w:tc>
         <w:tc>
           <w:tcPr>
-            <w:tcW w:w="1559" w:type="dxa"/>
+            <w:tcW w:w="1350" w:type="dxa"/>
             <w:vAlign w:val="center"/>
             <w:hideMark/>
           </w:tcPr>
@@ -12355,19 +12977,56 @@
       <w:tr>
         <w:trPr>
           <w:cnfStyle w:val="000000100000" w:firstRow="0" w:lastRow="0" w:firstColumn="0" w:lastColumn="0" w:oddVBand="0" w:evenVBand="0" w:oddHBand="1" w:evenHBand="0" w:firstRowFirstColumn="0" w:firstRowLastColumn="0" w:lastRowFirstColumn="0" w:lastRowLastColumn="0"/>
-          <w:trHeight w:val="216"/>
+          <w:trHeight w:val="224"/>
           <w:jc w:val="center"/>
         </w:trPr>
         <w:tc>
           <w:tcPr>
             <w:cnfStyle w:val="001000000000" w:firstRow="0" w:lastRow="0" w:firstColumn="1" w:lastColumn="0" w:oddVBand="0" w:evenVBand="0" w:oddHBand="0" w:evenHBand="0" w:firstRowFirstColumn="0" w:firstRowLastColumn="0" w:lastRowFirstColumn="0" w:lastRowLastColumn="0"/>
-            <w:tcW w:w="1647" w:type="dxa"/>
+            <w:tcW w:w="1426" w:type="dxa"/>
+          </w:tcPr>
+          <w:p>
+            <w:pPr>
+              <w:jc w:val="center"/>
+              <w:rPr>
+                <w:rFonts w:ascii="Calibri" w:eastAsia="Times New Roman" w:hAnsi="Calibri" w:cs="Calibri"/>
+                <w:color w:val="000000"/>
+                <w:sz w:val="20"/>
+                <w:szCs w:val="20"/>
+                <w:vertAlign w:val="subscript"/>
+              </w:rPr>
+            </w:pPr>
+            <w:r>
+              <w:rPr>
+                <w:rFonts w:ascii="Calibri" w:eastAsia="Times New Roman" w:hAnsi="Calibri" w:cs="Calibri"/>
+                <w:color w:val="000000"/>
+                <w:sz w:val="20"/>
+                <w:szCs w:val="20"/>
+              </w:rPr>
+              <w:t>CRS</w:t>
+            </w:r>
+            <w:r>
+              <w:rPr>
+                <w:rFonts w:ascii="Calibri" w:eastAsia="Times New Roman" w:hAnsi="Calibri" w:cs="Calibri"/>
+                <w:color w:val="000000"/>
+                <w:sz w:val="20"/>
+                <w:szCs w:val="20"/>
+                <w:vertAlign w:val="subscript"/>
+              </w:rPr>
+              <w:t>N-7</w:t>
+            </w:r>
+          </w:p>
+        </w:tc>
+        <w:tc>
+          <w:tcPr>
+            <w:tcW w:w="1426" w:type="dxa"/>
             <w:vAlign w:val="center"/>
             <w:hideMark/>
           </w:tcPr>
           <w:p>
             <w:pPr>
               <w:jc w:val="center"/>
+              <w:cnfStyle w:val="000000100000" w:firstRow="0" w:lastRow="0" w:firstColumn="0" w:lastColumn="0" w:oddVBand="0" w:evenVBand="0" w:oddHBand="1" w:evenHBand="0" w:firstRowFirstColumn="0" w:firstRowLastColumn="0" w:lastRowFirstColumn="0" w:lastRowLastColumn="0"/>
               <w:rPr>
                 <w:rFonts w:ascii="Calibri" w:eastAsia="Times New Roman" w:hAnsi="Calibri" w:cs="Calibri"/>
                 <w:color w:val="000000"/>
@@ -12388,7 +13047,33 @@
         </w:tc>
         <w:tc>
           <w:tcPr>
-            <w:tcW w:w="1628" w:type="dxa"/>
+            <w:tcW w:w="1409" w:type="dxa"/>
+          </w:tcPr>
+          <w:p>
+            <w:pPr>
+              <w:jc w:val="center"/>
+              <w:cnfStyle w:val="000000100000" w:firstRow="0" w:lastRow="0" w:firstColumn="0" w:lastColumn="0" w:oddVBand="0" w:evenVBand="0" w:oddHBand="1" w:evenHBand="0" w:firstRowFirstColumn="0" w:firstRowLastColumn="0" w:lastRowFirstColumn="0" w:lastRowLastColumn="0"/>
+              <w:rPr>
+                <w:rFonts w:ascii="Calibri" w:eastAsia="Times New Roman" w:hAnsi="Calibri" w:cs="Calibri"/>
+                <w:color w:val="000000"/>
+                <w:sz w:val="20"/>
+                <w:szCs w:val="20"/>
+              </w:rPr>
+            </w:pPr>
+            <w:r>
+              <w:rPr>
+                <w:rFonts w:ascii="Calibri" w:eastAsia="Times New Roman" w:hAnsi="Calibri" w:cs="Calibri"/>
+                <w:color w:val="000000"/>
+                <w:sz w:val="20"/>
+                <w:szCs w:val="20"/>
+              </w:rPr>
+              <w:t>384</w:t>
+            </w:r>
+          </w:p>
+        </w:tc>
+        <w:tc>
+          <w:tcPr>
+            <w:tcW w:w="1409" w:type="dxa"/>
             <w:vAlign w:val="center"/>
             <w:hideMark/>
           </w:tcPr>
@@ -12416,7 +13101,7 @@
         </w:tc>
         <w:tc>
           <w:tcPr>
-            <w:tcW w:w="1559" w:type="dxa"/>
+            <w:tcW w:w="1350" w:type="dxa"/>
             <w:vAlign w:val="center"/>
             <w:hideMark/>
           </w:tcPr>
@@ -12444,7 +13129,7 @@
         </w:tc>
         <w:tc>
           <w:tcPr>
-            <w:tcW w:w="1843" w:type="dxa"/>
+            <w:tcW w:w="1596" w:type="dxa"/>
             <w:vAlign w:val="center"/>
             <w:hideMark/>
           </w:tcPr>
@@ -12472,7 +13157,7 @@
         </w:tc>
         <w:tc>
           <w:tcPr>
-            <w:tcW w:w="1437" w:type="dxa"/>
+            <w:tcW w:w="1245" w:type="dxa"/>
             <w:vAlign w:val="center"/>
             <w:hideMark/>
           </w:tcPr>
@@ -12500,7 +13185,7 @@
         </w:tc>
         <w:tc>
           <w:tcPr>
-            <w:tcW w:w="1559" w:type="dxa"/>
+            <w:tcW w:w="1350" w:type="dxa"/>
             <w:vAlign w:val="center"/>
             <w:hideMark/>
           </w:tcPr>
@@ -12529,19 +13214,56 @@
       </w:tr>
       <w:tr>
         <w:trPr>
-          <w:trHeight w:val="216"/>
+          <w:trHeight w:val="224"/>
           <w:jc w:val="center"/>
         </w:trPr>
         <w:tc>
           <w:tcPr>
             <w:cnfStyle w:val="001000000000" w:firstRow="0" w:lastRow="0" w:firstColumn="1" w:lastColumn="0" w:oddVBand="0" w:evenVBand="0" w:oddHBand="0" w:evenHBand="0" w:firstRowFirstColumn="0" w:firstRowLastColumn="0" w:lastRowFirstColumn="0" w:lastRowLastColumn="0"/>
-            <w:tcW w:w="1647" w:type="dxa"/>
+            <w:tcW w:w="1426" w:type="dxa"/>
+          </w:tcPr>
+          <w:p>
+            <w:pPr>
+              <w:jc w:val="center"/>
+              <w:rPr>
+                <w:rFonts w:ascii="Calibri" w:eastAsia="Times New Roman" w:hAnsi="Calibri" w:cs="Calibri"/>
+                <w:color w:val="000000"/>
+                <w:sz w:val="20"/>
+                <w:szCs w:val="20"/>
+                <w:vertAlign w:val="subscript"/>
+              </w:rPr>
+            </w:pPr>
+            <w:r>
+              <w:rPr>
+                <w:rFonts w:ascii="Calibri" w:eastAsia="Times New Roman" w:hAnsi="Calibri" w:cs="Calibri"/>
+                <w:color w:val="000000"/>
+                <w:sz w:val="20"/>
+                <w:szCs w:val="20"/>
+              </w:rPr>
+              <w:t>CRS</w:t>
+            </w:r>
+            <w:r>
+              <w:rPr>
+                <w:rFonts w:ascii="Calibri" w:eastAsia="Times New Roman" w:hAnsi="Calibri" w:cs="Calibri"/>
+                <w:color w:val="000000"/>
+                <w:sz w:val="20"/>
+                <w:szCs w:val="20"/>
+                <w:vertAlign w:val="subscript"/>
+              </w:rPr>
+              <w:t>N-8</w:t>
+            </w:r>
+          </w:p>
+        </w:tc>
+        <w:tc>
+          <w:tcPr>
+            <w:tcW w:w="1426" w:type="dxa"/>
             <w:vAlign w:val="center"/>
             <w:hideMark/>
           </w:tcPr>
           <w:p>
             <w:pPr>
               <w:jc w:val="center"/>
+              <w:cnfStyle w:val="000000000000" w:firstRow="0" w:lastRow="0" w:firstColumn="0" w:lastColumn="0" w:oddVBand="0" w:evenVBand="0" w:oddHBand="0" w:evenHBand="0" w:firstRowFirstColumn="0" w:firstRowLastColumn="0" w:lastRowFirstColumn="0" w:lastRowLastColumn="0"/>
               <w:rPr>
                 <w:rFonts w:ascii="Calibri" w:eastAsia="Times New Roman" w:hAnsi="Calibri" w:cs="Calibri"/>
                 <w:color w:val="000000"/>
@@ -12562,7 +13284,33 @@
         </w:tc>
         <w:tc>
           <w:tcPr>
-            <w:tcW w:w="1628" w:type="dxa"/>
+            <w:tcW w:w="1409" w:type="dxa"/>
+          </w:tcPr>
+          <w:p>
+            <w:pPr>
+              <w:jc w:val="center"/>
+              <w:cnfStyle w:val="000000000000" w:firstRow="0" w:lastRow="0" w:firstColumn="0" w:lastColumn="0" w:oddVBand="0" w:evenVBand="0" w:oddHBand="0" w:evenHBand="0" w:firstRowFirstColumn="0" w:firstRowLastColumn="0" w:lastRowFirstColumn="0" w:lastRowLastColumn="0"/>
+              <w:rPr>
+                <w:rFonts w:ascii="Calibri" w:eastAsia="Times New Roman" w:hAnsi="Calibri" w:cs="Calibri"/>
+                <w:color w:val="000000"/>
+                <w:sz w:val="20"/>
+                <w:szCs w:val="20"/>
+              </w:rPr>
+            </w:pPr>
+            <w:r>
+              <w:rPr>
+                <w:rFonts w:ascii="Calibri" w:eastAsia="Times New Roman" w:hAnsi="Calibri" w:cs="Calibri"/>
+                <w:color w:val="000000"/>
+                <w:sz w:val="20"/>
+                <w:szCs w:val="20"/>
+              </w:rPr>
+              <w:t>259</w:t>
+            </w:r>
+          </w:p>
+        </w:tc>
+        <w:tc>
+          <w:tcPr>
+            <w:tcW w:w="1409" w:type="dxa"/>
             <w:vAlign w:val="center"/>
             <w:hideMark/>
           </w:tcPr>
@@ -12590,7 +13338,7 @@
         </w:tc>
         <w:tc>
           <w:tcPr>
-            <w:tcW w:w="1559" w:type="dxa"/>
+            <w:tcW w:w="1350" w:type="dxa"/>
             <w:vAlign w:val="center"/>
             <w:hideMark/>
           </w:tcPr>
@@ -12618,7 +13366,7 @@
         </w:tc>
         <w:tc>
           <w:tcPr>
-            <w:tcW w:w="1843" w:type="dxa"/>
+            <w:tcW w:w="1596" w:type="dxa"/>
             <w:vAlign w:val="center"/>
             <w:hideMark/>
           </w:tcPr>
@@ -12646,7 +13394,7 @@
         </w:tc>
         <w:tc>
           <w:tcPr>
-            <w:tcW w:w="1437" w:type="dxa"/>
+            <w:tcW w:w="1245" w:type="dxa"/>
             <w:vAlign w:val="center"/>
             <w:hideMark/>
           </w:tcPr>
@@ -12674,7 +13422,7 @@
         </w:tc>
         <w:tc>
           <w:tcPr>
-            <w:tcW w:w="1559" w:type="dxa"/>
+            <w:tcW w:w="1350" w:type="dxa"/>
             <w:vAlign w:val="center"/>
             <w:hideMark/>
           </w:tcPr>
@@ -12704,19 +13452,56 @@
       <w:tr>
         <w:trPr>
           <w:cnfStyle w:val="000000100000" w:firstRow="0" w:lastRow="0" w:firstColumn="0" w:lastColumn="0" w:oddVBand="0" w:evenVBand="0" w:oddHBand="1" w:evenHBand="0" w:firstRowFirstColumn="0" w:firstRowLastColumn="0" w:lastRowFirstColumn="0" w:lastRowLastColumn="0"/>
-          <w:trHeight w:val="216"/>
+          <w:trHeight w:val="224"/>
           <w:jc w:val="center"/>
         </w:trPr>
         <w:tc>
           <w:tcPr>
             <w:cnfStyle w:val="001000000000" w:firstRow="0" w:lastRow="0" w:firstColumn="1" w:lastColumn="0" w:oddVBand="0" w:evenVBand="0" w:oddHBand="0" w:evenHBand="0" w:firstRowFirstColumn="0" w:firstRowLastColumn="0" w:lastRowFirstColumn="0" w:lastRowLastColumn="0"/>
-            <w:tcW w:w="1647" w:type="dxa"/>
+            <w:tcW w:w="1426" w:type="dxa"/>
+          </w:tcPr>
+          <w:p>
+            <w:pPr>
+              <w:jc w:val="center"/>
+              <w:rPr>
+                <w:rFonts w:ascii="Calibri" w:eastAsia="Times New Roman" w:hAnsi="Calibri" w:cs="Calibri"/>
+                <w:color w:val="000000"/>
+                <w:sz w:val="20"/>
+                <w:szCs w:val="20"/>
+                <w:vertAlign w:val="subscript"/>
+              </w:rPr>
+            </w:pPr>
+            <w:r>
+              <w:rPr>
+                <w:rFonts w:ascii="Calibri" w:eastAsia="Times New Roman" w:hAnsi="Calibri" w:cs="Calibri"/>
+                <w:color w:val="000000"/>
+                <w:sz w:val="20"/>
+                <w:szCs w:val="20"/>
+              </w:rPr>
+              <w:t>CRS</w:t>
+            </w:r>
+            <w:r>
+              <w:rPr>
+                <w:rFonts w:ascii="Calibri" w:eastAsia="Times New Roman" w:hAnsi="Calibri" w:cs="Calibri"/>
+                <w:color w:val="000000"/>
+                <w:sz w:val="20"/>
+                <w:szCs w:val="20"/>
+                <w:vertAlign w:val="subscript"/>
+              </w:rPr>
+              <w:t>N-9</w:t>
+            </w:r>
+          </w:p>
+        </w:tc>
+        <w:tc>
+          <w:tcPr>
+            <w:tcW w:w="1426" w:type="dxa"/>
             <w:vAlign w:val="center"/>
             <w:hideMark/>
           </w:tcPr>
           <w:p>
             <w:pPr>
               <w:jc w:val="center"/>
+              <w:cnfStyle w:val="000000100000" w:firstRow="0" w:lastRow="0" w:firstColumn="0" w:lastColumn="0" w:oddVBand="0" w:evenVBand="0" w:oddHBand="1" w:evenHBand="0" w:firstRowFirstColumn="0" w:firstRowLastColumn="0" w:lastRowFirstColumn="0" w:lastRowLastColumn="0"/>
               <w:rPr>
                 <w:rFonts w:ascii="Calibri" w:eastAsia="Times New Roman" w:hAnsi="Calibri" w:cs="Calibri"/>
                 <w:color w:val="000000"/>
@@ -12737,7 +13522,33 @@
         </w:tc>
         <w:tc>
           <w:tcPr>
-            <w:tcW w:w="1628" w:type="dxa"/>
+            <w:tcW w:w="1409" w:type="dxa"/>
+          </w:tcPr>
+          <w:p>
+            <w:pPr>
+              <w:jc w:val="center"/>
+              <w:cnfStyle w:val="000000100000" w:firstRow="0" w:lastRow="0" w:firstColumn="0" w:lastColumn="0" w:oddVBand="0" w:evenVBand="0" w:oddHBand="1" w:evenHBand="0" w:firstRowFirstColumn="0" w:firstRowLastColumn="0" w:lastRowFirstColumn="0" w:lastRowLastColumn="0"/>
+              <w:rPr>
+                <w:rFonts w:ascii="Calibri" w:eastAsia="Times New Roman" w:hAnsi="Calibri" w:cs="Calibri"/>
+                <w:color w:val="000000"/>
+                <w:sz w:val="20"/>
+                <w:szCs w:val="20"/>
+              </w:rPr>
+            </w:pPr>
+            <w:r>
+              <w:rPr>
+                <w:rFonts w:ascii="Calibri" w:eastAsia="Times New Roman" w:hAnsi="Calibri" w:cs="Calibri"/>
+                <w:color w:val="000000"/>
+                <w:sz w:val="20"/>
+                <w:szCs w:val="20"/>
+              </w:rPr>
+              <w:t>172</w:t>
+            </w:r>
+          </w:p>
+        </w:tc>
+        <w:tc>
+          <w:tcPr>
+            <w:tcW w:w="1409" w:type="dxa"/>
             <w:vAlign w:val="center"/>
             <w:hideMark/>
           </w:tcPr>
@@ -12765,7 +13576,7 @@
         </w:tc>
         <w:tc>
           <w:tcPr>
-            <w:tcW w:w="1559" w:type="dxa"/>
+            <w:tcW w:w="1350" w:type="dxa"/>
             <w:vAlign w:val="center"/>
             <w:hideMark/>
           </w:tcPr>
@@ -12793,7 +13604,7 @@
         </w:tc>
         <w:tc>
           <w:tcPr>
-            <w:tcW w:w="1843" w:type="dxa"/>
+            <w:tcW w:w="1596" w:type="dxa"/>
             <w:vAlign w:val="center"/>
             <w:hideMark/>
           </w:tcPr>
@@ -12821,7 +13632,7 @@
         </w:tc>
         <w:tc>
           <w:tcPr>
-            <w:tcW w:w="1437" w:type="dxa"/>
+            <w:tcW w:w="1245" w:type="dxa"/>
             <w:vAlign w:val="center"/>
             <w:hideMark/>
           </w:tcPr>
@@ -12849,7 +13660,7 @@
         </w:tc>
         <w:tc>
           <w:tcPr>
-            <w:tcW w:w="1559" w:type="dxa"/>
+            <w:tcW w:w="1350" w:type="dxa"/>
             <w:vAlign w:val="center"/>
             <w:hideMark/>
           </w:tcPr>
@@ -12878,19 +13689,56 @@
       </w:tr>
       <w:tr>
         <w:trPr>
-          <w:trHeight w:val="216"/>
+          <w:trHeight w:val="224"/>
           <w:jc w:val="center"/>
         </w:trPr>
         <w:tc>
           <w:tcPr>
             <w:cnfStyle w:val="001000000000" w:firstRow="0" w:lastRow="0" w:firstColumn="1" w:lastColumn="0" w:oddVBand="0" w:evenVBand="0" w:oddHBand="0" w:evenHBand="0" w:firstRowFirstColumn="0" w:firstRowLastColumn="0" w:lastRowFirstColumn="0" w:lastRowLastColumn="0"/>
-            <w:tcW w:w="1647" w:type="dxa"/>
+            <w:tcW w:w="1426" w:type="dxa"/>
+          </w:tcPr>
+          <w:p>
+            <w:pPr>
+              <w:jc w:val="center"/>
+              <w:rPr>
+                <w:rFonts w:ascii="Calibri" w:eastAsia="Times New Roman" w:hAnsi="Calibri" w:cs="Calibri"/>
+                <w:color w:val="000000"/>
+                <w:sz w:val="20"/>
+                <w:szCs w:val="20"/>
+                <w:vertAlign w:val="subscript"/>
+              </w:rPr>
+            </w:pPr>
+            <w:r>
+              <w:rPr>
+                <w:rFonts w:ascii="Calibri" w:eastAsia="Times New Roman" w:hAnsi="Calibri" w:cs="Calibri"/>
+                <w:color w:val="000000"/>
+                <w:sz w:val="20"/>
+                <w:szCs w:val="20"/>
+              </w:rPr>
+              <w:t>CRS</w:t>
+            </w:r>
+            <w:r>
+              <w:rPr>
+                <w:rFonts w:ascii="Calibri" w:eastAsia="Times New Roman" w:hAnsi="Calibri" w:cs="Calibri"/>
+                <w:color w:val="000000"/>
+                <w:sz w:val="20"/>
+                <w:szCs w:val="20"/>
+                <w:vertAlign w:val="subscript"/>
+              </w:rPr>
+              <w:t>N-10</w:t>
+            </w:r>
+          </w:p>
+        </w:tc>
+        <w:tc>
+          <w:tcPr>
+            <w:tcW w:w="1426" w:type="dxa"/>
             <w:vAlign w:val="center"/>
             <w:hideMark/>
           </w:tcPr>
           <w:p>
             <w:pPr>
               <w:jc w:val="center"/>
+              <w:cnfStyle w:val="000000000000" w:firstRow="0" w:lastRow="0" w:firstColumn="0" w:lastColumn="0" w:oddVBand="0" w:evenVBand="0" w:oddHBand="0" w:evenHBand="0" w:firstRowFirstColumn="0" w:firstRowLastColumn="0" w:lastRowFirstColumn="0" w:lastRowLastColumn="0"/>
               <w:rPr>
                 <w:rFonts w:ascii="Calibri" w:eastAsia="Times New Roman" w:hAnsi="Calibri" w:cs="Calibri"/>
                 <w:color w:val="000000"/>
@@ -12911,7 +13759,33 @@
         </w:tc>
         <w:tc>
           <w:tcPr>
-            <w:tcW w:w="1628" w:type="dxa"/>
+            <w:tcW w:w="1409" w:type="dxa"/>
+          </w:tcPr>
+          <w:p>
+            <w:pPr>
+              <w:jc w:val="center"/>
+              <w:cnfStyle w:val="000000000000" w:firstRow="0" w:lastRow="0" w:firstColumn="0" w:lastColumn="0" w:oddVBand="0" w:evenVBand="0" w:oddHBand="0" w:evenHBand="0" w:firstRowFirstColumn="0" w:firstRowLastColumn="0" w:lastRowFirstColumn="0" w:lastRowLastColumn="0"/>
+              <w:rPr>
+                <w:rFonts w:ascii="Calibri" w:eastAsia="Times New Roman" w:hAnsi="Calibri" w:cs="Calibri"/>
+                <w:color w:val="000000"/>
+                <w:sz w:val="20"/>
+                <w:szCs w:val="20"/>
+              </w:rPr>
+            </w:pPr>
+            <w:r>
+              <w:rPr>
+                <w:rFonts w:ascii="Calibri" w:eastAsia="Times New Roman" w:hAnsi="Calibri" w:cs="Calibri"/>
+                <w:color w:val="000000"/>
+                <w:sz w:val="20"/>
+                <w:szCs w:val="20"/>
+              </w:rPr>
+              <w:t>105</w:t>
+            </w:r>
+          </w:p>
+        </w:tc>
+        <w:tc>
+          <w:tcPr>
+            <w:tcW w:w="1409" w:type="dxa"/>
             <w:vAlign w:val="center"/>
             <w:hideMark/>
           </w:tcPr>
@@ -12939,7 +13813,7 @@
         </w:tc>
         <w:tc>
           <w:tcPr>
-            <w:tcW w:w="1559" w:type="dxa"/>
+            <w:tcW w:w="1350" w:type="dxa"/>
             <w:vAlign w:val="center"/>
             <w:hideMark/>
           </w:tcPr>
@@ -12967,7 +13841,7 @@
         </w:tc>
         <w:tc>
           <w:tcPr>
-            <w:tcW w:w="1843" w:type="dxa"/>
+            <w:tcW w:w="1596" w:type="dxa"/>
             <w:vAlign w:val="center"/>
             <w:hideMark/>
           </w:tcPr>
@@ -12995,7 +13869,7 @@
         </w:tc>
         <w:tc>
           <w:tcPr>
-            <w:tcW w:w="1437" w:type="dxa"/>
+            <w:tcW w:w="1245" w:type="dxa"/>
             <w:vAlign w:val="center"/>
             <w:hideMark/>
           </w:tcPr>
@@ -13023,7 +13897,7 @@
         </w:tc>
         <w:tc>
           <w:tcPr>
-            <w:tcW w:w="1559" w:type="dxa"/>
+            <w:tcW w:w="1350" w:type="dxa"/>
             <w:vAlign w:val="center"/>
             <w:hideMark/>
           </w:tcPr>
@@ -13061,25 +13935,247 @@
     </w:p>
     <w:p>
       <w:pPr>
+        <w:rPr>
+          <w:rFonts w:eastAsiaTheme="minorEastAsia"/>
+        </w:rPr>
+      </w:pPr>
+    </w:p>
+    <w:p>
+      <w:pPr>
+        <w:ind w:firstLine="720"/>
+        <w:rPr>
+          <w:rFonts w:eastAsiaTheme="minorEastAsia"/>
+        </w:rPr>
+      </w:pPr>
+      <w:r>
+        <w:rPr>
+          <w:rFonts w:eastAsiaTheme="minorEastAsia"/>
+        </w:rPr>
+        <w:t xml:space="preserve">Overall, the </w:t>
+      </w:r>
+      <w:r>
+        <w:rPr>
+          <w:rFonts w:eastAsiaTheme="minorEastAsia"/>
+        </w:rPr>
+        <w:t xml:space="preserve">training of the </w:t>
+      </w:r>
+      <w:r>
+        <w:rPr>
+          <w:rFonts w:eastAsiaTheme="minorEastAsia"/>
+        </w:rPr>
+        <w:t xml:space="preserve">models showed little success with correlation coefficients </w:t>
+      </w:r>
+      <w:r>
+        <w:rPr>
+          <w:rFonts w:eastAsiaTheme="minorEastAsia"/>
+        </w:rPr>
+        <w:t xml:space="preserve">ranging from </w:t>
+      </w:r>
+      <m:oMath>
+        <m:r>
+          <w:rPr>
+            <w:rFonts w:ascii="Cambria Math" w:eastAsiaTheme="minorEastAsia" w:hAnsi="Cambria Math"/>
+          </w:rPr>
+          <m:t>0.686-0.734</m:t>
+        </m:r>
+      </m:oMath>
+      <w:r>
+        <w:rPr>
+          <w:rFonts w:eastAsiaTheme="minorEastAsia"/>
+        </w:rPr>
+        <w:t>. However, all results were found to have relatively low mean square errors</w:t>
+      </w:r>
+      <w:r>
+        <w:rPr>
+          <w:rFonts w:eastAsiaTheme="minorEastAsia"/>
+        </w:rPr>
+        <w:t>. Table 2 shows the various number of hidden neurons t</w:t>
+      </w:r>
+      <w:r>
+        <w:rPr>
+          <w:rFonts w:eastAsiaTheme="minorEastAsia"/>
+        </w:rPr>
+        <w:t xml:space="preserve">hat were used for each of the networks. Generally speaking, more neurons can lead to an overfitting model while too few can cause an under-fit. To combat this concern, the number of neurons for each network was found empirically by training a system multiple times in order to achieve maximum correlation with minimal MSE. </w:t>
+      </w:r>
+      <w:r>
+        <w:rPr>
+          <w:rFonts w:eastAsiaTheme="minorEastAsia"/>
+        </w:rPr>
+        <w:t>For further analysis of the results, plots summarizing the six-input network</w:t>
+      </w:r>
+      <w:r>
+        <w:rPr>
+          <w:rFonts w:eastAsiaTheme="minorEastAsia"/>
+        </w:rPr>
+        <w:t xml:space="preserve"> (CRS</w:t>
+      </w:r>
+      <w:r>
+        <w:rPr>
+          <w:rFonts w:eastAsiaTheme="minorEastAsia"/>
+          <w:vertAlign w:val="subscript"/>
+        </w:rPr>
+        <w:t>N-6</w:t>
+      </w:r>
+      <w:r>
+        <w:rPr>
+          <w:rFonts w:eastAsiaTheme="minorEastAsia"/>
+        </w:rPr>
+        <w:t>)</w:t>
+      </w:r>
+      <w:r>
+        <w:rPr>
+          <w:rFonts w:eastAsiaTheme="minorEastAsia"/>
+        </w:rPr>
+        <w:t xml:space="preserve"> are given below.</w:t>
+      </w:r>
+      <w:bookmarkStart w:id="0" w:name="_GoBack"/>
+      <w:bookmarkEnd w:id="0"/>
+    </w:p>
+    <w:p>
+      <w:pPr>
         <w:jc w:val="center"/>
         <w:rPr>
           <w:rFonts w:eastAsiaTheme="minorEastAsia"/>
-        </w:rPr>
-      </w:pPr>
+          <w:sz w:val="18"/>
+          <w:szCs w:val="18"/>
+        </w:rPr>
+      </w:pPr>
+      <w:r>
+        <w:rPr>
+          <w:rFonts w:eastAsiaTheme="minorEastAsia"/>
+          <w:noProof/>
+          <w:sz w:val="18"/>
+          <w:szCs w:val="18"/>
+        </w:rPr>
+        <w:lastRenderedPageBreak/>
+        <w:drawing>
+          <wp:inline distT="0" distB="0" distL="0" distR="0">
+            <wp:extent cx="3681420" cy="3840480"/>
+            <wp:effectExtent l="0" t="0" r="0" b="7620"/>
+            <wp:docPr id="29" name="Picture 29" descr="C:\Users\mcowa\Documents\Projects\statmod\COS_Parity6.png"/>
+            <wp:cNvGraphicFramePr>
+              <a:graphicFrameLocks xmlns:a="http://schemas.openxmlformats.org/drawingml/2006/main" noChangeAspect="1"/>
+            </wp:cNvGraphicFramePr>
+            <a:graphic xmlns:a="http://schemas.openxmlformats.org/drawingml/2006/main">
+              <a:graphicData uri="http://schemas.openxmlformats.org/drawingml/2006/picture">
+                <pic:pic xmlns:pic="http://schemas.openxmlformats.org/drawingml/2006/picture">
+                  <pic:nvPicPr>
+                    <pic:cNvPr id="0" name="Picture 3" descr="C:\Users\mcowa\Documents\Projects\statmod\COS_Parity6.png"/>
+                    <pic:cNvPicPr>
+                      <a:picLocks noChangeAspect="1" noChangeArrowheads="1"/>
+                    </pic:cNvPicPr>
+                  </pic:nvPicPr>
+                  <pic:blipFill rotWithShape="1">
+                    <a:blip r:embed="rId22" cstate="print">
+                      <a:extLst>
+                        <a:ext uri="{28A0092B-C50C-407E-A947-70E740481C1C}">
+                          <a14:useLocalDpi xmlns:a14="http://schemas.microsoft.com/office/drawing/2010/main" val="0"/>
+                        </a:ext>
+                      </a:extLst>
+                    </a:blip>
+                    <a:srcRect l="6308" t="4003" r="8653" b="4134"/>
+                    <a:stretch/>
+                  </pic:blipFill>
+                  <pic:spPr bwMode="auto">
+                    <a:xfrm>
+                      <a:off x="0" y="0"/>
+                      <a:ext cx="3681420" cy="3840480"/>
+                    </a:xfrm>
+                    <a:prstGeom prst="rect">
+                      <a:avLst/>
+                    </a:prstGeom>
+                    <a:noFill/>
+                    <a:ln>
+                      <a:noFill/>
+                    </a:ln>
+                    <a:extLst>
+                      <a:ext uri="{53640926-AAD7-44D8-BBD7-CCE9431645EC}">
+                        <a14:shadowObscured xmlns:a14="http://schemas.microsoft.com/office/drawing/2010/main"/>
+                      </a:ext>
+                    </a:extLst>
+                  </pic:spPr>
+                </pic:pic>
+              </a:graphicData>
+            </a:graphic>
+          </wp:inline>
+        </w:drawing>
+      </w:r>
     </w:p>
     <w:p>
       <w:pPr>
         <w:jc w:val="center"/>
         <w:rPr>
           <w:rFonts w:eastAsiaTheme="minorEastAsia"/>
-        </w:rPr>
-      </w:pPr>
+          <w:i/>
+          <w:sz w:val="18"/>
+          <w:szCs w:val="18"/>
+        </w:rPr>
+      </w:pPr>
+      <w:r>
+        <w:rPr>
+          <w:rFonts w:eastAsiaTheme="minorEastAsia"/>
+          <w:i/>
+          <w:sz w:val="18"/>
+          <w:szCs w:val="18"/>
+        </w:rPr>
+        <w:t xml:space="preserve">Figure 14: </w:t>
+      </w:r>
+      <w:r>
+        <w:rPr>
+          <w:rFonts w:eastAsiaTheme="minorEastAsia"/>
+          <w:i/>
+          <w:sz w:val="18"/>
+          <w:szCs w:val="18"/>
+        </w:rPr>
+        <w:t>CRS</w:t>
+      </w:r>
+      <w:r>
+        <w:rPr>
+          <w:rFonts w:eastAsiaTheme="minorEastAsia"/>
+          <w:i/>
+          <w:sz w:val="18"/>
+          <w:szCs w:val="18"/>
+          <w:vertAlign w:val="subscript"/>
+        </w:rPr>
+        <w:t>N</w:t>
+      </w:r>
+      <w:r>
+        <w:rPr>
+          <w:rFonts w:eastAsiaTheme="minorEastAsia"/>
+          <w:i/>
+          <w:sz w:val="18"/>
+          <w:szCs w:val="18"/>
+          <w:vertAlign w:val="subscript"/>
+        </w:rPr>
+        <w:t>-6</w:t>
+      </w:r>
+      <w:r>
+        <w:rPr>
+          <w:rFonts w:eastAsiaTheme="minorEastAsia"/>
+          <w:i/>
+          <w:sz w:val="18"/>
+          <w:szCs w:val="18"/>
+        </w:rPr>
+        <w:t xml:space="preserve"> neural network</w:t>
+      </w:r>
+      <w:r>
+        <w:rPr>
+          <w:rFonts w:eastAsiaTheme="minorEastAsia"/>
+          <w:i/>
+          <w:sz w:val="18"/>
+          <w:szCs w:val="18"/>
+        </w:rPr>
+        <w:t>, parity plots</w:t>
+      </w:r>
     </w:p>
     <w:p>
       <w:pPr>
         <w:jc w:val="center"/>
         <w:rPr>
           <w:rFonts w:eastAsiaTheme="minorEastAsia"/>
+          <w:i/>
+          <w:sz w:val="18"/>
+          <w:szCs w:val="18"/>
         </w:rPr>
       </w:pPr>
     </w:p>
@@ -13088,37 +14184,925 @@
         <w:jc w:val="center"/>
         <w:rPr>
           <w:rFonts w:eastAsiaTheme="minorEastAsia"/>
-        </w:rPr>
-      </w:pPr>
+          <w:i/>
+          <w:sz w:val="18"/>
+          <w:szCs w:val="18"/>
+        </w:rPr>
+      </w:pPr>
+      <w:r>
+        <w:rPr>
+          <w:rFonts w:eastAsiaTheme="minorEastAsia"/>
+          <w:i/>
+          <w:noProof/>
+          <w:sz w:val="18"/>
+          <w:szCs w:val="18"/>
+        </w:rPr>
+        <w:drawing>
+          <wp:inline distT="0" distB="0" distL="0" distR="0">
+            <wp:extent cx="3296775" cy="2651760"/>
+            <wp:effectExtent l="0" t="0" r="0" b="0"/>
+            <wp:docPr id="30" name="Picture 30" descr="C:\Users\mcowa\Documents\Projects\statmod\COS_Resids6.png"/>
+            <wp:cNvGraphicFramePr>
+              <a:graphicFrameLocks xmlns:a="http://schemas.openxmlformats.org/drawingml/2006/main" noChangeAspect="1"/>
+            </wp:cNvGraphicFramePr>
+            <a:graphic xmlns:a="http://schemas.openxmlformats.org/drawingml/2006/main">
+              <a:graphicData uri="http://schemas.openxmlformats.org/drawingml/2006/picture">
+                <pic:pic xmlns:pic="http://schemas.openxmlformats.org/drawingml/2006/picture">
+                  <pic:nvPicPr>
+                    <pic:cNvPr id="0" name="Picture 6" descr="C:\Users\mcowa\Documents\Projects\statmod\COS_Resids6.png"/>
+                    <pic:cNvPicPr>
+                      <a:picLocks noChangeAspect="1" noChangeArrowheads="1"/>
+                    </pic:cNvPicPr>
+                  </pic:nvPicPr>
+                  <pic:blipFill rotWithShape="1">
+                    <a:blip r:embed="rId23">
+                      <a:extLst>
+                        <a:ext uri="{28A0092B-C50C-407E-A947-70E740481C1C}">
+                          <a14:useLocalDpi xmlns:a14="http://schemas.microsoft.com/office/drawing/2010/main" val="0"/>
+                        </a:ext>
+                      </a:extLst>
+                    </a:blip>
+                    <a:srcRect l="4727" t="2400" r="9091" b="5171"/>
+                    <a:stretch/>
+                  </pic:blipFill>
+                  <pic:spPr bwMode="auto">
+                    <a:xfrm>
+                      <a:off x="0" y="0"/>
+                      <a:ext cx="3296775" cy="2651760"/>
+                    </a:xfrm>
+                    <a:prstGeom prst="rect">
+                      <a:avLst/>
+                    </a:prstGeom>
+                    <a:noFill/>
+                    <a:ln>
+                      <a:noFill/>
+                    </a:ln>
+                    <a:extLst>
+                      <a:ext uri="{53640926-AAD7-44D8-BBD7-CCE9431645EC}">
+                        <a14:shadowObscured xmlns:a14="http://schemas.microsoft.com/office/drawing/2010/main"/>
+                      </a:ext>
+                    </a:extLst>
+                  </pic:spPr>
+                </pic:pic>
+              </a:graphicData>
+            </a:graphic>
+          </wp:inline>
+        </w:drawing>
+      </w:r>
     </w:p>
     <w:p>
       <w:pPr>
         <w:jc w:val="center"/>
         <w:rPr>
           <w:rFonts w:eastAsiaTheme="minorEastAsia"/>
-        </w:rPr>
-      </w:pPr>
+          <w:i/>
+          <w:sz w:val="18"/>
+          <w:szCs w:val="18"/>
+        </w:rPr>
+      </w:pPr>
+      <w:r>
+        <w:rPr>
+          <w:rFonts w:eastAsiaTheme="minorEastAsia"/>
+          <w:i/>
+          <w:sz w:val="18"/>
+          <w:szCs w:val="18"/>
+        </w:rPr>
+        <w:t>Figure 1</w:t>
+      </w:r>
+      <w:r>
+        <w:rPr>
+          <w:rFonts w:eastAsiaTheme="minorEastAsia"/>
+          <w:i/>
+          <w:sz w:val="18"/>
+          <w:szCs w:val="18"/>
+        </w:rPr>
+        <w:t>5</w:t>
+      </w:r>
+      <w:r>
+        <w:rPr>
+          <w:rFonts w:eastAsiaTheme="minorEastAsia"/>
+          <w:i/>
+          <w:sz w:val="18"/>
+          <w:szCs w:val="18"/>
+        </w:rPr>
+        <w:t xml:space="preserve">: 6 </w:t>
+      </w:r>
+      <w:r>
+        <w:rPr>
+          <w:rFonts w:eastAsiaTheme="minorEastAsia"/>
+          <w:i/>
+          <w:sz w:val="18"/>
+          <w:szCs w:val="18"/>
+        </w:rPr>
+        <w:t>CRS</w:t>
+      </w:r>
+      <w:r>
+        <w:rPr>
+          <w:rFonts w:eastAsiaTheme="minorEastAsia"/>
+          <w:i/>
+          <w:sz w:val="18"/>
+          <w:szCs w:val="18"/>
+          <w:vertAlign w:val="subscript"/>
+        </w:rPr>
+        <w:t>N</w:t>
+      </w:r>
+      <w:r>
+        <w:rPr>
+          <w:rFonts w:eastAsiaTheme="minorEastAsia"/>
+          <w:i/>
+          <w:sz w:val="18"/>
+          <w:szCs w:val="18"/>
+          <w:vertAlign w:val="subscript"/>
+        </w:rPr>
+        <w:t>-6</w:t>
+      </w:r>
+      <w:r>
+        <w:rPr>
+          <w:rFonts w:eastAsiaTheme="minorEastAsia"/>
+          <w:i/>
+          <w:sz w:val="18"/>
+          <w:szCs w:val="18"/>
+        </w:rPr>
+        <w:t xml:space="preserve"> neural network</w:t>
+      </w:r>
+      <w:r>
+        <w:rPr>
+          <w:rFonts w:eastAsiaTheme="minorEastAsia"/>
+          <w:i/>
+          <w:sz w:val="18"/>
+          <w:szCs w:val="18"/>
+        </w:rPr>
+        <w:t>, residuals histogram</w:t>
+      </w:r>
+    </w:p>
+    <w:p>
+      <w:pPr>
+        <w:rPr>
+          <w:rFonts w:eastAsiaTheme="minorEastAsia"/>
+        </w:rPr>
+      </w:pPr>
+      <w:r>
+        <w:rPr>
+          <w:rFonts w:eastAsiaTheme="minorEastAsia"/>
+        </w:rPr>
+        <w:t>Figure 14 shows the parity plots for all subsets of the CRS</w:t>
+      </w:r>
+      <w:r>
+        <w:rPr>
+          <w:rFonts w:eastAsiaTheme="minorEastAsia"/>
+          <w:vertAlign w:val="subscript"/>
+        </w:rPr>
+        <w:t>N-6</w:t>
+      </w:r>
+      <w:r>
+        <w:rPr>
+          <w:rFonts w:eastAsiaTheme="minorEastAsia"/>
+        </w:rPr>
+        <w:t xml:space="preserve"> neural network model.</w:t>
+      </w:r>
+      <w:r>
+        <w:rPr>
+          <w:rFonts w:eastAsiaTheme="minorEastAsia"/>
+        </w:rPr>
+        <w:t xml:space="preserve"> The dotted line indicates a perfect fit where the solid lines show a linear fit. These plots on the figure help visualize just how far off the model is when attempting its predictions.</w:t>
+      </w:r>
+      <w:r>
+        <w:rPr>
+          <w:rFonts w:eastAsiaTheme="minorEastAsia"/>
+        </w:rPr>
+        <w:t xml:space="preserve"> Though, the model still has a normal distribution of residuals, as shown in Figure 15, which is highly desirable for neural networks.</w:t>
+      </w:r>
+    </w:p>
+    <w:p>
+      <w:pPr>
+        <w:rPr>
+          <w:rFonts w:eastAsiaTheme="minorEastAsia"/>
+        </w:rPr>
+      </w:pPr>
+      <w:r>
+        <w:rPr>
+          <w:rFonts w:eastAsiaTheme="minorEastAsia"/>
+        </w:rPr>
+        <w:lastRenderedPageBreak/>
+        <w:tab/>
+        <w:t>Unfortunately, developing a predictive model with CRS</w:t>
+      </w:r>
+      <w:r>
+        <w:rPr>
+          <w:rFonts w:eastAsiaTheme="minorEastAsia"/>
+          <w:vertAlign w:val="subscript"/>
+        </w:rPr>
+        <w:t>N</w:t>
+      </w:r>
+      <w:r>
+        <w:rPr>
+          <w:rFonts w:eastAsiaTheme="minorEastAsia"/>
+        </w:rPr>
+        <w:t xml:space="preserve"> values was unable to be achieved with a neural network. However, this is absolutely not due to the modeling</w:t>
+      </w:r>
+      <w:r>
+        <w:rPr>
+          <w:rFonts w:eastAsiaTheme="minorEastAsia"/>
+        </w:rPr>
+        <w:t xml:space="preserve"> capabilities of ANNs</w:t>
+      </w:r>
+      <w:r>
+        <w:rPr>
+          <w:rFonts w:eastAsiaTheme="minorEastAsia"/>
+        </w:rPr>
+        <w:t xml:space="preserve"> themselves. In order to </w:t>
+      </w:r>
+      <w:r>
+        <w:rPr>
+          <w:rFonts w:eastAsiaTheme="minorEastAsia"/>
+        </w:rPr>
+        <w:t>prove this statement, a neural network was trained to predict number of hits as a function of games played and batting average. This is the same dataset that yielded the top results for multivariate OLS (Figures 7-8). A depiction of the ANN’s results can be seen below.</w:t>
+      </w:r>
     </w:p>
     <w:p>
       <w:pPr>
         <w:jc w:val="center"/>
         <w:rPr>
           <w:rFonts w:eastAsiaTheme="minorEastAsia"/>
-          <w:i/>
-        </w:rPr>
-      </w:pPr>
-      <w:r>
-        <w:rPr>
-          <w:rFonts w:eastAsiaTheme="minorEastAsia"/>
-          <w:i/>
-        </w:rPr>
-        <w:t>Figure 14</w:t>
+        </w:rPr>
+      </w:pPr>
+      <w:r>
+        <w:rPr>
+          <w:rFonts w:eastAsiaTheme="minorEastAsia"/>
+          <w:noProof/>
+        </w:rPr>
+        <w:drawing>
+          <wp:inline distT="0" distB="0" distL="0" distR="0">
+            <wp:extent cx="3829082" cy="3965417"/>
+            <wp:effectExtent l="0" t="0" r="0" b="0"/>
+            <wp:docPr id="7" name="Picture 7" descr="C:\Users\mcowa\Documents\Projects\statmod\G_avg_H_Parity.png"/>
+            <wp:cNvGraphicFramePr>
+              <a:graphicFrameLocks xmlns:a="http://schemas.openxmlformats.org/drawingml/2006/main" noChangeAspect="1"/>
+            </wp:cNvGraphicFramePr>
+            <a:graphic xmlns:a="http://schemas.openxmlformats.org/drawingml/2006/main">
+              <a:graphicData uri="http://schemas.openxmlformats.org/drawingml/2006/picture">
+                <pic:pic xmlns:pic="http://schemas.openxmlformats.org/drawingml/2006/picture">
+                  <pic:nvPicPr>
+                    <pic:cNvPr id="0" name="Picture 1" descr="C:\Users\mcowa\Documents\Projects\statmod\G_avg_H_Parity.png"/>
+                    <pic:cNvPicPr>
+                      <a:picLocks noChangeAspect="1" noChangeArrowheads="1"/>
+                    </pic:cNvPicPr>
+                  </pic:nvPicPr>
+                  <pic:blipFill rotWithShape="1">
+                    <a:blip r:embed="rId24">
+                      <a:extLst>
+                        <a:ext uri="{28A0092B-C50C-407E-A947-70E740481C1C}">
+                          <a14:useLocalDpi xmlns:a14="http://schemas.microsoft.com/office/drawing/2010/main" val="0"/>
+                        </a:ext>
+                      </a:extLst>
+                    </a:blip>
+                    <a:srcRect l="5493" t="3792" r="8450" b="3923"/>
+                    <a:stretch/>
+                  </pic:blipFill>
+                  <pic:spPr bwMode="auto">
+                    <a:xfrm>
+                      <a:off x="0" y="0"/>
+                      <a:ext cx="3829742" cy="3966100"/>
+                    </a:xfrm>
+                    <a:prstGeom prst="rect">
+                      <a:avLst/>
+                    </a:prstGeom>
+                    <a:noFill/>
+                    <a:ln>
+                      <a:noFill/>
+                    </a:ln>
+                    <a:extLst>
+                      <a:ext uri="{53640926-AAD7-44D8-BBD7-CCE9431645EC}">
+                        <a14:shadowObscured xmlns:a14="http://schemas.microsoft.com/office/drawing/2010/main"/>
+                      </a:ext>
+                    </a:extLst>
+                  </pic:spPr>
+                </pic:pic>
+              </a:graphicData>
+            </a:graphic>
+          </wp:inline>
+        </w:drawing>
       </w:r>
     </w:p>
     <w:p>
       <w:pPr>
         <w:jc w:val="center"/>
-      </w:pPr>
+        <w:rPr>
+          <w:rFonts w:eastAsiaTheme="minorEastAsia"/>
+          <w:i/>
+          <w:sz w:val="18"/>
+          <w:szCs w:val="18"/>
+        </w:rPr>
+      </w:pPr>
+      <w:r>
+        <w:rPr>
+          <w:rFonts w:eastAsiaTheme="minorEastAsia"/>
+          <w:i/>
+          <w:sz w:val="18"/>
+          <w:szCs w:val="18"/>
+        </w:rPr>
+        <w:t>Figure 15</w:t>
+      </w:r>
+      <w:r>
+        <w:rPr>
+          <w:rFonts w:eastAsiaTheme="minorEastAsia"/>
+          <w:i/>
+          <w:sz w:val="18"/>
+          <w:szCs w:val="18"/>
+        </w:rPr>
+        <w:t>: (G</w:t>
+      </w:r>
+      <w:r>
+        <w:rPr>
+          <w:rFonts w:eastAsiaTheme="minorEastAsia"/>
+          <w:i/>
+          <w:sz w:val="18"/>
+          <w:szCs w:val="18"/>
+        </w:rPr>
+        <w:t>, avg --&gt; H</w:t>
+      </w:r>
+      <w:r>
+        <w:rPr>
+          <w:rFonts w:eastAsiaTheme="minorEastAsia"/>
+          <w:i/>
+          <w:sz w:val="18"/>
+          <w:szCs w:val="18"/>
+        </w:rPr>
+        <w:t>)</w:t>
+      </w:r>
+      <w:r>
+        <w:rPr>
+          <w:rFonts w:eastAsiaTheme="minorEastAsia"/>
+          <w:i/>
+          <w:sz w:val="18"/>
+          <w:szCs w:val="18"/>
+        </w:rPr>
+        <w:t xml:space="preserve"> neural network</w:t>
+      </w:r>
+      <w:r>
+        <w:rPr>
+          <w:rFonts w:eastAsiaTheme="minorEastAsia"/>
+          <w:i/>
+          <w:sz w:val="18"/>
+          <w:szCs w:val="18"/>
+        </w:rPr>
+        <w:t>,</w:t>
+      </w:r>
+      <w:r>
+        <w:rPr>
+          <w:rFonts w:eastAsiaTheme="minorEastAsia"/>
+          <w:i/>
+          <w:sz w:val="18"/>
+          <w:szCs w:val="18"/>
+        </w:rPr>
+        <w:t xml:space="preserve"> parity plot</w:t>
+      </w:r>
+    </w:p>
+    <w:p>
+      <w:pPr>
+        <w:jc w:val="center"/>
+      </w:pPr>
+      <w:r>
+        <w:rPr>
+          <w:noProof/>
+        </w:rPr>
+        <w:drawing>
+          <wp:inline distT="0" distB="0" distL="0" distR="0">
+            <wp:extent cx="3267755" cy="2544024"/>
+            <wp:effectExtent l="0" t="0" r="8890" b="8890"/>
+            <wp:docPr id="26" name="Picture 26" descr="C:\Users\mcowa\Documents\Projects\statmod\G_avg_H_Resids.png"/>
+            <wp:cNvGraphicFramePr>
+              <a:graphicFrameLocks xmlns:a="http://schemas.openxmlformats.org/drawingml/2006/main" noChangeAspect="1"/>
+            </wp:cNvGraphicFramePr>
+            <a:graphic xmlns:a="http://schemas.openxmlformats.org/drawingml/2006/main">
+              <a:graphicData uri="http://schemas.openxmlformats.org/drawingml/2006/picture">
+                <pic:pic xmlns:pic="http://schemas.openxmlformats.org/drawingml/2006/picture">
+                  <pic:nvPicPr>
+                    <pic:cNvPr id="0" name="Picture 2" descr="C:\Users\mcowa\Documents\Projects\statmod\G_avg_H_Resids.png"/>
+                    <pic:cNvPicPr>
+                      <a:picLocks noChangeAspect="1" noChangeArrowheads="1"/>
+                    </pic:cNvPicPr>
+                  </pic:nvPicPr>
+                  <pic:blipFill rotWithShape="1">
+                    <a:blip r:embed="rId25">
+                      <a:extLst>
+                        <a:ext uri="{28A0092B-C50C-407E-A947-70E740481C1C}">
+                          <a14:useLocalDpi xmlns:a14="http://schemas.microsoft.com/office/drawing/2010/main" val="0"/>
+                        </a:ext>
+                      </a:extLst>
+                    </a:blip>
+                    <a:srcRect l="2228" t="2971" r="8416" b="4275"/>
+                    <a:stretch/>
+                  </pic:blipFill>
+                  <pic:spPr bwMode="auto">
+                    <a:xfrm>
+                      <a:off x="0" y="0"/>
+                      <a:ext cx="3268288" cy="2544439"/>
+                    </a:xfrm>
+                    <a:prstGeom prst="rect">
+                      <a:avLst/>
+                    </a:prstGeom>
+                    <a:noFill/>
+                    <a:ln>
+                      <a:noFill/>
+                    </a:ln>
+                    <a:extLst>
+                      <a:ext uri="{53640926-AAD7-44D8-BBD7-CCE9431645EC}">
+                        <a14:shadowObscured xmlns:a14="http://schemas.microsoft.com/office/drawing/2010/main"/>
+                      </a:ext>
+                    </a:extLst>
+                  </pic:spPr>
+                </pic:pic>
+              </a:graphicData>
+            </a:graphic>
+          </wp:inline>
+        </w:drawing>
+      </w:r>
+    </w:p>
+    <w:p>
+      <w:pPr>
+        <w:jc w:val="center"/>
+        <w:rPr>
+          <w:rFonts w:eastAsiaTheme="minorEastAsia"/>
+          <w:i/>
+          <w:sz w:val="18"/>
+          <w:szCs w:val="18"/>
+        </w:rPr>
+      </w:pPr>
+      <w:r>
+        <w:rPr>
+          <w:rFonts w:eastAsiaTheme="minorEastAsia"/>
+          <w:i/>
+          <w:sz w:val="18"/>
+          <w:szCs w:val="18"/>
+        </w:rPr>
+        <w:t>Figure 16</w:t>
+      </w:r>
+      <w:r>
+        <w:rPr>
+          <w:rFonts w:eastAsiaTheme="minorEastAsia"/>
+          <w:i/>
+          <w:sz w:val="18"/>
+          <w:szCs w:val="18"/>
+        </w:rPr>
+        <w:t xml:space="preserve">: Figure 15: </w:t>
+      </w:r>
+      <w:r>
+        <w:rPr>
+          <w:rFonts w:eastAsiaTheme="minorEastAsia"/>
+          <w:i/>
+          <w:sz w:val="18"/>
+          <w:szCs w:val="18"/>
+        </w:rPr>
+        <w:t>(</w:t>
+      </w:r>
+      <w:r>
+        <w:rPr>
+          <w:rFonts w:eastAsiaTheme="minorEastAsia"/>
+          <w:i/>
+          <w:sz w:val="18"/>
+          <w:szCs w:val="18"/>
+        </w:rPr>
+        <w:t>G</w:t>
+      </w:r>
+      <w:r>
+        <w:rPr>
+          <w:rFonts w:eastAsiaTheme="minorEastAsia"/>
+          <w:i/>
+          <w:sz w:val="18"/>
+          <w:szCs w:val="18"/>
+        </w:rPr>
+        <w:t>, avg --&gt; H</w:t>
+      </w:r>
+      <w:r>
+        <w:rPr>
+          <w:rFonts w:eastAsiaTheme="minorEastAsia"/>
+          <w:i/>
+          <w:sz w:val="18"/>
+          <w:szCs w:val="18"/>
+        </w:rPr>
+        <w:t>)</w:t>
+      </w:r>
+      <w:r>
+        <w:rPr>
+          <w:rFonts w:eastAsiaTheme="minorEastAsia"/>
+          <w:i/>
+          <w:sz w:val="18"/>
+          <w:szCs w:val="18"/>
+        </w:rPr>
+        <w:t xml:space="preserve"> neural network</w:t>
+      </w:r>
+      <w:r>
+        <w:rPr>
+          <w:rFonts w:eastAsiaTheme="minorEastAsia"/>
+          <w:i/>
+          <w:sz w:val="18"/>
+          <w:szCs w:val="18"/>
+        </w:rPr>
+        <w:t>,</w:t>
+      </w:r>
+      <w:r>
+        <w:rPr>
+          <w:rFonts w:eastAsiaTheme="minorEastAsia"/>
+          <w:i/>
+          <w:sz w:val="18"/>
+          <w:szCs w:val="18"/>
+        </w:rPr>
+        <w:t xml:space="preserve"> residuals histogram</w:t>
+      </w:r>
+    </w:p>
+    <w:p>
+      <w:pPr>
+        <w:rPr>
+          <w:rFonts w:eastAsiaTheme="minorEastAsia"/>
+          <w:sz w:val="18"/>
+          <w:szCs w:val="18"/>
+        </w:rPr>
+      </w:pPr>
+    </w:p>
+    <w:p>
+      <w:pPr>
+        <w:rPr>
+          <w:rFonts w:eastAsiaTheme="minorEastAsia"/>
+        </w:rPr>
+      </w:pPr>
+      <w:r>
+        <w:rPr>
+          <w:rFonts w:eastAsiaTheme="minorEastAsia"/>
+        </w:rPr>
+        <w:t>Figure 15 shows that the network achieved an excellent overall correlation of 0.92307</w:t>
+      </w:r>
+      <w:r>
+        <w:rPr>
+          <w:rFonts w:eastAsiaTheme="minorEastAsia"/>
+        </w:rPr>
+        <w:t>. This exceeds the multivariate OLS model’</w:t>
+      </w:r>
+      <w:r>
+        <w:rPr>
+          <w:rFonts w:eastAsiaTheme="minorEastAsia"/>
+        </w:rPr>
+        <w:t>s fit while still maintaining</w:t>
+      </w:r>
+      <w:r>
+        <w:rPr>
+          <w:rFonts w:eastAsiaTheme="minorEastAsia"/>
+        </w:rPr>
+        <w:t xml:space="preserve"> a normal distribution of residuals (displayed in Figure 16). Compared to the OLS model, the neural network was able to better capture the correlation of inputs to outputs and is in fact the best fitting model within this work.</w:t>
+      </w:r>
+    </w:p>
+    <w:p/>
+    <w:p>
+      <w:pPr>
+        <w:rPr>
+          <w:rFonts w:eastAsiaTheme="minorEastAsia"/>
+          <w:b/>
+        </w:rPr>
+      </w:pPr>
+      <w:r>
+        <w:rPr>
+          <w:b/>
+        </w:rPr>
+        <w:t xml:space="preserve">Methods </w:t>
+      </w:r>
+      <w:r>
+        <w:rPr>
+          <w:b/>
+        </w:rPr>
+        <w:t>Comparison</w:t>
+      </w:r>
+    </w:p>
+    <w:p>
+      <w:pPr>
+        <w:rPr>
+          <w:rFonts w:eastAsiaTheme="minorEastAsia"/>
+        </w:rPr>
+      </w:pPr>
+      <w:r>
+        <w:rPr>
+          <w:rFonts w:eastAsiaTheme="minorEastAsia"/>
+        </w:rPr>
+        <w:tab/>
+      </w:r>
+      <w:r>
+        <w:rPr>
+          <w:rFonts w:eastAsiaTheme="minorEastAsia"/>
+        </w:rPr>
+        <w:t>Even though</w:t>
+      </w:r>
+      <w:r>
+        <w:rPr>
+          <w:rFonts w:eastAsiaTheme="minorEastAsia"/>
+        </w:rPr>
+        <w:t xml:space="preserve"> none of the models had great success, the results can still be used to compare the capabilities of the three modeling methods applied to the dataset.</w:t>
+      </w:r>
+      <w:r>
+        <w:rPr>
+          <w:rFonts w:eastAsiaTheme="minorEastAsia"/>
+        </w:rPr>
+        <w:t xml:space="preserve"> OLS was found to yield solutions quickly, however its easily understandable modeling equations </w:t>
+      </w:r>
+      <w:r>
+        <w:rPr>
+          <w:rFonts w:eastAsiaTheme="minorEastAsia"/>
+        </w:rPr>
+        <w:t xml:space="preserve">fare poorly when it comes to capturing complex correlations. This could be a main reason why OLS had a difficult time finding strong fits within the batting data. Comparing OLS to regularized regression, one will find that the latter does </w:t>
+      </w:r>
+      <w:r>
+        <w:rPr>
+          <w:rFonts w:eastAsiaTheme="minorEastAsia"/>
+        </w:rPr>
+        <w:t>a much better job at differentiating between necessary and unneeded coefficients within the model function. This is due to regularized regression penalizing models that have too many coefficients. It is done by constraining the loss function. As for the MLB dataset, regularized regression did in fact produce better results than OLS. This could be due to its more complex approach at fitting models.</w:t>
+      </w:r>
+      <w:r>
+        <w:rPr>
+          <w:rFonts w:eastAsiaTheme="minorEastAsia"/>
+        </w:rPr>
+        <w:t xml:space="preserve"> The last and most sophisticated model, ANN, </w:t>
+      </w:r>
+      <w:r>
+        <w:rPr>
+          <w:rFonts w:eastAsiaTheme="minorEastAsia"/>
+        </w:rPr>
+        <w:t>generated</w:t>
+      </w:r>
+      <w:r>
+        <w:rPr>
+          <w:rFonts w:eastAsiaTheme="minorEastAsia"/>
+        </w:rPr>
+        <w:t xml:space="preserve"> the best fitting</w:t>
+      </w:r>
+      <w:r>
+        <w:rPr>
+          <w:rFonts w:eastAsiaTheme="minorEastAsia"/>
+        </w:rPr>
+        <w:t xml:space="preserve"> models for the dataset which was</w:t>
+      </w:r>
+      <w:r>
+        <w:rPr>
+          <w:rFonts w:eastAsiaTheme="minorEastAsia"/>
+        </w:rPr>
+        <w:t xml:space="preserve"> unexpected.</w:t>
+      </w:r>
+      <w:r>
+        <w:rPr>
+          <w:rFonts w:eastAsiaTheme="minorEastAsia"/>
+        </w:rPr>
+        <w:t xml:space="preserve"> Neural networks utilize a matrix-based method, weighting and bias method which results in capabilities of capturing complex characteristics within a dataset. This is further highlighted when its results are compared to the other two statistical models studied. On top of that, it emphasizes the other model’s downfall of lacking robustness due to their stiff linear equations. However, since ANNs can fit virtually all mathematical relationships, it is imperative that care is taken when setting up the model to minimize overfitting of the data. This</w:t>
+      </w:r>
+      <w:r>
+        <w:rPr>
+          <w:rFonts w:eastAsiaTheme="minorEastAsia"/>
+        </w:rPr>
+        <w:t xml:space="preserve"> was</w:t>
+      </w:r>
+      <w:r>
+        <w:rPr>
+          <w:rFonts w:eastAsiaTheme="minorEastAsia"/>
+        </w:rPr>
+        <w:t xml:space="preserve"> achieved by splitting the data into training, validation, and testing sets and </w:t>
+      </w:r>
+      <w:r>
+        <w:rPr>
+          <w:rFonts w:eastAsiaTheme="minorEastAsia"/>
+        </w:rPr>
+        <w:t xml:space="preserve">varying the </w:t>
+      </w:r>
+      <w:r>
+        <w:rPr>
+          <w:rFonts w:eastAsiaTheme="minorEastAsia"/>
+        </w:rPr>
+        <w:t>number of hidden layer neurons. Although all of the models have both pros and cons, it is apparent from this work that neural networks do the best job at capturing the complicated characteristics of the MLB batting dataset.</w:t>
+      </w:r>
+    </w:p>
+    <w:p>
+      <w:pPr>
+        <w:rPr>
+          <w:rFonts w:eastAsiaTheme="minorEastAsia"/>
+        </w:rPr>
+      </w:pPr>
+    </w:p>
+    <w:p>
+      <w:pPr>
+        <w:rPr>
+          <w:rFonts w:eastAsiaTheme="minorEastAsia"/>
+        </w:rPr>
+      </w:pPr>
+      <w:r>
+        <w:rPr>
+          <w:rFonts w:eastAsiaTheme="minorEastAsia"/>
+          <w:b/>
+        </w:rPr>
+        <w:t>Future Work</w:t>
+      </w:r>
+    </w:p>
+    <w:p>
+      <w:pPr>
+        <w:rPr>
+          <w:rFonts w:eastAsiaTheme="minorEastAsia"/>
+        </w:rPr>
+      </w:pPr>
+      <w:r>
+        <w:rPr>
+          <w:rFonts w:eastAsiaTheme="minorEastAsia"/>
+        </w:rPr>
+        <w:tab/>
+      </w:r>
+      <w:r>
+        <w:rPr>
+          <w:rFonts w:eastAsiaTheme="minorEastAsia"/>
+        </w:rPr>
+        <w:t>In order to further the results of the work done and approach more practical insights, it will be necessary to focus on improving the cumulative rate of success model. This is due to the fact that the neural network was the most successful in model formation for the batting dataset. Also, CRS has the most potential of providing valuable information to a scout or manager when attempting to predict a player’s future success in the league.</w:t>
+      </w:r>
+      <w:r>
+        <w:rPr>
+          <w:rFonts w:eastAsiaTheme="minorEastAsia"/>
+        </w:rPr>
+        <w:t xml:space="preserve"> One main way to improve </w:t>
+      </w:r>
+      <w:r>
+        <w:rPr>
+          <w:rFonts w:eastAsiaTheme="minorEastAsia"/>
+        </w:rPr>
+        <w:t>the system is to reevaluate the formulation of the CRS equation itself (equation 2). When looking at the equation, one can see that almost all batting stats included are evenly weighted. One option</w:t>
+      </w:r>
+      <w:r>
+        <w:rPr>
+          <w:rFonts w:eastAsiaTheme="minorEastAsia"/>
+        </w:rPr>
+        <w:t xml:space="preserve"> for a future study would be to better weight the parameters. For instance, when analyzing a player’s batting performance, it does not make much sense to evenly weight their homeruns to their stolen bases.</w:t>
+      </w:r>
+      <w:r>
+        <w:rPr>
+          <w:rFonts w:eastAsiaTheme="minorEastAsia"/>
+        </w:rPr>
+        <w:t xml:space="preserve"> By weighting each of the parameters such that the homeruns account for more of the overall score, a better representation of CRS could be achieved. One last way to improve the rate of success equation would be to first normalize all parameters and then weight them. By normalizing each parameter based on the season, the </w:t>
+      </w:r>
+      <w:r>
+        <w:rPr>
+          <w:rFonts w:eastAsiaTheme="minorEastAsia"/>
+        </w:rPr>
+        <w:t xml:space="preserve">data would give a better representation of where each player’s skills lineup when compared to all other players </w:t>
+      </w:r>
+      <w:r>
+        <w:rPr>
+          <w:rFonts w:eastAsiaTheme="minorEastAsia"/>
+        </w:rPr>
+        <w:lastRenderedPageBreak/>
+        <w:t>within that season. With the newly revised CRN equations, it is the hope that a new neural network models can be trained which result in better overall fitting and predictive capabilities.</w:t>
+      </w:r>
+    </w:p>
+    <w:p>
+      <w:pPr>
+        <w:rPr>
+          <w:rFonts w:eastAsiaTheme="minorEastAsia"/>
+        </w:rPr>
+      </w:pPr>
+    </w:p>
+    <w:p>
+      <w:pPr>
+        <w:rPr>
+          <w:rFonts w:eastAsiaTheme="minorEastAsia"/>
+          <w:b/>
+        </w:rPr>
+      </w:pPr>
+      <w:r>
+        <w:rPr>
+          <w:rFonts w:eastAsiaTheme="minorEastAsia"/>
+          <w:b/>
+        </w:rPr>
+        <w:t>Conclusion</w:t>
+      </w:r>
+    </w:p>
+    <w:p>
+      <w:pPr>
+        <w:ind w:firstLine="720"/>
+        <w:rPr>
+          <w:rFonts w:eastAsiaTheme="minorEastAsia"/>
+        </w:rPr>
+      </w:pPr>
+      <w:r>
+        <w:rPr>
+          <w:rFonts w:eastAsiaTheme="minorEastAsia"/>
+        </w:rPr>
+        <w:t>Baseball is not only America’s pastime, but also an excellent source of data w</w:t>
+      </w:r>
+      <w:r>
+        <w:rPr>
+          <w:rFonts w:eastAsiaTheme="minorEastAsia"/>
+        </w:rPr>
+        <w:t xml:space="preserve">ith interesting </w:t>
+      </w:r>
+      <w:r>
+        <w:rPr>
+          <w:rFonts w:eastAsiaTheme="minorEastAsia"/>
+        </w:rPr>
+        <w:t>characteristics.</w:t>
+      </w:r>
+      <w:r>
+        <w:rPr>
+          <w:rFonts w:eastAsiaTheme="minorEastAsia"/>
+        </w:rPr>
+        <w:t xml:space="preserve"> From the start of the 21</w:t>
+      </w:r>
+      <w:r>
+        <w:rPr>
+          <w:rFonts w:eastAsiaTheme="minorEastAsia"/>
+          <w:vertAlign w:val="superscript"/>
+        </w:rPr>
+        <w:t>st</w:t>
+      </w:r>
+      <w:r>
+        <w:rPr>
+          <w:rFonts w:eastAsiaTheme="minorEastAsia"/>
+        </w:rPr>
+        <w:t xml:space="preserve"> century, the sport saw a boom in the </w:t>
+      </w:r>
+      <w:r>
+        <w:rPr>
+          <w:rFonts w:eastAsiaTheme="minorEastAsia"/>
+        </w:rPr>
+        <w:t>application</w:t>
+      </w:r>
+      <w:r>
+        <w:rPr>
+          <w:rFonts w:eastAsiaTheme="minorEastAsia"/>
+        </w:rPr>
+        <w:t xml:space="preserve"> of data an</w:t>
+      </w:r>
+      <w:r>
+        <w:rPr>
+          <w:rFonts w:eastAsiaTheme="minorEastAsia"/>
+        </w:rPr>
+        <w:t>alytics</w:t>
+      </w:r>
+      <w:r>
+        <w:rPr>
+          <w:rFonts w:eastAsiaTheme="minorEastAsia"/>
+        </w:rPr>
+        <w:t xml:space="preserve"> to further improve scouting and coaching.</w:t>
+      </w:r>
+      <w:r>
+        <w:rPr>
+          <w:rFonts w:eastAsiaTheme="minorEastAsia"/>
+        </w:rPr>
+        <w:t xml:space="preserve"> Motivated by</w:t>
+      </w:r>
+      <w:r>
+        <w:rPr>
+          <w:rFonts w:eastAsiaTheme="minorEastAsia"/>
+        </w:rPr>
+        <w:t xml:space="preserve"> this relatively new approach, the</w:t>
+      </w:r>
+      <w:r>
+        <w:rPr>
+          <w:rFonts w:eastAsiaTheme="minorEastAsia"/>
+        </w:rPr>
+        <w:t xml:space="preserve"> statistical modeling </w:t>
+      </w:r>
+      <w:r>
+        <w:rPr>
+          <w:rFonts w:eastAsiaTheme="minorEastAsia"/>
+        </w:rPr>
+        <w:t xml:space="preserve">toolset, known as </w:t>
+      </w:r>
+      <w:r>
+        <w:rPr>
+          <w:rFonts w:eastAsiaTheme="minorEastAsia"/>
+          <w:i/>
+        </w:rPr>
+        <w:t>statmod</w:t>
+      </w:r>
+      <w:r>
+        <w:rPr>
+          <w:rFonts w:eastAsiaTheme="minorEastAsia"/>
+        </w:rPr>
+        <w:t xml:space="preserve">, was built in order to study relationships within an MLB batting dataset. Unfortunately, almost all results yielded weak correlations. This was not too surprising for the OLS and regularized regression models due to the limitations of linear models (i.e. Runge’s Phenomenon). When attempting to create a predictive cumulative rate of success model using a neural network, the results were found to be poor as well. Though, the poor fitting was most likely due to the formulation of equation 2. Overall, the work showed that </w:t>
+      </w:r>
+      <w:r>
+        <w:rPr>
+          <w:rFonts w:eastAsiaTheme="minorEastAsia"/>
+        </w:rPr>
+        <w:t xml:space="preserve">not only can MLB batting data </w:t>
+      </w:r>
+      <w:r>
+        <w:rPr>
+          <w:rFonts w:eastAsiaTheme="minorEastAsia"/>
+        </w:rPr>
+        <w:t>be modeled statistically, but it sho</w:t>
+      </w:r>
+      <w:r>
+        <w:rPr>
+          <w:rFonts w:eastAsiaTheme="minorEastAsia"/>
+        </w:rPr>
+        <w:t>uld</w:t>
+      </w:r>
+      <w:r>
+        <w:rPr>
+          <w:rFonts w:eastAsiaTheme="minorEastAsia"/>
+        </w:rPr>
+        <w:t xml:space="preserve"> for the further advancement of the game.</w:t>
+      </w:r>
     </w:p>
     <w:p/>
     <w:p/>
@@ -13137,22 +15121,13 @@
     <w:p/>
     <w:p/>
     <w:p/>
-    <w:p/>
-    <w:p/>
-    <w:p/>
-    <w:p/>
-    <w:p/>
-    <w:p/>
-    <w:p/>
-    <w:p/>
-    <w:p/>
-    <w:p/>
-    <w:p/>
-    <w:p/>
-    <w:p/>
-    <w:p/>
-    <w:p/>
-    <w:p/>
+    <w:p>
+      <w:pPr>
+        <w:rPr>
+          <w:b/>
+        </w:rPr>
+      </w:pPr>
+    </w:p>
     <w:p>
       <w:pPr>
         <w:rPr>
@@ -13224,7 +15199,7 @@
                     </pic:cNvPicPr>
                   </pic:nvPicPr>
                   <pic:blipFill rotWithShape="1">
-                    <a:blip r:embed="rId22" cstate="print">
+                    <a:blip r:embed="rId26" cstate="print">
                       <a:extLst>
                         <a:ext uri="{28A0092B-C50C-407E-A947-70E740481C1C}">
                           <a14:useLocalDpi xmlns:a14="http://schemas.microsoft.com/office/drawing/2010/main" val="0"/>
@@ -13281,7 +15256,7 @@
                     </pic:cNvPicPr>
                   </pic:nvPicPr>
                   <pic:blipFill rotWithShape="1">
-                    <a:blip r:embed="rId23" cstate="print">
+                    <a:blip r:embed="rId27" cstate="print">
                       <a:extLst>
                         <a:ext uri="{28A0092B-C50C-407E-A947-70E740481C1C}">
                           <a14:useLocalDpi xmlns:a14="http://schemas.microsoft.com/office/drawing/2010/main" val="0"/>
@@ -13423,7 +15398,7 @@
                     </pic:cNvPicPr>
                   </pic:nvPicPr>
                   <pic:blipFill rotWithShape="1">
-                    <a:blip r:embed="rId24" cstate="print">
+                    <a:blip r:embed="rId28" cstate="print">
                       <a:extLst>
                         <a:ext uri="{28A0092B-C50C-407E-A947-70E740481C1C}">
                           <a14:useLocalDpi xmlns:a14="http://schemas.microsoft.com/office/drawing/2010/main" val="0"/>
@@ -13482,7 +15457,7 @@
                     </pic:cNvPicPr>
                   </pic:nvPicPr>
                   <pic:blipFill rotWithShape="1">
-                    <a:blip r:embed="rId25" cstate="print">
+                    <a:blip r:embed="rId29" cstate="print">
                       <a:extLst>
                         <a:ext uri="{28A0092B-C50C-407E-A947-70E740481C1C}">
                           <a14:useLocalDpi xmlns:a14="http://schemas.microsoft.com/office/drawing/2010/main" val="0"/>
@@ -13555,8 +15530,6 @@
           <w:i/>
         </w:rPr>
       </w:pPr>
-      <w:bookmarkStart w:id="0" w:name="_GoBack"/>
-      <w:bookmarkEnd w:id="0"/>
     </w:p>
     <w:p>
       <w:pPr>
@@ -13617,7 +15590,7 @@
                     </pic:cNvPicPr>
                   </pic:nvPicPr>
                   <pic:blipFill rotWithShape="1">
-                    <a:blip r:embed="rId26" cstate="print">
+                    <a:blip r:embed="rId30" cstate="print">
                       <a:extLst>
                         <a:ext uri="{28A0092B-C50C-407E-A947-70E740481C1C}">
                           <a14:useLocalDpi xmlns:a14="http://schemas.microsoft.com/office/drawing/2010/main" val="0"/>
@@ -13752,7 +15725,7 @@
                     </pic:cNvPicPr>
                   </pic:nvPicPr>
                   <pic:blipFill rotWithShape="1">
-                    <a:blip r:embed="rId27" cstate="print">
+                    <a:blip r:embed="rId31" cstate="print">
                       <a:extLst>
                         <a:ext uri="{28A0092B-C50C-407E-A947-70E740481C1C}">
                           <a14:useLocalDpi xmlns:a14="http://schemas.microsoft.com/office/drawing/2010/main" val="0"/>
@@ -13810,7 +15783,7 @@
                     </pic:cNvPicPr>
                   </pic:nvPicPr>
                   <pic:blipFill rotWithShape="1">
-                    <a:blip r:embed="rId28" cstate="print">
+                    <a:blip r:embed="rId32" cstate="print">
                       <a:extLst>
                         <a:ext uri="{28A0092B-C50C-407E-A947-70E740481C1C}">
                           <a14:useLocalDpi xmlns:a14="http://schemas.microsoft.com/office/drawing/2010/main" val="0"/>
@@ -13922,7 +15895,7 @@
                     </pic:cNvPicPr>
                   </pic:nvPicPr>
                   <pic:blipFill rotWithShape="1">
-                    <a:blip r:embed="rId29" cstate="print">
+                    <a:blip r:embed="rId33" cstate="print">
                       <a:extLst>
                         <a:ext uri="{28A0092B-C50C-407E-A947-70E740481C1C}">
                           <a14:useLocalDpi xmlns:a14="http://schemas.microsoft.com/office/drawing/2010/main" val="0"/>
@@ -14019,47 +15992,7 @@
             <w:sz w:val="18"/>
             <w:szCs w:val="18"/>
           </w:rPr>
-          <m:t>RBI</m:t>
-        </m:r>
-        <m:r>
-          <w:rPr>
-            <w:rFonts w:ascii="Cambria Math" w:hAnsi="Cambria Math"/>
-            <w:sz w:val="18"/>
-            <w:szCs w:val="18"/>
-          </w:rPr>
-          <m:t>=f(</m:t>
-        </m:r>
-        <m:r>
-          <w:rPr>
-            <w:rFonts w:ascii="Cambria Math" w:hAnsi="Cambria Math"/>
-            <w:sz w:val="18"/>
-            <w:szCs w:val="18"/>
-          </w:rPr>
-          <m:t>SO</m:t>
-        </m:r>
-        <m:r>
-          <w:rPr>
-            <w:rFonts w:ascii="Cambria Math" w:hAnsi="Cambria Math"/>
-            <w:sz w:val="18"/>
-            <w:szCs w:val="18"/>
-          </w:rPr>
-          <m:t xml:space="preserve">, </m:t>
-        </m:r>
-        <m:r>
-          <w:rPr>
-            <w:rFonts w:ascii="Cambria Math" w:hAnsi="Cambria Math"/>
-            <w:sz w:val="18"/>
-            <w:szCs w:val="18"/>
-          </w:rPr>
-          <m:t>HR</m:t>
-        </m:r>
-        <m:r>
-          <w:rPr>
-            <w:rFonts w:ascii="Cambria Math" w:hAnsi="Cambria Math"/>
-            <w:sz w:val="18"/>
-            <w:szCs w:val="18"/>
-          </w:rPr>
-          <m:t>)</m:t>
+          <m:t>RBI=f(SO, HR)</m:t>
         </m:r>
       </m:oMath>
       <w:r>
@@ -14123,7 +16056,7 @@
                     </pic:cNvPicPr>
                   </pic:nvPicPr>
                   <pic:blipFill rotWithShape="1">
-                    <a:blip r:embed="rId30" cstate="print">
+                    <a:blip r:embed="rId34" cstate="print">
                       <a:extLst>
                         <a:ext uri="{28A0092B-C50C-407E-A947-70E740481C1C}">
                           <a14:useLocalDpi xmlns:a14="http://schemas.microsoft.com/office/drawing/2010/main" val="0"/>
@@ -14179,7 +16112,7 @@
                     </pic:cNvPicPr>
                   </pic:nvPicPr>
                   <pic:blipFill rotWithShape="1">
-                    <a:blip r:embed="rId31" cstate="print">
+                    <a:blip r:embed="rId35" cstate="print">
                       <a:extLst>
                         <a:ext uri="{28A0092B-C50C-407E-A947-70E740481C1C}">
                           <a14:useLocalDpi xmlns:a14="http://schemas.microsoft.com/office/drawing/2010/main" val="0"/>
@@ -14234,38 +16167,39 @@
           <w:sz w:val="18"/>
           <w:szCs w:val="18"/>
         </w:rPr>
-        <w:t>: LASSO</w:t>
-      </w:r>
-      <w:r>
+        <w:t>: LASSO regression results: (left) parity plot; (right) residuals histogram</w:t>
+      </w:r>
+    </w:p>
+    <w:p>
+      <w:pPr>
+        <w:jc w:val="center"/>
         <w:rPr>
           <w:sz w:val="18"/>
           <w:szCs w:val="18"/>
         </w:rPr>
-        <w:t xml:space="preserve"> regression results: (left) parity plot; (right) residuals histogram</w:t>
-      </w:r>
+      </w:pPr>
     </w:p>
     <w:p>
       <w:pPr>
         <w:jc w:val="center"/>
-      </w:pPr>
-    </w:p>
-    <w:p>
-      <w:pPr>
-        <w:jc w:val="center"/>
-      </w:pPr>
-    </w:p>
-    <w:p/>
-    <w:p/>
-    <w:p>
-      <w:pPr>
+        <w:rPr>
+          <w:sz w:val="18"/>
+          <w:szCs w:val="18"/>
+        </w:rPr>
+      </w:pPr>
+    </w:p>
+    <w:p>
+      <w:pPr>
+        <w:rPr>
+          <w:sz w:val="18"/>
+          <w:szCs w:val="18"/>
+        </w:rPr>
+      </w:pPr>
+      <w:r>
         <w:rPr>
           <w:b/>
         </w:rPr>
-      </w:pPr>
-      <w:r>
-        <w:rPr>
-          <w:b/>
-        </w:rPr>
+        <w:lastRenderedPageBreak/>
         <w:t>References</w:t>
       </w:r>
     </w:p>
@@ -14481,45 +16415,6 @@
         </w:rPr>
         <w:t>.</w:t>
       </w:r>
-    </w:p>
-    <w:p>
-      <w:pPr>
-        <w:rPr>
-          <w:sz w:val="20"/>
-          <w:szCs w:val="20"/>
-        </w:rPr>
-      </w:pPr>
-    </w:p>
-    <w:p>
-      <w:pPr>
-        <w:rPr>
-          <w:sz w:val="20"/>
-          <w:szCs w:val="20"/>
-        </w:rPr>
-      </w:pPr>
-    </w:p>
-    <w:p/>
-    <w:p>
-      <w:r>
-        <w:t>To do this, a neural network was implemented using a player’s CRS</w:t>
-      </w:r>
-      <w:r>
-        <w:rPr>
-          <w:vertAlign w:val="subscript"/>
-        </w:rPr>
-        <w:t>N</w:t>
-      </w:r>
-      <w:r>
-        <w:t xml:space="preserve"> from their three previous seasons in order to predict the outcome of the next upcoming year.</w:t>
-      </w:r>
-    </w:p>
-    <w:p>
-      <w:pPr>
-        <w:rPr>
-          <w:sz w:val="20"/>
-          <w:szCs w:val="20"/>
-        </w:rPr>
-      </w:pPr>
     </w:p>
     <w:sectPr>
       <w:pgSz w:w="12240" w:h="15840"/>
@@ -15896,7 +17791,7 @@
 </file>
 
 <file path=customXml/itemProps1.xml><?xml version="1.0" encoding="utf-8"?>
-<ds:datastoreItem xmlns:ds="http://schemas.openxmlformats.org/officeDocument/2006/customXml" ds:itemID="{1E75000B-A55E-46A1-9C98-22F5C3EA9BB6}">
+<ds:datastoreItem xmlns:ds="http://schemas.openxmlformats.org/officeDocument/2006/customXml" ds:itemID="{FC75538F-2ED1-4898-BD1D-44390027E7B5}">
   <ds:schemaRefs>
     <ds:schemaRef ds:uri="http://schemas.openxmlformats.org/officeDocument/2006/bibliography"/>
   </ds:schemaRefs>

</xml_diff>

<commit_message>
finished revisions of RD
</commit_message>
<xml_diff>
--- a/Data/Paper/RD.docx
+++ b/Data/Paper/RD.docx
@@ -153,6 +153,7 @@
     <w:p>
       <w:pPr>
         <w:ind w:firstLine="720"/>
+        <w:jc w:val="both"/>
       </w:pPr>
       <w:r>
         <w:t>In 200</w:t>
@@ -215,6 +216,7 @@
     <w:p>
       <w:pPr>
         <w:ind w:firstLine="720"/>
+        <w:jc w:val="both"/>
       </w:pPr>
       <w:r>
         <w:t>Baseball is truly a unique sport that favors endurance and consistency.</w:t>
@@ -313,6 +315,7 @@
     <w:p>
       <w:pPr>
         <w:ind w:firstLine="720"/>
+        <w:jc w:val="both"/>
       </w:pPr>
       <w:r>
         <w:t>The overall dataset</w:t>
@@ -594,6 +597,7 @@
     </w:p>
     <w:p>
       <w:pPr>
+        <w:jc w:val="both"/>
         <w:rPr>
           <w:rFonts w:eastAsiaTheme="minorEastAsia"/>
         </w:rPr>
@@ -3386,6 +3390,7 @@
     <w:p>
       <w:pPr>
         <w:ind w:firstLine="720"/>
+        <w:jc w:val="both"/>
       </w:pPr>
       <w:r>
         <w:t xml:space="preserve">With Table 1 alone, one can learn a lot about the dataset described. For instance, </w:t>
@@ -3439,24 +3444,22 @@
         <w:t>. For this reason, the more complex</w:t>
       </w:r>
       <w:r>
-        <w:t xml:space="preserve"> models applied to the </w:t>
-      </w:r>
+        <w:t xml:space="preserve"> models applied to the dataset </w:t>
+      </w:r>
+      <w:r>
+        <w:t xml:space="preserve">in this work </w:t>
+      </w:r>
+      <w:r>
+        <w:t>are based on logical assumptions about the parameters and the game of baseball itself.</w:t>
+      </w:r>
+    </w:p>
+    <w:p>
+      <w:pPr>
+        <w:ind w:firstLine="720"/>
+        <w:jc w:val="both"/>
+      </w:pPr>
       <w:r>
         <w:lastRenderedPageBreak/>
-        <w:t xml:space="preserve">dataset </w:t>
-      </w:r>
-      <w:r>
-        <w:t xml:space="preserve">in this work </w:t>
-      </w:r>
-      <w:r>
-        <w:t>are based on logical assumptions about the parameters and the game of baseball itself.</w:t>
-      </w:r>
-    </w:p>
-    <w:p>
-      <w:pPr>
-        <w:ind w:firstLine="720"/>
-      </w:pPr>
-      <w:r>
         <w:t>In order to reduce dimensionality of the system, a cumulative rate of success (CRS) was calculated for each player’s season. CRS was calculated using</w:t>
       </w:r>
     </w:p>
@@ -3530,6 +3533,7 @@
     </w:p>
     <w:p>
       <w:pPr>
+        <w:jc w:val="both"/>
         <w:rPr>
           <w:rFonts w:eastAsiaTheme="minorEastAsia"/>
         </w:rPr>
@@ -3669,6 +3673,9 @@
       </w:r>
     </w:p>
     <w:p>
+      <w:pPr>
+        <w:jc w:val="both"/>
+      </w:pPr>
       <w:r>
         <w:t>CRS will later be used to build a predictive model to access a player’s success for</w:t>
       </w:r>
@@ -3693,6 +3700,7 @@
     <w:p>
       <w:pPr>
         <w:ind w:firstLine="720"/>
+        <w:jc w:val="both"/>
       </w:pPr>
       <w:r>
         <w:t xml:space="preserve">As I </w:t>
@@ -3764,6 +3772,7 @@
     <w:p>
       <w:pPr>
         <w:ind w:firstLine="720"/>
+        <w:jc w:val="both"/>
       </w:pPr>
       <w:r>
         <w:t xml:space="preserve">The first tool built within </w:t>
@@ -3793,6 +3802,7 @@
     <w:p>
       <w:pPr>
         <w:ind w:firstLine="720"/>
+        <w:jc w:val="both"/>
       </w:pPr>
       <w:r>
         <w:t xml:space="preserve">OLS is based on a simple, </w:t>
@@ -3940,6 +3950,7 @@
     </w:p>
     <w:p>
       <w:pPr>
+        <w:jc w:val="both"/>
         <w:rPr>
           <w:rFonts w:eastAsiaTheme="minorEastAsia"/>
         </w:rPr>
@@ -4078,14 +4089,7 @@
         <w:rPr>
           <w:rFonts w:eastAsiaTheme="minorEastAsia"/>
         </w:rPr>
-        <w:t xml:space="preserve"> is the explicit error vector term. Within </w:t>
-      </w:r>
-      <w:r>
-        <w:rPr>
-          <w:rFonts w:eastAsiaTheme="minorEastAsia"/>
-        </w:rPr>
-        <w:lastRenderedPageBreak/>
-        <w:t>equation 4, the only unknown is the coefficient vector. The equation can then be manipulated to solve for the unknown, given as</w:t>
+        <w:t xml:space="preserve"> is the explicit error vector term. Within equation 4, the only unknown is the coefficient vector. The equation can then be manipulated to solve for the unknown, given as</w:t>
       </w:r>
     </w:p>
     <w:p>
@@ -4250,14 +4254,16 @@
     </w:p>
     <w:p>
       <w:pPr>
-        <w:rPr>
-          <w:rFonts w:eastAsiaTheme="minorEastAsia"/>
-        </w:rPr>
-      </w:pPr>
-      <w:r>
-        <w:rPr>
-          <w:rFonts w:eastAsiaTheme="minorEastAsia"/>
-        </w:rPr>
+        <w:jc w:val="both"/>
+        <w:rPr>
+          <w:rFonts w:eastAsiaTheme="minorEastAsia"/>
+        </w:rPr>
+      </w:pPr>
+      <w:r>
+        <w:rPr>
+          <w:rFonts w:eastAsiaTheme="minorEastAsia"/>
+        </w:rPr>
+        <w:lastRenderedPageBreak/>
         <w:t>If the input matrix is not square, it does not have an inverse which means the equation above cannot be solved. To fix this, the Moore-Penrose Pseudo-Inverse will be used which gives a final solution to the OLS model as</w:t>
       </w:r>
     </w:p>
@@ -4555,6 +4561,7 @@
     <w:p>
       <w:pPr>
         <w:ind w:firstLine="720"/>
+        <w:jc w:val="both"/>
       </w:pPr>
       <w:r>
         <w:t xml:space="preserve">The next statistical model built in </w:t>
@@ -4633,32 +4640,12 @@
                     </m:ctrlPr>
                   </m:dPr>
                   <m:e>
-                    <m:sSub>
-                      <m:sSubPr>
-                        <m:ctrlPr>
-                          <w:rPr>
-                            <w:rFonts w:ascii="Cambria Math" w:hAnsi="Cambria Math"/>
-                            <w:i/>
-                          </w:rPr>
-                        </m:ctrlPr>
-                      </m:sSubPr>
-                      <m:e>
-                        <m:r>
-                          <w:rPr>
-                            <w:rFonts w:ascii="Cambria Math" w:hAnsi="Cambria Math"/>
-                          </w:rPr>
-                          <m:t>b</m:t>
-                        </m:r>
-                      </m:e>
-                      <m:sub>
-                        <m:r>
-                          <w:rPr>
-                            <w:rFonts w:ascii="Cambria Math" w:hAnsi="Cambria Math"/>
-                          </w:rPr>
-                          <m:t>N</m:t>
-                        </m:r>
-                      </m:sub>
-                    </m:sSub>
+                    <m:r>
+                      <w:rPr>
+                        <w:rFonts w:ascii="Cambria Math" w:hAnsi="Cambria Math"/>
+                      </w:rPr>
+                      <m:t>{b}</m:t>
+                    </m:r>
                   </m:e>
                 </m:d>
                 <m:r>
@@ -4855,32 +4842,12 @@
             </m:ctrlPr>
           </m:dPr>
           <m:e>
-            <m:sSub>
-              <m:sSubPr>
-                <m:ctrlPr>
-                  <w:rPr>
-                    <w:rFonts w:ascii="Cambria Math" w:eastAsiaTheme="minorEastAsia" w:hAnsi="Cambria Math"/>
-                    <w:i/>
-                  </w:rPr>
-                </m:ctrlPr>
-              </m:sSubPr>
-              <m:e>
-                <m:r>
-                  <w:rPr>
-                    <w:rFonts w:ascii="Cambria Math" w:eastAsiaTheme="minorEastAsia" w:hAnsi="Cambria Math"/>
-                  </w:rPr>
-                  <m:t>b</m:t>
-                </m:r>
-              </m:e>
-              <m:sub>
-                <m:r>
-                  <w:rPr>
-                    <w:rFonts w:ascii="Cambria Math" w:eastAsiaTheme="minorEastAsia" w:hAnsi="Cambria Math"/>
-                  </w:rPr>
-                  <m:t>N</m:t>
-                </m:r>
-              </m:sub>
-            </m:sSub>
+            <m:r>
+              <w:rPr>
+                <w:rFonts w:ascii="Cambria Math" w:eastAsiaTheme="minorEastAsia" w:hAnsi="Cambria Math"/>
+              </w:rPr>
+              <m:t>{b}</m:t>
+            </m:r>
           </m:e>
         </m:d>
         <m:r>
@@ -4989,32 +4956,12 @@
                       </w:rPr>
                       <m:t>(</m:t>
                     </m:r>
-                    <m:sSub>
-                      <m:sSubPr>
-                        <m:ctrlPr>
-                          <w:rPr>
-                            <w:rFonts w:ascii="Cambria Math" w:eastAsiaTheme="minorEastAsia" w:hAnsi="Cambria Math"/>
-                            <w:i/>
-                          </w:rPr>
-                        </m:ctrlPr>
-                      </m:sSubPr>
-                      <m:e>
-                        <m:r>
-                          <w:rPr>
-                            <w:rFonts w:ascii="Cambria Math" w:eastAsiaTheme="minorEastAsia" w:hAnsi="Cambria Math"/>
-                          </w:rPr>
-                          <m:t>b</m:t>
-                        </m:r>
-                      </m:e>
-                      <m:sub>
-                        <m:r>
-                          <w:rPr>
-                            <w:rFonts w:ascii="Cambria Math" w:eastAsiaTheme="minorEastAsia" w:hAnsi="Cambria Math"/>
-                          </w:rPr>
-                          <m:t>N</m:t>
-                        </m:r>
-                      </m:sub>
-                    </m:sSub>
+                    <m:r>
+                      <w:rPr>
+                        <w:rFonts w:ascii="Cambria Math" w:eastAsiaTheme="minorEastAsia" w:hAnsi="Cambria Math"/>
+                      </w:rPr>
+                      <m:t>{b}</m:t>
+                    </m:r>
                     <m:r>
                       <w:rPr>
                         <w:rFonts w:ascii="Cambria Math" w:eastAsiaTheme="minorEastAsia" w:hAnsi="Cambria Math"/>
@@ -5092,6 +5039,7 @@
     </w:p>
     <w:p>
       <w:pPr>
+        <w:jc w:val="both"/>
         <w:rPr>
           <w:rFonts w:eastAsiaTheme="minorEastAsia"/>
         </w:rPr>
@@ -5352,6 +5300,7 @@
     <w:p/>
     <w:p>
       <w:pPr>
+        <w:jc w:val="both"/>
         <w:rPr>
           <w:rFonts w:eastAsiaTheme="minorEastAsia"/>
         </w:rPr>
@@ -5476,6 +5425,7 @@
     <w:p>
       <w:pPr>
         <w:ind w:firstLine="720"/>
+        <w:jc w:val="both"/>
       </w:pPr>
       <w:r>
         <w:t xml:space="preserve">In order to investigate the use of more sophisticated machine learning methods, </w:t>
@@ -5761,6 +5711,7 @@
     </w:p>
     <w:p>
       <w:pPr>
+        <w:jc w:val="both"/>
         <w:rPr>
           <w:rFonts w:eastAsiaTheme="minorEastAsia"/>
         </w:rPr>
@@ -6143,6 +6094,7 @@
     </w:p>
     <w:p>
       <w:pPr>
+        <w:jc w:val="both"/>
         <w:rPr>
           <w:rFonts w:eastAsiaTheme="minorEastAsia"/>
         </w:rPr>
@@ -6361,6 +6313,7 @@
     </w:p>
     <w:p>
       <w:pPr>
+        <w:jc w:val="both"/>
         <w:rPr>
           <w:rFonts w:eastAsiaTheme="minorEastAsia"/>
         </w:rPr>
@@ -6411,6 +6364,7 @@
     </w:p>
     <w:p>
       <w:pPr>
+        <w:jc w:val="both"/>
         <w:rPr>
           <w:rFonts w:eastAsiaTheme="minorEastAsia"/>
         </w:rPr>
@@ -6632,6 +6586,7 @@
     </w:p>
     <w:p>
       <w:pPr>
+        <w:jc w:val="both"/>
         <w:rPr>
           <w:rFonts w:eastAsiaTheme="minorEastAsia"/>
         </w:rPr>
@@ -6642,13 +6597,6 @@
         </w:rPr>
         <w:t>In order to solve the partial derivative within equation 14, the chain rule was applied resulting in</w:t>
       </w:r>
-    </w:p>
-    <w:p>
-      <w:pPr>
-        <w:rPr>
-          <w:rFonts w:eastAsiaTheme="minorEastAsia"/>
-        </w:rPr>
-      </w:pPr>
     </w:p>
     <w:p>
       <w:pPr>
@@ -7079,6 +7027,7 @@
     </w:p>
     <w:p>
       <w:pPr>
+        <w:jc w:val="both"/>
         <w:rPr>
           <w:rFonts w:eastAsiaTheme="minorEastAsia"/>
         </w:rPr>
@@ -7127,7 +7076,19 @@
         <w:rPr>
           <w:rFonts w:eastAsiaTheme="minorEastAsia"/>
         </w:rPr>
-        <w:t xml:space="preserve"> Since they are randomly generated initially for each model, each optimized model can have different weights for the same dataset.</w:t>
+        <w:t xml:space="preserve"> Since they are randomly generated initially for each </w:t>
+      </w:r>
+      <w:r>
+        <w:rPr>
+          <w:rFonts w:eastAsiaTheme="minorEastAsia"/>
+        </w:rPr>
+        <w:t>system</w:t>
+      </w:r>
+      <w:r>
+        <w:rPr>
+          <w:rFonts w:eastAsiaTheme="minorEastAsia"/>
+        </w:rPr>
+        <w:t>, each optimized model can have different weights for the same dataset.</w:t>
       </w:r>
       <w:r>
         <w:rPr>
@@ -7138,13 +7099,15 @@
     </w:p>
     <w:p>
       <w:pPr>
-        <w:rPr>
-          <w:rFonts w:eastAsiaTheme="minorEastAsia"/>
-        </w:rPr>
-      </w:pPr>
-    </w:p>
-    <w:p>
-      <w:pPr>
+        <w:jc w:val="both"/>
+        <w:rPr>
+          <w:rFonts w:eastAsiaTheme="minorEastAsia"/>
+        </w:rPr>
+      </w:pPr>
+    </w:p>
+    <w:p>
+      <w:pPr>
+        <w:jc w:val="both"/>
         <w:rPr>
           <w:rFonts w:eastAsiaTheme="minorEastAsia"/>
         </w:rPr>
@@ -7159,6 +7122,7 @@
     </w:p>
     <w:p>
       <w:pPr>
+        <w:jc w:val="both"/>
         <w:rPr>
           <w:rFonts w:eastAsiaTheme="minorEastAsia"/>
         </w:rPr>
@@ -7168,7 +7132,37 @@
           <w:rFonts w:eastAsiaTheme="minorEastAsia"/>
         </w:rPr>
         <w:tab/>
-        <w:t>When the analyzing the MLB dataset, an iterative approach was initially needed due to no given outputs within the data. Two main types of OLS was used: single input (single variable OLS) and two inputs, or multivariate OLS. Within each type, fitting equations ranging from first order to third order were used. The results for single variable OLS can be seen below.</w:t>
+        <w:t>When</w:t>
+      </w:r>
+      <w:r>
+        <w:rPr>
+          <w:rFonts w:eastAsiaTheme="minorEastAsia"/>
+        </w:rPr>
+        <w:t xml:space="preserve"> analyzing the MLB dataset</w:t>
+      </w:r>
+      <w:r>
+        <w:rPr>
+          <w:rFonts w:eastAsiaTheme="minorEastAsia"/>
+        </w:rPr>
+        <w:t xml:space="preserve"> with OLS</w:t>
+      </w:r>
+      <w:r>
+        <w:rPr>
+          <w:rFonts w:eastAsiaTheme="minorEastAsia"/>
+        </w:rPr>
+        <w:t>, an iterative approach was initially needed due to no given outputs within the</w:t>
+      </w:r>
+      <w:r>
+        <w:rPr>
+          <w:rFonts w:eastAsiaTheme="minorEastAsia"/>
+        </w:rPr>
+        <w:t xml:space="preserve"> data. Two main types of OLS were</w:t>
+      </w:r>
+      <w:r>
+        <w:rPr>
+          <w:rFonts w:eastAsiaTheme="minorEastAsia"/>
+        </w:rPr>
+        <w:t xml:space="preserve"> used: single input (single variable OLS) and two inputs, or multivariate OLS. Within each type, fitting equations ranging from first order to third order were used. The results for single variable OLS can be seen below.</w:t>
       </w:r>
     </w:p>
     <w:p>
@@ -7340,18 +7334,18 @@
           <w:sz w:val="18"/>
           <w:szCs w:val="18"/>
         </w:rPr>
+        <w:t>Figure 3: Second order single-variable OLS</w:t>
+      </w:r>
+    </w:p>
+    <w:p>
+      <w:pPr>
+        <w:jc w:val="center"/>
+      </w:pPr>
+      <w:r>
+        <w:rPr>
+          <w:noProof/>
+        </w:rPr>
         <w:lastRenderedPageBreak/>
-        <w:t>Figure 3: Second order single-variable OLS</w:t>
-      </w:r>
-    </w:p>
-    <w:p>
-      <w:pPr>
-        <w:jc w:val="center"/>
-      </w:pPr>
-      <w:r>
-        <w:rPr>
-          <w:noProof/>
-        </w:rPr>
         <w:drawing>
           <wp:inline distT="0" distB="0" distL="0" distR="0">
             <wp:extent cx="2882706" cy="2377440"/>
@@ -7425,6 +7419,10 @@
     </w:p>
     <w:p/>
     <w:p>
+      <w:pPr>
+        <w:ind w:firstLine="720"/>
+        <w:jc w:val="both"/>
+      </w:pPr>
       <w:r>
         <w:t>As shown in figures 2-4 above, the highest R</w:t>
       </w:r>
@@ -7453,7 +7451,13 @@
         <w:t>This is not a great fit. It shows that there are no variable-variable correlations within the data that can be accurately represented by a linear equation. Since all three models share the same max correlation coefficient, the principle of Occam’</w:t>
       </w:r>
       <w:r>
-        <w:t>s Razor will be applied such that</w:t>
+        <w:t xml:space="preserve">s Razor </w:t>
+      </w:r>
+      <w:r>
+        <w:t>was considered</w:t>
+      </w:r>
+      <w:r>
+        <w:t xml:space="preserve"> such that</w:t>
       </w:r>
       <w:r>
         <w:t xml:space="preserve"> only the first order OLS model will be further analyzed.</w:t>
@@ -7637,6 +7641,9 @@
     </w:p>
     <w:p/>
     <w:p>
+      <w:pPr>
+        <w:jc w:val="both"/>
+      </w:pPr>
       <w:r>
         <w:t>When looking at</w:t>
       </w:r>
@@ -7650,11 +7657,11 @@
         <w:t xml:space="preserve"> due to the smaller range of homeruns players hit per season when compared to runs batted in.</w:t>
       </w:r>
       <w:r>
-        <w:t xml:space="preserve"> A varying range is difficult </w:t>
+        <w:t xml:space="preserve"> A varying range is difficult to capture for OLS due to it being a method based on averages. Though, the model can still give a rough </w:t>
       </w:r>
       <w:r>
         <w:lastRenderedPageBreak/>
-        <w:t>to capture for OLS due to it being a method based on averages. Though, the model can still give a rough prediction of a player’s RBIs based on number of homeruns hit due to the variance remaining close to constant throughout the da</w:t>
+        <w:t>prediction of a player’s RBIs based on number of homeruns hit due to the variance remaining close to constant throughout the da</w:t>
       </w:r>
       <w:r>
         <w:t>ta. The left plot in Figure 5</w:t>
@@ -7670,6 +7677,9 @@
       </w:r>
     </w:p>
     <w:p>
+      <w:pPr>
+        <w:jc w:val="both"/>
+      </w:pPr>
       <w:r>
         <w:tab/>
         <w:t>For multivariate OLS, only a second order model with cross-correlation terms was studied. It can be written as</w:t>
@@ -8010,6 +8020,7 @@
     </w:p>
     <w:p>
       <w:pPr>
+        <w:jc w:val="both"/>
         <w:rPr>
           <w:rFonts w:eastAsiaTheme="minorEastAsia"/>
         </w:rPr>
@@ -8203,21 +8214,40 @@
     </w:p>
     <w:p>
       <w:pPr>
-        <w:rPr>
-          <w:rFonts w:eastAsiaTheme="minorEastAsia"/>
-        </w:rPr>
-      </w:pPr>
-      <w:r>
-        <w:rPr>
-          <w:rFonts w:eastAsiaTheme="minorEastAsia"/>
-        </w:rPr>
-        <w:t>The results show that higher correlations were achieved for multivariate OLS when compared to the previous, single input studies. The best result, hits as a function</w:t>
-      </w:r>
-      <w:r>
-        <w:rPr>
-          <w:rFonts w:eastAsiaTheme="minorEastAsia"/>
-        </w:rPr>
-        <w:t xml:space="preserve"> of games and batting average, had a correlation coefficient of </w:t>
+        <w:jc w:val="both"/>
+        <w:rPr>
+          <w:rFonts w:eastAsiaTheme="minorEastAsia"/>
+        </w:rPr>
+      </w:pPr>
+      <w:r>
+        <w:rPr>
+          <w:rFonts w:eastAsiaTheme="minorEastAsia"/>
+        </w:rPr>
+        <w:t xml:space="preserve">The results show that higher correlations were achieved for multivariate OLS when compared to the previous, single input studies. The best result, </w:t>
+      </w:r>
+      <w:r>
+        <w:rPr>
+          <w:rFonts w:eastAsiaTheme="minorEastAsia"/>
+        </w:rPr>
+        <w:t xml:space="preserve">number of </w:t>
+      </w:r>
+      <w:r>
+        <w:rPr>
+          <w:rFonts w:eastAsiaTheme="minorEastAsia"/>
+        </w:rPr>
+        <w:t>hits as a function</w:t>
+      </w:r>
+      <w:r>
+        <w:rPr>
+          <w:rFonts w:eastAsiaTheme="minorEastAsia"/>
+        </w:rPr>
+        <w:t xml:space="preserve"> of games played a</w:t>
+      </w:r>
+      <w:r>
+        <w:rPr>
+          <w:rFonts w:eastAsiaTheme="minorEastAsia"/>
+        </w:rPr>
+        <w:t xml:space="preserve">nd batting average, had a correlation coefficient of </w:t>
       </w:r>
       <m:oMath>
         <m:r>
@@ -8360,6 +8390,17 @@
         <w:rPr>
           <w:rFonts w:eastAsiaTheme="minorEastAsia"/>
           <w:i/>
+          <w:sz w:val="18"/>
+          <w:szCs w:val="18"/>
+        </w:rPr>
+      </w:pPr>
+    </w:p>
+    <w:p>
+      <w:pPr>
+        <w:jc w:val="center"/>
+        <w:rPr>
+          <w:rFonts w:eastAsiaTheme="minorEastAsia"/>
+          <w:i/>
         </w:rPr>
       </w:pPr>
       <w:r>
@@ -8522,26 +8563,28 @@
         <w:tab/>
       </w:r>
     </w:p>
-    <w:p>
-      <w:r>
-        <w:t>Figure 7 above shows a surface plot of both the data and model for number of games played as a function of hits and batting average. The angle of the plot allows for the slopes of the edges to be seen which gives insights into how each input affects the output. It is clear that batting average plays a much stronger role in determining total number of hits. This makes sense due to batting average being directly proportional to hits. Figure 8 displays both the parity plot and a histogram of residuals. The plots confirm that the model has a relatively good fit with a normal distribution of residuals. To confirm that all terms within the linear model are needed, p-values were calculated.</w:t>
-      </w:r>
-    </w:p>
-    <w:p>
-      <w:pPr>
-        <w:jc w:val="center"/>
-      </w:pPr>
-    </w:p>
-    <w:p>
-      <w:pPr>
-        <w:jc w:val="center"/>
-      </w:pPr>
-    </w:p>
-    <w:p>
-      <w:pPr>
-        <w:jc w:val="center"/>
-      </w:pPr>
-    </w:p>
+    <w:p/>
+    <w:p>
+      <w:pPr>
+        <w:jc w:val="both"/>
+      </w:pPr>
+      <w:r>
+        <w:t>Figure 7 above shows a surface</w:t>
+      </w:r>
+      <w:r>
+        <w:t xml:space="preserve"> plot of both the data and model fit</w:t>
+      </w:r>
+      <w:r>
+        <w:t xml:space="preserve">. The </w:t>
+      </w:r>
+      <w:r>
+        <w:t xml:space="preserve">viewing </w:t>
+      </w:r>
+      <w:r>
+        <w:t>angle of the plot allows for the slopes of the edges to be seen which gives insights into how each input affects the output. It is clear that batting average plays a much stronger role in determining total number of hits. This makes sense due to batting average being directly proportional to hits. Figure 8 displays both the parity plot and a histogram of residuals. The plots confirm that the model has a relatively good fit with a normal distribution of residuals. To confirm that all terms within the linear model are needed, p-values were calculated.</w:t>
+      </w:r>
+    </w:p>
+    <w:p/>
     <w:p>
       <w:pPr>
         <w:jc w:val="center"/>
@@ -9296,6 +9339,7 @@
     <w:p/>
     <w:p>
       <w:pPr>
+        <w:jc w:val="both"/>
         <w:rPr>
           <w:rFonts w:eastAsiaTheme="minorEastAsia"/>
         </w:rPr>
@@ -10013,6 +10057,7 @@
     </w:p>
     <w:p>
       <w:pPr>
+        <w:jc w:val="both"/>
         <w:rPr>
           <w:rFonts w:eastAsiaTheme="minorEastAsia"/>
         </w:rPr>
@@ -10338,7 +10383,7 @@
     </w:p>
     <w:p>
       <w:pPr>
-        <w:jc w:val="right"/>
+        <w:jc w:val="both"/>
         <w:rPr>
           <w:rFonts w:eastAsiaTheme="minorEastAsia"/>
           <w:i/>
@@ -10348,6 +10393,7 @@
     <w:p>
       <w:pPr>
         <w:ind w:firstLine="720"/>
+        <w:jc w:val="both"/>
       </w:pPr>
       <w:r>
         <w:t>To further study the linear models used above,</w:t>
@@ -10365,7 +10411,10 @@
         <w:t>gularized r</w:t>
       </w:r>
       <w:r>
-        <w:t>egression was utilized</w:t>
+        <w:t xml:space="preserve">egression was </w:t>
+      </w:r>
+      <w:r>
+        <w:t>applied</w:t>
       </w:r>
       <w:r>
         <w:t xml:space="preserve"> to seek improved correlations</w:t>
@@ -10684,6 +10733,7 @@
     </w:p>
     <w:p>
       <w:pPr>
+        <w:jc w:val="both"/>
         <w:rPr>
           <w:rFonts w:eastAsiaTheme="minorEastAsia"/>
         </w:rPr>
@@ -11064,6 +11114,7 @@
     </w:p>
     <w:p>
       <w:pPr>
+        <w:jc w:val="both"/>
         <w:rPr>
           <w:rFonts w:eastAsiaTheme="minorEastAsia"/>
         </w:rPr>
@@ -11168,6 +11219,7 @@
     </w:p>
     <w:p>
       <w:pPr>
+        <w:jc w:val="both"/>
         <w:rPr>
           <w:rFonts w:eastAsiaTheme="minorEastAsia"/>
         </w:rPr>
@@ -13943,6 +13995,7 @@
     <w:p>
       <w:pPr>
         <w:ind w:firstLine="720"/>
+        <w:jc w:val="both"/>
         <w:rPr>
           <w:rFonts w:eastAsiaTheme="minorEastAsia"/>
         </w:rPr>
@@ -13989,7 +14042,13 @@
         <w:rPr>
           <w:rFonts w:eastAsiaTheme="minorEastAsia"/>
         </w:rPr>
-        <w:t>. Table 2 shows the various number of hidden neurons t</w:t>
+        <w:t>. Table 4</w:t>
+      </w:r>
+      <w:r>
+        <w:rPr>
+          <w:rFonts w:eastAsiaTheme="minorEastAsia"/>
+        </w:rPr>
+        <w:t xml:space="preserve"> shows the various number of hidden neurons t</w:t>
       </w:r>
       <w:r>
         <w:rPr>
@@ -14028,8 +14087,6 @@
         </w:rPr>
         <w:t xml:space="preserve"> are given below.</w:t>
       </w:r>
-      <w:bookmarkStart w:id="0" w:name="_GoBack"/>
-      <w:bookmarkEnd w:id="0"/>
     </w:p>
     <w:p>
       <w:pPr>
@@ -14050,8 +14107,8 @@
         <w:lastRenderedPageBreak/>
         <w:drawing>
           <wp:inline distT="0" distB="0" distL="0" distR="0">
-            <wp:extent cx="3681420" cy="3840480"/>
-            <wp:effectExtent l="0" t="0" r="0" b="7620"/>
+            <wp:extent cx="3418462" cy="3566160"/>
+            <wp:effectExtent l="0" t="0" r="0" b="0"/>
             <wp:docPr id="29" name="Picture 29" descr="C:\Users\mcowa\Documents\Projects\statmod\COS_Parity6.png"/>
             <wp:cNvGraphicFramePr>
               <a:graphicFrameLocks xmlns:a="http://schemas.openxmlformats.org/drawingml/2006/main" noChangeAspect="1"/>
@@ -14079,7 +14136,7 @@
                   <pic:spPr bwMode="auto">
                     <a:xfrm>
                       <a:off x="0" y="0"/>
-                      <a:ext cx="3681420" cy="3840480"/>
+                      <a:ext cx="3418462" cy="3566160"/>
                     </a:xfrm>
                     <a:prstGeom prst="rect">
                       <a:avLst/>
@@ -14199,7 +14256,7 @@
         </w:rPr>
         <w:drawing>
           <wp:inline distT="0" distB="0" distL="0" distR="0">
-            <wp:extent cx="3296775" cy="2651760"/>
+            <wp:extent cx="3410457" cy="2743200"/>
             <wp:effectExtent l="0" t="0" r="0" b="0"/>
             <wp:docPr id="30" name="Picture 30" descr="C:\Users\mcowa\Documents\Projects\statmod\COS_Resids6.png"/>
             <wp:cNvGraphicFramePr>
@@ -14228,7 +14285,7 @@
                   <pic:spPr bwMode="auto">
                     <a:xfrm>
                       <a:off x="0" y="0"/>
-                      <a:ext cx="3296775" cy="2651760"/>
+                      <a:ext cx="3410457" cy="2743200"/>
                     </a:xfrm>
                     <a:prstGeom prst="rect">
                       <a:avLst/>
@@ -14337,6 +14394,7 @@
     </w:p>
     <w:p>
       <w:pPr>
+        <w:jc w:val="both"/>
         <w:rPr>
           <w:rFonts w:eastAsiaTheme="minorEastAsia"/>
         </w:rPr>
@@ -14364,7 +14422,31 @@
         <w:rPr>
           <w:rFonts w:eastAsiaTheme="minorEastAsia"/>
         </w:rPr>
-        <w:t xml:space="preserve"> The dotted line indicates a perfect fit where the solid lines show a linear fit. These plots on the figure help visualize just how far off the model is when attempting its predictions.</w:t>
+        <w:t xml:space="preserve"> The dotted line indicates a perfect </w:t>
+      </w:r>
+      <w:r>
+        <w:rPr>
+          <w:rFonts w:eastAsiaTheme="minorEastAsia"/>
+        </w:rPr>
+        <w:t>correlation between model and target</w:t>
+      </w:r>
+      <w:r>
+        <w:rPr>
+          <w:rFonts w:eastAsiaTheme="minorEastAsia"/>
+        </w:rPr>
+        <w:t xml:space="preserve"> where the solid lines show a linear fit</w:t>
+      </w:r>
+      <w:r>
+        <w:rPr>
+          <w:rFonts w:eastAsiaTheme="minorEastAsia"/>
+        </w:rPr>
+        <w:t xml:space="preserve"> of the results</w:t>
+      </w:r>
+      <w:r>
+        <w:rPr>
+          <w:rFonts w:eastAsiaTheme="minorEastAsia"/>
+        </w:rPr>
+        <w:t>. These plots on the figure help visualize just how far off the model is when attempting its predictions.</w:t>
       </w:r>
       <w:r>
         <w:rPr>
@@ -14375,6 +14457,7 @@
     </w:p>
     <w:p>
       <w:pPr>
+        <w:jc w:val="both"/>
         <w:rPr>
           <w:rFonts w:eastAsiaTheme="minorEastAsia"/>
         </w:rPr>
@@ -14385,7 +14468,19 @@
         </w:rPr>
         <w:lastRenderedPageBreak/>
         <w:tab/>
-        <w:t>Unfortunately, developing a predictive model with CRS</w:t>
+        <w:t xml:space="preserve">Unfortunately, developing a </w:t>
+      </w:r>
+      <w:r>
+        <w:rPr>
+          <w:rFonts w:eastAsiaTheme="minorEastAsia"/>
+        </w:rPr>
+        <w:t xml:space="preserve">strong </w:t>
+      </w:r>
+      <w:r>
+        <w:rPr>
+          <w:rFonts w:eastAsiaTheme="minorEastAsia"/>
+        </w:rPr>
+        <w:t>predictive model with CRS</w:t>
       </w:r>
       <w:r>
         <w:rPr>
@@ -14433,8 +14528,8 @@
         </w:rPr>
         <w:drawing>
           <wp:inline distT="0" distB="0" distL="0" distR="0">
-            <wp:extent cx="3829082" cy="3965417"/>
-            <wp:effectExtent l="0" t="0" r="0" b="0"/>
+            <wp:extent cx="3443553" cy="3566160"/>
+            <wp:effectExtent l="0" t="0" r="5080" b="0"/>
             <wp:docPr id="7" name="Picture 7" descr="C:\Users\mcowa\Documents\Projects\statmod\G_avg_H_Parity.png"/>
             <wp:cNvGraphicFramePr>
               <a:graphicFrameLocks xmlns:a="http://schemas.openxmlformats.org/drawingml/2006/main" noChangeAspect="1"/>
@@ -14449,7 +14544,7 @@
                     </pic:cNvPicPr>
                   </pic:nvPicPr>
                   <pic:blipFill rotWithShape="1">
-                    <a:blip r:embed="rId24">
+                    <a:blip r:embed="rId24" cstate="print">
                       <a:extLst>
                         <a:ext uri="{28A0092B-C50C-407E-A947-70E740481C1C}">
                           <a14:useLocalDpi xmlns:a14="http://schemas.microsoft.com/office/drawing/2010/main" val="0"/>
@@ -14462,7 +14557,7 @@
                   <pic:spPr bwMode="auto">
                     <a:xfrm>
                       <a:off x="0" y="0"/>
-                      <a:ext cx="3829742" cy="3966100"/>
+                      <a:ext cx="3443553" cy="3566160"/>
                     </a:xfrm>
                     <a:prstGeom prst="rect">
                       <a:avLst/>
@@ -14568,8 +14663,8 @@
         </w:rPr>
         <w:drawing>
           <wp:inline distT="0" distB="0" distL="0" distR="0">
-            <wp:extent cx="3267755" cy="2544024"/>
-            <wp:effectExtent l="0" t="0" r="8890" b="8890"/>
+            <wp:extent cx="3523593" cy="2743200"/>
+            <wp:effectExtent l="0" t="0" r="1270" b="0"/>
             <wp:docPr id="26" name="Picture 26" descr="C:\Users\mcowa\Documents\Projects\statmod\G_avg_H_Resids.png"/>
             <wp:cNvGraphicFramePr>
               <a:graphicFrameLocks xmlns:a="http://schemas.openxmlformats.org/drawingml/2006/main" noChangeAspect="1"/>
@@ -14597,7 +14692,7 @@
                   <pic:spPr bwMode="auto">
                     <a:xfrm>
                       <a:off x="0" y="0"/>
-                      <a:ext cx="3268288" cy="2544439"/>
+                      <a:ext cx="3523593" cy="2743200"/>
                     </a:xfrm>
                     <a:prstGeom prst="rect">
                       <a:avLst/>
@@ -14722,14 +14817,16 @@
     </w:p>
     <w:p>
       <w:pPr>
-        <w:rPr>
-          <w:rFonts w:eastAsiaTheme="minorEastAsia"/>
-        </w:rPr>
-      </w:pPr>
-      <w:r>
-        <w:rPr>
-          <w:rFonts w:eastAsiaTheme="minorEastAsia"/>
-        </w:rPr>
+        <w:jc w:val="both"/>
+        <w:rPr>
+          <w:rFonts w:eastAsiaTheme="minorEastAsia"/>
+        </w:rPr>
+      </w:pPr>
+      <w:r>
+        <w:rPr>
+          <w:rFonts w:eastAsiaTheme="minorEastAsia"/>
+        </w:rPr>
+        <w:lastRenderedPageBreak/>
         <w:t>Figure 15 shows that the network achieved an excellent overall correlation of 0.92307</w:t>
       </w:r>
       <w:r>
@@ -14774,6 +14871,7 @@
     </w:p>
     <w:p>
       <w:pPr>
+        <w:jc w:val="both"/>
         <w:rPr>
           <w:rFonts w:eastAsiaTheme="minorEastAsia"/>
         </w:rPr>
@@ -14812,13 +14910,73 @@
         <w:rPr>
           <w:rFonts w:eastAsiaTheme="minorEastAsia"/>
         </w:rPr>
-        <w:t>a much better job at differentiating between necessary and unneeded coefficients within the model function. This is due to regularized regression penalizing models that have too many coefficients. It is done by constraining the loss function. As for the MLB dataset, regularized regression did in fact produce better results than OLS. This could be due to its more complex approach at fitting models.</w:t>
-      </w:r>
-      <w:r>
-        <w:rPr>
-          <w:rFonts w:eastAsiaTheme="minorEastAsia"/>
-        </w:rPr>
-        <w:t xml:space="preserve"> The last and most sophisticated model, ANN, </w:t>
+        <w:t xml:space="preserve">a much better job at differentiating between necessary and unneeded coefficients within the model function. This is due to regularized regression penalizing models that have too many coefficients. It is done by constraining the loss function. As for the MLB dataset, </w:t>
+      </w:r>
+      <w:r>
+        <w:rPr>
+          <w:rFonts w:eastAsiaTheme="minorEastAsia"/>
+        </w:rPr>
+        <w:t>multivariate OLS</w:t>
+      </w:r>
+      <w:r>
+        <w:rPr>
+          <w:rFonts w:eastAsiaTheme="minorEastAsia"/>
+        </w:rPr>
+        <w:t xml:space="preserve"> did in fact produce better results than </w:t>
+      </w:r>
+      <w:r>
+        <w:rPr>
+          <w:rFonts w:eastAsiaTheme="minorEastAsia"/>
+        </w:rPr>
+        <w:t>regularized regression</w:t>
+      </w:r>
+      <w:r>
+        <w:rPr>
+          <w:rFonts w:eastAsiaTheme="minorEastAsia"/>
+        </w:rPr>
+        <w:t>. This could be due to</w:t>
+      </w:r>
+      <w:r>
+        <w:rPr>
+          <w:rFonts w:eastAsiaTheme="minorEastAsia"/>
+        </w:rPr>
+        <w:t xml:space="preserve"> the fact that there were already a low number of coefficients </w:t>
+      </w:r>
+      <w:r>
+        <w:rPr>
+          <w:rFonts w:eastAsiaTheme="minorEastAsia"/>
+        </w:rPr>
+        <w:t>in the model</w:t>
+      </w:r>
+      <w:r>
+        <w:rPr>
+          <w:rFonts w:eastAsiaTheme="minorEastAsia"/>
+        </w:rPr>
+        <w:t xml:space="preserve"> so no penalization was required</w:t>
+      </w:r>
+      <w:r>
+        <w:rPr>
+          <w:rFonts w:eastAsiaTheme="minorEastAsia"/>
+        </w:rPr>
+        <w:t>.</w:t>
+      </w:r>
+      <w:r>
+        <w:rPr>
+          <w:rFonts w:eastAsiaTheme="minorEastAsia"/>
+        </w:rPr>
+        <w:t xml:space="preserve"> The l</w:t>
+      </w:r>
+      <w:r>
+        <w:rPr>
+          <w:rFonts w:eastAsiaTheme="minorEastAsia"/>
+        </w:rPr>
+        <w:t>ast and most sophisticated approach</w:t>
+      </w:r>
+      <w:r>
+        <w:rPr>
+          <w:rFonts w:eastAsiaTheme="minorEastAsia"/>
+        </w:rPr>
+        <w:t xml:space="preserve">, ANN, </w:t>
       </w:r>
       <w:r>
         <w:rPr>
@@ -14836,19 +14994,49 @@
         <w:rPr>
           <w:rFonts w:eastAsiaTheme="minorEastAsia"/>
         </w:rPr>
-        <w:t xml:space="preserve"> models for the dataset which was</w:t>
-      </w:r>
-      <w:r>
-        <w:rPr>
-          <w:rFonts w:eastAsiaTheme="minorEastAsia"/>
-        </w:rPr>
-        <w:t xml:space="preserve"> unexpected.</w:t>
-      </w:r>
-      <w:r>
-        <w:rPr>
-          <w:rFonts w:eastAsiaTheme="minorEastAsia"/>
-        </w:rPr>
-        <w:t xml:space="preserve"> Neural networks utilize a matrix-based method, weighting and bias method which results in capabilities of capturing complex characteristics within a dataset. This is further highlighted when its results are compared to the other two statistical models studied. On top of that, it emphasizes the other model’s downfall of lacking robustness due to their stiff linear equations. However, since ANNs can fit virtually all mathematical relationships, it is imperative that care is taken when setting up the model to minimize overfitting of the data. This</w:t>
+        <w:t xml:space="preserve"> </w:t>
+      </w:r>
+      <w:r>
+        <w:rPr>
+          <w:rFonts w:eastAsiaTheme="minorEastAsia"/>
+        </w:rPr>
+        <w:t>models for the dataset</w:t>
+      </w:r>
+      <w:r>
+        <w:rPr>
+          <w:rFonts w:eastAsiaTheme="minorEastAsia"/>
+        </w:rPr>
+        <w:t>.</w:t>
+      </w:r>
+      <w:r>
+        <w:rPr>
+          <w:rFonts w:eastAsiaTheme="minorEastAsia"/>
+        </w:rPr>
+        <w:t xml:space="preserve"> Neural networks ut</w:t>
+      </w:r>
+      <w:r>
+        <w:rPr>
+          <w:rFonts w:eastAsiaTheme="minorEastAsia"/>
+        </w:rPr>
+        <w:t>ilize a matrix-based</w:t>
+      </w:r>
+      <w:r>
+        <w:rPr>
+          <w:rFonts w:eastAsiaTheme="minorEastAsia"/>
+        </w:rPr>
+        <w:t xml:space="preserve"> weighting and bias method which results in capabilities of capturing complex characteristics within a dataset. This is further highlighted when its results are compared to the other two statistical models studied. On top of that, it emphasizes the other model’s downfall of lacking robustness due to their stiff linear equations. However, since ANNs can fit virtually all mathematical relationship</w:t>
+      </w:r>
+      <w:r>
+        <w:rPr>
+          <w:rFonts w:eastAsiaTheme="minorEastAsia"/>
+        </w:rPr>
+        <w:t>s, it is imperative that care was</w:t>
+      </w:r>
+      <w:r>
+        <w:rPr>
+          <w:rFonts w:eastAsiaTheme="minorEastAsia"/>
+        </w:rPr>
+        <w:t xml:space="preserve"> taken when setting up the model to minimize overfitting of the data. This</w:t>
       </w:r>
       <w:r>
         <w:rPr>
@@ -14898,6 +15086,7 @@
     </w:p>
     <w:p>
       <w:pPr>
+        <w:jc w:val="both"/>
         <w:rPr>
           <w:rFonts w:eastAsiaTheme="minorEastAsia"/>
         </w:rPr>
@@ -14948,8 +15137,32 @@
         <w:rPr>
           <w:rFonts w:eastAsiaTheme="minorEastAsia"/>
         </w:rPr>
+        <w:t xml:space="preserve">within that season. </w:t>
+      </w:r>
+      <w:r>
+        <w:rPr>
+          <w:rFonts w:eastAsiaTheme="minorEastAsia"/>
+        </w:rPr>
         <w:lastRenderedPageBreak/>
-        <w:t>within that season. With the newly revised CRN equations, it is the hope that a new neural network models can be trained which result in better overall fitting and predictive capabilities.</w:t>
+        <w:t>With one of the</w:t>
+      </w:r>
+      <w:r>
+        <w:rPr>
+          <w:rFonts w:eastAsiaTheme="minorEastAsia"/>
+        </w:rPr>
+        <w:t xml:space="preserve"> newly revised CRN </w:t>
+      </w:r>
+      <w:r>
+        <w:rPr>
+          <w:rFonts w:eastAsiaTheme="minorEastAsia"/>
+        </w:rPr>
+        <w:t>equations, it is the hope that a new neural network model could be trained resulting</w:t>
+      </w:r>
+      <w:r>
+        <w:rPr>
+          <w:rFonts w:eastAsiaTheme="minorEastAsia"/>
+        </w:rPr>
+        <w:t xml:space="preserve"> in better overall fitting and predictive capabilities.</w:t>
       </w:r>
     </w:p>
     <w:p>
@@ -14977,6 +15190,7 @@
     <w:p>
       <w:pPr>
         <w:ind w:firstLine="720"/>
+        <w:jc w:val="both"/>
         <w:rPr>
           <w:rFonts w:eastAsiaTheme="minorEastAsia"/>
         </w:rPr>
@@ -15077,7 +15291,19 @@
         <w:rPr>
           <w:rFonts w:eastAsiaTheme="minorEastAsia"/>
         </w:rPr>
-        <w:t xml:space="preserve">, was built in order to study relationships within an MLB batting dataset. Unfortunately, almost all results yielded weak correlations. This was not too surprising for the OLS and regularized regression models due to the limitations of linear models (i.e. Runge’s Phenomenon). When attempting to create a predictive cumulative rate of success model using a neural network, the results were found to be poor as well. Though, the poor fitting was most likely due to the formulation of equation 2. Overall, the work showed that </w:t>
+        <w:t>, was built in order to study relationships within an MLB batting dataset. Unfortunately, almost all results yielded weak correlations. This was not too surprising for the OLS and regularized regression models due to the limitations of linear models (i.e. Runge’s Phenomenon). When attempting to create a predictive cumulative rate of success model using a neural network, the results were found to be poor as well. Though, the poor fitting was most l</w:t>
+      </w:r>
+      <w:r>
+        <w:rPr>
+          <w:rFonts w:eastAsiaTheme="minorEastAsia"/>
+        </w:rPr>
+        <w:t>ikely due to the formulation of CRS itself</w:t>
+      </w:r>
+      <w:r>
+        <w:rPr>
+          <w:rFonts w:eastAsiaTheme="minorEastAsia"/>
+        </w:rPr>
+        <w:t xml:space="preserve">. Overall, the work showed that </w:t>
       </w:r>
       <w:r>
         <w:rPr>
@@ -15104,7 +15330,10 @@
         <w:t xml:space="preserve"> for the further advancement of the game.</w:t>
       </w:r>
     </w:p>
-    <w:p/>
+    <w:p>
+      <w:bookmarkStart w:id="0" w:name="_GoBack"/>
+      <w:bookmarkEnd w:id="0"/>
+    </w:p>
     <w:p/>
     <w:p/>
     <w:p/>
@@ -17791,7 +18020,7 @@
 </file>
 
 <file path=customXml/itemProps1.xml><?xml version="1.0" encoding="utf-8"?>
-<ds:datastoreItem xmlns:ds="http://schemas.openxmlformats.org/officeDocument/2006/customXml" ds:itemID="{FC75538F-2ED1-4898-BD1D-44390027E7B5}">
+<ds:datastoreItem xmlns:ds="http://schemas.openxmlformats.org/officeDocument/2006/customXml" ds:itemID="{BA04DC9F-CBB8-49C5-820F-16D15924AF0C}">
   <ds:schemaRefs>
     <ds:schemaRef ds:uri="http://schemas.openxmlformats.org/officeDocument/2006/bibliography"/>
   </ds:schemaRefs>

</xml_diff>

<commit_message>
changed section title to 'Building a Statistical Modeling Toolset'
</commit_message>
<xml_diff>
--- a/Data/Paper/RD.docx
+++ b/Data/Paper/RD.docx
@@ -10,6 +10,8 @@
           <w:szCs w:val="32"/>
         </w:rPr>
       </w:pPr>
+      <w:bookmarkStart w:id="0" w:name="_GoBack"/>
+      <w:bookmarkEnd w:id="0"/>
       <w:r>
         <w:rPr>
           <w:sz w:val="32"/>
@@ -3695,6 +3697,12 @@
           <w:b/>
         </w:rPr>
         <w:t>Building a Statistical Model</w:t>
+      </w:r>
+      <w:r>
+        <w:rPr>
+          <w:b/>
+        </w:rPr>
+        <w:t>ing Toolset</w:t>
       </w:r>
     </w:p>
     <w:p>
@@ -4954,19 +4962,7 @@
                       <w:rPr>
                         <w:rFonts w:ascii="Cambria Math" w:eastAsiaTheme="minorEastAsia" w:hAnsi="Cambria Math"/>
                       </w:rPr>
-                      <m:t>(</m:t>
-                    </m:r>
-                    <m:r>
-                      <w:rPr>
-                        <w:rFonts w:ascii="Cambria Math" w:eastAsiaTheme="minorEastAsia" w:hAnsi="Cambria Math"/>
-                      </w:rPr>
-                      <m:t>{b}</m:t>
-                    </m:r>
-                    <m:r>
-                      <w:rPr>
-                        <w:rFonts w:ascii="Cambria Math" w:eastAsiaTheme="minorEastAsia" w:hAnsi="Cambria Math"/>
-                      </w:rPr>
-                      <m:t>)-targe</m:t>
+                      <m:t>({b})-targe</m:t>
                     </m:r>
                     <m:sSub>
                       <m:sSubPr>
@@ -5870,7 +5866,21 @@
         <w:rPr>
           <w:rFonts w:eastAsiaTheme="minorEastAsia"/>
         </w:rPr>
-        <w:t xml:space="preserve"> is a vector representing bias. Before propagating the hidden layer to the outputs, an activation function must first be applied. An activation function can be any differentiable function that compresses the data (usually between 0 and 1). For the tool built, the sigmoidal function was implemented. It can be written as</w:t>
+        <w:t xml:space="preserve"> is a vector representing bias. Before propagating the hidden layer to the outp</w:t>
+      </w:r>
+      <w:proofErr w:type="spellStart"/>
+      <w:r>
+        <w:rPr>
+          <w:rFonts w:eastAsiaTheme="minorEastAsia"/>
+        </w:rPr>
+        <w:t>uts</w:t>
+      </w:r>
+      <w:proofErr w:type="spellEnd"/>
+      <w:r>
+        <w:rPr>
+          <w:rFonts w:eastAsiaTheme="minorEastAsia"/>
+        </w:rPr>
+        <w:t>, an activation function must first be applied. An activation function can be any differentiable function that compresses the data (usually between 0 and 1). For the tool built, the sigmoidal function was implemented. It can be written as</w:t>
       </w:r>
     </w:p>
     <w:p>
@@ -15330,10 +15340,7 @@
         <w:t xml:space="preserve"> for the further advancement of the game.</w:t>
       </w:r>
     </w:p>
-    <w:p>
-      <w:bookmarkStart w:id="0" w:name="_GoBack"/>
-      <w:bookmarkEnd w:id="0"/>
-    </w:p>
+    <w:p/>
     <w:p/>
     <w:p/>
     <w:p/>
@@ -18020,7 +18027,7 @@
 </file>
 
 <file path=customXml/itemProps1.xml><?xml version="1.0" encoding="utf-8"?>
-<ds:datastoreItem xmlns:ds="http://schemas.openxmlformats.org/officeDocument/2006/customXml" ds:itemID="{BA04DC9F-CBB8-49C5-820F-16D15924AF0C}">
+<ds:datastoreItem xmlns:ds="http://schemas.openxmlformats.org/officeDocument/2006/customXml" ds:itemID="{685B6B62-4CAE-4AEA-AD7E-15D2EDDAFEAC}">
   <ds:schemaRefs>
     <ds:schemaRef ds:uri="http://schemas.openxmlformats.org/officeDocument/2006/bibliography"/>
   </ds:schemaRefs>

</xml_diff>